<commit_message>
finished some of the arithmetic operators type analysis
</commit_message>
<xml_diff>
--- a/Type_Analysis_Progress.docx
+++ b/Type_Analysis_Progress.docx
@@ -10,18 +10,18 @@
         <mc:AlternateContent>
           <mc:Choice Requires="wpi">
             <w:drawing>
-              <wp:anchor distT="0" distB="0" distL="114300" distR="114300" simplePos="0" relativeHeight="251799552" behindDoc="0" locked="0" layoutInCell="1" allowOverlap="1" wp14:anchorId="7B3226BE" wp14:editId="1BF975A1">
-                <wp:simplePos x="0" y="0"/>
-                <wp:positionH relativeFrom="column">
-                  <wp:posOffset>1168400</wp:posOffset>
-                </wp:positionH>
-                <wp:positionV relativeFrom="paragraph">
-                  <wp:posOffset>-438785</wp:posOffset>
-                </wp:positionV>
-                <wp:extent cx="696035" cy="180560"/>
-                <wp:effectExtent l="38100" t="38100" r="27940" b="35560"/>
-                <wp:wrapNone/>
-                <wp:docPr id="164" name="Ink 164"/>
+              <wp:anchor distT="0" distB="0" distL="114300" distR="114300" simplePos="0" relativeHeight="251815936" behindDoc="0" locked="0" layoutInCell="1" allowOverlap="1" wp14:anchorId="632B1A33" wp14:editId="494B8531">
+                <wp:simplePos x="0" y="0"/>
+                <wp:positionH relativeFrom="column">
+                  <wp:posOffset>4718050</wp:posOffset>
+                </wp:positionH>
+                <wp:positionV relativeFrom="paragraph">
+                  <wp:posOffset>-241300</wp:posOffset>
+                </wp:positionV>
+                <wp:extent cx="119105" cy="104105"/>
+                <wp:effectExtent l="38100" t="38100" r="20955" b="36195"/>
+                <wp:wrapNone/>
+                <wp:docPr id="181" name="Ink 181"/>
                 <wp:cNvGraphicFramePr/>
                 <a:graphic xmlns:a="http://schemas.openxmlformats.org/drawingml/2006/main">
                   <a:graphicData uri="http://schemas.microsoft.com/office/word/2010/wordprocessingInk">
@@ -31,17 +31,17 @@
                       </w14:nvContentPartPr>
                       <w14:xfrm>
                         <a:off x="0" y="0"/>
-                        <a:ext cx="696035" cy="180560"/>
-                      </w14:xfrm>
-                    </w14:contentPart>
-                  </a:graphicData>
-                </a:graphic>
-              </wp:anchor>
-            </w:drawing>
-          </mc:Choice>
-          <mc:Fallback>
-            <w:pict>
-              <v:shapetype w14:anchorId="3384C685" id="_x0000_t75" coordsize="21600,21600" o:spt="75" o:preferrelative="t" path="m@4@5l@4@11@9@11@9@5xe" filled="f" stroked="f">
+                        <a:ext cx="119105" cy="104105"/>
+                      </w14:xfrm>
+                    </w14:contentPart>
+                  </a:graphicData>
+                </a:graphic>
+              </wp:anchor>
+            </w:drawing>
+          </mc:Choice>
+          <mc:Fallback>
+            <w:pict>
+              <v:shapetype w14:anchorId="3528360C" id="_x0000_t75" coordsize="21600,21600" o:spt="75" o:preferrelative="t" path="m@4@5l@4@11@9@11@9@5xe" filled="f" stroked="f">
                 <v:stroke joinstyle="miter"/>
                 <v:formulas>
                   <v:f eqn="if lineDrawn pixelLineWidth 0"/>
@@ -60,8 +60,53 @@
                 <v:path o:extrusionok="f" gradientshapeok="t" o:connecttype="rect"/>
                 <o:lock v:ext="edit" aspectratio="t"/>
               </v:shapetype>
-              <v:shape id="Ink 164" o:spid="_x0000_s1026" type="#_x0000_t75" style="position:absolute;margin-left:91.65pt;margin-top:-34.9pt;width:55.5pt;height:14.9pt;z-index:251799552;visibility:visible;mso-wrap-style:square;mso-wrap-distance-left:9pt;mso-wrap-distance-top:0;mso-wrap-distance-right:9pt;mso-wrap-distance-bottom:0;mso-position-horizontal:absolute;mso-position-horizontal-relative:text;mso-position-vertical:absolute;mso-position-vertical-relative:text" o:gfxdata="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">
+              <v:shape id="Ink 181" o:spid="_x0000_s1026" type="#_x0000_t75" style="position:absolute;margin-left:371.15pt;margin-top:-19.35pt;width:10.1pt;height:8.95pt;z-index:251815936;visibility:visible;mso-wrap-style:square;mso-wrap-distance-left:9pt;mso-wrap-distance-top:0;mso-wrap-distance-right:9pt;mso-wrap-distance-bottom:0;mso-position-horizontal:absolute;mso-position-horizontal-relative:text;mso-position-vertical:absolute;mso-position-vertical-relative:text" o:gfxdata="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">
                 <v:imagedata r:id="rId5" o:title=""/>
+              </v:shape>
+            </w:pict>
+          </mc:Fallback>
+        </mc:AlternateContent>
+      </w:r>
+      <w:r>
+        <w:rPr>
+          <w:noProof/>
+        </w:rPr>
+        <mc:AlternateContent>
+          <mc:Choice Requires="wpi">
+            <w:drawing>
+              <wp:anchor distT="0" distB="0" distL="114300" distR="114300" simplePos="0" relativeHeight="251799552" behindDoc="0" locked="0" layoutInCell="1" allowOverlap="1" wp14:anchorId="7B3226BE" wp14:editId="1BF975A1">
+                <wp:simplePos x="0" y="0"/>
+                <wp:positionH relativeFrom="column">
+                  <wp:posOffset>1168400</wp:posOffset>
+                </wp:positionH>
+                <wp:positionV relativeFrom="paragraph">
+                  <wp:posOffset>-438785</wp:posOffset>
+                </wp:positionV>
+                <wp:extent cx="696035" cy="180560"/>
+                <wp:effectExtent l="38100" t="38100" r="27940" b="35560"/>
+                <wp:wrapNone/>
+                <wp:docPr id="164" name="Ink 164"/>
+                <wp:cNvGraphicFramePr/>
+                <a:graphic xmlns:a="http://schemas.openxmlformats.org/drawingml/2006/main">
+                  <a:graphicData uri="http://schemas.microsoft.com/office/word/2010/wordprocessingInk">
+                    <w14:contentPart bwMode="auto" r:id="rId6">
+                      <w14:nvContentPartPr>
+                        <w14:cNvContentPartPr/>
+                      </w14:nvContentPartPr>
+                      <w14:xfrm>
+                        <a:off x="0" y="0"/>
+                        <a:ext cx="696035" cy="180560"/>
+                      </w14:xfrm>
+                    </w14:contentPart>
+                  </a:graphicData>
+                </a:graphic>
+              </wp:anchor>
+            </w:drawing>
+          </mc:Choice>
+          <mc:Fallback>
+            <w:pict>
+              <v:shape w14:anchorId="1B251805" id="Ink 164" o:spid="_x0000_s1026" type="#_x0000_t75" style="position:absolute;margin-left:91.65pt;margin-top:-34.9pt;width:55.5pt;height:14.9pt;z-index:251799552;visibility:visible;mso-wrap-style:square;mso-wrap-distance-left:9pt;mso-wrap-distance-top:0;mso-wrap-distance-right:9pt;mso-wrap-distance-bottom:0;mso-position-horizontal:absolute;mso-position-horizontal-relative:text;mso-position-vertical:absolute;mso-position-vertical-relative:text" o:gfxdata="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">
+                <v:imagedata r:id="rId7" o:title=""/>
               </v:shape>
             </w:pict>
           </mc:Fallback>
@@ -89,7 +134,7 @@
                 <wp:cNvGraphicFramePr/>
                 <a:graphic xmlns:a="http://schemas.openxmlformats.org/drawingml/2006/main">
                   <a:graphicData uri="http://schemas.microsoft.com/office/word/2010/wordprocessingInk">
-                    <w14:contentPart bwMode="auto" r:id="rId6">
+                    <w14:contentPart bwMode="auto" r:id="rId8">
                       <w14:nvContentPartPr>
                         <w14:cNvContentPartPr/>
                       </w14:nvContentPartPr>
@@ -105,8 +150,8 @@
           </mc:Choice>
           <mc:Fallback>
             <w:pict>
-              <v:shape w14:anchorId="7E542788" id="Ink 144" o:spid="_x0000_s1026" type="#_x0000_t75" style="position:absolute;margin-left:69.85pt;margin-top:-33.85pt;width:12.05pt;height:9.8pt;z-index:251789312;visibility:visible;mso-wrap-style:square;mso-wrap-distance-left:9pt;mso-wrap-distance-top:0;mso-wrap-distance-right:9pt;mso-wrap-distance-bottom:0;mso-position-horizontal:absolute;mso-position-horizontal-relative:text;mso-position-vertical:absolute;mso-position-vertical-relative:text" o:gfxdata="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">
-                <v:imagedata r:id="rId7" o:title=""/>
+              <v:shape w14:anchorId="7D306766" id="Ink 144" o:spid="_x0000_s1026" type="#_x0000_t75" style="position:absolute;margin-left:69.85pt;margin-top:-33.85pt;width:12.05pt;height:9.8pt;z-index:251789312;visibility:visible;mso-wrap-style:square;mso-wrap-distance-left:9pt;mso-wrap-distance-top:0;mso-wrap-distance-right:9pt;mso-wrap-distance-bottom:0;mso-position-horizontal:absolute;mso-position-horizontal-relative:text;mso-position-vertical:absolute;mso-position-vertical-relative:text" o:gfxdata="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">
+                <v:imagedata r:id="rId9" o:title=""/>
               </v:shape>
             </w:pict>
           </mc:Fallback>
@@ -134,7 +179,7 @@
                 <wp:cNvGraphicFramePr/>
                 <a:graphic xmlns:a="http://schemas.openxmlformats.org/drawingml/2006/main">
                   <a:graphicData uri="http://schemas.microsoft.com/office/word/2010/wordprocessingInk">
-                    <w14:contentPart bwMode="auto" r:id="rId8">
+                    <w14:contentPart bwMode="auto" r:id="rId10">
                       <w14:nvContentPartPr>
                         <w14:cNvContentPartPr/>
                       </w14:nvContentPartPr>
@@ -150,8 +195,8 @@
           </mc:Choice>
           <mc:Fallback>
             <w:pict>
-              <v:shape w14:anchorId="6BAA630B" id="Ink 140" o:spid="_x0000_s1026" type="#_x0000_t75" style="position:absolute;margin-left:36.8pt;margin-top:-34pt;width:24.95pt;height:10.05pt;z-index:251785216;visibility:visible;mso-wrap-style:square;mso-wrap-distance-left:9pt;mso-wrap-distance-top:0;mso-wrap-distance-right:9pt;mso-wrap-distance-bottom:0;mso-position-horizontal:absolute;mso-position-horizontal-relative:text;mso-position-vertical:absolute;mso-position-vertical-relative:text" o:gfxdata="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">
-                <v:imagedata r:id="rId9" o:title=""/>
+              <v:shape w14:anchorId="5BC97D07" id="Ink 140" o:spid="_x0000_s1026" type="#_x0000_t75" style="position:absolute;margin-left:36.8pt;margin-top:-34pt;width:24.95pt;height:10.05pt;z-index:251785216;visibility:visible;mso-wrap-style:square;mso-wrap-distance-left:9pt;mso-wrap-distance-top:0;mso-wrap-distance-right:9pt;mso-wrap-distance-bottom:0;mso-position-horizontal:absolute;mso-position-horizontal-relative:text;mso-position-vertical:absolute;mso-position-vertical-relative:text" o:gfxdata="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">
+                <v:imagedata r:id="rId11" o:title=""/>
               </v:shape>
             </w:pict>
           </mc:Fallback>
@@ -179,7 +224,7 @@
                 <wp:cNvGraphicFramePr/>
                 <a:graphic xmlns:a="http://schemas.openxmlformats.org/drawingml/2006/main">
                   <a:graphicData uri="http://schemas.microsoft.com/office/word/2010/wordprocessingInk">
-                    <w14:contentPart bwMode="auto" r:id="rId10">
+                    <w14:contentPart bwMode="auto" r:id="rId12">
                       <w14:nvContentPartPr>
                         <w14:cNvContentPartPr/>
                       </w14:nvContentPartPr>
@@ -195,8 +240,8 @@
           </mc:Choice>
           <mc:Fallback>
             <w:pict>
-              <v:shape w14:anchorId="1C43CD79" id="Ink 128" o:spid="_x0000_s1026" type="#_x0000_t75" style="position:absolute;margin-left:38.9pt;margin-top:10.1pt;width:43pt;height:8.3pt;z-index:251779072;visibility:visible;mso-wrap-style:square;mso-wrap-distance-left:9pt;mso-wrap-distance-top:0;mso-wrap-distance-right:9pt;mso-wrap-distance-bottom:0;mso-position-horizontal:absolute;mso-position-horizontal-relative:text;mso-position-vertical:absolute;mso-position-vertical-relative:text" o:gfxdata="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">
-                <v:imagedata r:id="rId11" o:title=""/>
+              <v:shape w14:anchorId="484C58BD" id="Ink 128" o:spid="_x0000_s1026" type="#_x0000_t75" style="position:absolute;margin-left:38.9pt;margin-top:10.1pt;width:43pt;height:8.3pt;z-index:251779072;visibility:visible;mso-wrap-style:square;mso-wrap-distance-left:9pt;mso-wrap-distance-top:0;mso-wrap-distance-right:9pt;mso-wrap-distance-bottom:0;mso-position-horizontal:absolute;mso-position-horizontal-relative:text;mso-position-vertical:absolute;mso-position-vertical-relative:text" o:gfxdata="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">
+                <v:imagedata r:id="rId13" o:title=""/>
               </v:shape>
             </w:pict>
           </mc:Fallback>
@@ -224,7 +269,7 @@
                 <wp:cNvGraphicFramePr/>
                 <a:graphic xmlns:a="http://schemas.openxmlformats.org/drawingml/2006/main">
                   <a:graphicData uri="http://schemas.microsoft.com/office/word/2010/wordprocessingInk">
-                    <w14:contentPart bwMode="auto" r:id="rId12">
+                    <w14:contentPart bwMode="auto" r:id="rId14">
                       <w14:nvContentPartPr>
                         <w14:cNvContentPartPr/>
                       </w14:nvContentPartPr>
@@ -240,8 +285,8 @@
           </mc:Choice>
           <mc:Fallback>
             <w:pict>
-              <v:shape w14:anchorId="09D170E0" id="Ink 113" o:spid="_x0000_s1026" type="#_x0000_t75" style="position:absolute;margin-left:37.05pt;margin-top:-10.45pt;width:70.5pt;height:11.3pt;z-index:251763712;visibility:visible;mso-wrap-style:square;mso-wrap-distance-left:9pt;mso-wrap-distance-top:0;mso-wrap-distance-right:9pt;mso-wrap-distance-bottom:0;mso-position-horizontal:absolute;mso-position-horizontal-relative:text;mso-position-vertical:absolute;mso-position-vertical-relative:text" o:gfxdata="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">
-                <v:imagedata r:id="rId13" o:title=""/>
+              <v:shape w14:anchorId="606E6B93" id="Ink 113" o:spid="_x0000_s1026" type="#_x0000_t75" style="position:absolute;margin-left:37.05pt;margin-top:-10.45pt;width:70.5pt;height:11.3pt;z-index:251763712;visibility:visible;mso-wrap-style:square;mso-wrap-distance-left:9pt;mso-wrap-distance-top:0;mso-wrap-distance-right:9pt;mso-wrap-distance-bottom:0;mso-position-horizontal:absolute;mso-position-horizontal-relative:text;mso-position-vertical:absolute;mso-position-vertical-relative:text" o:gfxdata="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">
+                <v:imagedata r:id="rId15" o:title=""/>
               </v:shape>
             </w:pict>
           </mc:Fallback>
@@ -269,7 +314,7 @@
                 <wp:cNvGraphicFramePr/>
                 <a:graphic xmlns:a="http://schemas.openxmlformats.org/drawingml/2006/main">
                   <a:graphicData uri="http://schemas.microsoft.com/office/word/2010/wordprocessingInk">
-                    <w14:contentPart bwMode="auto" r:id="rId14">
+                    <w14:contentPart bwMode="auto" r:id="rId16">
                       <w14:nvContentPartPr>
                         <w14:cNvContentPartPr/>
                       </w14:nvContentPartPr>
@@ -285,8 +330,8 @@
           </mc:Choice>
           <mc:Fallback>
             <w:pict>
-              <v:shape w14:anchorId="39EBE22B" id="Ink 78" o:spid="_x0000_s1026" type="#_x0000_t75" style="position:absolute;margin-left:-4.55pt;margin-top:7.8pt;width:32.35pt;height:13.8pt;z-index:251727872;visibility:visible;mso-wrap-style:square;mso-wrap-distance-left:9pt;mso-wrap-distance-top:0;mso-wrap-distance-right:9pt;mso-wrap-distance-bottom:0;mso-position-horizontal:absolute;mso-position-horizontal-relative:text;mso-position-vertical:absolute;mso-position-vertical-relative:text" o:gfxdata="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">
-                <v:imagedata r:id="rId15" o:title=""/>
+              <v:shape w14:anchorId="13795BD3" id="Ink 78" o:spid="_x0000_s1026" type="#_x0000_t75" style="position:absolute;margin-left:-4.55pt;margin-top:7.8pt;width:32.35pt;height:13.8pt;z-index:251727872;visibility:visible;mso-wrap-style:square;mso-wrap-distance-left:9pt;mso-wrap-distance-top:0;mso-wrap-distance-right:9pt;mso-wrap-distance-bottom:0;mso-position-horizontal:absolute;mso-position-horizontal-relative:text;mso-position-vertical:absolute;mso-position-vertical-relative:text" o:gfxdata="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">
+                <v:imagedata r:id="rId17" o:title=""/>
               </v:shape>
             </w:pict>
           </mc:Fallback>
@@ -314,7 +359,7 @@
                 <wp:cNvGraphicFramePr/>
                 <a:graphic xmlns:a="http://schemas.openxmlformats.org/drawingml/2006/main">
                   <a:graphicData uri="http://schemas.microsoft.com/office/word/2010/wordprocessingInk">
-                    <w14:contentPart bwMode="auto" r:id="rId16">
+                    <w14:contentPart bwMode="auto" r:id="rId18">
                       <w14:nvContentPartPr>
                         <w14:cNvContentPartPr/>
                       </w14:nvContentPartPr>
@@ -330,8 +375,8 @@
           </mc:Choice>
           <mc:Fallback>
             <w:pict>
-              <v:shape w14:anchorId="4F3D3395" id="Ink 76" o:spid="_x0000_s1026" type="#_x0000_t75" style="position:absolute;margin-left:-1.55pt;margin-top:-13.85pt;width:28.2pt;height:12.1pt;z-index:251726848;visibility:visible;mso-wrap-style:square;mso-wrap-distance-left:9pt;mso-wrap-distance-top:0;mso-wrap-distance-right:9pt;mso-wrap-distance-bottom:0;mso-position-horizontal:absolute;mso-position-horizontal-relative:text;mso-position-vertical:absolute;mso-position-vertical-relative:text" o:gfxdata="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">
-                <v:imagedata r:id="rId17" o:title=""/>
+              <v:shape w14:anchorId="116A39DD" id="Ink 76" o:spid="_x0000_s1026" type="#_x0000_t75" style="position:absolute;margin-left:-1.55pt;margin-top:-13.85pt;width:28.2pt;height:12.1pt;z-index:251726848;visibility:visible;mso-wrap-style:square;mso-wrap-distance-left:9pt;mso-wrap-distance-top:0;mso-wrap-distance-right:9pt;mso-wrap-distance-bottom:0;mso-position-horizontal:absolute;mso-position-horizontal-relative:text;mso-position-vertical:absolute;mso-position-vertical-relative:text" o:gfxdata="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">
+                <v:imagedata r:id="rId19" o:title=""/>
               </v:shape>
             </w:pict>
           </mc:Fallback>
@@ -359,7 +404,7 @@
                 <wp:cNvGraphicFramePr/>
                 <a:graphic xmlns:a="http://schemas.openxmlformats.org/drawingml/2006/main">
                   <a:graphicData uri="http://schemas.microsoft.com/office/word/2010/wordprocessingInk">
-                    <w14:contentPart bwMode="auto" r:id="rId18">
+                    <w14:contentPart bwMode="auto" r:id="rId20">
                       <w14:nvContentPartPr>
                         <w14:cNvContentPartPr/>
                       </w14:nvContentPartPr>
@@ -375,8 +420,8 @@
           </mc:Choice>
           <mc:Fallback>
             <w:pict>
-              <v:shape w14:anchorId="579D63DA" id="Ink 75" o:spid="_x0000_s1026" type="#_x0000_t75" style="position:absolute;margin-left:0;margin-top:-33.65pt;width:25.8pt;height:12.55pt;z-index:251725824;visibility:visible;mso-wrap-style:square;mso-wrap-distance-left:9pt;mso-wrap-distance-top:0;mso-wrap-distance-right:9pt;mso-wrap-distance-bottom:0;mso-position-horizontal:absolute;mso-position-horizontal-relative:text;mso-position-vertical:absolute;mso-position-vertical-relative:text" o:gfxdata="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">
-                <v:imagedata r:id="rId19" o:title=""/>
+              <v:shape w14:anchorId="0AED57BC" id="Ink 75" o:spid="_x0000_s1026" type="#_x0000_t75" style="position:absolute;margin-left:0;margin-top:-33.65pt;width:25.8pt;height:12.55pt;z-index:251725824;visibility:visible;mso-wrap-style:square;mso-wrap-distance-left:9pt;mso-wrap-distance-top:0;mso-wrap-distance-right:9pt;mso-wrap-distance-bottom:0;mso-position-horizontal:absolute;mso-position-horizontal-relative:text;mso-position-vertical:absolute;mso-position-vertical-relative:text" o:gfxdata="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">
+                <v:imagedata r:id="rId21" o:title=""/>
               </v:shape>
             </w:pict>
           </mc:Fallback>
@@ -404,7 +449,7 @@
                 <wp:cNvGraphicFramePr/>
                 <a:graphic xmlns:a="http://schemas.openxmlformats.org/drawingml/2006/main">
                   <a:graphicData uri="http://schemas.microsoft.com/office/word/2010/wordprocessingInk">
-                    <w14:contentPart bwMode="auto" r:id="rId20">
+                    <w14:contentPart bwMode="auto" r:id="rId22">
                       <w14:nvContentPartPr>
                         <w14:cNvContentPartPr/>
                       </w14:nvContentPartPr>
@@ -420,8 +465,8 @@
           </mc:Choice>
           <mc:Fallback>
             <w:pict>
-              <v:shape w14:anchorId="57F7CA0D" id="Ink 43" o:spid="_x0000_s1026" type="#_x0000_t75" style="position:absolute;margin-left:299.35pt;margin-top:.4pt;width:63.25pt;height:14.5pt;z-index:251695104;visibility:visible;mso-wrap-style:square;mso-wrap-distance-left:9pt;mso-wrap-distance-top:0;mso-wrap-distance-right:9pt;mso-wrap-distance-bottom:0;mso-position-horizontal:absolute;mso-position-horizontal-relative:text;mso-position-vertical:absolute;mso-position-vertical-relative:text" o:gfxdata="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">
-                <v:imagedata r:id="rId21" o:title=""/>
+              <v:shape w14:anchorId="3C62D4A2" id="Ink 43" o:spid="_x0000_s1026" type="#_x0000_t75" style="position:absolute;margin-left:299.35pt;margin-top:.4pt;width:63.25pt;height:14.5pt;z-index:251695104;visibility:visible;mso-wrap-style:square;mso-wrap-distance-left:9pt;mso-wrap-distance-top:0;mso-wrap-distance-right:9pt;mso-wrap-distance-bottom:0;mso-position-horizontal:absolute;mso-position-horizontal-relative:text;mso-position-vertical:absolute;mso-position-vertical-relative:text" o:gfxdata="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">
+                <v:imagedata r:id="rId23" o:title=""/>
               </v:shape>
             </w:pict>
           </mc:Fallback>
@@ -449,7 +494,7 @@
                 <wp:cNvGraphicFramePr/>
                 <a:graphic xmlns:a="http://schemas.openxmlformats.org/drawingml/2006/main">
                   <a:graphicData uri="http://schemas.microsoft.com/office/word/2010/wordprocessingInk">
-                    <w14:contentPart bwMode="auto" r:id="rId22">
+                    <w14:contentPart bwMode="auto" r:id="rId24">
                       <w14:nvContentPartPr>
                         <w14:cNvContentPartPr/>
                       </w14:nvContentPartPr>
@@ -465,8 +510,8 @@
           </mc:Choice>
           <mc:Fallback>
             <w:pict>
-              <v:shape w14:anchorId="43299CF7" id="Ink 34" o:spid="_x0000_s1026" type="#_x0000_t75" style="position:absolute;margin-left:304pt;margin-top:-43.9pt;width:53.25pt;height:13.5pt;z-index:251686912;visibility:visible;mso-wrap-style:square;mso-wrap-distance-left:9pt;mso-wrap-distance-top:0;mso-wrap-distance-right:9pt;mso-wrap-distance-bottom:0;mso-position-horizontal:absolute;mso-position-horizontal-relative:text;mso-position-vertical:absolute;mso-position-vertical-relative:text" o:gfxdata="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">
-                <v:imagedata r:id="rId23" o:title=""/>
+              <v:shape w14:anchorId="6FA756EB" id="Ink 34" o:spid="_x0000_s1026" type="#_x0000_t75" style="position:absolute;margin-left:304pt;margin-top:-43.9pt;width:53.25pt;height:13.5pt;z-index:251686912;visibility:visible;mso-wrap-style:square;mso-wrap-distance-left:9pt;mso-wrap-distance-top:0;mso-wrap-distance-right:9pt;mso-wrap-distance-bottom:0;mso-position-horizontal:absolute;mso-position-horizontal-relative:text;mso-position-vertical:absolute;mso-position-vertical-relative:text" o:gfxdata="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">
+                <v:imagedata r:id="rId25" o:title=""/>
               </v:shape>
             </w:pict>
           </mc:Fallback>
@@ -494,7 +539,7 @@
                 <wp:cNvGraphicFramePr/>
                 <a:graphic xmlns:a="http://schemas.openxmlformats.org/drawingml/2006/main">
                   <a:graphicData uri="http://schemas.microsoft.com/office/word/2010/wordprocessingInk">
-                    <w14:contentPart bwMode="auto" r:id="rId24">
+                    <w14:contentPart bwMode="auto" r:id="rId26">
                       <w14:nvContentPartPr>
                         <w14:cNvContentPartPr/>
                       </w14:nvContentPartPr>
@@ -510,8 +555,8 @@
           </mc:Choice>
           <mc:Fallback>
             <w:pict>
-              <v:shape w14:anchorId="49AAE736" id="Ink 26" o:spid="_x0000_s1026" type="#_x0000_t75" style="position:absolute;margin-left:300.3pt;margin-top:-23.05pt;width:64pt;height:16.85pt;z-index:251678720;visibility:visible;mso-wrap-style:square;mso-wrap-distance-left:9pt;mso-wrap-distance-top:0;mso-wrap-distance-right:9pt;mso-wrap-distance-bottom:0;mso-position-horizontal:absolute;mso-position-horizontal-relative:text;mso-position-vertical:absolute;mso-position-vertical-relative:text" o:gfxdata="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">
-                <v:imagedata r:id="rId25" o:title=""/>
+              <v:shape w14:anchorId="6915C464" id="Ink 26" o:spid="_x0000_s1026" type="#_x0000_t75" style="position:absolute;margin-left:300.3pt;margin-top:-23.05pt;width:64pt;height:16.85pt;z-index:251678720;visibility:visible;mso-wrap-style:square;mso-wrap-distance-left:9pt;mso-wrap-distance-top:0;mso-wrap-distance-right:9pt;mso-wrap-distance-bottom:0;mso-position-horizontal:absolute;mso-position-horizontal-relative:text;mso-position-vertical:absolute;mso-position-vertical-relative:text" o:gfxdata="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">
+                <v:imagedata r:id="rId27" o:title=""/>
               </v:shape>
             </w:pict>
           </mc:Fallback>
@@ -545,7 +590,7 @@
                     <pic:cNvPicPr/>
                   </pic:nvPicPr>
                   <pic:blipFill>
-                    <a:blip r:embed="rId26">
+                    <a:blip r:embed="rId28">
                       <a:extLst>
                         <a:ext uri="{28A0092B-C50C-407E-A947-70E740481C1C}">
                           <a14:useLocalDpi xmlns:a14="http://schemas.microsoft.com/office/drawing/2010/main" val="0"/>
@@ -602,7 +647,7 @@
                 <wp:cNvGraphicFramePr/>
                 <a:graphic xmlns:a="http://schemas.openxmlformats.org/drawingml/2006/main">
                   <a:graphicData uri="http://schemas.microsoft.com/office/word/2010/wordprocessingInk">
-                    <w14:contentPart bwMode="auto" r:id="rId27">
+                    <w14:contentPart bwMode="auto" r:id="rId29">
                       <w14:nvContentPartPr>
                         <w14:cNvContentPartPr/>
                       </w14:nvContentPartPr>
@@ -618,8 +663,8 @@
           </mc:Choice>
           <mc:Fallback>
             <w:pict>
-              <v:shape w14:anchorId="0FFF85EB" id="Ink 31" o:spid="_x0000_s1026" type="#_x0000_t75" style="position:absolute;margin-left:295.1pt;margin-top:-5.65pt;width:76.65pt;height:16.1pt;z-index:251683840;visibility:visible;mso-wrap-style:square;mso-wrap-distance-left:9pt;mso-wrap-distance-top:0;mso-wrap-distance-right:9pt;mso-wrap-distance-bottom:0;mso-position-horizontal:absolute;mso-position-horizontal-relative:text;mso-position-vertical:absolute;mso-position-vertical-relative:text" o:gfxdata="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">
-                <v:imagedata r:id="rId28" o:title=""/>
+              <v:shape w14:anchorId="70E12406" id="Ink 31" o:spid="_x0000_s1026" type="#_x0000_t75" style="position:absolute;margin-left:295.1pt;margin-top:-5.65pt;width:76.65pt;height:16.1pt;z-index:251683840;visibility:visible;mso-wrap-style:square;mso-wrap-distance-left:9pt;mso-wrap-distance-top:0;mso-wrap-distance-right:9pt;mso-wrap-distance-bottom:0;mso-position-horizontal:absolute;mso-position-horizontal-relative:text;mso-position-vertical:absolute;mso-position-vertical-relative:text" o:gfxdata="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">
+                <v:imagedata r:id="rId30" o:title=""/>
               </v:shape>
             </w:pict>
           </mc:Fallback>
@@ -649,7 +694,7 @@
                 <wp:cNvGraphicFramePr/>
                 <a:graphic xmlns:a="http://schemas.openxmlformats.org/drawingml/2006/main">
                   <a:graphicData uri="http://schemas.microsoft.com/office/word/2010/wordprocessingInk">
-                    <w14:contentPart bwMode="auto" r:id="rId29">
+                    <w14:contentPart bwMode="auto" r:id="rId31">
                       <w14:nvContentPartPr>
                         <w14:cNvContentPartPr/>
                       </w14:nvContentPartPr>
@@ -665,8 +710,8 @@
           </mc:Choice>
           <mc:Fallback>
             <w:pict>
-              <v:shape w14:anchorId="13983A30" id="Ink 30" o:spid="_x0000_s1026" type="#_x0000_t75" style="position:absolute;margin-left:299.35pt;margin-top:2.2pt;width:65.1pt;height:14.5pt;z-index:251682816;visibility:visible;mso-wrap-style:square;mso-wrap-distance-left:9pt;mso-wrap-distance-top:0;mso-wrap-distance-right:9pt;mso-wrap-distance-bottom:0;mso-position-horizontal:absolute;mso-position-horizontal-relative:text;mso-position-vertical:absolute;mso-position-vertical-relative:text" o:gfxdata="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">
-                <v:imagedata r:id="rId30" o:title=""/>
+              <v:shape w14:anchorId="30C62DBB" id="Ink 30" o:spid="_x0000_s1026" type="#_x0000_t75" style="position:absolute;margin-left:299.35pt;margin-top:2.2pt;width:65.1pt;height:14.5pt;z-index:251682816;visibility:visible;mso-wrap-style:square;mso-wrap-distance-left:9pt;mso-wrap-distance-top:0;mso-wrap-distance-right:9pt;mso-wrap-distance-bottom:0;mso-position-horizontal:absolute;mso-position-horizontal-relative:text;mso-position-vertical:absolute;mso-position-vertical-relative:text" o:gfxdata="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">
+                <v:imagedata r:id="rId32" o:title=""/>
               </v:shape>
             </w:pict>
           </mc:Fallback>
@@ -697,7 +742,7 @@
                 <wp:cNvGraphicFramePr/>
                 <a:graphic xmlns:a="http://schemas.openxmlformats.org/drawingml/2006/main">
                   <a:graphicData uri="http://schemas.microsoft.com/office/word/2010/wordprocessingInk">
-                    <w14:contentPart bwMode="auto" r:id="rId31">
+                    <w14:contentPart bwMode="auto" r:id="rId33">
                       <w14:nvContentPartPr>
                         <w14:cNvContentPartPr/>
                       </w14:nvContentPartPr>
@@ -713,8 +758,8 @@
           </mc:Choice>
           <mc:Fallback>
             <w:pict>
-              <v:shape w14:anchorId="2D640316" id="Ink 32" o:spid="_x0000_s1026" type="#_x0000_t75" style="position:absolute;margin-left:299.25pt;margin-top:-3.55pt;width:64.15pt;height:12.65pt;z-index:251684864;visibility:visible;mso-wrap-style:square;mso-wrap-distance-left:9pt;mso-wrap-distance-top:0;mso-wrap-distance-right:9pt;mso-wrap-distance-bottom:0;mso-position-horizontal:absolute;mso-position-horizontal-relative:text;mso-position-vertical:absolute;mso-position-vertical-relative:text" o:gfxdata="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">
-                <v:imagedata r:id="rId32" o:title=""/>
+              <v:shape w14:anchorId="5E4A6131" id="Ink 32" o:spid="_x0000_s1026" type="#_x0000_t75" style="position:absolute;margin-left:299.25pt;margin-top:-3.55pt;width:64.15pt;height:12.65pt;z-index:251684864;visibility:visible;mso-wrap-style:square;mso-wrap-distance-left:9pt;mso-wrap-distance-top:0;mso-wrap-distance-right:9pt;mso-wrap-distance-bottom:0;mso-position-horizontal:absolute;mso-position-horizontal-relative:text;mso-position-vertical:absolute;mso-position-vertical-relative:text" o:gfxdata="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">
+                <v:imagedata r:id="rId34" o:title=""/>
               </v:shape>
             </w:pict>
           </mc:Fallback>
@@ -744,7 +789,7 @@
                 <wp:cNvGraphicFramePr/>
                 <a:graphic xmlns:a="http://schemas.openxmlformats.org/drawingml/2006/main">
                   <a:graphicData uri="http://schemas.microsoft.com/office/word/2010/wordprocessingInk">
-                    <w14:contentPart bwMode="auto" r:id="rId33">
+                    <w14:contentPart bwMode="auto" r:id="rId35">
                       <w14:nvContentPartPr>
                         <w14:cNvContentPartPr/>
                       </w14:nvContentPartPr>
@@ -760,8 +805,8 @@
           </mc:Choice>
           <mc:Fallback>
             <w:pict>
-              <v:shape w14:anchorId="0651D7E2" id="Ink 29" o:spid="_x0000_s1026" type="#_x0000_t75" style="position:absolute;margin-left:302.65pt;margin-top:6.25pt;width:58.95pt;height:12.65pt;z-index:251681792;visibility:visible;mso-wrap-style:square;mso-wrap-distance-left:9pt;mso-wrap-distance-top:0;mso-wrap-distance-right:9pt;mso-wrap-distance-bottom:0;mso-position-horizontal:absolute;mso-position-horizontal-relative:text;mso-position-vertical:absolute;mso-position-vertical-relative:text" o:gfxdata="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">
-                <v:imagedata r:id="rId34" o:title=""/>
+              <v:shape w14:anchorId="69D33F35" id="Ink 29" o:spid="_x0000_s1026" type="#_x0000_t75" style="position:absolute;margin-left:302.65pt;margin-top:6.25pt;width:58.95pt;height:12.65pt;z-index:251681792;visibility:visible;mso-wrap-style:square;mso-wrap-distance-left:9pt;mso-wrap-distance-top:0;mso-wrap-distance-right:9pt;mso-wrap-distance-bottom:0;mso-position-horizontal:absolute;mso-position-horizontal-relative:text;mso-position-vertical:absolute;mso-position-vertical-relative:text" o:gfxdata="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">
+                <v:imagedata r:id="rId36" o:title=""/>
               </v:shape>
             </w:pict>
           </mc:Fallback>
@@ -789,7 +834,7 @@
                 <wp:cNvGraphicFramePr/>
                 <a:graphic xmlns:a="http://schemas.openxmlformats.org/drawingml/2006/main">
                   <a:graphicData uri="http://schemas.microsoft.com/office/word/2010/wordprocessingInk">
-                    <w14:contentPart bwMode="auto" r:id="rId35">
+                    <w14:contentPart bwMode="auto" r:id="rId37">
                       <w14:nvContentPartPr>
                         <w14:cNvContentPartPr/>
                       </w14:nvContentPartPr>
@@ -805,8 +850,8 @@
           </mc:Choice>
           <mc:Fallback>
             <w:pict>
-              <v:shape w14:anchorId="795EEC3A" id="Ink 9" o:spid="_x0000_s1026" type="#_x0000_t75" style="position:absolute;margin-left:192.1pt;margin-top:-6.95pt;width:72.25pt;height:15.3pt;z-index:251663360;visibility:visible;mso-wrap-style:square;mso-wrap-distance-left:9pt;mso-wrap-distance-top:0;mso-wrap-distance-right:9pt;mso-wrap-distance-bottom:0;mso-position-horizontal:absolute;mso-position-horizontal-relative:text;mso-position-vertical:absolute;mso-position-vertical-relative:text" o:gfxdata="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">
-                <v:imagedata r:id="rId36" o:title=""/>
+              <v:shape w14:anchorId="24DB4341" id="Ink 9" o:spid="_x0000_s1026" type="#_x0000_t75" style="position:absolute;margin-left:192.1pt;margin-top:-6.95pt;width:72.25pt;height:15.3pt;z-index:251663360;visibility:visible;mso-wrap-style:square;mso-wrap-distance-left:9pt;mso-wrap-distance-top:0;mso-wrap-distance-right:9pt;mso-wrap-distance-bottom:0;mso-position-horizontal:absolute;mso-position-horizontal-relative:text;mso-position-vertical:absolute;mso-position-vertical-relative:text" o:gfxdata="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">
+                <v:imagedata r:id="rId38" o:title=""/>
               </v:shape>
             </w:pict>
           </mc:Fallback>
@@ -836,7 +881,7 @@
                 <wp:cNvGraphicFramePr/>
                 <a:graphic xmlns:a="http://schemas.openxmlformats.org/drawingml/2006/main">
                   <a:graphicData uri="http://schemas.microsoft.com/office/word/2010/wordprocessingInk">
-                    <w14:contentPart bwMode="auto" r:id="rId37">
+                    <w14:contentPart bwMode="auto" r:id="rId39">
                       <w14:nvContentPartPr>
                         <w14:cNvContentPartPr/>
                       </w14:nvContentPartPr>
@@ -852,8 +897,8 @@
           </mc:Choice>
           <mc:Fallback>
             <w:pict>
-              <v:shape w14:anchorId="00F7E06A" id="Ink 63" o:spid="_x0000_s1026" type="#_x0000_t75" style="position:absolute;margin-left:181.3pt;margin-top:1.4pt;width:11.1pt;height:16.2pt;z-index:251713536;visibility:visible;mso-wrap-style:square;mso-wrap-distance-left:9pt;mso-wrap-distance-top:0;mso-wrap-distance-right:9pt;mso-wrap-distance-bottom:0;mso-position-horizontal:absolute;mso-position-horizontal-relative:text;mso-position-vertical:absolute;mso-position-vertical-relative:text" o:gfxdata="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">
-                <v:imagedata r:id="rId38" o:title=""/>
+              <v:shape w14:anchorId="1CE61EA8" id="Ink 63" o:spid="_x0000_s1026" type="#_x0000_t75" style="position:absolute;margin-left:181.3pt;margin-top:1.4pt;width:11.1pt;height:16.2pt;z-index:251713536;visibility:visible;mso-wrap-style:square;mso-wrap-distance-left:9pt;mso-wrap-distance-top:0;mso-wrap-distance-right:9pt;mso-wrap-distance-bottom:0;mso-position-horizontal:absolute;mso-position-horizontal-relative:text;mso-position-vertical:absolute;mso-position-vertical-relative:text" o:gfxdata="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">
+                <v:imagedata r:id="rId40" o:title=""/>
               </v:shape>
             </w:pict>
           </mc:Fallback>
@@ -868,6 +913,51 @@
         <mc:AlternateContent>
           <mc:Choice Requires="wpi">
             <w:drawing>
+              <wp:anchor distT="0" distB="0" distL="114300" distR="114300" simplePos="0" relativeHeight="251810816" behindDoc="0" locked="0" layoutInCell="1" allowOverlap="1" wp14:anchorId="578517A2" wp14:editId="6B7C4513">
+                <wp:simplePos x="0" y="0"/>
+                <wp:positionH relativeFrom="column">
+                  <wp:posOffset>4728845</wp:posOffset>
+                </wp:positionH>
+                <wp:positionV relativeFrom="paragraph">
+                  <wp:posOffset>18415</wp:posOffset>
+                </wp:positionV>
+                <wp:extent cx="97920" cy="105025"/>
+                <wp:effectExtent l="38100" t="38100" r="3810" b="34925"/>
+                <wp:wrapNone/>
+                <wp:docPr id="176" name="Ink 176"/>
+                <wp:cNvGraphicFramePr/>
+                <a:graphic xmlns:a="http://schemas.openxmlformats.org/drawingml/2006/main">
+                  <a:graphicData uri="http://schemas.microsoft.com/office/word/2010/wordprocessingInk">
+                    <w14:contentPart bwMode="auto" r:id="rId41">
+                      <w14:nvContentPartPr>
+                        <w14:cNvContentPartPr/>
+                      </w14:nvContentPartPr>
+                      <w14:xfrm>
+                        <a:off x="0" y="0"/>
+                        <a:ext cx="97920" cy="105025"/>
+                      </w14:xfrm>
+                    </w14:contentPart>
+                  </a:graphicData>
+                </a:graphic>
+              </wp:anchor>
+            </w:drawing>
+          </mc:Choice>
+          <mc:Fallback>
+            <w:pict>
+              <v:shape w14:anchorId="06B3328B" id="Ink 176" o:spid="_x0000_s1026" type="#_x0000_t75" style="position:absolute;margin-left:372pt;margin-top:1.1pt;width:8.4pt;height:8.95pt;z-index:251810816;visibility:visible;mso-wrap-style:square;mso-wrap-distance-left:9pt;mso-wrap-distance-top:0;mso-wrap-distance-right:9pt;mso-wrap-distance-bottom:0;mso-position-horizontal:absolute;mso-position-horizontal-relative:text;mso-position-vertical:absolute;mso-position-vertical-relative:text" o:gfxdata="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">
+                <v:imagedata r:id="rId42" o:title=""/>
+              </v:shape>
+            </w:pict>
+          </mc:Fallback>
+        </mc:AlternateContent>
+      </w:r>
+      <w:r>
+        <w:rPr>
+          <w:noProof/>
+        </w:rPr>
+        <mc:AlternateContent>
+          <mc:Choice Requires="wpi">
+            <w:drawing>
               <wp:anchor distT="0" distB="0" distL="114300" distR="114300" simplePos="0" relativeHeight="251677696" behindDoc="0" locked="0" layoutInCell="1" allowOverlap="1" wp14:anchorId="3FAB9FC7" wp14:editId="1A1C6085">
                 <wp:simplePos x="0" y="0"/>
                 <wp:positionH relativeFrom="column">
@@ -883,7 +973,7 @@
                 <wp:cNvGraphicFramePr/>
                 <a:graphic xmlns:a="http://schemas.openxmlformats.org/drawingml/2006/main">
                   <a:graphicData uri="http://schemas.microsoft.com/office/word/2010/wordprocessingInk">
-                    <w14:contentPart bwMode="auto" r:id="rId39">
+                    <w14:contentPart bwMode="auto" r:id="rId43">
                       <w14:nvContentPartPr>
                         <w14:cNvContentPartPr/>
                       </w14:nvContentPartPr>
@@ -899,8 +989,8 @@
           </mc:Choice>
           <mc:Fallback>
             <w:pict>
-              <v:shape w14:anchorId="714DAD88" id="Ink 25" o:spid="_x0000_s1026" type="#_x0000_t75" style="position:absolute;margin-left:296pt;margin-top:-2.25pt;width:71.7pt;height:15.75pt;z-index:251677696;visibility:visible;mso-wrap-style:square;mso-wrap-distance-left:9pt;mso-wrap-distance-top:0;mso-wrap-distance-right:9pt;mso-wrap-distance-bottom:0;mso-position-horizontal:absolute;mso-position-horizontal-relative:text;mso-position-vertical:absolute;mso-position-vertical-relative:text" o:gfxdata="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">
-                <v:imagedata r:id="rId40" o:title=""/>
+              <v:shape w14:anchorId="449716B9" id="Ink 25" o:spid="_x0000_s1026" type="#_x0000_t75" style="position:absolute;margin-left:296pt;margin-top:-2.25pt;width:71.7pt;height:15.75pt;z-index:251677696;visibility:visible;mso-wrap-style:square;mso-wrap-distance-left:9pt;mso-wrap-distance-top:0;mso-wrap-distance-right:9pt;mso-wrap-distance-bottom:0;mso-position-horizontal:absolute;mso-position-horizontal-relative:text;mso-position-vertical:absolute;mso-position-vertical-relative:text" o:gfxdata="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">
+                <v:imagedata r:id="rId44" o:title=""/>
               </v:shape>
             </w:pict>
           </mc:Fallback>
@@ -930,7 +1020,7 @@
                 <wp:cNvGraphicFramePr/>
                 <a:graphic xmlns:a="http://schemas.openxmlformats.org/drawingml/2006/main">
                   <a:graphicData uri="http://schemas.microsoft.com/office/word/2010/wordprocessingInk">
-                    <w14:contentPart bwMode="auto" r:id="rId41">
+                    <w14:contentPart bwMode="auto" r:id="rId45">
                       <w14:nvContentPartPr>
                         <w14:cNvContentPartPr/>
                       </w14:nvContentPartPr>
@@ -946,8 +1036,8 @@
           </mc:Choice>
           <mc:Fallback>
             <w:pict>
-              <v:shape w14:anchorId="7518E759" id="Ink 44" o:spid="_x0000_s1026" type="#_x0000_t75" style="position:absolute;margin-left:296.15pt;margin-top:5.1pt;width:71pt;height:15pt;z-index:251696128;visibility:visible;mso-wrap-style:square;mso-wrap-distance-left:9pt;mso-wrap-distance-top:0;mso-wrap-distance-right:9pt;mso-wrap-distance-bottom:0;mso-position-horizontal:absolute;mso-position-horizontal-relative:text;mso-position-vertical:absolute;mso-position-vertical-relative:text" o:gfxdata="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">
-                <v:imagedata r:id="rId42" o:title=""/>
+              <v:shape w14:anchorId="3E9110DE" id="Ink 44" o:spid="_x0000_s1026" type="#_x0000_t75" style="position:absolute;margin-left:296.15pt;margin-top:5.1pt;width:71pt;height:15pt;z-index:251696128;visibility:visible;mso-wrap-style:square;mso-wrap-distance-left:9pt;mso-wrap-distance-top:0;mso-wrap-distance-right:9pt;mso-wrap-distance-bottom:0;mso-position-horizontal:absolute;mso-position-horizontal-relative:text;mso-position-vertical:absolute;mso-position-vertical-relative:text" o:gfxdata="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">
+                <v:imagedata r:id="rId46" o:title=""/>
               </v:shape>
             </w:pict>
           </mc:Fallback>
@@ -978,7 +1068,7 @@
                 <wp:cNvGraphicFramePr/>
                 <a:graphic xmlns:a="http://schemas.openxmlformats.org/drawingml/2006/main">
                   <a:graphicData uri="http://schemas.microsoft.com/office/word/2010/wordprocessingInk">
-                    <w14:contentPart bwMode="auto" r:id="rId43">
+                    <w14:contentPart bwMode="auto" r:id="rId47">
                       <w14:nvContentPartPr>
                         <w14:cNvContentPartPr/>
                       </w14:nvContentPartPr>
@@ -994,8 +1084,8 @@
           </mc:Choice>
           <mc:Fallback>
             <w:pict>
-              <v:shape w14:anchorId="7322E084" id="Ink 66" o:spid="_x0000_s1026" type="#_x0000_t75" style="position:absolute;margin-left:263.6pt;margin-top:-8.45pt;width:8.4pt;height:20.65pt;z-index:251716608;visibility:visible;mso-wrap-style:square;mso-wrap-distance-left:9pt;mso-wrap-distance-top:0;mso-wrap-distance-right:9pt;mso-wrap-distance-bottom:0;mso-position-horizontal:absolute;mso-position-horizontal-relative:text;mso-position-vertical:absolute;mso-position-vertical-relative:text" o:gfxdata="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">
-                <v:imagedata r:id="rId44" o:title=""/>
+              <v:shape w14:anchorId="1F2AEF46" id="Ink 66" o:spid="_x0000_s1026" type="#_x0000_t75" style="position:absolute;margin-left:263.6pt;margin-top:-8.45pt;width:8.4pt;height:20.65pt;z-index:251716608;visibility:visible;mso-wrap-style:square;mso-wrap-distance-left:9pt;mso-wrap-distance-top:0;mso-wrap-distance-right:9pt;mso-wrap-distance-bottom:0;mso-position-horizontal:absolute;mso-position-horizontal-relative:text;mso-position-vertical:absolute;mso-position-vertical-relative:text" o:gfxdata="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">
+                <v:imagedata r:id="rId48" o:title=""/>
               </v:shape>
             </w:pict>
           </mc:Fallback>
@@ -1023,7 +1113,7 @@
                 <wp:cNvGraphicFramePr/>
                 <a:graphic xmlns:a="http://schemas.openxmlformats.org/drawingml/2006/main">
                   <a:graphicData uri="http://schemas.microsoft.com/office/word/2010/wordprocessingInk">
-                    <w14:contentPart bwMode="auto" r:id="rId45">
+                    <w14:contentPart bwMode="auto" r:id="rId49">
                       <w14:nvContentPartPr>
                         <w14:cNvContentPartPr/>
                       </w14:nvContentPartPr>
@@ -1039,8 +1129,8 @@
           </mc:Choice>
           <mc:Fallback>
             <w:pict>
-              <v:shape w14:anchorId="23A0AD1F" id="Ink 33" o:spid="_x0000_s1026" type="#_x0000_t75" style="position:absolute;margin-left:306pt;margin-top:-.45pt;width:50.8pt;height:12.95pt;z-index:251685888;visibility:visible;mso-wrap-style:square;mso-wrap-distance-left:9pt;mso-wrap-distance-top:0;mso-wrap-distance-right:9pt;mso-wrap-distance-bottom:0;mso-position-horizontal:absolute;mso-position-horizontal-relative:text;mso-position-vertical:absolute;mso-position-vertical-relative:text" o:gfxdata="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">
-                <v:imagedata r:id="rId46" o:title=""/>
+              <v:shape w14:anchorId="3EFC385F" id="Ink 33" o:spid="_x0000_s1026" type="#_x0000_t75" style="position:absolute;margin-left:306pt;margin-top:-.45pt;width:50.8pt;height:12.95pt;z-index:251685888;visibility:visible;mso-wrap-style:square;mso-wrap-distance-left:9pt;mso-wrap-distance-top:0;mso-wrap-distance-right:9pt;mso-wrap-distance-bottom:0;mso-position-horizontal:absolute;mso-position-horizontal-relative:text;mso-position-vertical:absolute;mso-position-vertical-relative:text" o:gfxdata="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">
+                <v:imagedata r:id="rId50" o:title=""/>
               </v:shape>
             </w:pict>
           </mc:Fallback>
@@ -1055,6 +1145,51 @@
         <mc:AlternateContent>
           <mc:Choice Requires="wpi">
             <w:drawing>
+              <wp:anchor distT="0" distB="0" distL="114300" distR="114300" simplePos="0" relativeHeight="251807744" behindDoc="0" locked="0" layoutInCell="1" allowOverlap="1" wp14:anchorId="7579D569" wp14:editId="4889B92F">
+                <wp:simplePos x="0" y="0"/>
+                <wp:positionH relativeFrom="column">
+                  <wp:posOffset>4685665</wp:posOffset>
+                </wp:positionH>
+                <wp:positionV relativeFrom="paragraph">
+                  <wp:posOffset>115570</wp:posOffset>
+                </wp:positionV>
+                <wp:extent cx="124525" cy="108375"/>
+                <wp:effectExtent l="38100" t="38100" r="40640" b="31750"/>
+                <wp:wrapNone/>
+                <wp:docPr id="173" name="Ink 173"/>
+                <wp:cNvGraphicFramePr/>
+                <a:graphic xmlns:a="http://schemas.openxmlformats.org/drawingml/2006/main">
+                  <a:graphicData uri="http://schemas.microsoft.com/office/word/2010/wordprocessingInk">
+                    <w14:contentPart bwMode="auto" r:id="rId51">
+                      <w14:nvContentPartPr>
+                        <w14:cNvContentPartPr/>
+                      </w14:nvContentPartPr>
+                      <w14:xfrm>
+                        <a:off x="0" y="0"/>
+                        <a:ext cx="124525" cy="108375"/>
+                      </w14:xfrm>
+                    </w14:contentPart>
+                  </a:graphicData>
+                </a:graphic>
+              </wp:anchor>
+            </w:drawing>
+          </mc:Choice>
+          <mc:Fallback>
+            <w:pict>
+              <v:shape w14:anchorId="2461E979" id="Ink 173" o:spid="_x0000_s1026" type="#_x0000_t75" style="position:absolute;margin-left:368.6pt;margin-top:8.75pt;width:10.5pt;height:9.25pt;z-index:251807744;visibility:visible;mso-wrap-style:square;mso-wrap-distance-left:9pt;mso-wrap-distance-top:0;mso-wrap-distance-right:9pt;mso-wrap-distance-bottom:0;mso-position-horizontal:absolute;mso-position-horizontal-relative:text;mso-position-vertical:absolute;mso-position-vertical-relative:text" o:gfxdata="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">
+                <v:imagedata r:id="rId52" o:title=""/>
+              </v:shape>
+            </w:pict>
+          </mc:Fallback>
+        </mc:AlternateContent>
+      </w:r>
+      <w:r>
+        <w:rPr>
+          <w:noProof/>
+        </w:rPr>
+        <mc:AlternateContent>
+          <mc:Choice Requires="wpi">
+            <w:drawing>
               <wp:anchor distT="0" distB="0" distL="114300" distR="114300" simplePos="0" relativeHeight="251675648" behindDoc="0" locked="0" layoutInCell="1" allowOverlap="1" wp14:anchorId="32C516AB" wp14:editId="56B1C0FD">
                 <wp:simplePos x="0" y="0"/>
                 <wp:positionH relativeFrom="column">
@@ -1070,7 +1205,7 @@
                 <wp:cNvGraphicFramePr/>
                 <a:graphic xmlns:a="http://schemas.openxmlformats.org/drawingml/2006/main">
                   <a:graphicData uri="http://schemas.microsoft.com/office/word/2010/wordprocessingInk">
-                    <w14:contentPart bwMode="auto" r:id="rId47">
+                    <w14:contentPart bwMode="auto" r:id="rId53">
                       <w14:nvContentPartPr>
                         <w14:cNvContentPartPr/>
                       </w14:nvContentPartPr>
@@ -1086,8 +1221,8 @@
           </mc:Choice>
           <mc:Fallback>
             <w:pict>
-              <v:shape w14:anchorId="4B15DF04" id="Ink 23" o:spid="_x0000_s1026" type="#_x0000_t75" style="position:absolute;margin-left:302.6pt;margin-top:7.45pt;width:59.05pt;height:14.8pt;z-index:251675648;visibility:visible;mso-wrap-style:square;mso-wrap-distance-left:9pt;mso-wrap-distance-top:0;mso-wrap-distance-right:9pt;mso-wrap-distance-bottom:0;mso-position-horizontal:absolute;mso-position-horizontal-relative:text;mso-position-vertical:absolute;mso-position-vertical-relative:text" o:gfxdata="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">
-                <v:imagedata r:id="rId48" o:title=""/>
+              <v:shape w14:anchorId="0A08D780" id="Ink 23" o:spid="_x0000_s1026" type="#_x0000_t75" style="position:absolute;margin-left:302.6pt;margin-top:7.45pt;width:59.05pt;height:14.8pt;z-index:251675648;visibility:visible;mso-wrap-style:square;mso-wrap-distance-left:9pt;mso-wrap-distance-top:0;mso-wrap-distance-right:9pt;mso-wrap-distance-bottom:0;mso-position-horizontal:absolute;mso-position-horizontal-relative:text;mso-position-vertical:absolute;mso-position-vertical-relative:text" o:gfxdata="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">
+                <v:imagedata r:id="rId54" o:title=""/>
               </v:shape>
             </w:pict>
           </mc:Fallback>
@@ -1115,7 +1250,7 @@
                 <wp:cNvGraphicFramePr/>
                 <a:graphic xmlns:a="http://schemas.openxmlformats.org/drawingml/2006/main">
                   <a:graphicData uri="http://schemas.microsoft.com/office/word/2010/wordprocessingInk">
-                    <w14:contentPart bwMode="auto" r:id="rId49">
+                    <w14:contentPart bwMode="auto" r:id="rId55">
                       <w14:nvContentPartPr>
                         <w14:cNvContentPartPr/>
                       </w14:nvContentPartPr>
@@ -1131,8 +1266,8 @@
           </mc:Choice>
           <mc:Fallback>
             <w:pict>
-              <v:shape w14:anchorId="46202CE8" id="Ink 15" o:spid="_x0000_s1026" type="#_x0000_t75" style="position:absolute;margin-left:197.1pt;margin-top:1.05pt;width:60.5pt;height:14.65pt;z-index:251669504;visibility:visible;mso-wrap-style:square;mso-wrap-distance-left:9pt;mso-wrap-distance-top:0;mso-wrap-distance-right:9pt;mso-wrap-distance-bottom:0;mso-position-horizontal:absolute;mso-position-horizontal-relative:text;mso-position-vertical:absolute;mso-position-vertical-relative:text" o:gfxdata="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">
-                <v:imagedata r:id="rId50" o:title=""/>
+              <v:shape w14:anchorId="620FD945" id="Ink 15" o:spid="_x0000_s1026" type="#_x0000_t75" style="position:absolute;margin-left:197.1pt;margin-top:1.05pt;width:60.5pt;height:14.65pt;z-index:251669504;visibility:visible;mso-wrap-style:square;mso-wrap-distance-left:9pt;mso-wrap-distance-top:0;mso-wrap-distance-right:9pt;mso-wrap-distance-bottom:0;mso-position-horizontal:absolute;mso-position-horizontal-relative:text;mso-position-vertical:absolute;mso-position-vertical-relative:text" o:gfxdata="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">
+                <v:imagedata r:id="rId56" o:title=""/>
               </v:shape>
             </w:pict>
           </mc:Fallback>
@@ -1148,6 +1283,51 @@
         <mc:AlternateContent>
           <mc:Choice Requires="wpi">
             <w:drawing>
+              <wp:anchor distT="0" distB="0" distL="114300" distR="114300" simplePos="0" relativeHeight="251806720" behindDoc="0" locked="0" layoutInCell="1" allowOverlap="1" wp14:anchorId="275E8247" wp14:editId="3C028A8B">
+                <wp:simplePos x="0" y="0"/>
+                <wp:positionH relativeFrom="column">
+                  <wp:posOffset>4702810</wp:posOffset>
+                </wp:positionH>
+                <wp:positionV relativeFrom="paragraph">
+                  <wp:posOffset>33655</wp:posOffset>
+                </wp:positionV>
+                <wp:extent cx="146180" cy="113225"/>
+                <wp:effectExtent l="38100" t="38100" r="0" b="39370"/>
+                <wp:wrapNone/>
+                <wp:docPr id="172" name="Ink 172"/>
+                <wp:cNvGraphicFramePr/>
+                <a:graphic xmlns:a="http://schemas.openxmlformats.org/drawingml/2006/main">
+                  <a:graphicData uri="http://schemas.microsoft.com/office/word/2010/wordprocessingInk">
+                    <w14:contentPart bwMode="auto" r:id="rId57">
+                      <w14:nvContentPartPr>
+                        <w14:cNvContentPartPr/>
+                      </w14:nvContentPartPr>
+                      <w14:xfrm>
+                        <a:off x="0" y="0"/>
+                        <a:ext cx="146180" cy="113225"/>
+                      </w14:xfrm>
+                    </w14:contentPart>
+                  </a:graphicData>
+                </a:graphic>
+              </wp:anchor>
+            </w:drawing>
+          </mc:Choice>
+          <mc:Fallback>
+            <w:pict>
+              <v:shape w14:anchorId="09FDDBDB" id="Ink 172" o:spid="_x0000_s1026" type="#_x0000_t75" style="position:absolute;margin-left:369.95pt;margin-top:2.3pt;width:12.2pt;height:9.6pt;z-index:251806720;visibility:visible;mso-wrap-style:square;mso-wrap-distance-left:9pt;mso-wrap-distance-top:0;mso-wrap-distance-right:9pt;mso-wrap-distance-bottom:0;mso-position-horizontal:absolute;mso-position-horizontal-relative:text;mso-position-vertical:absolute;mso-position-vertical-relative:text" o:gfxdata="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">
+                <v:imagedata r:id="rId58" o:title=""/>
+              </v:shape>
+            </w:pict>
+          </mc:Fallback>
+        </mc:AlternateContent>
+      </w:r>
+      <w:r>
+        <w:rPr>
+          <w:noProof/>
+        </w:rPr>
+        <mc:AlternateContent>
+          <mc:Choice Requires="wpi">
+            <w:drawing>
               <wp:anchor distT="0" distB="0" distL="114300" distR="114300" simplePos="0" relativeHeight="251676672" behindDoc="0" locked="0" layoutInCell="1" allowOverlap="1" wp14:anchorId="2CDDE9B2" wp14:editId="040F2385">
                 <wp:simplePos x="0" y="0"/>
                 <wp:positionH relativeFrom="column">
@@ -1163,7 +1343,7 @@
                 <wp:cNvGraphicFramePr/>
                 <a:graphic xmlns:a="http://schemas.openxmlformats.org/drawingml/2006/main">
                   <a:graphicData uri="http://schemas.microsoft.com/office/word/2010/wordprocessingInk">
-                    <w14:contentPart bwMode="auto" r:id="rId51">
+                    <w14:contentPart bwMode="auto" r:id="rId59">
                       <w14:nvContentPartPr>
                         <w14:cNvContentPartPr/>
                       </w14:nvContentPartPr>
@@ -1179,8 +1359,8 @@
           </mc:Choice>
           <mc:Fallback>
             <w:pict>
-              <v:shape w14:anchorId="1300AF6F" id="Ink 24" o:spid="_x0000_s1026" type="#_x0000_t75" style="position:absolute;margin-left:299.2pt;margin-top:1.45pt;width:62.8pt;height:13.5pt;z-index:251676672;visibility:visible;mso-wrap-style:square;mso-wrap-distance-left:9pt;mso-wrap-distance-top:0;mso-wrap-distance-right:9pt;mso-wrap-distance-bottom:0;mso-position-horizontal:absolute;mso-position-horizontal-relative:text;mso-position-vertical:absolute;mso-position-vertical-relative:text" o:gfxdata="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">
-                <v:imagedata r:id="rId52" o:title=""/>
+              <v:shape w14:anchorId="4C621098" id="Ink 24" o:spid="_x0000_s1026" type="#_x0000_t75" style="position:absolute;margin-left:299.2pt;margin-top:1.45pt;width:62.8pt;height:13.5pt;z-index:251676672;visibility:visible;mso-wrap-style:square;mso-wrap-distance-left:9pt;mso-wrap-distance-top:0;mso-wrap-distance-right:9pt;mso-wrap-distance-bottom:0;mso-position-horizontal:absolute;mso-position-horizontal-relative:text;mso-position-vertical:absolute;mso-position-vertical-relative:text" o:gfxdata="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">
+                <v:imagedata r:id="rId60" o:title=""/>
               </v:shape>
             </w:pict>
           </mc:Fallback>
@@ -1208,7 +1388,7 @@
                 <wp:cNvGraphicFramePr/>
                 <a:graphic xmlns:a="http://schemas.openxmlformats.org/drawingml/2006/main">
                   <a:graphicData uri="http://schemas.microsoft.com/office/word/2010/wordprocessingInk">
-                    <w14:contentPart bwMode="auto" r:id="rId53">
+                    <w14:contentPart bwMode="auto" r:id="rId61">
                       <w14:nvContentPartPr>
                         <w14:cNvContentPartPr/>
                       </w14:nvContentPartPr>
@@ -1224,8 +1404,8 @@
           </mc:Choice>
           <mc:Fallback>
             <w:pict>
-              <v:shape w14:anchorId="6594C4B5" id="Ink 16" o:spid="_x0000_s1026" type="#_x0000_t75" style="position:absolute;margin-left:198pt;margin-top:-4.45pt;width:59.8pt;height:14.15pt;z-index:251670528;visibility:visible;mso-wrap-style:square;mso-wrap-distance-left:9pt;mso-wrap-distance-top:0;mso-wrap-distance-right:9pt;mso-wrap-distance-bottom:0;mso-position-horizontal:absolute;mso-position-horizontal-relative:text;mso-position-vertical:absolute;mso-position-vertical-relative:text" o:gfxdata="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">
-                <v:imagedata r:id="rId54" o:title=""/>
+              <v:shape w14:anchorId="012A7540" id="Ink 16" o:spid="_x0000_s1026" type="#_x0000_t75" style="position:absolute;margin-left:198pt;margin-top:-4.45pt;width:59.8pt;height:14.15pt;z-index:251670528;visibility:visible;mso-wrap-style:square;mso-wrap-distance-left:9pt;mso-wrap-distance-top:0;mso-wrap-distance-right:9pt;mso-wrap-distance-bottom:0;mso-position-horizontal:absolute;mso-position-horizontal-relative:text;mso-position-vertical:absolute;mso-position-vertical-relative:text" o:gfxdata="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">
+                <v:imagedata r:id="rId62" o:title=""/>
               </v:shape>
             </w:pict>
           </mc:Fallback>
@@ -1255,7 +1435,7 @@
                 <wp:cNvGraphicFramePr/>
                 <a:graphic xmlns:a="http://schemas.openxmlformats.org/drawingml/2006/main">
                   <a:graphicData uri="http://schemas.microsoft.com/office/word/2010/wordprocessingInk">
-                    <w14:contentPart bwMode="auto" r:id="rId55">
+                    <w14:contentPart bwMode="auto" r:id="rId63">
                       <w14:nvContentPartPr>
                         <w14:cNvContentPartPr/>
                       </w14:nvContentPartPr>
@@ -1271,8 +1451,8 @@
           </mc:Choice>
           <mc:Fallback>
             <w:pict>
-              <v:shape w14:anchorId="1E14669A" id="Ink 14" o:spid="_x0000_s1026" type="#_x0000_t75" style="position:absolute;margin-left:198.1pt;margin-top:2.7pt;width:59.5pt;height:12.65pt;z-index:251668480;visibility:visible;mso-wrap-style:square;mso-wrap-distance-left:9pt;mso-wrap-distance-top:0;mso-wrap-distance-right:9pt;mso-wrap-distance-bottom:0;mso-position-horizontal:absolute;mso-position-horizontal-relative:text;mso-position-vertical:absolute;mso-position-vertical-relative:text" o:gfxdata="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">
-                <v:imagedata r:id="rId56" o:title=""/>
+              <v:shape w14:anchorId="2CAF945E" id="Ink 14" o:spid="_x0000_s1026" type="#_x0000_t75" style="position:absolute;margin-left:198.1pt;margin-top:2.7pt;width:59.5pt;height:12.65pt;z-index:251668480;visibility:visible;mso-wrap-style:square;mso-wrap-distance-left:9pt;mso-wrap-distance-top:0;mso-wrap-distance-right:9pt;mso-wrap-distance-bottom:0;mso-position-horizontal:absolute;mso-position-horizontal-relative:text;mso-position-vertical:absolute;mso-position-vertical-relative:text" o:gfxdata="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">
+                <v:imagedata r:id="rId64" o:title=""/>
               </v:shape>
             </w:pict>
           </mc:Fallback>
@@ -1302,7 +1482,7 @@
                 <wp:cNvGraphicFramePr/>
                 <a:graphic xmlns:a="http://schemas.openxmlformats.org/drawingml/2006/main">
                   <a:graphicData uri="http://schemas.microsoft.com/office/word/2010/wordprocessingInk">
-                    <w14:contentPart bwMode="auto" r:id="rId57">
+                    <w14:contentPart bwMode="auto" r:id="rId65">
                       <w14:nvContentPartPr>
                         <w14:cNvContentPartPr/>
                       </w14:nvContentPartPr>
@@ -1318,8 +1498,8 @@
           </mc:Choice>
           <mc:Fallback>
             <w:pict>
-              <v:shape w14:anchorId="430FF7EE" id="Ink 74" o:spid="_x0000_s1026" type="#_x0000_t75" style="position:absolute;margin-left:367.6pt;margin-top:-6.95pt;width:17.2pt;height:21.5pt;z-index:251724800;visibility:visible;mso-wrap-style:square;mso-wrap-distance-left:9pt;mso-wrap-distance-top:0;mso-wrap-distance-right:9pt;mso-wrap-distance-bottom:0;mso-position-horizontal:absolute;mso-position-horizontal-relative:text;mso-position-vertical:absolute;mso-position-vertical-relative:text" o:gfxdata="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">
-                <v:imagedata r:id="rId58" o:title=""/>
+              <v:shape w14:anchorId="50D199F9" id="Ink 74" o:spid="_x0000_s1026" type="#_x0000_t75" style="position:absolute;margin-left:367.6pt;margin-top:-6.95pt;width:17.2pt;height:21.5pt;z-index:251724800;visibility:visible;mso-wrap-style:square;mso-wrap-distance-left:9pt;mso-wrap-distance-top:0;mso-wrap-distance-right:9pt;mso-wrap-distance-bottom:0;mso-position-horizontal:absolute;mso-position-horizontal-relative:text;mso-position-vertical:absolute;mso-position-vertical-relative:text" o:gfxdata="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">
+                <v:imagedata r:id="rId66" o:title=""/>
               </v:shape>
             </w:pict>
           </mc:Fallback>
@@ -1347,7 +1527,7 @@
                 <wp:cNvGraphicFramePr/>
                 <a:graphic xmlns:a="http://schemas.openxmlformats.org/drawingml/2006/main">
                   <a:graphicData uri="http://schemas.microsoft.com/office/word/2010/wordprocessingInk">
-                    <w14:contentPart bwMode="auto" r:id="rId59">
+                    <w14:contentPart bwMode="auto" r:id="rId67">
                       <w14:nvContentPartPr>
                         <w14:cNvContentPartPr/>
                       </w14:nvContentPartPr>
@@ -1363,8 +1543,8 @@
           </mc:Choice>
           <mc:Fallback>
             <w:pict>
-              <v:shape w14:anchorId="001F62DE" id="Ink 7" o:spid="_x0000_s1026" type="#_x0000_t75" style="position:absolute;margin-left:101.8pt;margin-top:.7pt;width:53.05pt;height:14.2pt;z-index:251662336;visibility:visible;mso-wrap-style:square;mso-wrap-distance-left:9pt;mso-wrap-distance-top:0;mso-wrap-distance-right:9pt;mso-wrap-distance-bottom:0;mso-position-horizontal:absolute;mso-position-horizontal-relative:text;mso-position-vertical:absolute;mso-position-vertical-relative:text" o:gfxdata="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">
-                <v:imagedata r:id="rId60" o:title=""/>
+              <v:shape w14:anchorId="744B8075" id="Ink 7" o:spid="_x0000_s1026" type="#_x0000_t75" style="position:absolute;margin-left:101.8pt;margin-top:.7pt;width:53.05pt;height:14.2pt;z-index:251662336;visibility:visible;mso-wrap-style:square;mso-wrap-distance-left:9pt;mso-wrap-distance-top:0;mso-wrap-distance-right:9pt;mso-wrap-distance-bottom:0;mso-position-horizontal:absolute;mso-position-horizontal-relative:text;mso-position-vertical:absolute;mso-position-vertical-relative:text" o:gfxdata="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">
+                <v:imagedata r:id="rId68" o:title=""/>
               </v:shape>
             </w:pict>
           </mc:Fallback>
@@ -1394,7 +1574,7 @@
                 <wp:cNvGraphicFramePr/>
                 <a:graphic xmlns:a="http://schemas.openxmlformats.org/drawingml/2006/main">
                   <a:graphicData uri="http://schemas.microsoft.com/office/word/2010/wordprocessingInk">
-                    <w14:contentPart bwMode="auto" r:id="rId61">
+                    <w14:contentPart bwMode="auto" r:id="rId69">
                       <w14:nvContentPartPr>
                         <w14:cNvContentPartPr/>
                       </w14:nvContentPartPr>
@@ -1410,8 +1590,8 @@
           </mc:Choice>
           <mc:Fallback>
             <w:pict>
-              <v:shape w14:anchorId="2D8FECCB" id="Ink 60" o:spid="_x0000_s1026" type="#_x0000_t75" style="position:absolute;margin-left:185.95pt;margin-top:-1.15pt;width:13.75pt;height:14.6pt;z-index:251710464;visibility:visible;mso-wrap-style:square;mso-wrap-distance-left:9pt;mso-wrap-distance-top:0;mso-wrap-distance-right:9pt;mso-wrap-distance-bottom:0;mso-position-horizontal:absolute;mso-position-horizontal-relative:text;mso-position-vertical:absolute;mso-position-vertical-relative:text" o:gfxdata="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">
-                <v:imagedata r:id="rId62" o:title=""/>
+              <v:shape w14:anchorId="1DA6C2A7" id="Ink 60" o:spid="_x0000_s1026" type="#_x0000_t75" style="position:absolute;margin-left:185.95pt;margin-top:-1.15pt;width:13.75pt;height:14.6pt;z-index:251710464;visibility:visible;mso-wrap-style:square;mso-wrap-distance-left:9pt;mso-wrap-distance-top:0;mso-wrap-distance-right:9pt;mso-wrap-distance-bottom:0;mso-position-horizontal:absolute;mso-position-horizontal-relative:text;mso-position-vertical:absolute;mso-position-vertical-relative:text" o:gfxdata="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">
+                <v:imagedata r:id="rId70" o:title=""/>
               </v:shape>
             </w:pict>
           </mc:Fallback>
@@ -1439,7 +1619,7 @@
                 <wp:cNvGraphicFramePr/>
                 <a:graphic xmlns:a="http://schemas.openxmlformats.org/drawingml/2006/main">
                   <a:graphicData uri="http://schemas.microsoft.com/office/word/2010/wordprocessingInk">
-                    <w14:contentPart bwMode="auto" r:id="rId63">
+                    <w14:contentPart bwMode="auto" r:id="rId71">
                       <w14:nvContentPartPr>
                         <w14:cNvContentPartPr/>
                       </w14:nvContentPartPr>
@@ -1455,8 +1635,8 @@
           </mc:Choice>
           <mc:Fallback>
             <w:pict>
-              <v:shape w14:anchorId="640616ED" id="Ink 13" o:spid="_x0000_s1026" type="#_x0000_t75" style="position:absolute;margin-left:305.5pt;margin-top:2.85pt;width:53.6pt;height:14.3pt;z-index:251667456;visibility:visible;mso-wrap-style:square;mso-wrap-distance-left:9pt;mso-wrap-distance-top:0;mso-wrap-distance-right:9pt;mso-wrap-distance-bottom:0;mso-position-horizontal:absolute;mso-position-horizontal-relative:text;mso-position-vertical:absolute;mso-position-vertical-relative:text" o:gfxdata="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">
-                <v:imagedata r:id="rId64" o:title=""/>
+              <v:shape w14:anchorId="23C83763" id="Ink 13" o:spid="_x0000_s1026" type="#_x0000_t75" style="position:absolute;margin-left:305.5pt;margin-top:2.85pt;width:53.6pt;height:14.3pt;z-index:251667456;visibility:visible;mso-wrap-style:square;mso-wrap-distance-left:9pt;mso-wrap-distance-top:0;mso-wrap-distance-right:9pt;mso-wrap-distance-bottom:0;mso-position-horizontal:absolute;mso-position-horizontal-relative:text;mso-position-vertical:absolute;mso-position-vertical-relative:text" o:gfxdata="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">
+                <v:imagedata r:id="rId72" o:title=""/>
               </v:shape>
             </w:pict>
           </mc:Fallback>
@@ -1486,7 +1666,7 @@
                 <wp:cNvGraphicFramePr/>
                 <a:graphic xmlns:a="http://schemas.openxmlformats.org/drawingml/2006/main">
                   <a:graphicData uri="http://schemas.microsoft.com/office/word/2010/wordprocessingInk">
-                    <w14:contentPart bwMode="auto" r:id="rId65">
+                    <w14:contentPart bwMode="auto" r:id="rId73">
                       <w14:nvContentPartPr>
                         <w14:cNvContentPartPr/>
                       </w14:nvContentPartPr>
@@ -1502,8 +1682,8 @@
           </mc:Choice>
           <mc:Fallback>
             <w:pict>
-              <v:shape w14:anchorId="77DA1CE0" id="Ink 57" o:spid="_x0000_s1026" type="#_x0000_t75" style="position:absolute;margin-left:197.4pt;margin-top:3.4pt;width:64.4pt;height:13.8pt;z-index:251707392;visibility:visible;mso-wrap-style:square;mso-wrap-distance-left:9pt;mso-wrap-distance-top:0;mso-wrap-distance-right:9pt;mso-wrap-distance-bottom:0;mso-position-horizontal:absolute;mso-position-horizontal-relative:text;mso-position-vertical:absolute;mso-position-vertical-relative:text" o:gfxdata="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">
-                <v:imagedata r:id="rId66" o:title=""/>
+              <v:shape w14:anchorId="79504684" id="Ink 57" o:spid="_x0000_s1026" type="#_x0000_t75" style="position:absolute;margin-left:197.4pt;margin-top:3.4pt;width:64.4pt;height:13.8pt;z-index:251707392;visibility:visible;mso-wrap-style:square;mso-wrap-distance-left:9pt;mso-wrap-distance-top:0;mso-wrap-distance-right:9pt;mso-wrap-distance-bottom:0;mso-position-horizontal:absolute;mso-position-horizontal-relative:text;mso-position-vertical:absolute;mso-position-vertical-relative:text" o:gfxdata="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">
+                <v:imagedata r:id="rId74" o:title=""/>
               </v:shape>
             </w:pict>
           </mc:Fallback>
@@ -1533,7 +1713,7 @@
                 <wp:cNvGraphicFramePr/>
                 <a:graphic xmlns:a="http://schemas.openxmlformats.org/drawingml/2006/main">
                   <a:graphicData uri="http://schemas.microsoft.com/office/word/2010/wordprocessingInk">
-                    <w14:contentPart bwMode="auto" r:id="rId67">
+                    <w14:contentPart bwMode="auto" r:id="rId75">
                       <w14:nvContentPartPr>
                         <w14:cNvContentPartPr/>
                       </w14:nvContentPartPr>
@@ -1549,8 +1729,8 @@
           </mc:Choice>
           <mc:Fallback>
             <w:pict>
-              <v:shape w14:anchorId="602D1B23" id="Ink 73" o:spid="_x0000_s1026" type="#_x0000_t75" style="position:absolute;margin-left:369pt;margin-top:-7.2pt;width:16.95pt;height:42.5pt;z-index:251723776;visibility:visible;mso-wrap-style:square;mso-wrap-distance-left:9pt;mso-wrap-distance-top:0;mso-wrap-distance-right:9pt;mso-wrap-distance-bottom:0;mso-position-horizontal:absolute;mso-position-horizontal-relative:text;mso-position-vertical:absolute;mso-position-vertical-relative:text" o:gfxdata="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">
-                <v:imagedata r:id="rId68" o:title=""/>
+              <v:shape w14:anchorId="6231E834" id="Ink 73" o:spid="_x0000_s1026" type="#_x0000_t75" style="position:absolute;margin-left:369pt;margin-top:-7.2pt;width:16.95pt;height:42.5pt;z-index:251723776;visibility:visible;mso-wrap-style:square;mso-wrap-distance-left:9pt;mso-wrap-distance-top:0;mso-wrap-distance-right:9pt;mso-wrap-distance-bottom:0;mso-position-horizontal:absolute;mso-position-horizontal-relative:text;mso-position-vertical:absolute;mso-position-vertical-relative:text" o:gfxdata="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">
+                <v:imagedata r:id="rId76" o:title=""/>
               </v:shape>
             </w:pict>
           </mc:Fallback>
@@ -1580,7 +1760,7 @@
                 <wp:cNvGraphicFramePr/>
                 <a:graphic xmlns:a="http://schemas.openxmlformats.org/drawingml/2006/main">
                   <a:graphicData uri="http://schemas.microsoft.com/office/word/2010/wordprocessingInk">
-                    <w14:contentPart bwMode="auto" r:id="rId69">
+                    <w14:contentPart bwMode="auto" r:id="rId77">
                       <w14:nvContentPartPr>
                         <w14:cNvContentPartPr/>
                       </w14:nvContentPartPr>
@@ -1596,8 +1776,8 @@
           </mc:Choice>
           <mc:Fallback>
             <w:pict>
-              <v:shape w14:anchorId="5D33EAAD" id="Ink 42" o:spid="_x0000_s1026" type="#_x0000_t75" style="position:absolute;margin-left:198.95pt;margin-top:-3pt;width:61.2pt;height:14.55pt;z-index:251694080;visibility:visible;mso-wrap-style:square;mso-wrap-distance-left:9pt;mso-wrap-distance-top:0;mso-wrap-distance-right:9pt;mso-wrap-distance-bottom:0;mso-position-horizontal:absolute;mso-position-horizontal-relative:text;mso-position-vertical:absolute;mso-position-vertical-relative:text" o:gfxdata="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">
-                <v:imagedata r:id="rId70" o:title=""/>
+              <v:shape w14:anchorId="1307E7D8" id="Ink 42" o:spid="_x0000_s1026" type="#_x0000_t75" style="position:absolute;margin-left:198.95pt;margin-top:-3pt;width:61.2pt;height:14.55pt;z-index:251694080;visibility:visible;mso-wrap-style:square;mso-wrap-distance-left:9pt;mso-wrap-distance-top:0;mso-wrap-distance-right:9pt;mso-wrap-distance-bottom:0;mso-position-horizontal:absolute;mso-position-horizontal-relative:text;mso-position-vertical:absolute;mso-position-vertical-relative:text" o:gfxdata="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">
+                <v:imagedata r:id="rId78" o:title=""/>
               </v:shape>
             </w:pict>
           </mc:Fallback>
@@ -1627,7 +1807,7 @@
                 <wp:cNvGraphicFramePr/>
                 <a:graphic xmlns:a="http://schemas.openxmlformats.org/drawingml/2006/main">
                   <a:graphicData uri="http://schemas.microsoft.com/office/word/2010/wordprocessingInk">
-                    <w14:contentPart bwMode="auto" r:id="rId71">
+                    <w14:contentPart bwMode="auto" r:id="rId79">
                       <w14:nvContentPartPr>
                         <w14:cNvContentPartPr/>
                       </w14:nvContentPartPr>
@@ -1643,8 +1823,8 @@
           </mc:Choice>
           <mc:Fallback>
             <w:pict>
-              <v:shape w14:anchorId="0AFC1F6E" id="Ink 17" o:spid="_x0000_s1026" type="#_x0000_t75" style="position:absolute;margin-left:201.6pt;margin-top:2.9pt;width:58.15pt;height:16.4pt;z-index:251671552;visibility:visible;mso-wrap-style:square;mso-wrap-distance-left:9pt;mso-wrap-distance-top:0;mso-wrap-distance-right:9pt;mso-wrap-distance-bottom:0;mso-position-horizontal:absolute;mso-position-horizontal-relative:text;mso-position-vertical:absolute;mso-position-vertical-relative:text" o:gfxdata="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">
-                <v:imagedata r:id="rId72" o:title=""/>
+              <v:shape w14:anchorId="6D25187A" id="Ink 17" o:spid="_x0000_s1026" type="#_x0000_t75" style="position:absolute;margin-left:201.6pt;margin-top:2.9pt;width:58.15pt;height:16.4pt;z-index:251671552;visibility:visible;mso-wrap-style:square;mso-wrap-distance-left:9pt;mso-wrap-distance-top:0;mso-wrap-distance-right:9pt;mso-wrap-distance-bottom:0;mso-position-horizontal:absolute;mso-position-horizontal-relative:text;mso-position-vertical:absolute;mso-position-vertical-relative:text" o:gfxdata="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">
+                <v:imagedata r:id="rId80" o:title=""/>
               </v:shape>
             </w:pict>
           </mc:Fallback>
@@ -1674,7 +1854,7 @@
                 <wp:cNvGraphicFramePr/>
                 <a:graphic xmlns:a="http://schemas.openxmlformats.org/drawingml/2006/main">
                   <a:graphicData uri="http://schemas.microsoft.com/office/word/2010/wordprocessingInk">
-                    <w14:contentPart bwMode="auto" r:id="rId73">
+                    <w14:contentPart bwMode="auto" r:id="rId81">
                       <w14:nvContentPartPr>
                         <w14:cNvContentPartPr/>
                       </w14:nvContentPartPr>
@@ -1690,8 +1870,8 @@
           </mc:Choice>
           <mc:Fallback>
             <w:pict>
-              <v:shape w14:anchorId="017FA440" id="Ink 36" o:spid="_x0000_s1026" type="#_x0000_t75" style="position:absolute;margin-left:298.25pt;margin-top:.85pt;width:62.65pt;height:20.7pt;z-index:251688960;visibility:visible;mso-wrap-style:square;mso-wrap-distance-left:9pt;mso-wrap-distance-top:0;mso-wrap-distance-right:9pt;mso-wrap-distance-bottom:0;mso-position-horizontal:absolute;mso-position-horizontal-relative:text;mso-position-vertical:absolute;mso-position-vertical-relative:text" o:gfxdata="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">
-                <v:imagedata r:id="rId74" o:title=""/>
+              <v:shape w14:anchorId="2901B4EC" id="Ink 36" o:spid="_x0000_s1026" type="#_x0000_t75" style="position:absolute;margin-left:298.25pt;margin-top:.85pt;width:62.65pt;height:20.7pt;z-index:251688960;visibility:visible;mso-wrap-style:square;mso-wrap-distance-left:9pt;mso-wrap-distance-top:0;mso-wrap-distance-right:9pt;mso-wrap-distance-bottom:0;mso-position-horizontal:absolute;mso-position-horizontal-relative:text;mso-position-vertical:absolute;mso-position-vertical-relative:text" o:gfxdata="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">
+                <v:imagedata r:id="rId82" o:title=""/>
               </v:shape>
             </w:pict>
           </mc:Fallback>
@@ -1721,7 +1901,7 @@
                 <wp:cNvGraphicFramePr/>
                 <a:graphic xmlns:a="http://schemas.openxmlformats.org/drawingml/2006/main">
                   <a:graphicData uri="http://schemas.microsoft.com/office/word/2010/wordprocessingInk">
-                    <w14:contentPart bwMode="auto" r:id="rId75">
+                    <w14:contentPart bwMode="auto" r:id="rId83">
                       <w14:nvContentPartPr>
                         <w14:cNvContentPartPr/>
                       </w14:nvContentPartPr>
@@ -1737,8 +1917,8 @@
           </mc:Choice>
           <mc:Fallback>
             <w:pict>
-              <v:shape w14:anchorId="365CBBF5" id="Ink 56" o:spid="_x0000_s1026" type="#_x0000_t75" style="position:absolute;margin-left:174pt;margin-top:-1.8pt;width:13.75pt;height:16.45pt;z-index:251706368;visibility:visible;mso-wrap-style:square;mso-wrap-distance-left:9pt;mso-wrap-distance-top:0;mso-wrap-distance-right:9pt;mso-wrap-distance-bottom:0;mso-position-horizontal:absolute;mso-position-horizontal-relative:text;mso-position-vertical:absolute;mso-position-vertical-relative:text" o:gfxdata="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">
-                <v:imagedata r:id="rId76" o:title=""/>
+              <v:shape w14:anchorId="6625F7DA" id="Ink 56" o:spid="_x0000_s1026" type="#_x0000_t75" style="position:absolute;margin-left:174pt;margin-top:-1.8pt;width:13.75pt;height:16.45pt;z-index:251706368;visibility:visible;mso-wrap-style:square;mso-wrap-distance-left:9pt;mso-wrap-distance-top:0;mso-wrap-distance-right:9pt;mso-wrap-distance-bottom:0;mso-position-horizontal:absolute;mso-position-horizontal-relative:text;mso-position-vertical:absolute;mso-position-vertical-relative:text" o:gfxdata="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">
+                <v:imagedata r:id="rId84" o:title=""/>
               </v:shape>
             </w:pict>
           </mc:Fallback>
@@ -1768,7 +1948,7 @@
                 <wp:cNvGraphicFramePr/>
                 <a:graphic xmlns:a="http://schemas.openxmlformats.org/drawingml/2006/main">
                   <a:graphicData uri="http://schemas.microsoft.com/office/word/2010/wordprocessingInk">
-                    <w14:contentPart bwMode="auto" r:id="rId77">
+                    <w14:contentPart bwMode="auto" r:id="rId85">
                       <w14:nvContentPartPr>
                         <w14:cNvContentPartPr/>
                       </w14:nvContentPartPr>
@@ -1784,8 +1964,8 @@
           </mc:Choice>
           <mc:Fallback>
             <w:pict>
-              <v:shape w14:anchorId="0420827C" id="Ink 48" o:spid="_x0000_s1026" type="#_x0000_t75" style="position:absolute;margin-left:192.6pt;margin-top:4.6pt;width:73.6pt;height:15.95pt;z-index:251700224;visibility:visible;mso-wrap-style:square;mso-wrap-distance-left:9pt;mso-wrap-distance-top:0;mso-wrap-distance-right:9pt;mso-wrap-distance-bottom:0;mso-position-horizontal:absolute;mso-position-horizontal-relative:text;mso-position-vertical:absolute;mso-position-vertical-relative:text" o:gfxdata="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">
-                <v:imagedata r:id="rId78" o:title=""/>
+              <v:shape w14:anchorId="1F2B37B5" id="Ink 48" o:spid="_x0000_s1026" type="#_x0000_t75" style="position:absolute;margin-left:192.6pt;margin-top:4.6pt;width:73.6pt;height:15.95pt;z-index:251700224;visibility:visible;mso-wrap-style:square;mso-wrap-distance-left:9pt;mso-wrap-distance-top:0;mso-wrap-distance-right:9pt;mso-wrap-distance-bottom:0;mso-position-horizontal:absolute;mso-position-horizontal-relative:text;mso-position-vertical:absolute;mso-position-vertical-relative:text" o:gfxdata="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">
+                <v:imagedata r:id="rId86" o:title=""/>
               </v:shape>
             </w:pict>
           </mc:Fallback>
@@ -1813,7 +1993,7 @@
                 <wp:cNvGraphicFramePr/>
                 <a:graphic xmlns:a="http://schemas.openxmlformats.org/drawingml/2006/main">
                   <a:graphicData uri="http://schemas.microsoft.com/office/word/2010/wordprocessingInk">
-                    <w14:contentPart bwMode="auto" r:id="rId79">
+                    <w14:contentPart bwMode="auto" r:id="rId87">
                       <w14:nvContentPartPr>
                         <w14:cNvContentPartPr/>
                       </w14:nvContentPartPr>
@@ -1829,8 +2009,8 @@
           </mc:Choice>
           <mc:Fallback>
             <w:pict>
-              <v:shape w14:anchorId="4255AD75" id="Ink 35" o:spid="_x0000_s1026" type="#_x0000_t75" style="position:absolute;margin-left:305.85pt;margin-top:-5.4pt;width:53.9pt;height:14.5pt;z-index:251687936;visibility:visible;mso-wrap-style:square;mso-wrap-distance-left:9pt;mso-wrap-distance-top:0;mso-wrap-distance-right:9pt;mso-wrap-distance-bottom:0;mso-position-horizontal:absolute;mso-position-horizontal-relative:text;mso-position-vertical:absolute;mso-position-vertical-relative:text" o:gfxdata="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">
-                <v:imagedata r:id="rId80" o:title=""/>
+              <v:shape w14:anchorId="4A038D90" id="Ink 35" o:spid="_x0000_s1026" type="#_x0000_t75" style="position:absolute;margin-left:305.85pt;margin-top:-5.4pt;width:53.9pt;height:14.5pt;z-index:251687936;visibility:visible;mso-wrap-style:square;mso-wrap-distance-left:9pt;mso-wrap-distance-top:0;mso-wrap-distance-right:9pt;mso-wrap-distance-bottom:0;mso-position-horizontal:absolute;mso-position-horizontal-relative:text;mso-position-vertical:absolute;mso-position-vertical-relative:text" o:gfxdata="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">
+                <v:imagedata r:id="rId88" o:title=""/>
               </v:shape>
             </w:pict>
           </mc:Fallback>
@@ -1861,7 +2041,7 @@
                 <wp:cNvGraphicFramePr/>
                 <a:graphic xmlns:a="http://schemas.openxmlformats.org/drawingml/2006/main">
                   <a:graphicData uri="http://schemas.microsoft.com/office/word/2010/wordprocessingInk">
-                    <w14:contentPart bwMode="auto" r:id="rId81">
+                    <w14:contentPart bwMode="auto" r:id="rId89">
                       <w14:nvContentPartPr>
                         <w14:cNvContentPartPr/>
                       </w14:nvContentPartPr>
@@ -1877,8 +2057,8 @@
           </mc:Choice>
           <mc:Fallback>
             <w:pict>
-              <v:shape w14:anchorId="6864C313" id="Ink 53" o:spid="_x0000_s1026" type="#_x0000_t75" style="position:absolute;margin-left:262.8pt;margin-top:-1.7pt;width:12.1pt;height:20.75pt;z-index:251703296;visibility:visible;mso-wrap-style:square;mso-wrap-distance-left:9pt;mso-wrap-distance-top:0;mso-wrap-distance-right:9pt;mso-wrap-distance-bottom:0;mso-position-horizontal:absolute;mso-position-horizontal-relative:text;mso-position-vertical:absolute;mso-position-vertical-relative:text" o:gfxdata="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">
-                <v:imagedata r:id="rId82" o:title=""/>
+              <v:shape w14:anchorId="4B2C25D5" id="Ink 53" o:spid="_x0000_s1026" type="#_x0000_t75" style="position:absolute;margin-left:262.8pt;margin-top:-1.7pt;width:12.1pt;height:20.75pt;z-index:251703296;visibility:visible;mso-wrap-style:square;mso-wrap-distance-left:9pt;mso-wrap-distance-top:0;mso-wrap-distance-right:9pt;mso-wrap-distance-bottom:0;mso-position-horizontal:absolute;mso-position-horizontal-relative:text;mso-position-vertical:absolute;mso-position-vertical-relative:text" o:gfxdata="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">
+                <v:imagedata r:id="rId90" o:title=""/>
               </v:shape>
             </w:pict>
           </mc:Fallback>
@@ -1908,7 +2088,7 @@
                 <wp:cNvGraphicFramePr/>
                 <a:graphic xmlns:a="http://schemas.openxmlformats.org/drawingml/2006/main">
                   <a:graphicData uri="http://schemas.microsoft.com/office/word/2010/wordprocessingInk">
-                    <w14:contentPart bwMode="auto" r:id="rId83">
+                    <w14:contentPart bwMode="auto" r:id="rId91">
                       <w14:nvContentPartPr>
                         <w14:cNvContentPartPr/>
                       </w14:nvContentPartPr>
@@ -1924,8 +2104,8 @@
           </mc:Choice>
           <mc:Fallback>
             <w:pict>
-              <v:shape w14:anchorId="0E8D3DB8" id="Ink 10" o:spid="_x0000_s1026" type="#_x0000_t75" style="position:absolute;margin-left:199.9pt;margin-top:5.65pt;width:57.2pt;height:18.05pt;z-index:251664384;visibility:visible;mso-wrap-style:square;mso-wrap-distance-left:9pt;mso-wrap-distance-top:0;mso-wrap-distance-right:9pt;mso-wrap-distance-bottom:0;mso-position-horizontal:absolute;mso-position-horizontal-relative:text;mso-position-vertical:absolute;mso-position-vertical-relative:text" o:gfxdata="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">
-                <v:imagedata r:id="rId84" o:title=""/>
+              <v:shape w14:anchorId="6D864758" id="Ink 10" o:spid="_x0000_s1026" type="#_x0000_t75" style="position:absolute;margin-left:199.9pt;margin-top:5.65pt;width:57.2pt;height:18.05pt;z-index:251664384;visibility:visible;mso-wrap-style:square;mso-wrap-distance-left:9pt;mso-wrap-distance-top:0;mso-wrap-distance-right:9pt;mso-wrap-distance-bottom:0;mso-position-horizontal:absolute;mso-position-horizontal-relative:text;mso-position-vertical:absolute;mso-position-vertical-relative:text" o:gfxdata="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">
+                <v:imagedata r:id="rId92" o:title=""/>
               </v:shape>
             </w:pict>
           </mc:Fallback>
@@ -1953,7 +2133,7 @@
                 <wp:cNvGraphicFramePr/>
                 <a:graphic xmlns:a="http://schemas.openxmlformats.org/drawingml/2006/main">
                   <a:graphicData uri="http://schemas.microsoft.com/office/word/2010/wordprocessingInk">
-                    <w14:contentPart bwMode="auto" r:id="rId85">
+                    <w14:contentPart bwMode="auto" r:id="rId93">
                       <w14:nvContentPartPr>
                         <w14:cNvContentPartPr/>
                       </w14:nvContentPartPr>
@@ -1969,8 +2149,8 @@
           </mc:Choice>
           <mc:Fallback>
             <w:pict>
-              <v:shape w14:anchorId="75A51677" id="Ink 5" o:spid="_x0000_s1026" type="#_x0000_t75" style="position:absolute;margin-left:288.3pt;margin-top:-5.85pt;width:84.1pt;height:21.25pt;z-index:251660288;visibility:visible;mso-wrap-style:square;mso-wrap-distance-left:9pt;mso-wrap-distance-top:0;mso-wrap-distance-right:9pt;mso-wrap-distance-bottom:0;mso-position-horizontal:absolute;mso-position-horizontal-relative:text;mso-position-vertical:absolute;mso-position-vertical-relative:text" o:gfxdata="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">
-                <v:imagedata r:id="rId86" o:title=""/>
+              <v:shape w14:anchorId="7B65CA7D" id="Ink 5" o:spid="_x0000_s1026" type="#_x0000_t75" style="position:absolute;margin-left:288.3pt;margin-top:-5.85pt;width:84.1pt;height:21.25pt;z-index:251660288;visibility:visible;mso-wrap-style:square;mso-wrap-distance-left:9pt;mso-wrap-distance-top:0;mso-wrap-distance-right:9pt;mso-wrap-distance-bottom:0;mso-position-horizontal:absolute;mso-position-horizontal-relative:text;mso-position-vertical:absolute;mso-position-vertical-relative:text" o:gfxdata="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">
+                <v:imagedata r:id="rId94" o:title=""/>
               </v:shape>
             </w:pict>
           </mc:Fallback>
@@ -2000,7 +2180,7 @@
                 <wp:cNvGraphicFramePr/>
                 <a:graphic xmlns:a="http://schemas.openxmlformats.org/drawingml/2006/main">
                   <a:graphicData uri="http://schemas.microsoft.com/office/word/2010/wordprocessingInk">
-                    <w14:contentPart bwMode="auto" r:id="rId87">
+                    <w14:contentPart bwMode="auto" r:id="rId95">
                       <w14:nvContentPartPr>
                         <w14:cNvContentPartPr/>
                       </w14:nvContentPartPr>
@@ -2016,8 +2196,8 @@
           </mc:Choice>
           <mc:Fallback>
             <w:pict>
-              <v:shape w14:anchorId="1A16F986" id="Ink 12" o:spid="_x0000_s1026" type="#_x0000_t75" style="position:absolute;margin-left:388.05pt;margin-top:6.55pt;width:77.55pt;height:14.75pt;z-index:251666432;visibility:visible;mso-wrap-style:square;mso-wrap-distance-left:9pt;mso-wrap-distance-top:0;mso-wrap-distance-right:9pt;mso-wrap-distance-bottom:0;mso-position-horizontal:absolute;mso-position-horizontal-relative:text;mso-position-vertical:absolute;mso-position-vertical-relative:text" o:gfxdata="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">
-                <v:imagedata r:id="rId88" o:title=""/>
+              <v:shape w14:anchorId="03D8E15C" id="Ink 12" o:spid="_x0000_s1026" type="#_x0000_t75" style="position:absolute;margin-left:388.05pt;margin-top:6.55pt;width:77.55pt;height:14.75pt;z-index:251666432;visibility:visible;mso-wrap-style:square;mso-wrap-distance-left:9pt;mso-wrap-distance-top:0;mso-wrap-distance-right:9pt;mso-wrap-distance-bottom:0;mso-position-horizontal:absolute;mso-position-horizontal-relative:text;mso-position-vertical:absolute;mso-position-vertical-relative:text" o:gfxdata="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">
+                <v:imagedata r:id="rId96" o:title=""/>
               </v:shape>
             </w:pict>
           </mc:Fallback>
@@ -2045,7 +2225,7 @@
                 <wp:cNvGraphicFramePr/>
                 <a:graphic xmlns:a="http://schemas.openxmlformats.org/drawingml/2006/main">
                   <a:graphicData uri="http://schemas.microsoft.com/office/word/2010/wordprocessingInk">
-                    <w14:contentPart bwMode="auto" r:id="rId89">
+                    <w14:contentPart bwMode="auto" r:id="rId97">
                       <w14:nvContentPartPr>
                         <w14:cNvContentPartPr/>
                       </w14:nvContentPartPr>
@@ -2061,8 +2241,8 @@
           </mc:Choice>
           <mc:Fallback>
             <w:pict>
-              <v:shape w14:anchorId="1A51494E" id="Ink 11" o:spid="_x0000_s1026" type="#_x0000_t75" style="position:absolute;margin-left:300.45pt;margin-top:6.45pt;width:64.55pt;height:15.1pt;z-index:251665408;visibility:visible;mso-wrap-style:square;mso-wrap-distance-left:9pt;mso-wrap-distance-top:0;mso-wrap-distance-right:9pt;mso-wrap-distance-bottom:0;mso-position-horizontal:absolute;mso-position-horizontal-relative:text;mso-position-vertical:absolute;mso-position-vertical-relative:text" o:gfxdata="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">
-                <v:imagedata r:id="rId90" o:title=""/>
+              <v:shape w14:anchorId="2BB4F9D8" id="Ink 11" o:spid="_x0000_s1026" type="#_x0000_t75" style="position:absolute;margin-left:300.45pt;margin-top:6.45pt;width:64.55pt;height:15.1pt;z-index:251665408;visibility:visible;mso-wrap-style:square;mso-wrap-distance-left:9pt;mso-wrap-distance-top:0;mso-wrap-distance-right:9pt;mso-wrap-distance-bottom:0;mso-position-horizontal:absolute;mso-position-horizontal-relative:text;mso-position-vertical:absolute;mso-position-vertical-relative:text" o:gfxdata="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">
+                <v:imagedata r:id="rId98" o:title=""/>
               </v:shape>
             </w:pict>
           </mc:Fallback>
@@ -2092,7 +2272,7 @@
                 <wp:cNvGraphicFramePr/>
                 <a:graphic xmlns:a="http://schemas.openxmlformats.org/drawingml/2006/main">
                   <a:graphicData uri="http://schemas.microsoft.com/office/word/2010/wordprocessingInk">
-                    <w14:contentPart bwMode="auto" r:id="rId91">
+                    <w14:contentPart bwMode="auto" r:id="rId99">
                       <w14:nvContentPartPr>
                         <w14:cNvContentPartPr/>
                       </w14:nvContentPartPr>
@@ -2108,8 +2288,8 @@
           </mc:Choice>
           <mc:Fallback>
             <w:pict>
-              <v:shape w14:anchorId="2D95D514" id="Ink 19" o:spid="_x0000_s1026" type="#_x0000_t75" style="position:absolute;margin-left:181.8pt;margin-top:3.65pt;width:92.8pt;height:15.75pt;z-index:251672576;visibility:visible;mso-wrap-style:square;mso-wrap-distance-left:9pt;mso-wrap-distance-top:0;mso-wrap-distance-right:9pt;mso-wrap-distance-bottom:0;mso-position-horizontal:absolute;mso-position-horizontal-relative:text;mso-position-vertical:absolute;mso-position-vertical-relative:text" o:gfxdata="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">
-                <v:imagedata r:id="rId92" o:title=""/>
+              <v:shape w14:anchorId="587B0578" id="Ink 19" o:spid="_x0000_s1026" type="#_x0000_t75" style="position:absolute;margin-left:181.8pt;margin-top:3.65pt;width:92.8pt;height:15.75pt;z-index:251672576;visibility:visible;mso-wrap-style:square;mso-wrap-distance-left:9pt;mso-wrap-distance-top:0;mso-wrap-distance-right:9pt;mso-wrap-distance-bottom:0;mso-position-horizontal:absolute;mso-position-horizontal-relative:text;mso-position-vertical:absolute;mso-position-vertical-relative:text" o:gfxdata="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">
+                <v:imagedata r:id="rId100" o:title=""/>
               </v:shape>
             </w:pict>
           </mc:Fallback>
@@ -2125,6 +2305,51 @@
         <mc:AlternateContent>
           <mc:Choice Requires="wpi">
             <w:drawing>
+              <wp:anchor distT="0" distB="0" distL="114300" distR="114300" simplePos="0" relativeHeight="251800576" behindDoc="0" locked="0" layoutInCell="1" allowOverlap="1" wp14:anchorId="4D6CFB5D" wp14:editId="53AD5471">
+                <wp:simplePos x="0" y="0"/>
+                <wp:positionH relativeFrom="column">
+                  <wp:posOffset>1276170</wp:posOffset>
+                </wp:positionH>
+                <wp:positionV relativeFrom="paragraph">
+                  <wp:posOffset>-2437</wp:posOffset>
+                </wp:positionV>
+                <wp:extent cx="774720" cy="33840"/>
+                <wp:effectExtent l="63500" t="101600" r="0" b="106045"/>
+                <wp:wrapNone/>
+                <wp:docPr id="165" name="Ink 165"/>
+                <wp:cNvGraphicFramePr/>
+                <a:graphic xmlns:a="http://schemas.openxmlformats.org/drawingml/2006/main">
+                  <a:graphicData uri="http://schemas.microsoft.com/office/word/2010/wordprocessingInk">
+                    <w14:contentPart bwMode="auto" r:id="rId101">
+                      <w14:nvContentPartPr>
+                        <w14:cNvContentPartPr/>
+                      </w14:nvContentPartPr>
+                      <w14:xfrm>
+                        <a:off x="0" y="0"/>
+                        <a:ext cx="774720" cy="33840"/>
+                      </w14:xfrm>
+                    </w14:contentPart>
+                  </a:graphicData>
+                </a:graphic>
+              </wp:anchor>
+            </w:drawing>
+          </mc:Choice>
+          <mc:Fallback>
+            <w:pict>
+              <v:shape w14:anchorId="2F182E1F" id="Ink 165" o:spid="_x0000_s1026" type="#_x0000_t75" style="position:absolute;margin-left:97.65pt;margin-top:-5.85pt;width:66.65pt;height:13.95pt;z-index:251800576;visibility:visible;mso-wrap-style:square;mso-wrap-distance-left:9pt;mso-wrap-distance-top:0;mso-wrap-distance-right:9pt;mso-wrap-distance-bottom:0;mso-position-horizontal:absolute;mso-position-horizontal-relative:text;mso-position-vertical:absolute;mso-position-vertical-relative:text" o:gfxdata="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">
+                <v:imagedata r:id="rId102" o:title=""/>
+              </v:shape>
+            </w:pict>
+          </mc:Fallback>
+        </mc:AlternateContent>
+      </w:r>
+      <w:r>
+        <w:rPr>
+          <w:noProof/>
+        </w:rPr>
+        <mc:AlternateContent>
+          <mc:Choice Requires="wpi">
+            <w:drawing>
               <wp:anchor distT="0" distB="0" distL="114300" distR="114300" simplePos="0" relativeHeight="251693056" behindDoc="0" locked="0" layoutInCell="1" allowOverlap="1" wp14:anchorId="568F59CA" wp14:editId="2B4E1B6D">
                 <wp:simplePos x="0" y="0"/>
                 <wp:positionH relativeFrom="column">
@@ -2140,7 +2365,7 @@
                 <wp:cNvGraphicFramePr/>
                 <a:graphic xmlns:a="http://schemas.openxmlformats.org/drawingml/2006/main">
                   <a:graphicData uri="http://schemas.microsoft.com/office/word/2010/wordprocessingInk">
-                    <w14:contentPart bwMode="auto" r:id="rId93">
+                    <w14:contentPart bwMode="auto" r:id="rId103">
                       <w14:nvContentPartPr>
                         <w14:cNvContentPartPr/>
                       </w14:nvContentPartPr>
@@ -2156,8 +2381,8 @@
           </mc:Choice>
           <mc:Fallback>
             <w:pict>
-              <v:shape w14:anchorId="78DA95A4" id="Ink 40" o:spid="_x0000_s1026" type="#_x0000_t75" style="position:absolute;margin-left:248.5pt;margin-top:-2.65pt;width:21.1pt;height:12.25pt;z-index:251693056;visibility:visible;mso-wrap-style:square;mso-wrap-distance-left:9pt;mso-wrap-distance-top:0;mso-wrap-distance-right:9pt;mso-wrap-distance-bottom:0;mso-position-horizontal:absolute;mso-position-horizontal-relative:text;mso-position-vertical:absolute;mso-position-vertical-relative:text" o:gfxdata="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">
-                <v:imagedata r:id="rId94" o:title=""/>
+              <v:shape w14:anchorId="40A5FB0B" id="Ink 40" o:spid="_x0000_s1026" type="#_x0000_t75" style="position:absolute;margin-left:248.5pt;margin-top:-2.65pt;width:21.1pt;height:12.25pt;z-index:251693056;visibility:visible;mso-wrap-style:square;mso-wrap-distance-left:9pt;mso-wrap-distance-top:0;mso-wrap-distance-right:9pt;mso-wrap-distance-bottom:0;mso-position-horizontal:absolute;mso-position-horizontal-relative:text;mso-position-vertical:absolute;mso-position-vertical-relative:text" o:gfxdata="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">
+                <v:imagedata r:id="rId104" o:title=""/>
               </v:shape>
             </w:pict>
           </mc:Fallback>
@@ -2185,7 +2410,7 @@
                 <wp:cNvGraphicFramePr/>
                 <a:graphic xmlns:a="http://schemas.openxmlformats.org/drawingml/2006/main">
                   <a:graphicData uri="http://schemas.microsoft.com/office/word/2010/wordprocessingInk">
-                    <w14:contentPart bwMode="auto" r:id="rId95">
+                    <w14:contentPart bwMode="auto" r:id="rId105">
                       <w14:nvContentPartPr>
                         <w14:cNvContentPartPr/>
                       </w14:nvContentPartPr>
@@ -2201,8 +2426,8 @@
           </mc:Choice>
           <mc:Fallback>
             <w:pict>
-              <v:shape w14:anchorId="551726C6" id="Ink 37" o:spid="_x0000_s1026" type="#_x0000_t75" style="position:absolute;margin-left:190.05pt;margin-top:-3.4pt;width:68.9pt;height:12.65pt;z-index:251689984;visibility:visible;mso-wrap-style:square;mso-wrap-distance-left:9pt;mso-wrap-distance-top:0;mso-wrap-distance-right:9pt;mso-wrap-distance-bottom:0;mso-position-horizontal:absolute;mso-position-horizontal-relative:text;mso-position-vertical:absolute;mso-position-vertical-relative:text" o:gfxdata="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">
-                <v:imagedata r:id="rId96" o:title=""/>
+              <v:shape w14:anchorId="789BD8A3" id="Ink 37" o:spid="_x0000_s1026" type="#_x0000_t75" style="position:absolute;margin-left:190.05pt;margin-top:-3.4pt;width:68.9pt;height:12.65pt;z-index:251689984;visibility:visible;mso-wrap-style:square;mso-wrap-distance-left:9pt;mso-wrap-distance-top:0;mso-wrap-distance-right:9pt;mso-wrap-distance-bottom:0;mso-position-horizontal:absolute;mso-position-horizontal-relative:text;mso-position-vertical:absolute;mso-position-vertical-relative:text" o:gfxdata="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">
+                <v:imagedata r:id="rId106" o:title=""/>
               </v:shape>
             </w:pict>
           </mc:Fallback>
@@ -2230,7 +2455,7 @@
                 <wp:cNvGraphicFramePr/>
                 <a:graphic xmlns:a="http://schemas.openxmlformats.org/drawingml/2006/main">
                   <a:graphicData uri="http://schemas.microsoft.com/office/word/2010/wordprocessingInk">
-                    <w14:contentPart bwMode="auto" r:id="rId97">
+                    <w14:contentPart bwMode="auto" r:id="rId107">
                       <w14:nvContentPartPr>
                         <w14:cNvContentPartPr/>
                       </w14:nvContentPartPr>
@@ -2246,8 +2471,8 @@
           </mc:Choice>
           <mc:Fallback>
             <w:pict>
-              <v:shape w14:anchorId="22303A10" id="Ink 4" o:spid="_x0000_s1026" type="#_x0000_t75" style="position:absolute;margin-left:93.75pt;margin-top:-3.95pt;width:61.05pt;height:14.75pt;z-index:251659264;visibility:visible;mso-wrap-style:square;mso-wrap-distance-left:9pt;mso-wrap-distance-top:0;mso-wrap-distance-right:9pt;mso-wrap-distance-bottom:0;mso-position-horizontal:absolute;mso-position-horizontal-relative:text;mso-position-vertical:absolute;mso-position-vertical-relative:text" o:gfxdata="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">
-                <v:imagedata r:id="rId98" o:title=""/>
+              <v:shape w14:anchorId="13581BA5" id="Ink 4" o:spid="_x0000_s1026" type="#_x0000_t75" style="position:absolute;margin-left:93.75pt;margin-top:-3.95pt;width:61.05pt;height:14.75pt;z-index:251659264;visibility:visible;mso-wrap-style:square;mso-wrap-distance-left:9pt;mso-wrap-distance-top:0;mso-wrap-distance-right:9pt;mso-wrap-distance-bottom:0;mso-position-horizontal:absolute;mso-position-horizontal-relative:text;mso-position-vertical:absolute;mso-position-vertical-relative:text" o:gfxdata="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">
+                <v:imagedata r:id="rId108" o:title=""/>
               </v:shape>
             </w:pict>
           </mc:Fallback>
@@ -2262,6 +2487,51 @@
         <mc:AlternateContent>
           <mc:Choice Requires="wpi">
             <w:drawing>
+              <wp:anchor distT="0" distB="0" distL="114300" distR="114300" simplePos="0" relativeHeight="251801600" behindDoc="0" locked="0" layoutInCell="1" allowOverlap="1" wp14:anchorId="6AFF38EB" wp14:editId="2C5F1730">
+                <wp:simplePos x="0" y="0"/>
+                <wp:positionH relativeFrom="column">
+                  <wp:posOffset>1272570</wp:posOffset>
+                </wp:positionH>
+                <wp:positionV relativeFrom="paragraph">
+                  <wp:posOffset>137308</wp:posOffset>
+                </wp:positionV>
+                <wp:extent cx="104040" cy="9360"/>
+                <wp:effectExtent l="63500" t="101600" r="61595" b="105410"/>
+                <wp:wrapNone/>
+                <wp:docPr id="166" name="Ink 166"/>
+                <wp:cNvGraphicFramePr/>
+                <a:graphic xmlns:a="http://schemas.openxmlformats.org/drawingml/2006/main">
+                  <a:graphicData uri="http://schemas.microsoft.com/office/word/2010/wordprocessingInk">
+                    <w14:contentPart bwMode="auto" r:id="rId109">
+                      <w14:nvContentPartPr>
+                        <w14:cNvContentPartPr/>
+                      </w14:nvContentPartPr>
+                      <w14:xfrm>
+                        <a:off x="0" y="0"/>
+                        <a:ext cx="104040" cy="9360"/>
+                      </w14:xfrm>
+                    </w14:contentPart>
+                  </a:graphicData>
+                </a:graphic>
+              </wp:anchor>
+            </w:drawing>
+          </mc:Choice>
+          <mc:Fallback>
+            <w:pict>
+              <v:shape w14:anchorId="79C4732C" id="Ink 166" o:spid="_x0000_s1026" type="#_x0000_t75" style="position:absolute;margin-left:97.4pt;margin-top:5.15pt;width:13.9pt;height:12.1pt;z-index:251801600;visibility:visible;mso-wrap-style:square;mso-wrap-distance-left:9pt;mso-wrap-distance-top:0;mso-wrap-distance-right:9pt;mso-wrap-distance-bottom:0;mso-position-horizontal:absolute;mso-position-horizontal-relative:text;mso-position-vertical:absolute;mso-position-vertical-relative:text" o:gfxdata="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">
+                <v:imagedata r:id="rId110" o:title=""/>
+              </v:shape>
+            </w:pict>
+          </mc:Fallback>
+        </mc:AlternateContent>
+      </w:r>
+      <w:r>
+        <w:rPr>
+          <w:noProof/>
+        </w:rPr>
+        <mc:AlternateContent>
+          <mc:Choice Requires="wpi">
+            <w:drawing>
               <wp:anchor distT="0" distB="0" distL="114300" distR="114300" simplePos="0" relativeHeight="251691008" behindDoc="0" locked="0" layoutInCell="1" allowOverlap="1" wp14:anchorId="6748F804" wp14:editId="27981BE2">
                 <wp:simplePos x="0" y="0"/>
                 <wp:positionH relativeFrom="column">
@@ -2277,7 +2547,7 @@
                 <wp:cNvGraphicFramePr/>
                 <a:graphic xmlns:a="http://schemas.openxmlformats.org/drawingml/2006/main">
                   <a:graphicData uri="http://schemas.microsoft.com/office/word/2010/wordprocessingInk">
-                    <w14:contentPart bwMode="auto" r:id="rId99">
+                    <w14:contentPart bwMode="auto" r:id="rId111">
                       <w14:nvContentPartPr>
                         <w14:cNvContentPartPr/>
                       </w14:nvContentPartPr>
@@ -2293,8 +2563,8 @@
           </mc:Choice>
           <mc:Fallback>
             <w:pict>
-              <v:shape w14:anchorId="7F445981" id="Ink 38" o:spid="_x0000_s1026" type="#_x0000_t75" style="position:absolute;margin-left:198.2pt;margin-top:3.25pt;width:60.15pt;height:12.4pt;z-index:251691008;visibility:visible;mso-wrap-style:square;mso-wrap-distance-left:9pt;mso-wrap-distance-top:0;mso-wrap-distance-right:9pt;mso-wrap-distance-bottom:0;mso-position-horizontal:absolute;mso-position-horizontal-relative:text;mso-position-vertical:absolute;mso-position-vertical-relative:text" o:gfxdata="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">
-                <v:imagedata r:id="rId100" o:title=""/>
+              <v:shape w14:anchorId="07269201" id="Ink 38" o:spid="_x0000_s1026" type="#_x0000_t75" style="position:absolute;margin-left:198.2pt;margin-top:3.25pt;width:60.15pt;height:12.4pt;z-index:251691008;visibility:visible;mso-wrap-style:square;mso-wrap-distance-left:9pt;mso-wrap-distance-top:0;mso-wrap-distance-right:9pt;mso-wrap-distance-bottom:0;mso-position-horizontal:absolute;mso-position-horizontal-relative:text;mso-position-vertical:absolute;mso-position-vertical-relative:text" o:gfxdata="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">
+                <v:imagedata r:id="rId112" o:title=""/>
               </v:shape>
             </w:pict>
           </mc:Fallback>
@@ -2322,7 +2592,7 @@
                 <wp:cNvGraphicFramePr/>
                 <a:graphic xmlns:a="http://schemas.openxmlformats.org/drawingml/2006/main">
                   <a:graphicData uri="http://schemas.microsoft.com/office/word/2010/wordprocessingInk">
-                    <w14:contentPart bwMode="auto" r:id="rId101">
+                    <w14:contentPart bwMode="auto" r:id="rId113">
                       <w14:nvContentPartPr>
                         <w14:cNvContentPartPr/>
                       </w14:nvContentPartPr>
@@ -2338,8 +2608,8 @@
           </mc:Choice>
           <mc:Fallback>
             <w:pict>
-              <v:shape w14:anchorId="733093ED" id="Ink 6" o:spid="_x0000_s1026" type="#_x0000_t75" style="position:absolute;margin-left:102.65pt;margin-top:1.65pt;width:55.75pt;height:18.95pt;z-index:251661312;visibility:visible;mso-wrap-style:square;mso-wrap-distance-left:9pt;mso-wrap-distance-top:0;mso-wrap-distance-right:9pt;mso-wrap-distance-bottom:0;mso-position-horizontal:absolute;mso-position-horizontal-relative:text;mso-position-vertical:absolute;mso-position-vertical-relative:text" o:gfxdata="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">
-                <v:imagedata r:id="rId102" o:title=""/>
+              <v:shape w14:anchorId="53C91318" id="Ink 6" o:spid="_x0000_s1026" type="#_x0000_t75" style="position:absolute;margin-left:102.65pt;margin-top:1.65pt;width:55.75pt;height:18.95pt;z-index:251661312;visibility:visible;mso-wrap-style:square;mso-wrap-distance-left:9pt;mso-wrap-distance-top:0;mso-wrap-distance-right:9pt;mso-wrap-distance-bottom:0;mso-position-horizontal:absolute;mso-position-horizontal-relative:text;mso-position-vertical:absolute;mso-position-vertical-relative:text" o:gfxdata="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">
+                <v:imagedata r:id="rId114" o:title=""/>
               </v:shape>
             </w:pict>
           </mc:Fallback>
@@ -2370,7 +2640,7 @@
                 <wp:cNvGraphicFramePr/>
                 <a:graphic xmlns:a="http://schemas.openxmlformats.org/drawingml/2006/main">
                   <a:graphicData uri="http://schemas.microsoft.com/office/word/2010/wordprocessingInk">
-                    <w14:contentPart bwMode="auto" r:id="rId103">
+                    <w14:contentPart bwMode="auto" r:id="rId115">
                       <w14:nvContentPartPr>
                         <w14:cNvContentPartPr/>
                       </w14:nvContentPartPr>
@@ -2386,8 +2656,8 @@
           </mc:Choice>
           <mc:Fallback>
             <w:pict>
-              <v:shape w14:anchorId="25AF2824" id="Ink 27" o:spid="_x0000_s1026" type="#_x0000_t75" style="position:absolute;margin-left:187.65pt;margin-top:-3.35pt;width:79.1pt;height:14.85pt;z-index:251679744;visibility:visible;mso-wrap-style:square;mso-wrap-distance-left:9pt;mso-wrap-distance-top:0;mso-wrap-distance-right:9pt;mso-wrap-distance-bottom:0;mso-position-horizontal:absolute;mso-position-horizontal-relative:text;mso-position-vertical:absolute;mso-position-vertical-relative:text" o:gfxdata="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">
-                <v:imagedata r:id="rId104" o:title=""/>
+              <v:shape w14:anchorId="152D9CD2" id="Ink 27" o:spid="_x0000_s1026" type="#_x0000_t75" style="position:absolute;margin-left:187.65pt;margin-top:-3.35pt;width:79.1pt;height:14.85pt;z-index:251679744;visibility:visible;mso-wrap-style:square;mso-wrap-distance-left:9pt;mso-wrap-distance-top:0;mso-wrap-distance-right:9pt;mso-wrap-distance-bottom:0;mso-position-horizontal:absolute;mso-position-horizontal-relative:text;mso-position-vertical:absolute;mso-position-vertical-relative:text" o:gfxdata="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">
+                <v:imagedata r:id="rId116" o:title=""/>
               </v:shape>
             </w:pict>
           </mc:Fallback>
@@ -2418,7 +2688,7 @@
                 <wp:cNvGraphicFramePr/>
                 <a:graphic xmlns:a="http://schemas.openxmlformats.org/drawingml/2006/main">
                   <a:graphicData uri="http://schemas.microsoft.com/office/word/2010/wordprocessingInk">
-                    <w14:contentPart bwMode="auto" r:id="rId105">
+                    <w14:contentPart bwMode="auto" r:id="rId117">
                       <w14:nvContentPartPr>
                         <w14:cNvContentPartPr/>
                       </w14:nvContentPartPr>
@@ -2434,8 +2704,8 @@
           </mc:Choice>
           <mc:Fallback>
             <w:pict>
-              <v:shape w14:anchorId="5682CBDC" id="Ink 28" o:spid="_x0000_s1026" type="#_x0000_t75" style="position:absolute;margin-left:190.35pt;margin-top:-6.85pt;width:81.75pt;height:14.5pt;z-index:251680768;visibility:visible;mso-wrap-style:square;mso-wrap-distance-left:9pt;mso-wrap-distance-top:0;mso-wrap-distance-right:9pt;mso-wrap-distance-bottom:0;mso-position-horizontal:absolute;mso-position-horizontal-relative:text;mso-position-vertical:absolute;mso-position-vertical-relative:text" o:gfxdata="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">
-                <v:imagedata r:id="rId106" o:title=""/>
+              <v:shape w14:anchorId="6ABEDF3C" id="Ink 28" o:spid="_x0000_s1026" type="#_x0000_t75" style="position:absolute;margin-left:190.35pt;margin-top:-6.85pt;width:81.75pt;height:14.5pt;z-index:251680768;visibility:visible;mso-wrap-style:square;mso-wrap-distance-left:9pt;mso-wrap-distance-top:0;mso-wrap-distance-right:9pt;mso-wrap-distance-bottom:0;mso-position-horizontal:absolute;mso-position-horizontal-relative:text;mso-position-vertical:absolute;mso-position-vertical-relative:text" o:gfxdata="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">
+                <v:imagedata r:id="rId118" o:title=""/>
               </v:shape>
             </w:pict>
           </mc:Fallback>
@@ -2465,7 +2735,7 @@
                 <wp:cNvGraphicFramePr/>
                 <a:graphic xmlns:a="http://schemas.openxmlformats.org/drawingml/2006/main">
                   <a:graphicData uri="http://schemas.microsoft.com/office/word/2010/wordprocessingInk">
-                    <w14:contentPart bwMode="auto" r:id="rId107">
+                    <w14:contentPart bwMode="auto" r:id="rId119">
                       <w14:nvContentPartPr>
                         <w14:cNvContentPartPr/>
                       </w14:nvContentPartPr>
@@ -2481,8 +2751,8 @@
           </mc:Choice>
           <mc:Fallback>
             <w:pict>
-              <v:shape w14:anchorId="6241D1B8" id="Ink 22" o:spid="_x0000_s1026" type="#_x0000_t75" style="position:absolute;margin-left:189.25pt;margin-top:-.6pt;width:75.4pt;height:13.5pt;z-index:251674624;visibility:visible;mso-wrap-style:square;mso-wrap-distance-left:9pt;mso-wrap-distance-top:0;mso-wrap-distance-right:9pt;mso-wrap-distance-bottom:0;mso-position-horizontal:absolute;mso-position-horizontal-relative:text;mso-position-vertical:absolute;mso-position-vertical-relative:text" o:gfxdata="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">
-                <v:imagedata r:id="rId108" o:title=""/>
+              <v:shape w14:anchorId="002E30AC" id="Ink 22" o:spid="_x0000_s1026" type="#_x0000_t75" style="position:absolute;margin-left:189.25pt;margin-top:-.6pt;width:75.4pt;height:13.5pt;z-index:251674624;visibility:visible;mso-wrap-style:square;mso-wrap-distance-left:9pt;mso-wrap-distance-top:0;mso-wrap-distance-right:9pt;mso-wrap-distance-bottom:0;mso-position-horizontal:absolute;mso-position-horizontal-relative:text;mso-position-vertical:absolute;mso-position-vertical-relative:text" o:gfxdata="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">
+                <v:imagedata r:id="rId120" o:title=""/>
               </v:shape>
             </w:pict>
           </mc:Fallback>
@@ -2513,7 +2783,7 @@
                 <wp:cNvGraphicFramePr/>
                 <a:graphic xmlns:a="http://schemas.openxmlformats.org/drawingml/2006/main">
                   <a:graphicData uri="http://schemas.microsoft.com/office/word/2010/wordprocessingInk">
-                    <w14:contentPart bwMode="auto" r:id="rId109">
+                    <w14:contentPart bwMode="auto" r:id="rId121">
                       <w14:nvContentPartPr>
                         <w14:cNvContentPartPr/>
                       </w14:nvContentPartPr>
@@ -2529,8 +2799,8 @@
           </mc:Choice>
           <mc:Fallback>
             <w:pict>
-              <v:shape w14:anchorId="5CF184BD" id="Ink 21" o:spid="_x0000_s1026" type="#_x0000_t75" style="position:absolute;margin-left:183.6pt;margin-top:-6.75pt;width:88.45pt;height:15.35pt;z-index:251673600;visibility:visible;mso-wrap-style:square;mso-wrap-distance-left:9pt;mso-wrap-distance-top:0;mso-wrap-distance-right:9pt;mso-wrap-distance-bottom:0;mso-position-horizontal:absolute;mso-position-horizontal-relative:text;mso-position-vertical:absolute;mso-position-vertical-relative:text" o:gfxdata="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">
-                <v:imagedata r:id="rId110" o:title=""/>
+              <v:shape w14:anchorId="74743B9F" id="Ink 21" o:spid="_x0000_s1026" type="#_x0000_t75" style="position:absolute;margin-left:183.6pt;margin-top:-6.75pt;width:88.45pt;height:15.35pt;z-index:251673600;visibility:visible;mso-wrap-style:square;mso-wrap-distance-left:9pt;mso-wrap-distance-top:0;mso-wrap-distance-right:9pt;mso-wrap-distance-bottom:0;mso-position-horizontal:absolute;mso-position-horizontal-relative:text;mso-position-vertical:absolute;mso-position-vertical-relative:text" o:gfxdata="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">
+                <v:imagedata r:id="rId122" o:title=""/>
               </v:shape>
             </w:pict>
           </mc:Fallback>
@@ -2560,7 +2830,7 @@
                 <wp:cNvGraphicFramePr/>
                 <a:graphic xmlns:a="http://schemas.openxmlformats.org/drawingml/2006/main">
                   <a:graphicData uri="http://schemas.microsoft.com/office/word/2010/wordprocessingInk">
-                    <w14:contentPart bwMode="auto" r:id="rId111">
+                    <w14:contentPart bwMode="auto" r:id="rId123">
                       <w14:nvContentPartPr>
                         <w14:cNvContentPartPr/>
                       </w14:nvContentPartPr>
@@ -2576,8 +2846,8 @@
           </mc:Choice>
           <mc:Fallback>
             <w:pict>
-              <v:shape w14:anchorId="1D1E182F" id="Ink 39" o:spid="_x0000_s1026" type="#_x0000_t75" style="position:absolute;margin-left:192.55pt;margin-top:-.15pt;width:70.1pt;height:13.6pt;z-index:251692032;visibility:visible;mso-wrap-style:square;mso-wrap-distance-left:9pt;mso-wrap-distance-top:0;mso-wrap-distance-right:9pt;mso-wrap-distance-bottom:0;mso-position-horizontal:absolute;mso-position-horizontal-relative:text;mso-position-vertical:absolute;mso-position-vertical-relative:text" o:gfxdata="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">
-                <v:imagedata r:id="rId112" o:title=""/>
+              <v:shape w14:anchorId="20067313" id="Ink 39" o:spid="_x0000_s1026" type="#_x0000_t75" style="position:absolute;margin-left:192.55pt;margin-top:-.15pt;width:70.1pt;height:13.6pt;z-index:251692032;visibility:visible;mso-wrap-style:square;mso-wrap-distance-left:9pt;mso-wrap-distance-top:0;mso-wrap-distance-right:9pt;mso-wrap-distance-bottom:0;mso-position-horizontal:absolute;mso-position-horizontal-relative:text;mso-position-vertical:absolute;mso-position-vertical-relative:text" o:gfxdata="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">
+                <v:imagedata r:id="rId124" o:title=""/>
               </v:shape>
             </w:pict>
           </mc:Fallback>
@@ -2609,7 +2879,7 @@
                 <wp:cNvGraphicFramePr/>
                 <a:graphic xmlns:a="http://schemas.openxmlformats.org/drawingml/2006/main">
                   <a:graphicData uri="http://schemas.microsoft.com/office/word/2010/wordprocessingInk">
-                    <w14:contentPart bwMode="auto" r:id="rId113">
+                    <w14:contentPart bwMode="auto" r:id="rId125">
                       <w14:nvContentPartPr>
                         <w14:cNvContentPartPr/>
                       </w14:nvContentPartPr>
@@ -2625,8 +2895,8 @@
           </mc:Choice>
           <mc:Fallback>
             <w:pict>
-              <v:shape w14:anchorId="3E73790D" id="Ink 47" o:spid="_x0000_s1026" type="#_x0000_t75" style="position:absolute;margin-left:118.25pt;margin-top:-39.1pt;width:156.25pt;height:128.45pt;z-index:251699200;visibility:visible;mso-wrap-style:square;mso-wrap-distance-left:9pt;mso-wrap-distance-top:0;mso-wrap-distance-right:9pt;mso-wrap-distance-bottom:0;mso-position-horizontal:absolute;mso-position-horizontal-relative:text;mso-position-vertical:absolute;mso-position-vertical-relative:text" o:gfxdata="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">
-                <v:imagedata r:id="rId114" o:title=""/>
+              <v:shape w14:anchorId="462968ED" id="Ink 47" o:spid="_x0000_s1026" type="#_x0000_t75" style="position:absolute;margin-left:118.25pt;margin-top:-39.1pt;width:156.25pt;height:128.45pt;z-index:251699200;visibility:visible;mso-wrap-style:square;mso-wrap-distance-left:9pt;mso-wrap-distance-top:0;mso-wrap-distance-right:9pt;mso-wrap-distance-bottom:0;mso-position-horizontal:absolute;mso-position-horizontal-relative:text;mso-position-vertical:absolute;mso-position-vertical-relative:text" o:gfxdata="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">
+                <v:imagedata r:id="rId126" o:title=""/>
               </v:shape>
             </w:pict>
           </mc:Fallback>
@@ -3110,6 +3380,315 @@
           <inkml:channelProperty channel="F" name="resolution" value="0" units="1/dev"/>
         </inkml:channelProperties>
       </inkml:inkSource>
+      <inkml:timestamp xml:id="ts0" timeString="2020-10-13T22:55:00.828"/>
+    </inkml:context>
+    <inkml:brush xml:id="br0">
+      <inkml:brushProperty name="width" value="0.025" units="cm"/>
+      <inkml:brushProperty name="height" value="0.025" units="cm"/>
+    </inkml:brush>
+  </inkml:definitions>
+  <inkml:trace contextRef="#ctx0" brushRef="#br0">0 102 24575,'9'0'0,"-1"0"0,1 0 0,3 0 0,-3 0 0,3 0 0,-3 0 0,3 0 0,-3 0 0,11 0 0,-13-4 0,8 3 0,-14-10 0,3 5 0,-1-2 0,-2 0 0,3 3 0,-4-3 0,4 3 0,-3 1 0,2 4 0</inkml:trace>
+  <inkml:trace contextRef="#ctx0" brushRef="#br0" timeOffset="1130">152 1 24575,'4'4'0,"-3"4"0,3 0 0,-4 2 0,0 2 0,4-7 0,-3 2 0,2 2 0,-3 4 0,4 0 0,-3-1 0,3-3 0,-4-1 0,0 1 0,0 3 0,0-3 0,0 3 0,0-3 0,0-1 0,0 5 0,0-4 0,0 3 0,0-3 0,0-1 0,0 1 0,0-5 0,0 0 0</inkml:trace>
+  <inkml:trace contextRef="#ctx0" brushRef="#br0" timeOffset="2484">77 288 24575,'8'0'0,"0"0"0,1-3 0,-1 2 0,1-3 0,3 4 0,-3 0 0,7-8 0,-6 6 0,10-5 0,-6 7 0,6 0 0,-7 0 0,0 0 0,-5 0 0,1 0 0,-5-4 0,8 3 0,-7-3 0,7 4 0,-3 0 0,-1 0 0,1 0 0,-5-4 0,0 4 0,-4-4 0</inkml:trace>
+</inkml:ink>
+</file>
+
+<file path=word/ink/ink10.xml><?xml version="1.0" encoding="utf-8"?>
+<inkml:ink xmlns:inkml="http://www.w3.org/2003/InkML">
+  <inkml:definitions>
+    <inkml:context xml:id="ctx0">
+      <inkml:inkSource xml:id="inkSrc0">
+        <inkml:traceFormat>
+          <inkml:channel name="X" type="integer" min="-2.14748E9" max="2.14748E9" units="cm"/>
+          <inkml:channel name="Y" type="integer" min="-2.14748E9" max="2.14748E9" units="cm"/>
+        </inkml:traceFormat>
+        <inkml:channelProperties>
+          <inkml:channelProperty channel="X" name="resolution" value="1000" units="1/cm"/>
+          <inkml:channelProperty channel="Y" name="resolution" value="1000" units="1/cm"/>
+        </inkml:channelProperties>
+      </inkml:inkSource>
+      <inkml:timestamp xml:id="ts0" timeString="2020-10-13T22:20:47.997"/>
+    </inkml:context>
+    <inkml:brush xml:id="br0">
+      <inkml:brushProperty name="width" value="0.2" units="cm"/>
+      <inkml:brushProperty name="height" value="0.4" units="cm"/>
+      <inkml:brushProperty name="color" value="#FF2500"/>
+      <inkml:brushProperty name="tip" value="rectangle"/>
+      <inkml:brushProperty name="rasterOp" value="maskPen"/>
+    </inkml:brush>
+  </inkml:definitions>
+  <inkml:trace contextRef="#ctx0" brushRef="#br0">0 111,'34'-6,"-12"-9,-12 8,0-4,12 6,12-5,0 7,3-16,-19 16,42-11,-39 12,38-7,-40 7,47-3,-35 5,24 0,0 0,-26 0,23 3,0-1,-26-1,54 19,-57-16,37 15,-44-18,39 9,-38-9,43 4,-43-5,38 5,-40-4,16 4,-15-5,-4 0,4 0,-5 0,0 0,5 0,-4 0,9 5,-9-4,13 14,-11-13,21 8,-20-10,30 0,-29 0,24 0,-22 0,9 0,-10 0,4 0,-4 0,10-5,-9 4,22-4,-29 0,28 4,-30-4,17 5,-14 0,13 0,-11 0,31 0,-28 0,43 0,-43 0,28 0,-32 0,3 0,-11 0</inkml:trace>
+</inkml:ink>
+</file>
+
+<file path=word/ink/ink11.xml><?xml version="1.0" encoding="utf-8"?>
+<inkml:ink xmlns:inkml="http://www.w3.org/2003/InkML">
+  <inkml:definitions>
+    <inkml:context xml:id="ctx0">
+      <inkml:inkSource xml:id="inkSrc0">
+        <inkml:traceFormat>
+          <inkml:channel name="X" type="integer" min="-2.14748E9" max="2.14748E9" units="cm"/>
+          <inkml:channel name="Y" type="integer" min="-2.14748E9" max="2.14748E9" units="cm"/>
+        </inkml:traceFormat>
+        <inkml:channelProperties>
+          <inkml:channelProperty channel="X" name="resolution" value="1000" units="1/cm"/>
+          <inkml:channelProperty channel="Y" name="resolution" value="1000" units="1/cm"/>
+        </inkml:channelProperties>
+      </inkml:inkSource>
+      <inkml:timestamp xml:id="ts0" timeString="2020-10-13T22:19:25.197"/>
+    </inkml:context>
+    <inkml:brush xml:id="br0">
+      <inkml:brushProperty name="width" value="0.2" units="cm"/>
+      <inkml:brushProperty name="height" value="0.4" units="cm"/>
+      <inkml:brushProperty name="color" value="#FF2500"/>
+      <inkml:brushProperty name="tip" value="rectangle"/>
+      <inkml:brushProperty name="rasterOp" value="maskPen"/>
+    </inkml:brush>
+  </inkml:definitions>
+  <inkml:trace contextRef="#ctx0" brushRef="#br0">1 0,'29'0,"-3"0,-15 0,0 0,9 0,-6 5,6-4,11 9,-15-9,34 4,-34-5,34 0,-34 0,34 0,-35 0,40 0,-38 0,19 0,-20 0,-4 0,4 0,0 0,1 0,5 0,-5 0,13 0,-20-5,29 14,-24-12,16 8,-14-1,24-3,-24 5,42-1,-37-5,25 0,-34 5,26-4,-28 4,34-5,-30 0,25 0,-25 0,15 5,-17-4,7 4,-8-5,14 5,-8-4,9 4,-10-5,-1 0,-5 0,15 0,-12 0,12-10,-10 7,6-6,-4 9,8 0,-19-5,8 3,-9-2,5 8,9-2,-6 3,7-5,-10 0,0 0,4 0,-2 0,2 0,-4 0,0 0,5 0,-4 0,4 0,-5 0</inkml:trace>
+</inkml:ink>
+</file>
+
+<file path=word/ink/ink12.xml><?xml version="1.0" encoding="utf-8"?>
+<inkml:ink xmlns:inkml="http://www.w3.org/2003/InkML">
+  <inkml:definitions>
+    <inkml:context xml:id="ctx0">
+      <inkml:inkSource xml:id="inkSrc0">
+        <inkml:traceFormat>
+          <inkml:channel name="X" type="integer" min="-2.14748E9" max="2.14748E9" units="cm"/>
+          <inkml:channel name="Y" type="integer" min="-2.14748E9" max="2.14748E9" units="cm"/>
+        </inkml:traceFormat>
+        <inkml:channelProperties>
+          <inkml:channelProperty channel="X" name="resolution" value="1000" units="1/cm"/>
+          <inkml:channelProperty channel="Y" name="resolution" value="1000" units="1/cm"/>
+        </inkml:channelProperties>
+      </inkml:inkSource>
+      <inkml:timestamp xml:id="ts0" timeString="2020-10-13T22:17:24.794"/>
+    </inkml:context>
+    <inkml:brush xml:id="br0">
+      <inkml:brushProperty name="width" value="0.2" units="cm"/>
+      <inkml:brushProperty name="height" value="0.4" units="cm"/>
+      <inkml:brushProperty name="color" value="#FF2500"/>
+      <inkml:brushProperty name="tip" value="rectangle"/>
+      <inkml:brushProperty name="rasterOp" value="maskPen"/>
+    </inkml:brush>
+  </inkml:definitions>
+  <inkml:trace contextRef="#ctx0" brushRef="#br0">2059 42,'-23'13,"2"6,10-23,-5 9,4 4,-24 4,20-1,-44 12,41-20,-41 20,44-21,-54 16,49-16,-64 6,66-13,-66 7,64-7,-54 4,58-1,-24-14,24 13,0-13,1 14,-10-9,11 9,-21-9,18 9,-34-19,29 17,-13-17,2 14,22 0,-44 1,40 5,-34-10,24 7,-12-6,16 9,6 0,5 0,0 0,-5 0,3 0,-12 0,6 0,-28-5,25 3,-33 2,39 2,-25-2,23-2,-9-3,10 5,1 0,0 0,3 0,-3 0,-9 0,10 0,-31-5,30 4,-19-9,22 9,-7-4,12 10,-7-4,9 4,-5-5,-5-10,-1 8,-5-3,10 1,-8 8,8-9,-6 5,2 0,0-5,-1 4,0 6,6-3,6 8</inkml:trace>
+</inkml:ink>
+</file>
+
+<file path=word/ink/ink13.xml><?xml version="1.0" encoding="utf-8"?>
+<inkml:ink xmlns:inkml="http://www.w3.org/2003/InkML">
+  <inkml:definitions>
+    <inkml:context xml:id="ctx0">
+      <inkml:inkSource xml:id="inkSrc0">
+        <inkml:traceFormat>
+          <inkml:channel name="X" type="integer" min="-2.14748E9" max="2.14748E9" units="cm"/>
+          <inkml:channel name="Y" type="integer" min="-2.14748E9" max="2.14748E9" units="cm"/>
+        </inkml:traceFormat>
+        <inkml:channelProperties>
+          <inkml:channelProperty channel="X" name="resolution" value="1000" units="1/cm"/>
+          <inkml:channelProperty channel="Y" name="resolution" value="1000" units="1/cm"/>
+        </inkml:channelProperties>
+      </inkml:inkSource>
+      <inkml:timestamp xml:id="ts0" timeString="2020-10-13T22:18:55.171"/>
+    </inkml:context>
+    <inkml:brush xml:id="br0">
+      <inkml:brushProperty name="width" value="0.2" units="cm"/>
+      <inkml:brushProperty name="height" value="0.4" units="cm"/>
+      <inkml:brushProperty name="color" value="#FF2500"/>
+      <inkml:brushProperty name="tip" value="rectangle"/>
+      <inkml:brushProperty name="rasterOp" value="maskPen"/>
+    </inkml:brush>
+  </inkml:definitions>
+  <inkml:trace contextRef="#ctx0" brushRef="#br0">1 101,'29'6,"-4"-1,-9-5,-4 0,9 0,1 0,-8 5,39-4,-38 14,59-8,-51 4,34-6,-43 0,35-4,-37 4,48-5,-33 0,45 0,-43 0,41 0,-49 0,26-5,-29 4,18-4,-22 5,36-10,-38 3,42-9,-43 10,19 1,-23 0,2 4,2-4,2 5,-2 9,3-6,-7 7,14-15,-9 3,29-7,-24 7,62-3,-52 5,25-2,1 0,-25 0,66-12,-70 11,27-7,-34 10,14 0,-16 0,5-5,-10 4,-4-4,15 5,-8 0,8 0,-5 0,11-5,-13-1,25-10,-29 9,40 2,-33 6,38-1,-39-1,29-4,-30 0,30 4,-29-4,24 5,-22 0,4 0,-6 0,15 9,-20-11,28 15,-31-16,18 8,-19-10,8 3,-9-3,24 15,-14-7,34 6,-34-9,19 0,-18 0,-4 0,-4 0</inkml:trace>
+</inkml:ink>
+</file>
+
+<file path=word/ink/ink14.xml><?xml version="1.0" encoding="utf-8"?>
+<inkml:ink xmlns:inkml="http://www.w3.org/2003/InkML">
+  <inkml:definitions>
+    <inkml:context xml:id="ctx0">
+      <inkml:inkSource xml:id="inkSrc0">
+        <inkml:traceFormat>
+          <inkml:channel name="X" type="integer" min="-2.14748E9" max="2.14748E9" units="cm"/>
+          <inkml:channel name="Y" type="integer" min="-2.14748E9" max="2.14748E9" units="cm"/>
+        </inkml:traceFormat>
+        <inkml:channelProperties>
+          <inkml:channelProperty channel="X" name="resolution" value="1000" units="1/cm"/>
+          <inkml:channelProperty channel="Y" name="resolution" value="1000" units="1/cm"/>
+        </inkml:channelProperties>
+      </inkml:inkSource>
+      <inkml:timestamp xml:id="ts0" timeString="2020-10-13T22:18:51.541"/>
+    </inkml:context>
+    <inkml:brush xml:id="br0">
+      <inkml:brushProperty name="width" value="0.2" units="cm"/>
+      <inkml:brushProperty name="height" value="0.4" units="cm"/>
+      <inkml:brushProperty name="color" value="#FF2500"/>
+      <inkml:brushProperty name="tip" value="rectangle"/>
+      <inkml:brushProperty name="rasterOp" value="maskPen"/>
+    </inkml:brush>
+  </inkml:definitions>
+  <inkml:trace contextRef="#ctx0" brushRef="#br0">1 1,'34'0,"-7"0,-11 0,-5 0,0 0,39 0,-29 0,77 0,-74 0,55 0,-63 0,43 0,-40 0,45 5,-47-4,38 4,-39-5,20 0,-24 0,4 0,-5 0,0 0,4 0,-2 0,2 0,-4 0,0 0,0 0,5 0,-4 0,4 0,-5 0,25 0,-24 5,61 6,-57-4,58 3,-57-10,53 5,-55 1,53 0,-51-1,29-5,-27 0,16 5,-20-4,30 4,-25-5,41 10,-33-8,43 8,-48-10,37 0,-44 0,14 0,-19 0,5 0,-3 0,2 0,-4 0,0 0,5 0,-4 0,9 0,-9 0,24 0,-20 0,19 0,-28 5,8-4,-9 4,5-5,10-5,-8 4,8-4,-10 5,0 0,0 0,5 5,-4-4,-1 4,-6-5</inkml:trace>
+</inkml:ink>
+</file>
+
+<file path=word/ink/ink15.xml><?xml version="1.0" encoding="utf-8"?>
+<inkml:ink xmlns:inkml="http://www.w3.org/2003/InkML">
+  <inkml:definitions>
+    <inkml:context xml:id="ctx0">
+      <inkml:inkSource xml:id="inkSrc0">
+        <inkml:traceFormat>
+          <inkml:channel name="X" type="integer" min="-2.14748E9" max="2.14748E9" units="cm"/>
+          <inkml:channel name="Y" type="integer" min="-2.14748E9" max="2.14748E9" units="cm"/>
+        </inkml:traceFormat>
+        <inkml:channelProperties>
+          <inkml:channelProperty channel="X" name="resolution" value="1000" units="1/cm"/>
+          <inkml:channelProperty channel="Y" name="resolution" value="1000" units="1/cm"/>
+        </inkml:channelProperties>
+      </inkml:inkSource>
+      <inkml:timestamp xml:id="ts0" timeString="2020-10-13T22:18:57.396"/>
+    </inkml:context>
+    <inkml:brush xml:id="br0">
+      <inkml:brushProperty name="width" value="0.2" units="cm"/>
+      <inkml:brushProperty name="height" value="0.4" units="cm"/>
+      <inkml:brushProperty name="color" value="#FF2500"/>
+      <inkml:brushProperty name="tip" value="rectangle"/>
+      <inkml:brushProperty name="rasterOp" value="maskPen"/>
+    </inkml:brush>
+  </inkml:definitions>
+  <inkml:trace contextRef="#ctx0" brushRef="#br0">1 34,'29'0,"-3"0,-15 0,14 0,-10 0,76-5,-54 4,38 2,-1 2,-35 0,42 7,-12-10,-38 0,26 0,1 0,-27 0,64-5,-74-6,43 3,-55-2,17 5,-15 4,5-4,-4 5,14 0,-8 0,14 0,-14 0,17 0,-20 0,25 5,-25-4,35 4,-33-5,23 0,-23 0,0 0,-1 0,0 0,1 0,5 0,-5 0,18 0,-19 0,39 0,-38 0,38 0,-39 0,24 0,-31-5,10 4,-13-4,20 5,-11 0,15 0,-13 0,5 0,-5 0,4 0,-4 0,0 0,-1 0,-5 0,0 0,10 0,-8 0,13 0,-9 0,0 0,-1 0,-5 0,0 0,0 0</inkml:trace>
+</inkml:ink>
+</file>
+
+<file path=word/ink/ink16.xml><?xml version="1.0" encoding="utf-8"?>
+<inkml:ink xmlns:inkml="http://www.w3.org/2003/InkML">
+  <inkml:definitions>
+    <inkml:context xml:id="ctx0">
+      <inkml:inkSource xml:id="inkSrc0">
+        <inkml:traceFormat>
+          <inkml:channel name="X" type="integer" min="-2.14748E9" max="2.14748E9" units="cm"/>
+          <inkml:channel name="Y" type="integer" min="-2.14748E9" max="2.14748E9" units="cm"/>
+        </inkml:traceFormat>
+        <inkml:channelProperties>
+          <inkml:channelProperty channel="X" name="resolution" value="1000" units="1/cm"/>
+          <inkml:channelProperty channel="Y" name="resolution" value="1000" units="1/cm"/>
+        </inkml:channelProperties>
+      </inkml:inkSource>
+      <inkml:timestamp xml:id="ts0" timeString="2020-10-13T22:18:41.950"/>
+    </inkml:context>
+    <inkml:brush xml:id="br0">
+      <inkml:brushProperty name="width" value="0.2" units="cm"/>
+      <inkml:brushProperty name="height" value="0.4" units="cm"/>
+      <inkml:brushProperty name="color" value="#FF2500"/>
+      <inkml:brushProperty name="tip" value="rectangle"/>
+      <inkml:brushProperty name="rasterOp" value="maskPen"/>
+    </inkml:brush>
+  </inkml:definitions>
+  <inkml:trace contextRef="#ctx0" brushRef="#br0">0 23,'30'12,"-5"-2,-19-15,9 4,-8-4,19 5,-8-5,9-1,-10 0,-1 1,0 5,6 0,-4 0,8-5,-14 4,9-4,-9 5,18 0,-15 0,11 0,-11 0,-2 0,2 0,-4 0,0 0,0 0,5 0,-4 0,4 0,-5 0,0 0,20 0,-15 0,29 0,-31 0,31 0,-34 9,24-6,-23 7,20-10,-8 0,42 5,-41-4,69 4,-72-5,62 0,-65 0,55 4,-54-2,64 3,-59-5,41 0,-41 0,16 0,-16 0,6 0,-14 0,-1 0,0 0,-4 0,4 0,-5 0,0 0,5 0,-4 0,4 0,-5 0,0-5,0 3,5-2,1 4,0-10,-1 7,0-7,-4 10,4 0,-5 0,0 0,4 0,7 5,-3-3,-3-3,-12-5</inkml:trace>
+</inkml:ink>
+</file>
+
+<file path=word/ink/ink17.xml><?xml version="1.0" encoding="utf-8"?>
+<inkml:ink xmlns:inkml="http://www.w3.org/2003/InkML">
+  <inkml:definitions>
+    <inkml:context xml:id="ctx0">
+      <inkml:inkSource xml:id="inkSrc0">
+        <inkml:traceFormat>
+          <inkml:channel name="X" type="integer" min="-2.14748E9" max="2.14748E9" units="cm"/>
+          <inkml:channel name="Y" type="integer" min="-2.14748E9" max="2.14748E9" units="cm"/>
+        </inkml:traceFormat>
+        <inkml:channelProperties>
+          <inkml:channelProperty channel="X" name="resolution" value="1000" units="1/cm"/>
+          <inkml:channelProperty channel="Y" name="resolution" value="1000" units="1/cm"/>
+        </inkml:channelProperties>
+      </inkml:inkSource>
+      <inkml:timestamp xml:id="ts0" timeString="2020-10-13T22:07:36.190"/>
+    </inkml:context>
+    <inkml:brush xml:id="br0">
+      <inkml:brushProperty name="width" value="0.2" units="cm"/>
+      <inkml:brushProperty name="height" value="0.4" units="cm"/>
+      <inkml:brushProperty name="color" value="#FFFC00"/>
+      <inkml:brushProperty name="tip" value="rectangle"/>
+      <inkml:brushProperty name="rasterOp" value="maskPen"/>
+    </inkml:brush>
+  </inkml:definitions>
+  <inkml:trace contextRef="#ctx0" brushRef="#br0">1 40,'24'11,"1"-5,-19-1,5 5,14-8,-10 13,11-14,-15 4,9 0,-6-4,31 4,-28-5,18 0,20 5,-33-4,72 14,-49-13,11 8,-1-10,-39-5,20-1,-24 0,18-14,-15 16,10-10,1 9,13 3,-7-3,32 5,-45 0,41 0,-45 0,35-4,-34 2,24-8,-26 9,21-4,-20 5,20 0,-16 0,12 0,-12 10,11-8,-21 3,25-1,-20-8,47 9,-36-5,74 0,-75 0,45 0,2-5,-40 4,37-6,2-1,-38 6,24-5,-2-1,-31 2,23 0,-29 1,0 5,-1 0,-5 0,0 0,4 5,-2-4,2 4,-4-5,0 0,5 0,-4-10,4 8,0-8,1 10,10-5,-14 8,2-6,-15 8</inkml:trace>
+</inkml:ink>
+</file>
+
+<file path=word/ink/ink18.xml><?xml version="1.0" encoding="utf-8"?>
+<inkml:ink xmlns:inkml="http://www.w3.org/2003/InkML">
+  <inkml:definitions>
+    <inkml:context xml:id="ctx0">
+      <inkml:inkSource xml:id="inkSrc0">
+        <inkml:traceFormat>
+          <inkml:channel name="X" type="integer" min="-2.14748E9" max="2.14748E9" units="cm"/>
+          <inkml:channel name="Y" type="integer" min="-2.14748E9" max="2.14748E9" units="cm"/>
+          <inkml:channel name="F" type="integer" max="32767" units="dev"/>
+        </inkml:traceFormat>
+        <inkml:channelProperties>
+          <inkml:channelProperty channel="X" name="resolution" value="1000" units="1/cm"/>
+          <inkml:channelProperty channel="Y" name="resolution" value="1000" units="1/cm"/>
+          <inkml:channelProperty channel="F" name="resolution" value="0" units="1/dev"/>
+        </inkml:channelProperties>
+      </inkml:inkSource>
+      <inkml:timestamp xml:id="ts0" timeString="2020-10-13T22:25:35.384"/>
+    </inkml:context>
+    <inkml:brush xml:id="br0">
+      <inkml:brushProperty name="width" value="0.025" units="cm"/>
+      <inkml:brushProperty name="height" value="0.025" units="cm"/>
+    </inkml:brush>
+  </inkml:definitions>
+  <inkml:trace contextRef="#ctx0" brushRef="#br0">43 209 24575,'0'-13'0,"-7"5"0,1 0 0,-2 3 0,4-7 0,4 3 0,-4 0 0,3 2 0,-7 2 0,7-15 0,-2 9 0,3-13 0,0 14 0,0-2 0,3 7 0,-2-2 0,11 6 0,-10-11 0,9 11 0,-10-11 0,6 11 0,-6-6 0,7 6 0,-4-3 0,9 4 0,-4-4 0,3 3 0,-7 5 0,2-2 0,6 9 0,-3-10 0,2 7 0,-4-8 0,-7 8 0,2 0 0,1-2 0,-3 5 0,7-10 0,-4 7 0,1-3 0,6-1 0,-5 0 0,2 3 0,-4-1 0,0 3 0,-3-2 0,3-2 0,-8 0 0,3 6 0,-3-6 0,4 8 0,0-1 0,0-3 0,-4 0 0,3-2 0,-2-2 0,3 7 0,0-2 0,0 2 0,0-4 0,0 4 0,0-2 0,0 2 0,0-3 0,0 3 0,7-7 0,-5 7 0,6-8 0,-8 1 0,0-1 0</inkml:trace>
+  <inkml:trace contextRef="#ctx0" brushRef="#br0" timeOffset="1945">229 455 24575,'0'13'0,"0"0"0,4-9 0,4 0 0,2 0 0,2-3 0,-4 2 0,1-3 0,3 0 0,-6 8 0,5-6 0,-7 5 0,5-7 0,-1 0 0,-3-3 0,-1-2 0,-12 0 0,6-6 0,-17 5 0,17-6 0,-25 3 0,20 4 0,-10-6 0,10 9 0,6-2 0,-7 5 0,7 7 0,-10-7 0,9 14 0,-5-9 0,3 7 0,7-10 0,-3-3 0,9 0 0,-4 4 0,6-3 0,-5 3 0,6-4 0,-4 0 0,-3-4 0,2-4 0,2 2 0,-3-5 0,1 6 0,-11 0 0,3-3 0,-2 0 0,3-2 0,0-2 0,-4 7 0,3 5 0,-3 9 0,0-4 0,3 7 0,-3-8 0,4 5 0,0 3 0,4-6 0,-3 5 0,3-6 0,0-1 0,-3 4 0,10-7 0,-2 14 0,1-8 0,1 5 0,-6-9 0,-1 1 0,8-3 0,-7 3 0,0-4 0,-2 0 0,-7 0 0</inkml:trace>
+</inkml:ink>
+</file>
+
+<file path=word/ink/ink19.xml><?xml version="1.0" encoding="utf-8"?>
+<inkml:ink xmlns:inkml="http://www.w3.org/2003/InkML">
+  <inkml:definitions>
+    <inkml:context xml:id="ctx0">
+      <inkml:inkSource xml:id="inkSrc0">
+        <inkml:traceFormat>
+          <inkml:channel name="X" type="integer" min="-2.14748E9" max="2.14748E9" units="cm"/>
+          <inkml:channel name="Y" type="integer" min="-2.14748E9" max="2.14748E9" units="cm"/>
+          <inkml:channel name="F" type="integer" max="32767" units="dev"/>
+        </inkml:traceFormat>
+        <inkml:channelProperties>
+          <inkml:channelProperty channel="X" name="resolution" value="1000" units="1/cm"/>
+          <inkml:channelProperty channel="Y" name="resolution" value="1000" units="1/cm"/>
+          <inkml:channelProperty channel="F" name="resolution" value="0" units="1/dev"/>
+        </inkml:channelProperties>
+      </inkml:inkSource>
+      <inkml:timestamp xml:id="ts0" timeString="2020-10-13T22:54:53.958"/>
+    </inkml:context>
+    <inkml:brush xml:id="br0">
+      <inkml:brushProperty name="width" value="0.025" units="cm"/>
+      <inkml:brushProperty name="height" value="0.025" units="cm"/>
+    </inkml:brush>
+  </inkml:definitions>
+  <inkml:trace contextRef="#ctx0" brushRef="#br0">79 82 24575,'8'0'0,"-3"-4"0,3 3 0,-8-7 0,8 7 0,-7-6 0,10 6 0,-9-7 0,6 4 0,-5-1 0,-2-7 0,3 7 0,-4-7 0,0 3 0,4 4 0,-3 5 0,3 9 0,-4 0 0,3 0 0,-2 2 0,3-6 0,0 8 0,-3-1 0,2 1 0,1 0 0,-3 7 0,3-10 0,-4 6 0,0-7 0,0-1 0,4-3 0,-3 2 0,2 2 0,-3 0 0,0 3 0,0-3 0,0-4 0,0-2 0</inkml:trace>
+  <inkml:trace contextRef="#ctx0" brushRef="#br0" timeOffset="1893">0 292 24575,'13'0'0,"-8"-3"0,7 2 0,-8-3 0,5 4 0,-5-8 0,4 6 0,-3-5 0,-1 3 0,4 3 0,0-3 0,2 0 0,2 3 0,-4-2 0,-3-1 0,3 3 0,-4-3 0,1 0 0,3 3 0,-4-2 0,8 3 0,-6-4 0,5 3 0,-6-3 0,4 4 0,-1-7 0,0 5 0,1-6 0,-4 4 0,2 3 0,2-2 0,0 3 0,-1-4 0,0 3 0,-3-3 0,-1 4 0,0 0 0</inkml:trace>
+</inkml:ink>
+</file>
+
+<file path=word/ink/ink2.xml><?xml version="1.0" encoding="utf-8"?>
+<inkml:ink xmlns:inkml="http://www.w3.org/2003/InkML">
+  <inkml:definitions>
+    <inkml:context xml:id="ctx0">
+      <inkml:inkSource xml:id="inkSrc0">
+        <inkml:traceFormat>
+          <inkml:channel name="X" type="integer" min="-2.14748E9" max="2.14748E9" units="cm"/>
+          <inkml:channel name="Y" type="integer" min="-2.14748E9" max="2.14748E9" units="cm"/>
+          <inkml:channel name="F" type="integer" max="32767" units="dev"/>
+        </inkml:traceFormat>
+        <inkml:channelProperties>
+          <inkml:channelProperty channel="X" name="resolution" value="1000" units="1/cm"/>
+          <inkml:channelProperty channel="Y" name="resolution" value="1000" units="1/cm"/>
+          <inkml:channelProperty channel="F" name="resolution" value="0" units="1/dev"/>
+        </inkml:channelProperties>
+      </inkml:inkSource>
       <inkml:timestamp xml:id="ts0" timeString="2020-10-13T22:28:37.973"/>
     </inkml:context>
     <inkml:brush xml:id="br0">
@@ -3129,21 +3708,21 @@
 </inkml:ink>
 </file>
 
-<file path=word/ink/ink10.xml><?xml version="1.0" encoding="utf-8"?>
-<inkml:ink xmlns:inkml="http://www.w3.org/2003/InkML">
-  <inkml:definitions>
-    <inkml:context xml:id="ctx0">
-      <inkml:inkSource xml:id="inkSrc0">
-        <inkml:traceFormat>
-          <inkml:channel name="X" type="integer" min="-2.14748E9" max="2.14748E9" units="cm"/>
-          <inkml:channel name="Y" type="integer" min="-2.14748E9" max="2.14748E9" units="cm"/>
-        </inkml:traceFormat>
-        <inkml:channelProperties>
-          <inkml:channelProperty channel="X" name="resolution" value="1000" units="1/cm"/>
-          <inkml:channelProperty channel="Y" name="resolution" value="1000" units="1/cm"/>
-        </inkml:channelProperties>
-      </inkml:inkSource>
-      <inkml:timestamp xml:id="ts0" timeString="2020-10-13T22:19:25.197"/>
+<file path=word/ink/ink20.xml><?xml version="1.0" encoding="utf-8"?>
+<inkml:ink xmlns:inkml="http://www.w3.org/2003/InkML">
+  <inkml:definitions>
+    <inkml:context xml:id="ctx0">
+      <inkml:inkSource xml:id="inkSrc0">
+        <inkml:traceFormat>
+          <inkml:channel name="X" type="integer" min="-2.14748E9" max="2.14748E9" units="cm"/>
+          <inkml:channel name="Y" type="integer" min="-2.14748E9" max="2.14748E9" units="cm"/>
+        </inkml:traceFormat>
+        <inkml:channelProperties>
+          <inkml:channelProperty channel="X" name="resolution" value="1000" units="1/cm"/>
+          <inkml:channelProperty channel="Y" name="resolution" value="1000" units="1/cm"/>
+        </inkml:channelProperties>
+      </inkml:inkSource>
+      <inkml:timestamp xml:id="ts0" timeString="2020-10-13T22:17:19.749"/>
     </inkml:context>
     <inkml:brush xml:id="br0">
       <inkml:brushProperty name="width" value="0.2" units="cm"/>
@@ -3153,25 +3732,25 @@
       <inkml:brushProperty name="rasterOp" value="maskPen"/>
     </inkml:brush>
   </inkml:definitions>
-  <inkml:trace contextRef="#ctx0" brushRef="#br0">1 0,'29'0,"-3"0,-15 0,0 0,9 0,-6 5,6-4,11 9,-15-9,34 4,-34-5,34 0,-34 0,34 0,-35 0,40 0,-38 0,19 0,-20 0,-4 0,4 0,0 0,1 0,5 0,-5 0,13 0,-20-5,29 14,-24-12,16 8,-14-1,24-3,-24 5,42-1,-37-5,25 0,-34 5,26-4,-28 4,34-5,-30 0,25 0,-25 0,15 5,-17-4,7 4,-8-5,14 5,-8-4,9 4,-10-5,-1 0,-5 0,15 0,-12 0,12-10,-10 7,6-6,-4 9,8 0,-19-5,8 3,-9-2,5 8,9-2,-6 3,7-5,-10 0,0 0,4 0,-2 0,2 0,-4 0,0 0,5 0,-4 0,4 0,-5 0</inkml:trace>
-</inkml:ink>
-</file>
-
-<file path=word/ink/ink11.xml><?xml version="1.0" encoding="utf-8"?>
-<inkml:ink xmlns:inkml="http://www.w3.org/2003/InkML">
-  <inkml:definitions>
-    <inkml:context xml:id="ctx0">
-      <inkml:inkSource xml:id="inkSrc0">
-        <inkml:traceFormat>
-          <inkml:channel name="X" type="integer" min="-2.14748E9" max="2.14748E9" units="cm"/>
-          <inkml:channel name="Y" type="integer" min="-2.14748E9" max="2.14748E9" units="cm"/>
-        </inkml:traceFormat>
-        <inkml:channelProperties>
-          <inkml:channelProperty channel="X" name="resolution" value="1000" units="1/cm"/>
-          <inkml:channelProperty channel="Y" name="resolution" value="1000" units="1/cm"/>
-        </inkml:channelProperties>
-      </inkml:inkSource>
-      <inkml:timestamp xml:id="ts0" timeString="2020-10-13T22:17:24.794"/>
+  <inkml:trace contextRef="#ctx0" brushRef="#br0">1 1,'29'12,"-3"-2,-15-10,5 4,1-2,29 7,-23-7,61 17,-62-15,30 10,0 1,-29-11,71 25,-65-25,48 15,-49-18,37 4,-48-5,57 0,-53 0,58-5,-60 4,45-9,-46 19,41-22,-37 21,39-18,-39 10,38-10,-43 8,33-8,-40 5,39 4,-37-4,33 5,-27 0,19 0,-18 0,41 0,-40 0,33 0,2 0,-28-5,46 4,2 1,-46-5,28 4,-1 2,-33-1,34 0,-33 0,8 0,-15 0,-1 0,-5 0,4 0,-2 0,2 0,-4 0,0-5,10-6,-7 3,6-6,-9 12,5-3,-4 5,-1 0,-6 0</inkml:trace>
+</inkml:ink>
+</file>
+
+<file path=word/ink/ink21.xml><?xml version="1.0" encoding="utf-8"?>
+<inkml:ink xmlns:inkml="http://www.w3.org/2003/InkML">
+  <inkml:definitions>
+    <inkml:context xml:id="ctx0">
+      <inkml:inkSource xml:id="inkSrc0">
+        <inkml:traceFormat>
+          <inkml:channel name="X" type="integer" min="-2.14748E9" max="2.14748E9" units="cm"/>
+          <inkml:channel name="Y" type="integer" min="-2.14748E9" max="2.14748E9" units="cm"/>
+        </inkml:traceFormat>
+        <inkml:channelProperties>
+          <inkml:channelProperty channel="X" name="resolution" value="1000" units="1/cm"/>
+          <inkml:channelProperty channel="Y" name="resolution" value="1000" units="1/cm"/>
+        </inkml:channelProperties>
+      </inkml:inkSource>
+      <inkml:timestamp xml:id="ts0" timeString="2020-10-13T22:22:19.637"/>
     </inkml:context>
     <inkml:brush xml:id="br0">
       <inkml:brushProperty name="width" value="0.2" units="cm"/>
@@ -3181,25 +3760,53 @@
       <inkml:brushProperty name="rasterOp" value="maskPen"/>
     </inkml:brush>
   </inkml:definitions>
-  <inkml:trace contextRef="#ctx0" brushRef="#br0">2059 42,'-23'13,"2"6,10-23,-5 9,4 4,-24 4,20-1,-44 12,41-20,-41 20,44-21,-54 16,49-16,-64 6,66-13,-66 7,64-7,-54 4,58-1,-24-14,24 13,0-13,1 14,-10-9,11 9,-21-9,18 9,-34-19,29 17,-13-17,2 14,22 0,-44 1,40 5,-34-10,24 7,-12-6,16 9,6 0,5 0,0 0,-5 0,3 0,-12 0,6 0,-28-5,25 3,-33 2,39 2,-25-2,23-2,-9-3,10 5,1 0,0 0,3 0,-3 0,-9 0,10 0,-31-5,30 4,-19-9,22 9,-7-4,12 10,-7-4,9 4,-5-5,-5-10,-1 8,-5-3,10 1,-8 8,8-9,-6 5,2 0,0-5,-1 4,0 6,6-3,6 8</inkml:trace>
-</inkml:ink>
-</file>
-
-<file path=word/ink/ink12.xml><?xml version="1.0" encoding="utf-8"?>
-<inkml:ink xmlns:inkml="http://www.w3.org/2003/InkML">
-  <inkml:definitions>
-    <inkml:context xml:id="ctx0">
-      <inkml:inkSource xml:id="inkSrc0">
-        <inkml:traceFormat>
-          <inkml:channel name="X" type="integer" min="-2.14748E9" max="2.14748E9" units="cm"/>
-          <inkml:channel name="Y" type="integer" min="-2.14748E9" max="2.14748E9" units="cm"/>
-        </inkml:traceFormat>
-        <inkml:channelProperties>
-          <inkml:channelProperty channel="X" name="resolution" value="1000" units="1/cm"/>
-          <inkml:channelProperty channel="Y" name="resolution" value="1000" units="1/cm"/>
-        </inkml:channelProperties>
-      </inkml:inkSource>
-      <inkml:timestamp xml:id="ts0" timeString="2020-10-13T22:18:55.171"/>
+  <inkml:trace contextRef="#ctx0" brushRef="#br0">0 62,'23'-18,"-2"3,-10 15,5 0,-9-5,13 4,-8-4,10 5,5-5,-9 4,12-4,-16 5,7 0,-10 0,0 0,4 0,-2 0,2 5,11-4,-11 4,20-5,-17 0,4 0,-6 0,-5-10,0 8,10-3,-8 6,8 4,-10-5,5 0,-9 5,8-4,-9 4,5-5,10 5,-8-4,13 4,-14-5,18 10,-15-8,30 13,-29-14,34 4,-34-5,44 4,-42-2,61 12,-58-11,44 11,-51-12,17 2,-19-4,-1 5,3-4,-6-1,8-1,-5-4,0 5,14 0,-10 0,20 0,-21 0,11 0,-13 0,9 0,-9 0,4 0,-5 0,0 0,5 0,6 10,-4-8,27 8,-28-10,34 0,-37 0,31 0,-29 0,24 0,-26 0,7 0,-10 0,-1 0,6 0,-3 0,2 0,-4 0,0 0,10 0,-8 0,13 0,-9 0,5 0,-5 0,-1 0,0 0,1 0,0 0,18 0,-19 0,25 0,-28 0,13 0,-14 0,4 0,0 0,-4 0,4 0,-10-5,8 4,-2-4,6 5,2 0,-8 0,9-5,-13 4,1-4</inkml:trace>
+</inkml:ink>
+</file>
+
+<file path=word/ink/ink22.xml><?xml version="1.0" encoding="utf-8"?>
+<inkml:ink xmlns:inkml="http://www.w3.org/2003/InkML">
+  <inkml:definitions>
+    <inkml:context xml:id="ctx0">
+      <inkml:inkSource xml:id="inkSrc0">
+        <inkml:traceFormat>
+          <inkml:channel name="X" type="integer" min="-2.14748E9" max="2.14748E9" units="cm"/>
+          <inkml:channel name="Y" type="integer" min="-2.14748E9" max="2.14748E9" units="cm"/>
+          <inkml:channel name="F" type="integer" max="32767" units="dev"/>
+        </inkml:traceFormat>
+        <inkml:channelProperties>
+          <inkml:channelProperty channel="X" name="resolution" value="1000" units="1/cm"/>
+          <inkml:channelProperty channel="Y" name="resolution" value="1000" units="1/cm"/>
+          <inkml:channelProperty channel="F" name="resolution" value="0" units="1/dev"/>
+        </inkml:channelProperties>
+      </inkml:inkSource>
+      <inkml:timestamp xml:id="ts0" timeString="2020-10-13T22:25:40.487"/>
+    </inkml:context>
+    <inkml:brush xml:id="br0">
+      <inkml:brushProperty name="width" value="0.025" units="cm"/>
+      <inkml:brushProperty name="height" value="0.025" units="cm"/>
+    </inkml:brush>
+  </inkml:definitions>
+  <inkml:trace contextRef="#ctx0" brushRef="#br0">43 137 24575,'-4'-4'0,"-8"3"0,10-7 0,-5 0 0,3 2 0,3-5 0,-3 6 0,4-3 0,-4 3 0,3-6 0,-2 5 0,3-6 0,0 3 0,0-3 0,3 6 0,2-5 0,0 6 0,6 0 0,-5 1 0,6 4 0,-4 0 0,1 0 0,-1 0 0,5 0 0,-4 0 0,3 0 0,-7 4 0,2-3 0,-2 3 0,7-4 0,1 7 0,1-1 0,5 6 0,-8-7 0,5 2 0,-8-6 0,-3 11 0,-1-7 0,-4 8 0,3-9 0,6 4 0,-4 0 0,10-2 0,-13 5 0,6-6 0,-8 3 0,0 5 0,0-4 0,4-1 0,-3 0 0,2 4 0,-3-2 0,0 6 0,0-3 0,-3-4 0,2 3 0,-11 4 0,10-5 0,-9 1 0,10-5 0,-7-2 0,4 0 0,-1 6 0,-3-9 0,7 9 0,-10-6 0,9 3 0,-9-3 0,6 6 0,0-5 0,-2 2 0,6 0 0,-3-3 0,4 7 0,0-3 0,0 3 0,0-3 0,4-4 0,-3 6 0,2-6 0,-3 8 0,8-5 0,-6-3 0,5-1 0</inkml:trace>
+  <inkml:trace contextRef="#ctx0" brushRef="#br0" timeOffset="1432">185 652 24575,'4'4'0,"4"-3"0,-7 6 0,6-6 0,-6 7 0,11 0 0,-7 1 0,7 0 0,1-5 0,-4-4 0,-1-4 0,-4-5 0,-4 0 0,-7 0 0,1-2 0,-2 2 0,0-5 0,7 2 0,-7 3 0,4 5 0,-9 0 0,8-4 0,-10 6 0,9-5 0,-3 11 0,2-3 0,6 6 0,-3-2 0,4 7 0,0-3 0,7 0 0,-5-2 0,10-6 0,-8 3 0,5-4 0,-5 4 0,4-3 0,-7-5 0,3-2 0,-4-6 0,0 4 0,0-5 0,0 4 0,-8 0 0,6 2 0,-9 6 0,6-3 0,0 8 0,5-3 0,1 10 0,3-5 0,0 2 0,-3-1 0,10-6 0,-5 3 0,10 0 0,-7-3 0,7 3 0,-14-4 0,4-8 0,-13 6 0,2-5 0,-3 7 0,-5 0 0,8-4 0,-7-1 0,11-3 0,-2 3 0,3 1 0</inkml:trace>
+</inkml:ink>
+</file>
+
+<file path=word/ink/ink23.xml><?xml version="1.0" encoding="utf-8"?>
+<inkml:ink xmlns:inkml="http://www.w3.org/2003/InkML">
+  <inkml:definitions>
+    <inkml:context xml:id="ctx0">
+      <inkml:inkSource xml:id="inkSrc0">
+        <inkml:traceFormat>
+          <inkml:channel name="X" type="integer" min="-2.14748E9" max="2.14748E9" units="cm"/>
+          <inkml:channel name="Y" type="integer" min="-2.14748E9" max="2.14748E9" units="cm"/>
+        </inkml:traceFormat>
+        <inkml:channelProperties>
+          <inkml:channelProperty channel="X" name="resolution" value="1000" units="1/cm"/>
+          <inkml:channelProperty channel="Y" name="resolution" value="1000" units="1/cm"/>
+        </inkml:channelProperties>
+      </inkml:inkSource>
+      <inkml:timestamp xml:id="ts0" timeString="2020-10-13T22:19:18.121"/>
     </inkml:context>
     <inkml:brush xml:id="br0">
       <inkml:brushProperty name="width" value="0.2" units="cm"/>
@@ -3209,25 +3816,53 @@
       <inkml:brushProperty name="rasterOp" value="maskPen"/>
     </inkml:brush>
   </inkml:definitions>
-  <inkml:trace contextRef="#ctx0" brushRef="#br0">1 101,'29'6,"-4"-1,-9-5,-4 0,9 0,1 0,-8 5,39-4,-38 14,59-8,-51 4,34-6,-43 0,35-4,-37 4,48-5,-33 0,45 0,-43 0,41 0,-49 0,26-5,-29 4,18-4,-22 5,36-10,-38 3,42-9,-43 10,19 1,-23 0,2 4,2-4,2 5,-2 9,3-6,-7 7,14-15,-9 3,29-7,-24 7,62-3,-52 5,25-2,1 0,-25 0,66-12,-70 11,27-7,-34 10,14 0,-16 0,5-5,-10 4,-4-4,15 5,-8 0,8 0,-5 0,11-5,-13-1,25-10,-29 9,40 2,-33 6,38-1,-39-1,29-4,-30 0,30 4,-29-4,24 5,-22 0,4 0,-6 0,15 9,-20-11,28 15,-31-16,18 8,-19-10,8 3,-9-3,24 15,-14-7,34 6,-34-9,19 0,-18 0,-4 0,-4 0</inkml:trace>
-</inkml:ink>
-</file>
-
-<file path=word/ink/ink13.xml><?xml version="1.0" encoding="utf-8"?>
-<inkml:ink xmlns:inkml="http://www.w3.org/2003/InkML">
-  <inkml:definitions>
-    <inkml:context xml:id="ctx0">
-      <inkml:inkSource xml:id="inkSrc0">
-        <inkml:traceFormat>
-          <inkml:channel name="X" type="integer" min="-2.14748E9" max="2.14748E9" units="cm"/>
-          <inkml:channel name="Y" type="integer" min="-2.14748E9" max="2.14748E9" units="cm"/>
-        </inkml:traceFormat>
-        <inkml:channelProperties>
-          <inkml:channelProperty channel="X" name="resolution" value="1000" units="1/cm"/>
-          <inkml:channelProperty channel="Y" name="resolution" value="1000" units="1/cm"/>
-        </inkml:channelProperties>
-      </inkml:inkSource>
-      <inkml:timestamp xml:id="ts0" timeString="2020-10-13T22:18:51.541"/>
+  <inkml:trace contextRef="#ctx0" brushRef="#br0">0 44,'36'0,"-6"0,-19 0,10 0,-8 5,8-3,-10 2,0-4,10 0,-8 0,23-9,-22 6,12-7,-15 10,0 0,5 0,-4 0,4-5,9 4,-10-4,15 0,-17 4,12-4,-11 5,6 0,-9 0,10 0,-7 0,6 0,-9 0,5 0,-4 0,4 0,-5 0,0 5,0-4,5 4,-4-5,4 0,-5 0,15 0,-12 0,36 0,-33 0,38 0,-39 0,15 0,-25-10,8 8,-2-8,6 10,-3 0,1 0,-4 0,4 0,-5 0,0 0,5 0,-4 0,4 5,-5-4,0 4,5-5,-4 0,9 0,-9 0,14 0,-13 0,13-5,-14 4,-1 1,4 1,-8 4,9-5,-5 0,0 0,5 0,-4 0,4 0,-5 0,0 0,4 0,-2 0,2 0,-8 5,7-4,-2 4,5-5,-1 0,-5 0,0 0,5 5,-4-4,-1 14,-1-13,-4 8,15-10,-13 0,7 0</inkml:trace>
+</inkml:ink>
+</file>
+
+<file path=word/ink/ink24.xml><?xml version="1.0" encoding="utf-8"?>
+<inkml:ink xmlns:inkml="http://www.w3.org/2003/InkML">
+  <inkml:definitions>
+    <inkml:context xml:id="ctx0">
+      <inkml:inkSource xml:id="inkSrc0">
+        <inkml:traceFormat>
+          <inkml:channel name="X" type="integer" min="-2.14748E9" max="2.14748E9" units="cm"/>
+          <inkml:channel name="Y" type="integer" min="-2.14748E9" max="2.14748E9" units="cm"/>
+          <inkml:channel name="F" type="integer" max="32767" units="dev"/>
+        </inkml:traceFormat>
+        <inkml:channelProperties>
+          <inkml:channelProperty channel="X" name="resolution" value="1000" units="1/cm"/>
+          <inkml:channelProperty channel="Y" name="resolution" value="1000" units="1/cm"/>
+          <inkml:channelProperty channel="F" name="resolution" value="0" units="1/dev"/>
+        </inkml:channelProperties>
+      </inkml:inkSource>
+      <inkml:timestamp xml:id="ts0" timeString="2020-10-13T22:54:45.284"/>
+    </inkml:context>
+    <inkml:brush xml:id="br0">
+      <inkml:brushProperty name="width" value="0.025" units="cm"/>
+      <inkml:brushProperty name="height" value="0.025" units="cm"/>
+    </inkml:brush>
+  </inkml:definitions>
+  <inkml:trace contextRef="#ctx0" brushRef="#br0">1 107 24575,'12'0'0,"-3"-8"0,4 6 0,-9-9 0,4 10 0,-3-7 0,3 8 0,0-8 0,-3 3 0,3 0 0,-7-2 0,2-2 0,5 4 0,-6-7 0,5 8 0,-7-5 0,4 4 0,-3-2 0,3 13 0,-4-4 0,0 10 0,3-7 0,-2 3 0,3-4 0,-4 5 0,4 7 0,-3-6 0,6 6 0,-6-8 0,3 8 0,0-9 0,-3 12 0,3-14 0,-4 8 0,3-9 0,-2 8 0,3-7 0,-4 8 0,0-5 0,0 0 0,0 1 0,0 3 0,0-2 0,0-2 0,0-4 0</inkml:trace>
+  <inkml:trace contextRef="#ctx0" brushRef="#br0" timeOffset="645">84 300 24575,'12'0'0,"-3"0"0,4 0 0,-5 0 0,1-3 0,-1 2 0,0-3 0,16 4 0,-12 0 0,34 0 0,-28 0 0,22 0 0,-23 0 0,0 0 0,-4 0 0,-9 0 0,0 0 0</inkml:trace>
+</inkml:ink>
+</file>
+
+<file path=word/ink/ink25.xml><?xml version="1.0" encoding="utf-8"?>
+<inkml:ink xmlns:inkml="http://www.w3.org/2003/InkML">
+  <inkml:definitions>
+    <inkml:context xml:id="ctx0">
+      <inkml:inkSource xml:id="inkSrc0">
+        <inkml:traceFormat>
+          <inkml:channel name="X" type="integer" min="-2.14748E9" max="2.14748E9" units="cm"/>
+          <inkml:channel name="Y" type="integer" min="-2.14748E9" max="2.14748E9" units="cm"/>
+        </inkml:traceFormat>
+        <inkml:channelProperties>
+          <inkml:channelProperty channel="X" name="resolution" value="1000" units="1/cm"/>
+          <inkml:channelProperty channel="Y" name="resolution" value="1000" units="1/cm"/>
+        </inkml:channelProperties>
+      </inkml:inkSource>
+      <inkml:timestamp xml:id="ts0" timeString="2020-10-13T22:17:13.925"/>
     </inkml:context>
     <inkml:brush xml:id="br0">
       <inkml:brushProperty name="width" value="0.2" units="cm"/>
@@ -3237,25 +3872,81 @@
       <inkml:brushProperty name="rasterOp" value="maskPen"/>
     </inkml:brush>
   </inkml:definitions>
-  <inkml:trace contextRef="#ctx0" brushRef="#br0">1 1,'34'0,"-7"0,-11 0,-5 0,0 0,39 0,-29 0,77 0,-74 0,55 0,-63 0,43 0,-40 0,45 5,-47-4,38 4,-39-5,20 0,-24 0,4 0,-5 0,0 0,4 0,-2 0,2 0,-4 0,0 0,0 0,5 0,-4 0,4 0,-5 0,25 0,-24 5,61 6,-57-4,58 3,-57-10,53 5,-55 1,53 0,-51-1,29-5,-27 0,16 5,-20-4,30 4,-25-5,41 10,-33-8,43 8,-48-10,37 0,-44 0,14 0,-19 0,5 0,-3 0,2 0,-4 0,0 0,5 0,-4 0,9 0,-9 0,24 0,-20 0,19 0,-28 5,8-4,-9 4,5-5,10-5,-8 4,8-4,-10 5,0 0,0 0,5 5,-4-4,-1 4,-6-5</inkml:trace>
-</inkml:ink>
-</file>
-
-<file path=word/ink/ink14.xml><?xml version="1.0" encoding="utf-8"?>
-<inkml:ink xmlns:inkml="http://www.w3.org/2003/InkML">
-  <inkml:definitions>
-    <inkml:context xml:id="ctx0">
-      <inkml:inkSource xml:id="inkSrc0">
-        <inkml:traceFormat>
-          <inkml:channel name="X" type="integer" min="-2.14748E9" max="2.14748E9" units="cm"/>
-          <inkml:channel name="Y" type="integer" min="-2.14748E9" max="2.14748E9" units="cm"/>
-        </inkml:traceFormat>
-        <inkml:channelProperties>
-          <inkml:channelProperty channel="X" name="resolution" value="1000" units="1/cm"/>
-          <inkml:channelProperty channel="Y" name="resolution" value="1000" units="1/cm"/>
-        </inkml:channelProperties>
-      </inkml:inkSource>
-      <inkml:timestamp xml:id="ts0" timeString="2020-10-13T22:18:57.396"/>
+  <inkml:trace contextRef="#ctx0" brushRef="#br0">1 1,'29'0,"-8"5,-11-4,25 9,3-4,22 6,5 1,15 2,-30-5,3 0,13-4,-7-2,-23-3,41 6,-1 1,-46-6,41 8,-31-10,-23 0,19 0,-25 0,4 0,-2 0,2 0,-4 0,0 0,5 0,-4 0,4 0,0 0,1 0,0 0,-1 0,-10-5,9 4,-3 1,5 1,4 4,-9-5,14 0,21 0,-17 0,44-5,-51 4,33-14,-31 12,6-11,-14 12,-1-3,-10 5,9-14,-8 10,9-11,-5 15,0 0,5 0,-4 0,4 0,-5 0,0 0,5 0,-4 0,4 0,-5 0,0 0,5 0,-4 0,4 0,-5 0,0 0,5 0,-4 0,4 0,-5 0</inkml:trace>
+</inkml:ink>
+</file>
+
+<file path=word/ink/ink26.xml><?xml version="1.0" encoding="utf-8"?>
+<inkml:ink xmlns:inkml="http://www.w3.org/2003/InkML">
+  <inkml:definitions>
+    <inkml:context xml:id="ctx0">
+      <inkml:inkSource xml:id="inkSrc0">
+        <inkml:traceFormat>
+          <inkml:channel name="X" type="integer" min="-2.14748E9" max="2.14748E9" units="cm"/>
+          <inkml:channel name="Y" type="integer" min="-2.14748E9" max="2.14748E9" units="cm"/>
+        </inkml:traceFormat>
+        <inkml:channelProperties>
+          <inkml:channelProperty channel="X" name="resolution" value="1000" units="1/cm"/>
+          <inkml:channelProperty channel="Y" name="resolution" value="1000" units="1/cm"/>
+        </inkml:channelProperties>
+      </inkml:inkSource>
+      <inkml:timestamp xml:id="ts0" timeString="2020-10-13T22:09:56.846"/>
+    </inkml:context>
+    <inkml:brush xml:id="br0">
+      <inkml:brushProperty name="width" value="0.2" units="cm"/>
+      <inkml:brushProperty name="height" value="0.4" units="cm"/>
+      <inkml:brushProperty name="color" value="#00F900"/>
+      <inkml:brushProperty name="tip" value="rectangle"/>
+      <inkml:brushProperty name="rasterOp" value="maskPen"/>
+    </inkml:brush>
+  </inkml:definitions>
+  <inkml:trace contextRef="#ctx0" brushRef="#br0">1 1,'24'5,"1"-4,-19 4,10-5,-4 0,-1 5,-1-4,1 4,6-5,0 0,4 0,-9 0,38 0,-31 0,56 0,-57 0,61 0,-58 0,29 0,-39 0,0 0,0 0,5 5,-4-4,4 4,-5-5,39 0,-29 0,77 10,-75-8,71 13,-74-14,49 9,-47-9,25 14,-29-13,13 8,-18-10,8 0,-10 0,0 0,4 0,-2 0,-2 5,-2-4,2 4,6-5,1 5,-3-9,16 8,-15-9,19 5,-18 0,10 0,-9 0,18-10,-22 7,27-6,-27 9,12 0,-20-5,13 3,-15 2,16-3,-14 6,5-8,9 5,-11 10,11-7,-14 6,5-14,9 4,-6-4,6 5,-9 0,0 0,5 0,-4 0,-1 5,-1-4,1-1,1-1,9-4,-9 5,4 0,-5 0,0 0,5 10,-4-8,4 8,-5-10,0 0</inkml:trace>
+</inkml:ink>
+</file>
+
+<file path=word/ink/ink27.xml><?xml version="1.0" encoding="utf-8"?>
+<inkml:ink xmlns:inkml="http://www.w3.org/2003/InkML">
+  <inkml:definitions>
+    <inkml:context xml:id="ctx0">
+      <inkml:inkSource xml:id="inkSrc0">
+        <inkml:traceFormat>
+          <inkml:channel name="X" type="integer" min="-2.14748E9" max="2.14748E9" units="cm"/>
+          <inkml:channel name="Y" type="integer" min="-2.14748E9" max="2.14748E9" units="cm"/>
+          <inkml:channel name="F" type="integer" max="32767" units="dev"/>
+        </inkml:traceFormat>
+        <inkml:channelProperties>
+          <inkml:channelProperty channel="X" name="resolution" value="1000" units="1/cm"/>
+          <inkml:channelProperty channel="Y" name="resolution" value="1000" units="1/cm"/>
+          <inkml:channelProperty channel="F" name="resolution" value="0" units="1/dev"/>
+        </inkml:channelProperties>
+      </inkml:inkSource>
+      <inkml:timestamp xml:id="ts0" timeString="2020-10-13T22:54:47.795"/>
+    </inkml:context>
+    <inkml:brush xml:id="br0">
+      <inkml:brushProperty name="width" value="0.025" units="cm"/>
+      <inkml:brushProperty name="height" value="0.025" units="cm"/>
+    </inkml:brush>
+  </inkml:definitions>
+  <inkml:trace contextRef="#ctx0" brushRef="#br0">0 78 24575,'10'-4'0,"1"3"0,-6-3 0,-1 1 0,4 2 0,-3-7 0,3 7 0,-3-6 0,2 6 0,-2-7 0,0 0 0,-2-2 0,5 2 0,-6 0 0,5 3 0,-7 4 0,0 6 0,0 4 0,0 4 0,0-1 0,0-3 0,0 7 0,0-7 0,0 7 0,0-6 0,0 6 0,0-7 0,4 0 0,-3-2 0,7-6 0,-8 7 0,4-4 0,-4 5 0,0 3 0,0-3 0,0 4 0,4-9 0,-3 4 0,3-3 0,-4 3 0,0 4 0,0-2 0,0 2 0,0-4 0,0 1 0,0 3 0,3-6 0,-2 1 0,3-7 0</inkml:trace>
+  <inkml:trace contextRef="#ctx0" brushRef="#br0" timeOffset="848">8 314 24575,'8'0'0,"1"0"0,-1 0 0,1 0 0,-1 0 0,4-4 0,-2 3 0,-2-6 0,0 6 0,-4-3 0,5 4 0,11-4 0,-9 3 0,24-3 0,-23 4 0,34 0 0,-32 0 0,43 0 0,-42 0 0,35 0 0,-38 0 0,12 0 0,-19 0 0,-2 0 0</inkml:trace>
+</inkml:ink>
+</file>
+
+<file path=word/ink/ink28.xml><?xml version="1.0" encoding="utf-8"?>
+<inkml:ink xmlns:inkml="http://www.w3.org/2003/InkML">
+  <inkml:definitions>
+    <inkml:context xml:id="ctx0">
+      <inkml:inkSource xml:id="inkSrc0">
+        <inkml:traceFormat>
+          <inkml:channel name="X" type="integer" min="-2.14748E9" max="2.14748E9" units="cm"/>
+          <inkml:channel name="Y" type="integer" min="-2.14748E9" max="2.14748E9" units="cm"/>
+        </inkml:traceFormat>
+        <inkml:channelProperties>
+          <inkml:channelProperty channel="X" name="resolution" value="1000" units="1/cm"/>
+          <inkml:channelProperty channel="Y" name="resolution" value="1000" units="1/cm"/>
+        </inkml:channelProperties>
+      </inkml:inkSource>
+      <inkml:timestamp xml:id="ts0" timeString="2020-10-13T22:17:16.508"/>
     </inkml:context>
     <inkml:brush xml:id="br0">
       <inkml:brushProperty name="width" value="0.2" units="cm"/>
@@ -3265,25 +3956,222 @@
       <inkml:brushProperty name="rasterOp" value="maskPen"/>
     </inkml:brush>
   </inkml:definitions>
-  <inkml:trace contextRef="#ctx0" brushRef="#br0">1 34,'29'0,"-3"0,-15 0,14 0,-10 0,76-5,-54 4,38 2,-1 2,-35 0,42 7,-12-10,-38 0,26 0,1 0,-27 0,64-5,-74-6,43 3,-55-2,17 5,-15 4,5-4,-4 5,14 0,-8 0,14 0,-14 0,17 0,-20 0,25 5,-25-4,35 4,-33-5,23 0,-23 0,0 0,-1 0,0 0,1 0,5 0,-5 0,18 0,-19 0,39 0,-38 0,38 0,-39 0,24 0,-31-5,10 4,-13-4,20 5,-11 0,15 0,-13 0,5 0,-5 0,4 0,-4 0,0 0,-1 0,-5 0,0 0,10 0,-8 0,13 0,-9 0,0 0,-1 0,-5 0,0 0,0 0</inkml:trace>
-</inkml:ink>
-</file>
-
-<file path=word/ink/ink15.xml><?xml version="1.0" encoding="utf-8"?>
-<inkml:ink xmlns:inkml="http://www.w3.org/2003/InkML">
-  <inkml:definitions>
-    <inkml:context xml:id="ctx0">
-      <inkml:inkSource xml:id="inkSrc0">
-        <inkml:traceFormat>
-          <inkml:channel name="X" type="integer" min="-2.14748E9" max="2.14748E9" units="cm"/>
-          <inkml:channel name="Y" type="integer" min="-2.14748E9" max="2.14748E9" units="cm"/>
-        </inkml:traceFormat>
-        <inkml:channelProperties>
-          <inkml:channelProperty channel="X" name="resolution" value="1000" units="1/cm"/>
-          <inkml:channelProperty channel="Y" name="resolution" value="1000" units="1/cm"/>
-        </inkml:channelProperties>
-      </inkml:inkSource>
-      <inkml:timestamp xml:id="ts0" timeString="2020-10-13T22:18:41.950"/>
+  <inkml:trace contextRef="#ctx0" brushRef="#br0">0 0,'30'6,"-5"-1,-14-5,0 0,5 5,11-4,44 9,6 2,-14-8,11 2,16 1,-21-3,-30-4,23-1,17-1,-18 0,-25 1,52-2,-2 1,-59 2,47 0,-63 0,0 0,5 0,-4 0,-1-5,4 4,-8-4,24 5,-17 0,32 0,-31 0,35 0,-34 0,29 5,-25-4,41 4,-32-5,47 0,-53 0,46 0,-50 0,41 10,-45-8,35 8,-34-10,29 5,-30-4,6-1,-11-1,1-4,-4 0,7 4,-7-4,4-5,0 7,-1-6</inkml:trace>
+</inkml:ink>
+</file>
+
+<file path=word/ink/ink29.xml><?xml version="1.0" encoding="utf-8"?>
+<inkml:ink xmlns:inkml="http://www.w3.org/2003/InkML">
+  <inkml:definitions>
+    <inkml:context xml:id="ctx0">
+      <inkml:inkSource xml:id="inkSrc0">
+        <inkml:traceFormat>
+          <inkml:channel name="X" type="integer" min="-2.14748E9" max="2.14748E9" units="cm"/>
+          <inkml:channel name="Y" type="integer" min="-2.14748E9" max="2.14748E9" units="cm"/>
+        </inkml:traceFormat>
+        <inkml:channelProperties>
+          <inkml:channelProperty channel="X" name="resolution" value="1000" units="1/cm"/>
+          <inkml:channelProperty channel="Y" name="resolution" value="1000" units="1/cm"/>
+        </inkml:channelProperties>
+      </inkml:inkSource>
+      <inkml:timestamp xml:id="ts0" timeString="2020-10-13T22:10:05.095"/>
+    </inkml:context>
+    <inkml:brush xml:id="br0">
+      <inkml:brushProperty name="width" value="0.2" units="cm"/>
+      <inkml:brushProperty name="height" value="0.4" units="cm"/>
+      <inkml:brushProperty name="color" value="#00F900"/>
+      <inkml:brushProperty name="tip" value="rectangle"/>
+      <inkml:brushProperty name="rasterOp" value="maskPen"/>
+    </inkml:brush>
+  </inkml:definitions>
+  <inkml:trace contextRef="#ctx0" brushRef="#br0">1 24,'29'0,"-3"0,-15 0,4 0,-2 0,2 0,16 0,-15 0,39 9,-38-6,38 16,-40-16,11 11,23-12,-33 2,48 6,-44-7,7 6,8-9,-19 0,34 0,-34 0,39 0,-38 0,23 0,-23 0,5 0,-5 0,19 0,-21 0,26 0,-28 0,32 0,-33-9,42 6,-43-7,24 10,-22 0,27 0,-23 0,52-5,-49 4,54-4,-55 5,40-5,-43 4,25-4,-28 5,8 0,-10-5,0 4,4-4,-2 5,3 0,-6 0,1 0,5 0,-3 0,2 0,-4 0,0 0,5 0,-4 0,4 0,0 0,-4 0,9 0,-9 0,-1-10,-1 8,-4-8,15 10,-8 0,8 0,-10 0,0 0,5 0,-9-5,8 4,-9-4,5 5,10 0,-13-5,7 4,-15-4</inkml:trace>
+</inkml:ink>
+</file>
+
+<file path=word/ink/ink3.xml><?xml version="1.0" encoding="utf-8"?>
+<inkml:ink xmlns:inkml="http://www.w3.org/2003/InkML">
+  <inkml:definitions>
+    <inkml:context xml:id="ctx0">
+      <inkml:inkSource xml:id="inkSrc0">
+        <inkml:traceFormat>
+          <inkml:channel name="X" type="integer" min="-2.14748E9" max="2.14748E9" units="cm"/>
+          <inkml:channel name="Y" type="integer" min="-2.14748E9" max="2.14748E9" units="cm"/>
+          <inkml:channel name="F" type="integer" max="32767" units="dev"/>
+        </inkml:traceFormat>
+        <inkml:channelProperties>
+          <inkml:channelProperty channel="X" name="resolution" value="1000" units="1/cm"/>
+          <inkml:channelProperty channel="Y" name="resolution" value="1000" units="1/cm"/>
+          <inkml:channelProperty channel="F" name="resolution" value="0" units="1/dev"/>
+        </inkml:channelProperties>
+      </inkml:inkSource>
+      <inkml:timestamp xml:id="ts0" timeString="2020-10-13T22:28:20.093"/>
+    </inkml:context>
+    <inkml:brush xml:id="br0">
+      <inkml:brushProperty name="width" value="0.025" units="cm"/>
+      <inkml:brushProperty name="height" value="0.025" units="cm"/>
+    </inkml:brush>
+  </inkml:definitions>
+  <inkml:trace contextRef="#ctx0" brushRef="#br0">1 0 24575,'9'8'0,"-1"-2"0,-5 2 0,-2-1 0,7-6 0,-7 7 0,2-3 0,-3 3 0,0 4 0,4 1 0,-3 1 0,10 47 0,-9-41 0,6 41 0,-8-51 0,0 2 0,4-7 0,-3 2 0,2-6 0,-3 3 0</inkml:trace>
+  <inkml:trace contextRef="#ctx0" brushRef="#br0" timeOffset="491">10 177 24575,'3'-5'0,"2"2"0,7 3 0,-2 0 0,2 0 0,-7-4 0,2 3 0,2-3 0,0 4 0,18-4 0,-15 3 0,27-10 0,-27 9 0,12-5 0,-16 7 0,-3 0 0,-1 0 0</inkml:trace>
+  <inkml:trace contextRef="#ctx0" brushRef="#br0" timeOffset="1324">339 185 24575,'-8'0'0,"-1"0"0,1 0 0,-1 0 0,1 0 0,3 4 0,1 4 0,4 2 0,0 2 0,0-4 0,0 1 0,0-1 0,8 5 0,-6-4 0,9-1 0,-10 0 0,6-7 0,-6 6 0,7-6 0,-7 7 0,6-7 0,-2 3 0,0 3 0,2-5 0,-2 6 0,7-8 0,-3 0 0,0-4 0,-2 3 0,-6-7 0,3 0 0,-4-2 0,0-6 0,0 7 0,0-4 0,-4-3 0,0 10 0,-1-13 0,-3 17 0,4-6 0,-1 8 0,1 0 0</inkml:trace>
+</inkml:ink>
+</file>
+
+<file path=word/ink/ink30.xml><?xml version="1.0" encoding="utf-8"?>
+<inkml:ink xmlns:inkml="http://www.w3.org/2003/InkML">
+  <inkml:definitions>
+    <inkml:context xml:id="ctx0">
+      <inkml:inkSource xml:id="inkSrc0">
+        <inkml:traceFormat>
+          <inkml:channel name="X" type="integer" min="-2.14748E9" max="2.14748E9" units="cm"/>
+          <inkml:channel name="Y" type="integer" min="-2.14748E9" max="2.14748E9" units="cm"/>
+        </inkml:traceFormat>
+        <inkml:channelProperties>
+          <inkml:channelProperty channel="X" name="resolution" value="1000" units="1/cm"/>
+          <inkml:channelProperty channel="Y" name="resolution" value="1000" units="1/cm"/>
+        </inkml:channelProperties>
+      </inkml:inkSource>
+      <inkml:timestamp xml:id="ts0" timeString="2020-10-13T22:09:47.981"/>
+    </inkml:context>
+    <inkml:brush xml:id="br0">
+      <inkml:brushProperty name="width" value="0.2" units="cm"/>
+      <inkml:brushProperty name="height" value="0.4" units="cm"/>
+      <inkml:brushProperty name="color" value="#00F900"/>
+      <inkml:brushProperty name="tip" value="rectangle"/>
+      <inkml:brushProperty name="rasterOp" value="maskPen"/>
+    </inkml:brush>
+  </inkml:definitions>
+  <inkml:trace contextRef="#ctx0" brushRef="#br0">0 45,'30'0,"-5"0,-14 0,10 0,-7-10,11 8,-3-8,6 10,-5 0,42 0,-43 0,38 0,-43 0,0 0,-1 0,-5 0,0 0,4 0,3 5,-1-4,-2 4,1-5,-3-5,2 4,-4-4,0 5,5 5,-4-4,4 4,-5-5,10 0,-8 0,28-10,-25 8,34-8,-35 10,45 0,-42 0,42 5,-49-9,23 8,-31-4,11 1,-3 4,2-5,-2-10,-2 7,-3-6,15 9,-7 0,6 0,-9 0,-5 4,14-2,-12 3,13-5,-10 0,-5 4,14-2,-12 3,13-5,-10 0,0 0,5 0,-9 4,8-12,-9 10,5-12,10 10,-8 0,8 0,-10 0,0 0,14 0,-10 0,11 0,-11 0,-2 0,-2 5,-2-3,2 2,6-4,0 0,24 0,-24 0,23 0,-28 0,9 5,-9-3,4 2,-5-4,0 0,5 0,-4 0,4 0,-5 0,0 0,5 0,-4 0,4 0,-5 0,0 0,9 5,-6-4,7 4,-10-5,-5 0,-1 0</inkml:trace>
+</inkml:ink>
+</file>
+
+<file path=word/ink/ink31.xml><?xml version="1.0" encoding="utf-8"?>
+<inkml:ink xmlns:inkml="http://www.w3.org/2003/InkML">
+  <inkml:definitions>
+    <inkml:context xml:id="ctx0">
+      <inkml:inkSource xml:id="inkSrc0">
+        <inkml:traceFormat>
+          <inkml:channel name="X" type="integer" min="-2.14748E9" max="2.14748E9" units="cm"/>
+          <inkml:channel name="Y" type="integer" min="-2.14748E9" max="2.14748E9" units="cm"/>
+          <inkml:channel name="F" type="integer" max="32767" units="dev"/>
+        </inkml:traceFormat>
+        <inkml:channelProperties>
+          <inkml:channelProperty channel="X" name="resolution" value="1000" units="1/cm"/>
+          <inkml:channelProperty channel="Y" name="resolution" value="1000" units="1/cm"/>
+          <inkml:channelProperty channel="F" name="resolution" value="0" units="1/dev"/>
+        </inkml:channelProperties>
+      </inkml:inkSource>
+      <inkml:timestamp xml:id="ts0" timeString="2020-10-13T22:25:46.774"/>
+    </inkml:context>
+    <inkml:brush xml:id="br0">
+      <inkml:brushProperty name="width" value="0.025" units="cm"/>
+      <inkml:brushProperty name="height" value="0.025" units="cm"/>
+    </inkml:brush>
+  </inkml:definitions>
+  <inkml:trace contextRef="#ctx0" brushRef="#br0">0 171 24575,'5'-4'0,"-1"-5"0,3 0 0,-5-3 0,6 3 0,-5 4 0,2 1 0,0-3 0,-2 1 0,-3-6 0,4 7 0,-3-2 0,3-2 0,0 3 0,4-1 0,-2-1 0,5 6 0,-10-9 0,7 10 0,-8-10 0,8 9 0,-3-10 0,7 11 0,-3-2 0,0-1 0,-2 3 0,-2-3 0,3 4 0,5 0 0,-4 0 0,7 0 0,-7 0 0,15 4 0,-13-3 0,9 3 0,-8-4 0,1 7 0,0-5 0,0 5 0,-9-3 0,8-3 0,-10 7 0,9-7 0,-6 2 0,-1 1 0,4-3 0,-4 10 0,1-5 0,6 10 0,-9-3 0,6 0 0,-8 0 0,4-9 0,-3 4 0,2 0 0,-3 2 0,-4-2 0,4 0 0,-4 0 0,0-2 0,-1 1 0,0-3 0,-6-3 0,9 6 0,-5-2 0,3 0 0,-1 6 0,0-5 0,-2 2 0,2-4 0,0 0 0,2 0 0,-1 1 0,3 6 0,-3-5 0,4 6 0,0-3 0,7-5 0,-5 8 0,6-7 0,-1 19 0,-5-13 0,10 9 0,-12-12 0,4 4 0,-4-2 0,4-2 0,-3 0 0,3-3 0,3-1 0,-5 8 0,9-11 0,-6 26 0,4-23 0,-5 19 0,0-22 0,-4 3 0</inkml:trace>
+  <inkml:trace contextRef="#ctx0" brushRef="#br0" timeOffset="2166">448 598 24575,'-4'10'0,"3"1"0,5-10 0,-2 6 0,9-6 0,-10 7 0,3 0 0,-1-2 0,-2 5 0,7-6 0,-4 0 0,1 2 0,6-6 0,-5 3 0,3-12 0,-6 3 0,1-4 0,-3 2 0,-1 6 0,-5 1 0,-7 1 0,6 10 0,-1-6 0,3 4 0,3-2 0,-3-9 0,4 12 0,0-12 0,0 13 0,4-10 0,1 10 0,3-9 0,-3 10 0,6-12 0,-5 4 0,6-4 0,-4 0 0,1 0 0,-4-4 0,-2-4 0,5 2 0,-6-5 0,5 14 0,-11-6 0,7 7 0,-6-8 0,7-5 0,-4 0 0,0-3 0,-4 7 0,3-3 0,-6 7 0,6-10 0,-11 9 0,11-2 0,-7 9 0,12 0 0,-3 2 0,6 2 0,-2-4 0,0 7 0,2-12 0,-2 4 0,0-8 0,-2 3 0,-3-2 0</inkml:trace>
+</inkml:ink>
+</file>
+
+<file path=word/ink/ink32.xml><?xml version="1.0" encoding="utf-8"?>
+<inkml:ink xmlns:inkml="http://www.w3.org/2003/InkML">
+  <inkml:definitions>
+    <inkml:context xml:id="ctx0">
+      <inkml:inkSource xml:id="inkSrc0">
+        <inkml:traceFormat>
+          <inkml:channel name="X" type="integer" min="-2.14748E9" max="2.14748E9" units="cm"/>
+          <inkml:channel name="Y" type="integer" min="-2.14748E9" max="2.14748E9" units="cm"/>
+        </inkml:traceFormat>
+        <inkml:channelProperties>
+          <inkml:channelProperty channel="X" name="resolution" value="1000" units="1/cm"/>
+          <inkml:channelProperty channel="Y" name="resolution" value="1000" units="1/cm"/>
+        </inkml:channelProperties>
+      </inkml:inkSource>
+      <inkml:timestamp xml:id="ts0" timeString="2020-10-13T22:07:08.684"/>
+    </inkml:context>
+    <inkml:brush xml:id="br0">
+      <inkml:brushProperty name="width" value="0.2" units="cm"/>
+      <inkml:brushProperty name="height" value="0.4" units="cm"/>
+      <inkml:brushProperty name="color" value="#00F900"/>
+      <inkml:brushProperty name="tip" value="rectangle"/>
+      <inkml:brushProperty name="rasterOp" value="maskPen"/>
+    </inkml:brush>
+  </inkml:definitions>
+  <inkml:trace contextRef="#ctx0" brushRef="#br0">0 1,'36'0,"-6"0,-19 0,0 0,0 0,10 0,-8 0,13 0,-9 0,24 0,-19 0,33 5,-39-4,34 4,-34-5,34 0,-34 0,19 0,-23 0,9 0,-14 5,8-4,-9 4,5-5,10 10,-8-8,8 8,-10-10,0 5,5-4,-4 4,4-5,0 0,-4 0,9 0,-9 0,8 14,-7-10,7 11,-7-15,2 0,-4 0,0 0,5 0,11 0,-2 0,11 0,-18 0,23 0,-25 0,29 0,-31 0,22 0,-23 0,13 0,-14 0,9 0,-9 0,4 0,-5 0,9 0,-6 0,16 0,-11 0,12 0,-12 0,-4 5,-5-4,1 4,1-5,4 0,-5 0,0 0,5-5,-4 4,4-4,-5 5,0 0,5 0,-9-5,8 4,-9-4,5 5,10 0,-13-10,12 7,-9-6,1 9,9-10,-14 7,3-7</inkml:trace>
+</inkml:ink>
+</file>
+
+<file path=word/ink/ink33.xml><?xml version="1.0" encoding="utf-8"?>
+<inkml:ink xmlns:inkml="http://www.w3.org/2003/InkML">
+  <inkml:definitions>
+    <inkml:context xml:id="ctx0">
+      <inkml:inkSource xml:id="inkSrc0">
+        <inkml:traceFormat>
+          <inkml:channel name="X" type="integer" min="-2.14748E9" max="2.14748E9" units="cm"/>
+          <inkml:channel name="Y" type="integer" min="-2.14748E9" max="2.14748E9" units="cm"/>
+          <inkml:channel name="F" type="integer" max="32767" units="dev"/>
+        </inkml:traceFormat>
+        <inkml:channelProperties>
+          <inkml:channelProperty channel="X" name="resolution" value="1000" units="1/cm"/>
+          <inkml:channelProperty channel="Y" name="resolution" value="1000" units="1/cm"/>
+          <inkml:channelProperty channel="F" name="resolution" value="0" units="1/dev"/>
+        </inkml:channelProperties>
+      </inkml:inkSource>
+      <inkml:timestamp xml:id="ts0" timeString="2020-10-13T22:25:25.901"/>
+    </inkml:context>
+    <inkml:brush xml:id="br0">
+      <inkml:brushProperty name="width" value="0.025" units="cm"/>
+      <inkml:brushProperty name="height" value="0.025" units="cm"/>
+    </inkml:brush>
+  </inkml:definitions>
+  <inkml:trace contextRef="#ctx0" brushRef="#br0">0 231 24575,'4'-5'0,"-3"-2"0,3 2 0,0-7 0,-3 2 0,6 2 0,-2 4 0,0 0 0,-2-8 0,-3 1 0,0-5 0,8 11 0,-6-10 0,5 9 0,-7-10 0,0 3 0,4 8 0,-3-7 0,6 11 0,-2-3 0,0 1 0,2-2 0,2 0 0,0-6 0,3 9 0,-7-9 0,3 10 0,-4-3 0,9 4 0,-8-4 0,6 3 0,-6-3 0,4 4 0,-1 0 0,-3-3 0,6 2 0,-5-3 0,6 4 0,-4 0 0,1 0 0,-4 7 0,6-5 0,-6 6 0,4-5 0,-2-2 0,-2 7 0,0-3 0,-1 7 0,-4-3 0,-4 0 0,3-2 0,-3-2 0,-3 0 0,5 6 0,-10-5 0,11 6 0,1-8 0,1 4 0,7-7 0,-7 10 0,6-9 0,-6 9 0,10-10 0,-9 7 0,6-4 0,-4 1 0,-3 6 0,2-5 0,1 3 0,-3-2 0,6-6 0,-6 10 0,7-9 0,-7 9 0,3-10 0,-4 3 0</inkml:trace>
+  <inkml:trace contextRef="#ctx0" brushRef="#br0" timeOffset="2926">432 388 24575,'0'8'0,"0"1"0,0 3 0,-8-6 0,6 5 0,-5-6 0,7 3 0,0 4 0,0-2 0,0 2 0,3-7 0,2-2 0,0-6 0,-1-6 0,-8 0 0,-1-4 0,-11 5 0,5 3 0,-1-6 0,5 9 0,2-6 0,-7 8 0,-2 0 0,1 0 0,1 0 0,7-4 0,-6 3 0,9 1 0,-6-6 0,8 11 0,4-11 0,1 10 0,3 3 0,-3 2 0,2 1 0,2-3 0,0-3 0,7-3 0,-7 3 0,11-4 0,-9 0 0,1-4 0,-8-1 0,-8-7 0,-1 6 0,-7-9 0,2 13 0,-2-9 0,7 2 0,-2-4 0,2 4 0,-7-10 0,6 20 0,-2-8 0,12 12 0,5 2 0,0-6 0,-1 10 0,-4-5 0,15 3 0,-14-2 0,17-6 0,-21 7 0,7-8 0,0 4 0,2-4 0,-2-7 0,-1 5 0,-6-10 0,-1 11 0,-4-2 0,-1 6 0,-6-2 0,5 3 0,-6 0 0,7 4 0,5-2 0,4 2 0,1-5 0,-1 2 0,7 3 0,-8 5 0,20-4 0,-28 0 0,10-6 0,-17-3 0,4 0 0,-1 0 0,-3 0 0,2 0 0,-2 0 0,3 0 0,8 0 0,-1 0 0,5 0 0</inkml:trace>
+</inkml:ink>
+</file>
+
+<file path=word/ink/ink34.xml><?xml version="1.0" encoding="utf-8"?>
+<inkml:ink xmlns:inkml="http://www.w3.org/2003/InkML">
+  <inkml:definitions>
+    <inkml:context xml:id="ctx0">
+      <inkml:inkSource xml:id="inkSrc0">
+        <inkml:traceFormat>
+          <inkml:channel name="X" type="integer" min="-2.14748E9" max="2.14748E9" units="cm"/>
+          <inkml:channel name="Y" type="integer" min="-2.14748E9" max="2.14748E9" units="cm"/>
+        </inkml:traceFormat>
+        <inkml:channelProperties>
+          <inkml:channelProperty channel="X" name="resolution" value="1000" units="1/cm"/>
+          <inkml:channelProperty channel="Y" name="resolution" value="1000" units="1/cm"/>
+        </inkml:channelProperties>
+      </inkml:inkSource>
+      <inkml:timestamp xml:id="ts0" timeString="2020-10-13T22:09:20.277"/>
+    </inkml:context>
+    <inkml:brush xml:id="br0">
+      <inkml:brushProperty name="width" value="0.2" units="cm"/>
+      <inkml:brushProperty name="height" value="0.4" units="cm"/>
+      <inkml:brushProperty name="color" value="#00F900"/>
+      <inkml:brushProperty name="tip" value="rectangle"/>
+      <inkml:brushProperty name="rasterOp" value="maskPen"/>
+    </inkml:brush>
+  </inkml:definitions>
+  <inkml:trace contextRef="#ctx0" brushRef="#br0">0 7,'25'5,"-1"-4,-23-1,9-1,11-4,-7 5,12 0,-15 0,0 0,5 0,-4 0,4 0,-5 0,0 0,0 0,5 0,-4 0,4 0,-5 0,0 0,4 5,-2-4,-2-6,-2 2,12-2,-6 7,35 7,-33-7,33 12,-36-11,80 7,-61-10,48 0,-65 0,9 0,-10 0,15 0,-17 0,2 0,1 0,-3 0,2 0,40 2,4 0,-23 0,25 0,-8 0,-42-2,-5 10,13-7,-10 6,12-9,-10 0,58 5,-38-4,39 4,-49-5,-9 0,34 0,-23 0,23 0,-29 0,9 10,-13-8,13 8,-14-10,9 0,-9 0,4 0,-5 0,0 0</inkml:trace>
+</inkml:ink>
+</file>
+
+<file path=word/ink/ink35.xml><?xml version="1.0" encoding="utf-8"?>
+<inkml:ink xmlns:inkml="http://www.w3.org/2003/InkML">
+  <inkml:definitions>
+    <inkml:context xml:id="ctx0">
+      <inkml:inkSource xml:id="inkSrc0">
+        <inkml:traceFormat>
+          <inkml:channel name="X" type="integer" min="-2.14748E9" max="2.14748E9" units="cm"/>
+          <inkml:channel name="Y" type="integer" min="-2.14748E9" max="2.14748E9" units="cm"/>
+        </inkml:traceFormat>
+        <inkml:channelProperties>
+          <inkml:channelProperty channel="X" name="resolution" value="1000" units="1/cm"/>
+          <inkml:channelProperty channel="Y" name="resolution" value="1000" units="1/cm"/>
+        </inkml:channelProperties>
+      </inkml:inkSource>
+      <inkml:timestamp xml:id="ts0" timeString="2020-10-13T22:25:11.272"/>
     </inkml:context>
     <inkml:brush xml:id="br0">
       <inkml:brushProperty name="width" value="0.2" units="cm"/>
@@ -3293,25 +4181,55 @@
       <inkml:brushProperty name="rasterOp" value="maskPen"/>
     </inkml:brush>
   </inkml:definitions>
-  <inkml:trace contextRef="#ctx0" brushRef="#br0">0 23,'30'12,"-5"-2,-19-15,9 4,-8-4,19 5,-8-5,9-1,-10 0,-1 1,0 5,6 0,-4 0,8-5,-14 4,9-4,-9 5,18 0,-15 0,11 0,-11 0,-2 0,2 0,-4 0,0 0,0 0,5 0,-4 0,4 0,-5 0,0 0,20 0,-15 0,29 0,-31 0,31 0,-34 9,24-6,-23 7,20-10,-8 0,42 5,-41-4,69 4,-72-5,62 0,-65 0,55 4,-54-2,64 3,-59-5,41 0,-41 0,16 0,-16 0,6 0,-14 0,-1 0,0 0,-4 0,4 0,-5 0,0 0,5 0,-4 0,4 0,-5 0,0-5,0 3,5-2,1 4,0-10,-1 7,0-7,-4 10,4 0,-5 0,0 0,4 0,7 5,-3-3,-3-3,-12-5</inkml:trace>
-</inkml:ink>
-</file>
-
-<file path=word/ink/ink16.xml><?xml version="1.0" encoding="utf-8"?>
-<inkml:ink xmlns:inkml="http://www.w3.org/2003/InkML">
-  <inkml:definitions>
-    <inkml:context xml:id="ctx0">
-      <inkml:inkSource xml:id="inkSrc0">
-        <inkml:traceFormat>
-          <inkml:channel name="X" type="integer" min="-2.14748E9" max="2.14748E9" units="cm"/>
-          <inkml:channel name="Y" type="integer" min="-2.14748E9" max="2.14748E9" units="cm"/>
-        </inkml:traceFormat>
-        <inkml:channelProperties>
-          <inkml:channelProperty channel="X" name="resolution" value="1000" units="1/cm"/>
-          <inkml:channelProperty channel="Y" name="resolution" value="1000" units="1/cm"/>
-        </inkml:channelProperties>
-      </inkml:inkSource>
-      <inkml:timestamp xml:id="ts0" timeString="2020-10-13T22:07:36.190"/>
+  <inkml:trace contextRef="#ctx0" brushRef="#br0">0 52,'28'-5,"-5"2,-15 3,1-8,3 6,5-9,5 10,-5-3,3 0,-10 3,6-3,-3 4,4-3,-4 2,-1-3,0 4,-2 0,2 0,0 0,1 0,8 0,-7 0,13 0,-16 0,17 0,-18 0,14 7,-14-5,25 10,-18-11,18 6,-21-6,32 7,14 1,2 1,3-1,-2 1,-13-2,-41-8,-1 0,8-7,-6 5,3-9,-2 10,-5-3,10 4,-7 0,3 0,0 0,2 0,-5-4,6 3,-9 1,6 1,0 3,-3-4,4 0,-1 0,1 0,0 0,-1 0,-3 0,7 0,-6 0,6 0,-7 0,-1 0,4 0,-2 0,2 0,0 0,1 0,0 0,0 7,-5-5,1 6,3-8,-3 0,3 0,1 0,0 0,0 0,-1 0,-3 0,3 0,1-4,0 3,-1-3,-3 4,7 0,-6 0,6 0,-7 0,-1 0,4 0,-2 0,2 4,0-3,1 3,0-4,0 0,-5 0,12 0,-9 0,24 0,-23 3,15-2,-14 3,4-4,-7-7,1 5,1-6,-1 8,5 0,-8 0,1 0,3 0,-3 0,3 0,1 0,-4 0,7 0,-7 0,4 0,-1 0,1 0,0 0,-1 0,-3-4,7 7,-6-6,6 7,-7-8,-1 3,4-2,1 3</inkml:trace>
+</inkml:ink>
+</file>
+
+<file path=word/ink/ink36.xml><?xml version="1.0" encoding="utf-8"?>
+<inkml:ink xmlns:inkml="http://www.w3.org/2003/InkML">
+  <inkml:definitions>
+    <inkml:context xml:id="ctx0">
+      <inkml:inkSource xml:id="inkSrc0">
+        <inkml:traceFormat>
+          <inkml:channel name="X" type="integer" min="-2.14748E9" max="2.14748E9" units="cm"/>
+          <inkml:channel name="Y" type="integer" min="-2.14748E9" max="2.14748E9" units="cm"/>
+          <inkml:channel name="F" type="integer" max="32767" units="dev"/>
+        </inkml:traceFormat>
+        <inkml:channelProperties>
+          <inkml:channelProperty channel="X" name="resolution" value="1000" units="1/cm"/>
+          <inkml:channelProperty channel="Y" name="resolution" value="1000" units="1/cm"/>
+          <inkml:channelProperty channel="F" name="resolution" value="0" units="1/dev"/>
+        </inkml:channelProperties>
+      </inkml:inkSource>
+      <inkml:timestamp xml:id="ts0" timeString="2020-10-13T22:25:50.840"/>
+    </inkml:context>
+    <inkml:brush xml:id="br0">
+      <inkml:brushProperty name="width" value="0.025" units="cm"/>
+      <inkml:brushProperty name="height" value="0.025" units="cm"/>
+    </inkml:brush>
+  </inkml:definitions>
+  <inkml:trace contextRef="#ctx0" brushRef="#br0">6 261 24575,'4'-3'0,"-4"-14"0,3 10 0,-6-12 0,7 14 0,-11-11 0,5 6 0,-2-18 0,5 17 0,3-17 0,-4 18 0,3-14 0,2 18 0,11-13 0,-6 17 0,3-10 0,-6 4 0,-6-2 0,7 2 0,-4 4 0,8 4 0,-6-4 0,5 3 0,-2-2 0,0 3 0,11-4 0,-10 3 0,6 5 0,-7-3 0,10 7 0,-7-8 0,23 8 0,-23-7 0,22 11 0,-22-11 0,11 10 0,-17-5 0,9 2 0,-9-1 0,6-6 0,-8 7 0,0 0 0,0-2 0,4 9 0,-2-9 0,2 10 0,-8-7 0,0 3 0,0-3 0,0 3 0,0-3 0,-12 7 0,9-2 0,-12-1 0,14-1 0,-6 0 0,6-2 0,-7 2 0,7-4 0,-10 4 0,5-6 0,-6 2 0,7-5 0,-2 2 0,6 3 0,-3 5 0,8-8 0,-3 7 0,10-11 0,-9 6 0,5-2 0,-7 7 0,0-3 0,4 0 0,-3-5 0,3-4 0</inkml:trace>
+  <inkml:trace contextRef="#ctx0" brushRef="#br0" timeOffset="1281">401 538 24575,'0'14'0,"-3"-6"0,2 0 0,-3-4 0,4 8 0,0-2 0,0 2 0,0 0 0,7-6 0,-1 1 0,6-7 0,-7 4 0,2-3 0,-2 3 0,7 0 0,-2-3 0,-2-9 0,-4 1 0,0-9 0,-7 12 0,6 3 0,-11 2 0,0 3 0,2 4 0,-2-3 0,5 4 0,2-2 0,-3-2 0,4 7 0,0-2 0,0 2 0,4-7 0,0 2 0,5-6 0,-5-5 0,0-1 0,4-4 0,-6 1 0,1 7 0,-7-2 0,-1-1 0,-3 3 0,3-3 0,-7 4 0,6 0 0,-1 0 0</inkml:trace>
+  <inkml:trace contextRef="#ctx0" brushRef="#br0" timeOffset="3064">109 1037 24575,'5'-4'0,"-1"-1"0,-4-7 0,0 2 0,0-2 0,0 4 0,0-5 0,0 4 0,3-4 0,2 9 0,4-11 0,-5 8 0,0-9 0,4 11 0,-3-10 0,4 8 0,2-9 0,-5 11 0,10-6 0,-11 5 0,14-6 0,-9 7 0,11-2 0,-8 6 0,3-10 0,-6 9 0,13-6 0,-15 4 0,14 3 0,-13-2 0,1-1 0,-3 7 0,-3-6 0,1 6 0,3-3 0,1 0 0,3 0 0,-6 8 0,5-6 0,-6 5 0,-1-3 0,4 1 0,-3 0 0,-1 2 0,7-6 0,-5 3 0,3 3 0,2 3 0,-9 3 0,5 3 0,-7-7 0,0 3 0,0-3 0,-4-4 0,-4-2 0,-2 9 0,2-6 0,-19 18 0,22-14 0,-22 21 0,22-23 0,-7 15 0,6-15 0,-1 2 0,7 2 0,-4-7 0,3 2 0,-10-6 0,9 11 0,-6-7 0,8 7 0,0-3 0,4-4 0,-3 6 0,3-6 0,-1 4 0,6 2 0,-4-1 0,14 7 0,-12-8 0,9 2 0,-11-2 0,2-4 0,-6 7 0,7-12 0,-15 4 0,9 0 0,-10-3 0,8 3 0</inkml:trace>
+  <inkml:trace contextRef="#ctx0" brushRef="#br0" timeOffset="4851">514 1415 24575,'4'5'0,"-3"2"0,6-6 0,2 7 0,0 0 0,4-2 0,-9 5 0,4-6 0,-7-5 0,2-4 0,-6-2 0,-6-1 0,3 3 0,-9-1 0,10 0 0,-8 1 0,1 4 0,3 0 0,-4 0 0,5 0 0,-1 0 0,4 4 0,2 5 0,10-4 0,-5 7 0,6-8 0,-5 1 0,2-1 0,3-4 0,1 0 0,-1 0 0,-3-4 0,6-5 0,-9 0 0,6-3 0,-8 3 0,0-3 0,3 2 0,-2-2 0,-4-4 0,1 13 0,-10-7 0,11 17 0,-10-6 0,13 10 0,-9-5 0,11 6 0,-4-3 0,0 3 0,4-6 0,0 1 0,5-7 0,-4 4 0,-2-7 0,-10 6 0,5-11 0,-9 7 0,6-3 0,-4 4 0,5 0 0,0 0 0</inkml:trace>
+</inkml:ink>
+</file>
+
+<file path=word/ink/ink37.xml><?xml version="1.0" encoding="utf-8"?>
+<inkml:ink xmlns:inkml="http://www.w3.org/2003/InkML">
+  <inkml:definitions>
+    <inkml:context xml:id="ctx0">
+      <inkml:inkSource xml:id="inkSrc0">
+        <inkml:traceFormat>
+          <inkml:channel name="X" type="integer" min="-2.14748E9" max="2.14748E9" units="cm"/>
+          <inkml:channel name="Y" type="integer" min="-2.14748E9" max="2.14748E9" units="cm"/>
+        </inkml:traceFormat>
+        <inkml:channelProperties>
+          <inkml:channelProperty channel="X" name="resolution" value="1000" units="1/cm"/>
+          <inkml:channelProperty channel="Y" name="resolution" value="1000" units="1/cm"/>
+        </inkml:channelProperties>
+      </inkml:inkSource>
+      <inkml:timestamp xml:id="ts0" timeString="2020-10-13T22:20:29.792"/>
     </inkml:context>
     <inkml:brush xml:id="br0">
       <inkml:brushProperty name="width" value="0.2" units="cm"/>
@@ -3321,53 +4239,53 @@
       <inkml:brushProperty name="rasterOp" value="maskPen"/>
     </inkml:brush>
   </inkml:definitions>
-  <inkml:trace contextRef="#ctx0" brushRef="#br0">1 40,'24'11,"1"-5,-19-1,5 5,14-8,-10 13,11-14,-15 4,9 0,-6-4,31 4,-28-5,18 0,20 5,-33-4,72 14,-49-13,11 8,-1-10,-39-5,20-1,-24 0,18-14,-15 16,10-10,1 9,13 3,-7-3,32 5,-45 0,41 0,-45 0,35-4,-34 2,24-8,-26 9,21-4,-20 5,20 0,-16 0,12 0,-12 10,11-8,-21 3,25-1,-20-8,47 9,-36-5,74 0,-75 0,45 0,2-5,-40 4,37-6,2-1,-38 6,24-5,-2-1,-31 2,23 0,-29 1,0 5,-1 0,-5 0,0 0,4 5,-2-4,2 4,-4-5,0 0,5 0,-4-10,4 8,0-8,1 10,10-5,-14 8,2-6,-15 8</inkml:trace>
-</inkml:ink>
-</file>
-
-<file path=word/ink/ink17.xml><?xml version="1.0" encoding="utf-8"?>
-<inkml:ink xmlns:inkml="http://www.w3.org/2003/InkML">
-  <inkml:definitions>
-    <inkml:context xml:id="ctx0">
-      <inkml:inkSource xml:id="inkSrc0">
-        <inkml:traceFormat>
-          <inkml:channel name="X" type="integer" min="-2.14748E9" max="2.14748E9" units="cm"/>
-          <inkml:channel name="Y" type="integer" min="-2.14748E9" max="2.14748E9" units="cm"/>
-          <inkml:channel name="F" type="integer" max="32767" units="dev"/>
-        </inkml:traceFormat>
-        <inkml:channelProperties>
-          <inkml:channelProperty channel="X" name="resolution" value="1000" units="1/cm"/>
-          <inkml:channelProperty channel="Y" name="resolution" value="1000" units="1/cm"/>
-          <inkml:channelProperty channel="F" name="resolution" value="0" units="1/dev"/>
-        </inkml:channelProperties>
-      </inkml:inkSource>
-      <inkml:timestamp xml:id="ts0" timeString="2020-10-13T22:25:35.384"/>
-    </inkml:context>
-    <inkml:brush xml:id="br0">
-      <inkml:brushProperty name="width" value="0.025" units="cm"/>
-      <inkml:brushProperty name="height" value="0.025" units="cm"/>
-    </inkml:brush>
-  </inkml:definitions>
-  <inkml:trace contextRef="#ctx0" brushRef="#br0">43 209 24575,'0'-13'0,"-7"5"0,1 0 0,-2 3 0,4-7 0,4 3 0,-4 0 0,3 2 0,-7 2 0,7-15 0,-2 9 0,3-13 0,0 14 0,0-2 0,3 7 0,-2-2 0,11 6 0,-10-11 0,9 11 0,-10-11 0,6 11 0,-6-6 0,7 6 0,-4-3 0,9 4 0,-4-4 0,3 3 0,-7 5 0,2-2 0,6 9 0,-3-10 0,2 7 0,-4-8 0,-7 8 0,2 0 0,1-2 0,-3 5 0,7-10 0,-4 7 0,1-3 0,6-1 0,-5 0 0,2 3 0,-4-1 0,0 3 0,-3-2 0,3-2 0,-8 0 0,3 6 0,-3-6 0,4 8 0,0-1 0,0-3 0,-4 0 0,3-2 0,-2-2 0,3 7 0,0-2 0,0 2 0,0-4 0,0 4 0,0-2 0,0 2 0,0-3 0,0 3 0,7-7 0,-5 7 0,6-8 0,-8 1 0,0-1 0</inkml:trace>
-  <inkml:trace contextRef="#ctx0" brushRef="#br0" timeOffset="1945">229 455 24575,'0'13'0,"0"0"0,4-9 0,4 0 0,2 0 0,2-3 0,-4 2 0,1-3 0,3 0 0,-6 8 0,5-6 0,-7 5 0,5-7 0,-1 0 0,-3-3 0,-1-2 0,-12 0 0,6-6 0,-17 5 0,17-6 0,-25 3 0,20 4 0,-10-6 0,10 9 0,6-2 0,-7 5 0,7 7 0,-10-7 0,9 14 0,-5-9 0,3 7 0,7-10 0,-3-3 0,9 0 0,-4 4 0,6-3 0,-5 3 0,6-4 0,-4 0 0,-3-4 0,2-4 0,2 2 0,-3-5 0,1 6 0,-11 0 0,3-3 0,-2 0 0,3-2 0,0-2 0,-4 7 0,3 5 0,-3 9 0,0-4 0,3 7 0,-3-8 0,4 5 0,0 3 0,4-6 0,-3 5 0,3-6 0,0-1 0,-3 4 0,10-7 0,-2 14 0,1-8 0,1 5 0,-6-9 0,-1 1 0,8-3 0,-7 3 0,0-4 0,-2 0 0,-7 0 0</inkml:trace>
-</inkml:ink>
-</file>
-
-<file path=word/ink/ink18.xml><?xml version="1.0" encoding="utf-8"?>
-<inkml:ink xmlns:inkml="http://www.w3.org/2003/InkML">
-  <inkml:definitions>
-    <inkml:context xml:id="ctx0">
-      <inkml:inkSource xml:id="inkSrc0">
-        <inkml:traceFormat>
-          <inkml:channel name="X" type="integer" min="-2.14748E9" max="2.14748E9" units="cm"/>
-          <inkml:channel name="Y" type="integer" min="-2.14748E9" max="2.14748E9" units="cm"/>
-        </inkml:traceFormat>
-        <inkml:channelProperties>
-          <inkml:channelProperty channel="X" name="resolution" value="1000" units="1/cm"/>
-          <inkml:channelProperty channel="Y" name="resolution" value="1000" units="1/cm"/>
-        </inkml:channelProperties>
-      </inkml:inkSource>
-      <inkml:timestamp xml:id="ts0" timeString="2020-10-13T22:17:19.749"/>
+  <inkml:trace contextRef="#ctx0" brushRef="#br0">1960 105,'-97'-12,"12"2,73 10,-4 0,-20 0,24-10,-23 8,14-8,-8 5,-11 4,-8-4,23 5,-6 0,20 0,5 5,-14-4,6-1,-8-1,-8-4,15 5,-36 0,34 0,-33 0,35 0,-30 0,24-10,-11 8,11-8,4 10,-1 0,2-5,0 4,4-9,-4 9,5-4,0 5,-5-5,-11 13,12-15,-29 16,28-10,-21 3,20 3,1-5,5 0,0 0,-5 0,3 0,-2 0,3 0,1 0,-10 0,8 0,-23 0,17 0,-38 0,34 0,-23 0,34 0,1-5,1 3,-1-3,-6 15,0-7,-9 11,7-12,-8 7,10-7,-4 7,4-8,-5 4,5-5,1 10,0-7,8 11,-2-13,0-1,-2-1,-5-4,1 5,5 5,-1-4,-3 4,-13 5,4-8,-3 8,11-10,10 0,1 0</inkml:trace>
+</inkml:ink>
+</file>
+
+<file path=word/ink/ink38.xml><?xml version="1.0" encoding="utf-8"?>
+<inkml:ink xmlns:inkml="http://www.w3.org/2003/InkML">
+  <inkml:definitions>
+    <inkml:context xml:id="ctx0">
+      <inkml:inkSource xml:id="inkSrc0">
+        <inkml:traceFormat>
+          <inkml:channel name="X" type="integer" min="-2.14748E9" max="2.14748E9" units="cm"/>
+          <inkml:channel name="Y" type="integer" min="-2.14748E9" max="2.14748E9" units="cm"/>
+        </inkml:traceFormat>
+        <inkml:channelProperties>
+          <inkml:channelProperty channel="X" name="resolution" value="1000" units="1/cm"/>
+          <inkml:channelProperty channel="Y" name="resolution" value="1000" units="1/cm"/>
+        </inkml:channelProperties>
+      </inkml:inkSource>
+      <inkml:timestamp xml:id="ts0" timeString="2020-10-13T22:10:09.705"/>
+    </inkml:context>
+    <inkml:brush xml:id="br0">
+      <inkml:brushProperty name="width" value="0.2" units="cm"/>
+      <inkml:brushProperty name="height" value="0.4" units="cm"/>
+      <inkml:brushProperty name="color" value="#00F900"/>
+      <inkml:brushProperty name="tip" value="rectangle"/>
+      <inkml:brushProperty name="rasterOp" value="maskPen"/>
+    </inkml:brush>
+  </inkml:definitions>
+  <inkml:trace contextRef="#ctx0" brushRef="#br0">1 178,'29'-13,"-3"3,-20 1,9 6,-8-7,4 6,-1 2,-4-8,5 4,5 0,-4 1,8 5,-7 0,22 0,-19 0,34-5,-34 4,14-9,-14 9,-9 1,8 1,-9-6,5 3,0-8,5 10,1 0,-5-5,3 4,-9-4,10 5,-4 0,4 0,10-5,-12 4,17-4,-19 5,9-10,-9 8,4-8,-10 5,3 4,7-9,-2 8,6-2,-13 8,2-2,7 3,-2-5,6 9,-9-6,0 6,5-9,1 5,0-3,4 2,-4-4,-5 5,3-3,-9 2,5-4,0 5,5-3,-4 2,-1 6,-1-7,1 1,6-5,0-4,-6 10,-1-4,1-1,6-1,0-4,-6 15,-1-8,-4 8,14-15,-11 9,10-8,-12 9,3-5,11 0,-7 0,6 0,-9 0,0 0,5 0,-8 5,21-14,-15 17,13-17,-11 14,-5-5,0 0,5 0,-4 0,4 0,-5 0,0 0,5 0,-4 0,4 0,-5 0,0 0,0 0,5 0,-4 0,-1-5,-1 4,1-4,6 5,0 0,-1-5,-5 4,9-4,-6 5,6 0,-13-10,-3 3,6-4,2 6,5 5,-1 0,-10-5,9 3,-3-2,5 4,-6-5,-1 3,-38-3,15 5,-24 0,21 0,5 0,0 0,-19 10,14-7,-35 16,35-16,-24 11,26-13,-7 4,15 5,-4-12,-6 10,-2-13,-19 10,17-4,-35 4,36-5,-60 15,58-12,-30 12,40-15,0 0,-5 5,4-9,-29 18,24-17,-33 13,35-10,-11 0,15 0,5-5,-9 4,3-4,-5 5,1 0,5 0,-1 0,-4 0,9-5,-8 4,9-4,-5 5,0-5,-5 4,4-4,-4 5,5 0,0 0,-5 0,3 0,-3 0,5 0,0 0,-5-10,4 7,-4-6,5 9,-15-5,11 3,-30-7,29 7,-20-3,19 5,0-4,1 2,-30-3,22 5,-23 0,31 0,5 0,0 0,0 0,-15-9,11 6,-11-7,10 10,4 0,1 0,6 0</inkml:trace>
+</inkml:ink>
+</file>
+
+<file path=word/ink/ink39.xml><?xml version="1.0" encoding="utf-8"?>
+<inkml:ink xmlns:inkml="http://www.w3.org/2003/InkML">
+  <inkml:definitions>
+    <inkml:context xml:id="ctx0">
+      <inkml:inkSource xml:id="inkSrc0">
+        <inkml:traceFormat>
+          <inkml:channel name="X" type="integer" min="-2.14748E9" max="2.14748E9" units="cm"/>
+          <inkml:channel name="Y" type="integer" min="-2.14748E9" max="2.14748E9" units="cm"/>
+        </inkml:traceFormat>
+        <inkml:channelProperties>
+          <inkml:channelProperty channel="X" name="resolution" value="1000" units="1/cm"/>
+          <inkml:channelProperty channel="Y" name="resolution" value="1000" units="1/cm"/>
+        </inkml:channelProperties>
+      </inkml:inkSource>
+      <inkml:timestamp xml:id="ts0" timeString="2020-10-13T22:19:39.577"/>
     </inkml:context>
     <inkml:brush xml:id="br0">
       <inkml:brushProperty name="width" value="0.2" units="cm"/>
@@ -3377,25 +4295,111 @@
       <inkml:brushProperty name="rasterOp" value="maskPen"/>
     </inkml:brush>
   </inkml:definitions>
-  <inkml:trace contextRef="#ctx0" brushRef="#br0">1 1,'29'12,"-3"-2,-15-10,5 4,1-2,29 7,-23-7,61 17,-62-15,30 10,0 1,-29-11,71 25,-65-25,48 15,-49-18,37 4,-48-5,57 0,-53 0,58-5,-60 4,45-9,-46 19,41-22,-37 21,39-18,-39 10,38-10,-43 8,33-8,-40 5,39 4,-37-4,33 5,-27 0,19 0,-18 0,41 0,-40 0,33 0,2 0,-28-5,46 4,2 1,-46-5,28 4,-1 2,-33-1,34 0,-33 0,8 0,-15 0,-1 0,-5 0,4 0,-2 0,2 0,-4 0,0-5,10-6,-7 3,6-6,-9 12,5-3,-4 5,-1 0,-6 0</inkml:trace>
-</inkml:ink>
-</file>
-
-<file path=word/ink/ink19.xml><?xml version="1.0" encoding="utf-8"?>
-<inkml:ink xmlns:inkml="http://www.w3.org/2003/InkML">
-  <inkml:definitions>
-    <inkml:context xml:id="ctx0">
-      <inkml:inkSource xml:id="inkSrc0">
-        <inkml:traceFormat>
-          <inkml:channel name="X" type="integer" min="-2.14748E9" max="2.14748E9" units="cm"/>
-          <inkml:channel name="Y" type="integer" min="-2.14748E9" max="2.14748E9" units="cm"/>
-        </inkml:traceFormat>
-        <inkml:channelProperties>
-          <inkml:channelProperty channel="X" name="resolution" value="1000" units="1/cm"/>
-          <inkml:channelProperty channel="Y" name="resolution" value="1000" units="1/cm"/>
-        </inkml:channelProperties>
-      </inkml:inkSource>
-      <inkml:timestamp xml:id="ts0" timeString="2020-10-13T22:22:19.637"/>
+  <inkml:trace contextRef="#ctx0" brushRef="#br0">2010 103,'-25'22,"0"-10,24 2,-9-12,-1 7,-6-7,-15 2,17 6,-19-2,30 7,-35-8,33 2,-29 2,28-3,-19 6,13-13,-13 14,18-3,-26 5,23-6,-15-1,11-9,8 4,-9-5,5 0,0 0,-35 0,32 5,-36-4,-11-6,27 3,-23-3,3 0,27 5,-58-5,42-1,-4 0,16-4,17 9,6-4,-3-5,1 8,4-8,-5 5,-5 9,9-13,-8 13,-1-19,-2 12,-29-16,20 16,-15-12,20 14,5-14,1 13,5-13,0 14,-5-4,3 5,-3-5,5 4,-24-9,17 9,-61-24,56 20,-66-29,64 30,-46-15,49 17,-19-7,29 7,-14-12,12 11,-6-7,8 10,-4 0,4 0,1 5,-9 1,7 0,-14 4,10-9,6 14,40-17,-11 15,24-17,3 9,-27 0,22-14,-9 12,-15-13,34 10,-20 0,4 0,-3 0,-19 0,14-5,-13 4,13-9,-9 9,0-9,-1 9,9-14,-10 13,15-8,-17 10,7 0,-8 0,4 0,-5 0,0 0,5 0,6 0,-4 0,18 5,-22-4,17-1,-14-1,5 1,-5 1,-1 4,0-5,6 0,-9 9,16-6,-20 7,17-6,-14-2,8 3,-7-5,2 4,-4-2,10 7,-7-7,26 17,-24-15,14 10,-24-9,9-3,-3 2,10-4,-10 5,18 6,-21-3,17 1,-20-14,4 4,6 1,-3 6,8 0,0-1,-3-5,14 0,-14 0,22 0,-24 0,19 0,-22 0,-2 10,-2-8,-3 8,15-10,-7 0,6 0,-9 0,0 0,5 0,-4 0,4 0,-10-5,-1-1</inkml:trace>
+</inkml:ink>
+</file>
+
+<file path=word/ink/ink4.xml><?xml version="1.0" encoding="utf-8"?>
+<inkml:ink xmlns:inkml="http://www.w3.org/2003/InkML">
+  <inkml:definitions>
+    <inkml:context xml:id="ctx0">
+      <inkml:inkSource xml:id="inkSrc0">
+        <inkml:traceFormat>
+          <inkml:channel name="X" type="integer" min="-2.14748E9" max="2.14748E9" units="cm"/>
+          <inkml:channel name="Y" type="integer" min="-2.14748E9" max="2.14748E9" units="cm"/>
+          <inkml:channel name="F" type="integer" max="32767" units="dev"/>
+        </inkml:traceFormat>
+        <inkml:channelProperties>
+          <inkml:channelProperty channel="X" name="resolution" value="1000" units="1/cm"/>
+          <inkml:channelProperty channel="Y" name="resolution" value="1000" units="1/cm"/>
+          <inkml:channelProperty channel="F" name="resolution" value="0" units="1/dev"/>
+        </inkml:channelProperties>
+      </inkml:inkSource>
+      <inkml:timestamp xml:id="ts0" timeString="2020-10-13T22:28:15.903"/>
+    </inkml:context>
+    <inkml:brush xml:id="br0">
+      <inkml:brushProperty name="width" value="0.025" units="cm"/>
+      <inkml:brushProperty name="height" value="0.025" units="cm"/>
+    </inkml:brush>
+  </inkml:definitions>
+  <inkml:trace contextRef="#ctx0" brushRef="#br0">1 330 24575,'0'-8'0,"0"-1"0,0-3 0,0 2 0,0-2 0,0 4 0,0-1 0,4 4 0,-4-2 0,4-2 0,-4 0 0,0-4 0,0 5 0,4 3 0,-3-2 0,3-2 0,-4 0 0,0-4 0,0 5 0,0-1 0,0 1 0,0-5 0,0 4 0,0-3 0,0 3 0,3 4 0,-2-2 0,3-2 0,-4 0 0,0-4 0,0 5 0,8 3 0,-6 5 0,5 5 0,-3 7 0,1 1 0,3-3 0,-3 1 0,-2-6 0,1 11 0,-3-6 0,10 13 0,-1-16 0,-1 16 0,2-21 0,-10 13 0,3-10 0,-4 4 0,0-1 0,0 4 0,4-6 0,-3 5 0,6-10 0,-6 7 0,3-4 0,0 1 0,-3 3 0,6-8 0,-6 12 0,7-10 0,-7 9 0,2-6 0,1-1 0,-3 4 0,3-11 0,-4 2 0,0-11 0,0 2 0,0-2 0,0 3 0,0 1 0,0-4 0,0 2 0,0-2 0,0 3 0,0 1 0,0-1 0,0-3 0,0 2 0,0-2 0,0 4 0,0-1 0,0-3 0,0 2 0,7 2 0,-5 0 0,6 3 0,-8-3 0,0-1 0,4 5 0,-3-8 0,2 7 0,-3-4 0,0 5 0</inkml:trace>
+  <inkml:trace contextRef="#ctx0" brushRef="#br0" timeOffset="1094">247 234 24575,'13'0'0,"-4"4"0,-2-3 0,-6 6 0,7-6 0,-4 3 0,5 3 0,-1-5 0,4 6 0,-2-8 0,-2-4 0,-4-1 0,-4-3 0,0-1 0,0 0 0,0-3 0,0 3 0,0-4 0,0 5 0,-4 3 0,3-2 0,-6 6 0,2-3 0,-4 4 0,5 7 0,-4-5 0,7 9 0,-3-6 0,4 4 0,0 3 0,0 1 0,4 0 0,-3-1 0,3-3 0,-4-1 0,7-3 0,-5 6 0,6-5 0,-4 2 0,-4 0 0,8-7 0,-3 3 0,3-4 0,-3 3 0,2-2 0,-2 3 0,4-4 0,-5-4 0,0 3 0,-4-2 0</inkml:trace>
+  <inkml:trace contextRef="#ctx0" brushRef="#br0" timeOffset="2147">441 258 24575,'12'0'0,"-2"0"0,2 0 0,-4 0 0,1 0 0,-4-4 0,-2-4 0,-3-2 0,0-2 0,0 3 0,0 1 0,0-5 0,0 4 0,0-3 0,-3 7 0,2-3 0,-7 7 0,7-6 0,-6 6 0,-2-3 0,3 8 0,-1 4 0,3-2 0,3 5 0,-3-6 0,4 3 0,0 1 0,0 3 0,0-3 0,0 4 0,0-5 0,0 0 0,0 1 0,0 3 0,4-6 0,-3 5 0,3-6 0,-1-1 0,2 0 0,0 0 0,2-3 0,-2 3 0,4-4 0,3 0 0,-3 0 0,0-4 0,-6-5 0,-3 0 0,0 0 0,0 6 0</inkml:trace>
+  <inkml:trace contextRef="#ctx0" brushRef="#br0" timeOffset="3306">678 0 24575,'0'9'0,"0"-1"0,0 5 0,0-4 0,0 3 0,11 49 0,-8-39 0,8 43 0,-7-60 0,-3 7 0,2-15 0,-6 6 0,-6-7 0,0 0 0,-4 3 0,5-3 0,-1 4 0,5 4 0,0 5 0,4 0 0,4-1 0,-4 0 0,4-3 0,-4 3 0,11 1 0,-4 3 0,9-3 0,-8 0 0,1-2 0,-1-6 0,5 3 0,0-4 0,4 0 0,-4 0 0,14 0 0,-15 0 0,16 0 0,-23 0 0,3 0 0</inkml:trace>
+</inkml:ink>
+</file>
+
+<file path=word/ink/ink40.xml><?xml version="1.0" encoding="utf-8"?>
+<inkml:ink xmlns:inkml="http://www.w3.org/2003/InkML">
+  <inkml:definitions>
+    <inkml:context xml:id="ctx0">
+      <inkml:inkSource xml:id="inkSrc0">
+        <inkml:traceFormat>
+          <inkml:channel name="X" type="integer" min="-2.14748E9" max="2.14748E9" units="cm"/>
+          <inkml:channel name="Y" type="integer" min="-2.14748E9" max="2.14748E9" units="cm"/>
+          <inkml:channel name="F" type="integer" max="32767" units="dev"/>
+        </inkml:traceFormat>
+        <inkml:channelProperties>
+          <inkml:channelProperty channel="X" name="resolution" value="1000" units="1/cm"/>
+          <inkml:channelProperty channel="Y" name="resolution" value="1000" units="1/cm"/>
+          <inkml:channelProperty channel="F" name="resolution" value="0" units="1/dev"/>
+        </inkml:channelProperties>
+      </inkml:inkSource>
+      <inkml:timestamp xml:id="ts0" timeString="2020-10-13T22:24:42.870"/>
+    </inkml:context>
+    <inkml:brush xml:id="br0">
+      <inkml:brushProperty name="width" value="0.025" units="cm"/>
+      <inkml:brushProperty name="height" value="0.025" units="cm"/>
+    </inkml:brush>
+  </inkml:definitions>
+  <inkml:trace contextRef="#ctx0" brushRef="#br0">167 248 24575,'-10'-4'0,"-1"3"0,10-7 0,-6 7 0,6-6 0,-11-5 0,3 5 0,-1-8 0,-1 14 0,-1-14 0,5 8 0,-16-9 0,20 7 0,-12 5 0,11 0 0,-5-7 0,4 4 0,-6-5 0,9 0 0,-2 10 0,5-9 0,3 6 0,-4-3 0,4 3 0,-3-6 0,6 9 0,-2-6 0,0 4 0,2 3 0,-6-6 0,10 6 0,-9-7 0,6 7 0,-1-2 0,-9 3 0,12 0 0,-12-8 0,9 6 0,-2-5 0,7 7 0,-3 0 0,4 0 0,-5 0 0,1 0 0,3 0 0,-3 0 0,3 0 0,-3 0 0,-1 0 0,5 0 0,-4 0 0,3 0 0,-7 3 0,2-2 0,-2 7 0,7-7 0,-2 6 0,2-6 0,-4 3 0,1-4 0,-5 7 0,8-5 0,-10 10 0,9-11 0,-10 6 0,6-6 0,-2 3 0,0 0 0,10 4 0,-12 1 0,12 0 0,-14-2 0,2-2 0,-3 7 0,0-2 0,0 2 0,0-4 0,-3-3 0,2 6 0,-3-5 0,0 2 0,3 0 0,-6-3 0,-2-1 0,3 8 0,-1-7 0,7 7 0,0-3 0,0 3 0,0-2 0,0 2 0,4-8 0,-4 8 0,4-7 0,-4 8 0,0-9 0,0 0 0</inkml:trace>
+  <inkml:trace contextRef="#ctx0" brushRef="#br0" timeOffset="2644">437 538 24575,'-10'-7'0,"-1"5"0,6-6 0,0 5 0,-2 2 0,9-3 0,-4 8 0,5-7 0,-3-2 0,8-1 0,-6-5 0,9 10 0,-10-6 0,-1 6 0,-5-3 0,-3 0 0,-5 3 0,4-3 0,-7-3 0,10 1 0,-13-2 0,16 0 0,-12 7 0,14 1 0,-3 8 0,4 2 0,4 2 0,-3-4 0,3 5 0,3-4 0,-5 3 0,21-3 0,-19 3 0,14-6 0,-13 1 0,0-3 0,6-3 0,-5 3 0,2-8 0,0 3 0,-7-7 0,-1 7 0,-1-10 0,-3 5 0,4-6 0,0 3 0,0-3 0,0 3 0,0 4 0,-4 2 0,-4 7 0,2 0 0,-5-3 0,10 10 0,1-9 0,1 9 0,17-6 0,-14 7 0,15-6 0,-14 1 0,3-7 0,-3 0 0,-2 0 0</inkml:trace>
+</inkml:ink>
+</file>
+
+<file path=word/ink/ink41.xml><?xml version="1.0" encoding="utf-8"?>
+<inkml:ink xmlns:inkml="http://www.w3.org/2003/InkML">
+  <inkml:definitions>
+    <inkml:context xml:id="ctx0">
+      <inkml:inkSource xml:id="inkSrc0">
+        <inkml:traceFormat>
+          <inkml:channel name="X" type="integer" min="-2.14748E9" max="2.14748E9" units="cm"/>
+          <inkml:channel name="Y" type="integer" min="-2.14748E9" max="2.14748E9" units="cm"/>
+        </inkml:traceFormat>
+        <inkml:channelProperties>
+          <inkml:channelProperty channel="X" name="resolution" value="1000" units="1/cm"/>
+          <inkml:channelProperty channel="Y" name="resolution" value="1000" units="1/cm"/>
+        </inkml:channelProperties>
+      </inkml:inkSource>
+      <inkml:timestamp xml:id="ts0" timeString="2020-10-13T22:23:28.101"/>
+    </inkml:context>
+    <inkml:brush xml:id="br0">
+      <inkml:brushProperty name="width" value="0.2" units="cm"/>
+      <inkml:brushProperty name="height" value="0.4" units="cm"/>
+      <inkml:brushProperty name="color" value="#00F900"/>
+      <inkml:brushProperty name="tip" value="rectangle"/>
+      <inkml:brushProperty name="rasterOp" value="maskPen"/>
+    </inkml:brush>
+  </inkml:definitions>
+  <inkml:trace contextRef="#ctx0" brushRef="#br0">1 112,'19'-18,"3"5,-16 9,6 1,0 2,1-3,1 0,-6-4,3 6,2-5,2 11,-3-8,-5-1,2 1,15 0,-8 4,26-12,-25 10,19-10,-22 12,-2-4,0 4,-7-4,11 4,-6 0,13 3,-12-2,17 3,-22 4,13-6,-17 9,24-10,-17 3,14-1,-14-2,7 7,-2-7,21 10,-18-9,11 9,-16-10,-3 7,3-7,-3 6,-1 2,5-4,-4 3,7-8,-7 0,30 3,-24-2,39 11,-41-10,36 13,-34-14,38 11,-35-11,25 2,-24-3,13 0,-13 0,5 0,-11 0,11-3,-13 2,24-3,-19 4,27-4,-26 3,29-10,-29 9,19-13,-22 13,6-2,-11 5,3-1,0-1,-2-3,6 8,1-3,-3 3,9 3,-12-5,20 2,-19-5,26-3,-25 4,14 4,-14-3,0 2,-1-3,1 0,0 0,7 0,-9-3,15 2,-22-11,15 10,-15-5,5 7,7 0,-6 0,6 0,-7 4,3-3,-3 2,3-3,1 0,-4 0,7 0,-7 0,7 0,-6 0,17-3,-15 2,30-3,-25 4,30 0,-30 0,11 0,-16 0,1 0,8 0,-7 0,5 0,-9 0,2 0,0-4,1 3,4-3,-4 4,11-3,-13 2,9-3,-12 4</inkml:trace>
+</inkml:ink>
+</file>
+
+<file path=word/ink/ink42.xml><?xml version="1.0" encoding="utf-8"?>
+<inkml:ink xmlns:inkml="http://www.w3.org/2003/InkML">
+  <inkml:definitions>
+    <inkml:context xml:id="ctx0">
+      <inkml:inkSource xml:id="inkSrc0">
+        <inkml:traceFormat>
+          <inkml:channel name="X" type="integer" min="-2.14748E9" max="2.14748E9" units="cm"/>
+          <inkml:channel name="Y" type="integer" min="-2.14748E9" max="2.14748E9" units="cm"/>
+        </inkml:traceFormat>
+        <inkml:channelProperties>
+          <inkml:channelProperty channel="X" name="resolution" value="1000" units="1/cm"/>
+          <inkml:channelProperty channel="Y" name="resolution" value="1000" units="1/cm"/>
+        </inkml:channelProperties>
+      </inkml:inkSource>
+      <inkml:timestamp xml:id="ts0" timeString="2020-10-13T22:19:34.235"/>
     </inkml:context>
     <inkml:brush xml:id="br0">
       <inkml:brushProperty name="width" value="0.2" units="cm"/>
@@ -3405,11 +4409,11 @@
       <inkml:brushProperty name="rasterOp" value="maskPen"/>
     </inkml:brush>
   </inkml:definitions>
-  <inkml:trace contextRef="#ctx0" brushRef="#br0">0 62,'23'-18,"-2"3,-10 15,5 0,-9-5,13 4,-8-4,10 5,5-5,-9 4,12-4,-16 5,7 0,-10 0,0 0,4 0,-2 0,2 5,11-4,-11 4,20-5,-17 0,4 0,-6 0,-5-10,0 8,10-3,-8 6,8 4,-10-5,5 0,-9 5,8-4,-9 4,5-5,10 5,-8-4,13 4,-14-5,18 10,-15-8,30 13,-29-14,34 4,-34-5,44 4,-42-2,61 12,-58-11,44 11,-51-12,17 2,-19-4,-1 5,3-4,-6-1,8-1,-5-4,0 5,14 0,-10 0,20 0,-21 0,11 0,-13 0,9 0,-9 0,4 0,-5 0,0 0,5 0,6 10,-4-8,27 8,-28-10,34 0,-37 0,31 0,-29 0,24 0,-26 0,7 0,-10 0,-1 0,6 0,-3 0,2 0,-4 0,0 0,10 0,-8 0,13 0,-9 0,5 0,-5 0,-1 0,0 0,1 0,0 0,18 0,-19 0,25 0,-28 0,13 0,-14 0,4 0,0 0,-4 0,4 0,-10-5,8 4,-2-4,6 5,2 0,-8 0,9-5,-13 4,1-4</inkml:trace>
-</inkml:ink>
-</file>
-
-<file path=word/ink/ink2.xml><?xml version="1.0" encoding="utf-8"?>
+  <inkml:trace contextRef="#ctx0" brushRef="#br0">1700 111,'-25'-5,"0"4,19-4,-5 5,-5 0,4 0,1-9,1 6,-1-7,-6 10,-10 0,8 0,-7 0,4-10,-11 8,-21-18,1 18,8-8,9 5,24 4,-9-4,8 5,-3 0,5-5,0 4,-5-4,4 5,-4 0,5 0,0-5,-5 4,4-4,-4 5,5 0,-10 0,2 0,-32 0,27 0,-36 0,44 0,-29 0,30 0,-11 0,15 0,-5 0,4 0,-4 0,5 0,-1 0,-3 0,2 0,-3 0,10 10,-4-8,-11 3,12-2,-46-1,47 13,-76-7,67 2,-63-10,63 0,-24 0,24 0,0 0,1 0,5 0,0 4,-5-2,3 3,-2-5,3 0,6 9,-9-6,8 6,-9-9,5 0,0 0,-5 0,4 0,1 10,1-7,4 6,-5-9,-5 0,3 0,41-4,-18 2,40-3,-38 5,-1-5,-1 4,1-4,6 5,5-5,-5 4,9-4,-13 5,8 0,-10 0,-5-10,13 8,-5-8,8 10,3 0,-11 0,11 0,-12 0,22 0,-19 0,34-5,-34 4,34-9,-34 9,14-4,-14 5,-4 0,4 0,-5 0,0 5,5-4,-4 4,9-5,-9 0,9 0,-9 0,9 0,-14 10,17-8,-15 8,16-10,-12 0,7 0,-7 0,7 0,-8 0,9 0,-9 0,4 0,-5 0,0 0,5 0,-4 0,4 0,-5 0,0 0,0 0,5 0,-9 0,3 0</inkml:trace>
+</inkml:ink>
+</file>
+
+<file path=word/ink/ink43.xml><?xml version="1.0" encoding="utf-8"?>
 <inkml:ink xmlns:inkml="http://www.w3.org/2003/InkML">
   <inkml:definitions>
     <inkml:context xml:id="ctx0">
@@ -3425,62 +4429,145 @@
           <inkml:channelProperty channel="F" name="resolution" value="0" units="1/dev"/>
         </inkml:channelProperties>
       </inkml:inkSource>
-      <inkml:timestamp xml:id="ts0" timeString="2020-10-13T22:28:20.093"/>
+      <inkml:timestamp xml:id="ts0" timeString="2020-10-13T22:24:33.045"/>
     </inkml:context>
     <inkml:brush xml:id="br0">
       <inkml:brushProperty name="width" value="0.025" units="cm"/>
       <inkml:brushProperty name="height" value="0.025" units="cm"/>
     </inkml:brush>
   </inkml:definitions>
-  <inkml:trace contextRef="#ctx0" brushRef="#br0">1 0 24575,'9'8'0,"-1"-2"0,-5 2 0,-2-1 0,7-6 0,-7 7 0,2-3 0,-3 3 0,0 4 0,4 1 0,-3 1 0,10 47 0,-9-41 0,6 41 0,-8-51 0,0 2 0,4-7 0,-3 2 0,2-6 0,-3 3 0</inkml:trace>
-  <inkml:trace contextRef="#ctx0" brushRef="#br0" timeOffset="491">10 177 24575,'3'-5'0,"2"2"0,7 3 0,-2 0 0,2 0 0,-7-4 0,2 3 0,2-3 0,0 4 0,18-4 0,-15 3 0,27-10 0,-27 9 0,12-5 0,-16 7 0,-3 0 0,-1 0 0</inkml:trace>
-  <inkml:trace contextRef="#ctx0" brushRef="#br0" timeOffset="1324">339 185 24575,'-8'0'0,"-1"0"0,1 0 0,-1 0 0,1 0 0,3 4 0,1 4 0,4 2 0,0 2 0,0-4 0,0 1 0,0-1 0,8 5 0,-6-4 0,9-1 0,-10 0 0,6-7 0,-6 6 0,7-6 0,-7 7 0,6-7 0,-2 3 0,0 3 0,2-5 0,-2 6 0,7-8 0,-3 0 0,0-4 0,-2 3 0,-6-7 0,3 0 0,-4-2 0,0-6 0,0 7 0,0-4 0,-4-3 0,0 10 0,-1-13 0,-3 17 0,4-6 0,-1 8 0,1 0 0</inkml:trace>
-</inkml:ink>
-</file>
-
-<file path=word/ink/ink20.xml><?xml version="1.0" encoding="utf-8"?>
-<inkml:ink xmlns:inkml="http://www.w3.org/2003/InkML">
-  <inkml:definitions>
-    <inkml:context xml:id="ctx0">
-      <inkml:inkSource xml:id="inkSrc0">
-        <inkml:traceFormat>
-          <inkml:channel name="X" type="integer" min="-2.14748E9" max="2.14748E9" units="cm"/>
-          <inkml:channel name="Y" type="integer" min="-2.14748E9" max="2.14748E9" units="cm"/>
-          <inkml:channel name="F" type="integer" max="32767" units="dev"/>
-        </inkml:traceFormat>
-        <inkml:channelProperties>
-          <inkml:channelProperty channel="X" name="resolution" value="1000" units="1/cm"/>
-          <inkml:channelProperty channel="Y" name="resolution" value="1000" units="1/cm"/>
-          <inkml:channelProperty channel="F" name="resolution" value="0" units="1/dev"/>
-        </inkml:channelProperties>
-      </inkml:inkSource>
-      <inkml:timestamp xml:id="ts0" timeString="2020-10-13T22:25:40.487"/>
-    </inkml:context>
-    <inkml:brush xml:id="br0">
-      <inkml:brushProperty name="width" value="0.025" units="cm"/>
-      <inkml:brushProperty name="height" value="0.025" units="cm"/>
-    </inkml:brush>
-  </inkml:definitions>
-  <inkml:trace contextRef="#ctx0" brushRef="#br0">43 137 24575,'-4'-4'0,"-8"3"0,10-7 0,-5 0 0,3 2 0,3-5 0,-3 6 0,4-3 0,-4 3 0,3-6 0,-2 5 0,3-6 0,0 3 0,0-3 0,3 6 0,2-5 0,0 6 0,6 0 0,-5 1 0,6 4 0,-4 0 0,1 0 0,-1 0 0,5 0 0,-4 0 0,3 0 0,-7 4 0,2-3 0,-2 3 0,7-4 0,1 7 0,1-1 0,5 6 0,-8-7 0,5 2 0,-8-6 0,-3 11 0,-1-7 0,-4 8 0,3-9 0,6 4 0,-4 0 0,10-2 0,-13 5 0,6-6 0,-8 3 0,0 5 0,0-4 0,4-1 0,-3 0 0,2 4 0,-3-2 0,0 6 0,0-3 0,-3-4 0,2 3 0,-11 4 0,10-5 0,-9 1 0,10-5 0,-7-2 0,4 0 0,-1 6 0,-3-9 0,7 9 0,-10-6 0,9 3 0,-9-3 0,6 6 0,0-5 0,-2 2 0,6 0 0,-3-3 0,4 7 0,0-3 0,0 3 0,0-3 0,4-4 0,-3 6 0,2-6 0,-3 8 0,8-5 0,-6-3 0,5-1 0</inkml:trace>
-  <inkml:trace contextRef="#ctx0" brushRef="#br0" timeOffset="1432">185 652 24575,'4'4'0,"4"-3"0,-7 6 0,6-6 0,-6 7 0,11 0 0,-7 1 0,7 0 0,1-5 0,-4-4 0,-1-4 0,-4-5 0,-4 0 0,-7 0 0,1-2 0,-2 2 0,0-5 0,7 2 0,-7 3 0,4 5 0,-9 0 0,8-4 0,-10 6 0,9-5 0,-3 11 0,2-3 0,6 6 0,-3-2 0,4 7 0,0-3 0,7 0 0,-5-2 0,10-6 0,-8 3 0,5-4 0,-5 4 0,4-3 0,-7-5 0,3-2 0,-4-6 0,0 4 0,0-5 0,0 4 0,-8 0 0,6 2 0,-9 6 0,6-3 0,0 8 0,5-3 0,1 10 0,3-5 0,0 2 0,-3-1 0,10-6 0,-5 3 0,10 0 0,-7-3 0,7 3 0,-14-4 0,4-8 0,-13 6 0,2-5 0,-3 7 0,-5 0 0,8-4 0,-7-1 0,11-3 0,-2 3 0,3 1 0</inkml:trace>
-</inkml:ink>
-</file>
-
-<file path=word/ink/ink21.xml><?xml version="1.0" encoding="utf-8"?>
-<inkml:ink xmlns:inkml="http://www.w3.org/2003/InkML">
-  <inkml:definitions>
-    <inkml:context xml:id="ctx0">
-      <inkml:inkSource xml:id="inkSrc0">
-        <inkml:traceFormat>
-          <inkml:channel name="X" type="integer" min="-2.14748E9" max="2.14748E9" units="cm"/>
-          <inkml:channel name="Y" type="integer" min="-2.14748E9" max="2.14748E9" units="cm"/>
-        </inkml:traceFormat>
-        <inkml:channelProperties>
-          <inkml:channelProperty channel="X" name="resolution" value="1000" units="1/cm"/>
-          <inkml:channelProperty channel="Y" name="resolution" value="1000" units="1/cm"/>
-        </inkml:channelProperties>
-      </inkml:inkSource>
-      <inkml:timestamp xml:id="ts0" timeString="2020-10-13T22:19:18.121"/>
+  <inkml:trace contextRef="#ctx0" brushRef="#br0">149 286 24575,'-4'-4'0,"0"-4"0,-1 0 0,-6 2 0,9-6 0,-10 8 0,8-5 0,-1-3 0,-7-1 0,3 3 0,-8-13 0,4 20 0,4-16 0,5 14 0,1 0 0,2-6 0,-11 5 0,10-6 0,-9 3 0,10-3 0,-3 3 0,0 0 0,7 5 0,-2 4 0,4-4 0,6 4 0,-9-8 0,9-1 0,-10 0 0,7-3 0,-4 7 0,5 1 0,-4 0 0,6 3 0,-5-2 0,6 3 0,-8-8 0,4 6 0,-7-2 0,6 5 0,-6-1 0,11-1 0,-10 1 0,9 1 0,-6 3 0,3-4 0,0 0 0,-3 7 0,6-5 0,-5 6 0,2-4 0,0-3 0,-3 2 0,3 1 0,4-3 0,-6 10 0,5-9 0,-6 6 0,3-8 0,-3 3 0,3-2 0,-7 7 0,10-7 0,-9 6 0,5 2 0,-3-4 0,-3 7 0,7-11 0,-8 6 0,8-2 0,-7 7 0,6-2 0,-6 2 0,7-4 0,-7 4 0,3-2 0,3-2 0,-5 0 0,5-4 0,-7 9 0,0-4 0,0 3 0,-3-7 0,2 3 0,-7-8 0,7 12 0,-10-7 0,1 4 0,1-2 0,-2-6 0,10 7 0,-7-7 0,3 3 0,-3-4 0,3 7 0,1-1 0,-3 2 0,5 0 0,-10-7 0,11 6 0,-2 2 0,-1-4 0,3 7 0,-3-8 0,4 5 0,0 3 0,0-3 0,0 3 0,0 1 0,0-4 0,4 0 0,-3-2 0,3-2 0,-1-1 0,-2 8 0,3-7 0,4 8 0,-7-5 0,7 4 0,-8-6 0,0 1 0</inkml:trace>
+  <inkml:trace contextRef="#ctx0" brushRef="#br0" timeOffset="2069">282 695 24575,'0'-13'0,"0"0"0,0 5 0,0-5 0,0 4 0,0-3 0,0 3 0,0-3 0,0 2 0,-4 2 0,3 8 0,-2 5 0,3 7 0,7-7 0,-5 7 0,9-11 0,-10 6 0,3-2 0,0 0 0,-3 6 0,10-2 0,-9 4 0,13-4 0,-10-5 0,4 3 0,-2-5 0,-6 9 0,7-10 0,-7-1 0,3-5 0,-4-7 0,0 3 0,0-4 0,-4 9 0,3 7 0,5-1 0,1 6 0,7-1 0,-3-1 0,-4-5 0,-2-3 0,-3-10 0,0 3 0,0-3 0,-3 6 0,2-5 0,-11 10 0,7-3 0,-8 4 0,5 0 0,3-4 0,1 7 0,0-6 0,-8 14 0,2-9 0,-10 6 0,14-4 0,-5-4 0,10 4 0,-3-4 0</inkml:trace>
+</inkml:ink>
+</file>
+
+<file path=word/ink/ink44.xml><?xml version="1.0" encoding="utf-8"?>
+<inkml:ink xmlns:inkml="http://www.w3.org/2003/InkML">
+  <inkml:definitions>
+    <inkml:context xml:id="ctx0">
+      <inkml:inkSource xml:id="inkSrc0">
+        <inkml:traceFormat>
+          <inkml:channel name="X" type="integer" min="-2.14748E9" max="2.14748E9" units="cm"/>
+          <inkml:channel name="Y" type="integer" min="-2.14748E9" max="2.14748E9" units="cm"/>
+        </inkml:traceFormat>
+        <inkml:channelProperties>
+          <inkml:channelProperty channel="X" name="resolution" value="1000" units="1/cm"/>
+          <inkml:channelProperty channel="Y" name="resolution" value="1000" units="1/cm"/>
+        </inkml:channelProperties>
+      </inkml:inkSource>
+      <inkml:timestamp xml:id="ts0" timeString="2020-10-13T22:07:58.206"/>
+    </inkml:context>
+    <inkml:brush xml:id="br0">
+      <inkml:brushProperty name="width" value="0.2" units="cm"/>
+      <inkml:brushProperty name="height" value="0.4" units="cm"/>
+      <inkml:brushProperty name="color" value="#00F900"/>
+      <inkml:brushProperty name="tip" value="rectangle"/>
+      <inkml:brushProperty name="rasterOp" value="maskPen"/>
+    </inkml:brush>
+  </inkml:definitions>
+  <inkml:trace contextRef="#ctx0" brushRef="#br0">1 177,'24'-17,"5"6,-21 6,7 0,1-6,1-1,5-4,10 10,-17-4,9 8,-18-2,0-6,9 7,-13-11,18 12,-13-3,9 0,-5 4,0-4,5 5,-4 0,4 0,-10-5,9 4,-13-14,18 13,-13-8,9 10,-5 0,0 0,5 0,-9 5,7-4,-7 9,4-9,0 4,4-5,-7 5,6-4,-8 4,5-5,5 0,1 10,0-8,-1 8,-5-10,-5 5,14-4,-12 4,13-5,-10 0,-5 5,14-4,-12 4,13 0,-10-4,0 14,5-13,-4 8,4-10,-5 0,0 5,5-4,-4 4,4-5,-5 0,0 5,5-4,-4 4,8-5,-7 0,-2 5,3-4,-6 4,7-5,-4 0,0 0,5 10,-4-8,4 8,-10-10,9 0,-3 5,5-4,-1 4,-5-5,0 0,5 9,-4-6,-1 2,9-7,-12-2,18 4,-14 0,4 0,-5 0,0 0,5 0,-4 0,-1 4,-1-2,15-2,-9-2,10 7,-17-2,-2 6,8-14,-2 4,3-4,-6 5,1 0,5 0,-3 0,2 0,-4 0,0 0,5 0,-4 0,4 0,-5 0,0 0,5 0,-4 0,4 0,-10-5,9 4,-3-4,5 5,-1 0,-5 0,0-5,5 4,-4-4,4 5,-10-10,-31 8,13-8,-24 10,6-5,9 4,-21-4,23 5,-1 0,8 0,-3 0,2 0,-8 0,-11 0,-8-5,4 4,-14 1,34 1,-20 4,19-5,0 0,1 0,5-5,0 4,-10-4,7 5,-17 0,13 0,-19 5,12-4,-16 4,16-5,-12 0,19 0,-28 0,24 0,-44-10,42 7,-41-11,48 12,-43-7,42 7,-22-3,28 5,-9-4,8 2,-7-3,7 5,-3-9,5 6,-5-7,-1 10,-10-5,8 4,-11 1,16 1,-7-1,10-1,5 6,-9-3,13 13,-13-14,9 4,-5-5,34 5,-16-4,24-1,-12 9,-10-12,12 13,-10-10,4 5,-2-4,-2 9,-2-9,-3 9,5-9,5 4,-4 5,24-3,-20 4,43 4,-35-13,56 22,-54-20,24 11,-39-15,0 5,5-4,-44-11,25 6,-38-10,1 14,16 0,-32-5,31 3,-41-12,40 11,-69-21,68 20,-59-16,58 19,-44-19,49 17,-13-17,27 19,7-4,-3 5</inkml:trace>
+</inkml:ink>
+</file>
+
+<file path=word/ink/ink45.xml><?xml version="1.0" encoding="utf-8"?>
+<inkml:ink xmlns:inkml="http://www.w3.org/2003/InkML">
+  <inkml:definitions>
+    <inkml:context xml:id="ctx0">
+      <inkml:inkSource xml:id="inkSrc0">
+        <inkml:traceFormat>
+          <inkml:channel name="X" type="integer" min="-2.14748E9" max="2.14748E9" units="cm"/>
+          <inkml:channel name="Y" type="integer" min="-2.14748E9" max="2.14748E9" units="cm"/>
+        </inkml:traceFormat>
+        <inkml:channelProperties>
+          <inkml:channelProperty channel="X" name="resolution" value="1000" units="1/cm"/>
+          <inkml:channelProperty channel="Y" name="resolution" value="1000" units="1/cm"/>
+        </inkml:channelProperties>
+      </inkml:inkSource>
+      <inkml:timestamp xml:id="ts0" timeString="2020-10-13T22:06:25.163"/>
+    </inkml:context>
+    <inkml:brush xml:id="br0">
+      <inkml:brushProperty name="width" value="0.2" units="cm"/>
+      <inkml:brushProperty name="height" value="0.4" units="cm"/>
+      <inkml:brushProperty name="color" value="#FFFC00"/>
+      <inkml:brushProperty name="tip" value="rectangle"/>
+      <inkml:brushProperty name="rasterOp" value="maskPen"/>
+    </inkml:brush>
+  </inkml:definitions>
+  <inkml:trace contextRef="#ctx0" brushRef="#br0">506 206,'29'-6,"-3"1,-15 5,-5-9,13 6,-10-7,12 10,-10 0,-5-5,13 4,-10-4,12 5,-10 0,0 0,4 0,-2 0,2 0,-4 0,0 0,5 0,-8 5,6-4,-8 4,5-5,10 0,-8 0,8 0,-10 0,0 0,5 5,-4-4,4 4,-5-5,5 0,1 0,10 0,-9 0,22 10,-24-8,24 8,-26-10,7 0,-10 0,9 5,-6-4,6 4,-9-5,5 0,-3 0,37 5,-31-4,80 9,-70-9,37 4,-11 5,-34-8,48 13,-38-9,3 0,-9-1,-14-5,5 0,-8 5,6-4,-8 4,5-5,10 0,-8 0,3 10,-1-8,-8 8,19-10,-13 0,13 5,-9-4,5 4,-5-5,9 5,-13 1,13 0,-14-1,18-5,-15 0,20 0,-21 0,16 0,-16 0,21 0,-20 0,25 0,-30-10,34 3,-33-4,24 6,-23 5,9 0,-9 0,-1-5,-1 4,1-4,6 5,0 0,-6-5,-1 3,1-2,6 4,0 0,-1 0,-1-10,3 7,-6-11,-3 7,-4 1,6 1,2 5,-2-5,3 4,-11-14,11 13,-8-8,-34 10,19 0,-26-5,25 4,-31-4,22 5,-51 0,52 0,-22-5,23 4,4-14,-1 13,7-8,-9 10,-1 0,0 0,6-5,-9 4,7-4,-9 5,6 0,0-5,-2 4,-4-9,5 9,1-14,0 12,4-6,1 9,1 0,-1-5,-2 3,-3-2,5 4,5-5,-18 3,14-3,-36-4,30 6,-34-17,34 8,-25 0,23 2,-4 5,6 4,5-4,0 5,-5 0,3 0,-3 0,10-5,-9 4,3-4,0 10,-3-4,9-6,-10 7,-1-10,-10 18,8-9,-16 4,15-5,-12 5,15-4,-9 13,8-11,-10 12,11-14,-4 9,4-9,-10 9,9-9,-28 18,24-15,-15 11,2-6,19-6,-35 7,35-10,-24 0,21 0,-3 0,6 9,5-6,0 2,-5-7,4-3,1 10,-4-4,7 4,-13-5,14-5,-8 4,9 6,-39-3,25 8,-70 0,68-8,-73 13,75-14,-60 4,61-5,-41 0,44 0,-25 0,28 0,-8 0,10 0,0 0,-5 0,4 0,-4 0,5 0,-1 0,-4 0,-11 0,8 0,-41 0,40 0,-50 5,53-9,-24 8,34 1,-3-3,10 8</inkml:trace>
+</inkml:ink>
+</file>
+
+<file path=word/ink/ink46.xml><?xml version="1.0" encoding="utf-8"?>
+<inkml:ink xmlns:inkml="http://www.w3.org/2003/InkML">
+  <inkml:definitions>
+    <inkml:context xml:id="ctx0">
+      <inkml:inkSource xml:id="inkSrc0">
+        <inkml:traceFormat>
+          <inkml:channel name="X" type="integer" min="-2.14748E9" max="2.14748E9" units="cm"/>
+          <inkml:channel name="Y" type="integer" min="-2.14748E9" max="2.14748E9" units="cm"/>
+        </inkml:traceFormat>
+        <inkml:channelProperties>
+          <inkml:channelProperty channel="X" name="resolution" value="1000" units="1/cm"/>
+          <inkml:channelProperty channel="Y" name="resolution" value="1000" units="1/cm"/>
+        </inkml:channelProperties>
+      </inkml:inkSource>
+      <inkml:timestamp xml:id="ts0" timeString="2020-10-13T22:08:28.460"/>
+    </inkml:context>
+    <inkml:brush xml:id="br0">
+      <inkml:brushProperty name="width" value="0.2" units="cm"/>
+      <inkml:brushProperty name="height" value="0.4" units="cm"/>
+      <inkml:brushProperty name="color" value="#00F900"/>
+      <inkml:brushProperty name="tip" value="rectangle"/>
+      <inkml:brushProperty name="rasterOp" value="maskPen"/>
+    </inkml:brush>
+  </inkml:definitions>
+  <inkml:trace contextRef="#ctx0" brushRef="#br0">1 0,'29'0,"-4"0,-18 10,2-7,7 6,-2-9,6 0,-9 0,0 0,5 0,-9 5,8-4,-9 4,5-5,10 0,-8 0,8 0,-10 0,0 0,5 0,-4 0,4 0,-5 0,0 0,5 0,-4 0,4 0,0 0,-4 0,28 0,-18 0,29 0,-26 0,1 0,-10 0,-5 0,0 5,5-4,-4 4,4-5,-10 10,9-7,-3 6,5-9,-1 0,10 0,-12 0,17 0,-19 5,14-4,-13 4,32 0,-28-4,38 4,-39-5,34 5,-34-4,34 4,-34-5,19 0,-18 0,5 0,-5 0,-1 10,0-8,-4 8,4-10,0 0,1 0,10 0,-9 0,8 0,-14 0,9-5,-9 4,8 1,-7 1,12-1,-6-1,17 1,-11 1,11 4,-18-5,8 0,-14 0,9-5,-4 4,-5 1,3 1,-9-6,5 2,10-6,-8 9,8 0,-10 0,0 0,5 0,-4 0,4 0,-10-5,8 8,-1-6,4 8,3-20,-7 11,17-11,-15 15,25 0,-25 0,5-5,-10 4,-9-9,19 14,-12-8,13 9,-10-5,0-10,5 8,-4-8,4 10,-5-5,0 4,5-4,-4 5,4 0,-5 0,0 0,5 0,-4 0,4 0,-5 0,0 0,0 0,4 0,3 0,-1 0,-2 0,1 0,-3 0,2 0,-4 0,0 0,5 0,-4 0,4 0,-5 0,0 0</inkml:trace>
+</inkml:ink>
+</file>
+
+<file path=word/ink/ink47.xml><?xml version="1.0" encoding="utf-8"?>
+<inkml:ink xmlns:inkml="http://www.w3.org/2003/InkML">
+  <inkml:definitions>
+    <inkml:context xml:id="ctx0">
+      <inkml:inkSource xml:id="inkSrc0">
+        <inkml:traceFormat>
+          <inkml:channel name="X" type="integer" min="-2.14748E9" max="2.14748E9" units="cm"/>
+          <inkml:channel name="Y" type="integer" min="-2.14748E9" max="2.14748E9" units="cm"/>
+        </inkml:traceFormat>
+        <inkml:channelProperties>
+          <inkml:channelProperty channel="X" name="resolution" value="1000" units="1/cm"/>
+          <inkml:channelProperty channel="Y" name="resolution" value="1000" units="1/cm"/>
+        </inkml:channelProperties>
+      </inkml:inkSource>
+      <inkml:timestamp xml:id="ts0" timeString="2020-10-13T22:08:22.654"/>
+    </inkml:context>
+    <inkml:brush xml:id="br0">
+      <inkml:brushProperty name="width" value="0.2" units="cm"/>
+      <inkml:brushProperty name="height" value="0.4" units="cm"/>
+      <inkml:brushProperty name="color" value="#00F900"/>
+      <inkml:brushProperty name="tip" value="rectangle"/>
+      <inkml:brushProperty name="rasterOp" value="maskPen"/>
+    </inkml:brush>
+  </inkml:definitions>
+  <inkml:trace contextRef="#ctx0" brushRef="#br0">1 0,'34'12,"-7"-2,-12-10,-4 0,0 0,5 0,-4 0,-1 5,-1-4,11 4,-7-5,22 5,-18-4,14 14,-14-13,32 13,-27-14,29 4,-34-5,27 0,-23 0,29 5,-26-4,6 4,-14-5,14 0,-17 0,17 0,-14 0,5 0,-5 0,-1 5,0-4,1 4,0-5,-1 0,0 0,10 10,-6-8,15 8,-21-10,7 0,-10 0,4 0,-2 0,-2 5,-2-4,2 4,6-5,0 0,-1 0,-5 0,0 0,5 0,-4 0,4 0,-5 0,0 0,5 0,-4 0,4 0,-5 0,15-5,-17 9,21-18,-23 17,14-13,-9 10,4 0,-5 0,0 0,5 0,1 0,0 0,8 0,-11 0,6 0,-13-5,2 4,2-4,6 10,0-4,-6-1,-1-1,1-4,6 5,0 0,-1 0,-10-10,4 7,6-2,-3 7,3-2,-6-2,-4-3,15 5,-8 0,8 0,-10 0,0 0,5 0,-4 5,4-3,0-7,1 2,0-7,-1 10,-1 0,3 0,-1 0,-2 0,-4 5,0-4,5-6,-8-2,6-4,-8 6,5 10,10-4,-12-1,5-1,-14-4</inkml:trace>
+</inkml:ink>
+</file>
+
+<file path=word/ink/ink48.xml><?xml version="1.0" encoding="utf-8"?>
+<inkml:ink xmlns:inkml="http://www.w3.org/2003/InkML">
+  <inkml:definitions>
+    <inkml:context xml:id="ctx0">
+      <inkml:inkSource xml:id="inkSrc0">
+        <inkml:traceFormat>
+          <inkml:channel name="X" type="integer" min="-2.14748E9" max="2.14748E9" units="cm"/>
+          <inkml:channel name="Y" type="integer" min="-2.14748E9" max="2.14748E9" units="cm"/>
+        </inkml:traceFormat>
+        <inkml:channelProperties>
+          <inkml:channelProperty channel="X" name="resolution" value="1000" units="1/cm"/>
+          <inkml:channelProperty channel="Y" name="resolution" value="1000" units="1/cm"/>
+        </inkml:channelProperties>
+      </inkml:inkSource>
+      <inkml:timestamp xml:id="ts0" timeString="2020-10-13T22:13:08.629"/>
     </inkml:context>
     <inkml:brush xml:id="br0">
       <inkml:brushProperty name="width" value="0.2" units="cm"/>
@@ -3490,53 +4577,25 @@
       <inkml:brushProperty name="rasterOp" value="maskPen"/>
     </inkml:brush>
   </inkml:definitions>
-  <inkml:trace contextRef="#ctx0" brushRef="#br0">0 44,'36'0,"-6"0,-19 0,10 0,-8 5,8-3,-10 2,0-4,10 0,-8 0,23-9,-22 6,12-7,-15 10,0 0,5 0,-4 0,4-5,9 4,-10-4,15 0,-17 4,12-4,-11 5,6 0,-9 0,10 0,-7 0,6 0,-9 0,5 0,-4 0,4 0,-5 0,0 5,0-4,5 4,-4-5,4 0,-5 0,15 0,-12 0,36 0,-33 0,38 0,-39 0,15 0,-25-10,8 8,-2-8,6 10,-3 0,1 0,-4 0,4 0,-5 0,0 0,5 0,-4 0,4 5,-5-4,0 4,5-5,-4 0,9 0,-9 0,14 0,-13 0,13-5,-14 4,-1 1,4 1,-8 4,9-5,-5 0,0 0,5 0,-4 0,4 0,-5 0,0 0,4 0,-2 0,2 0,-8 5,7-4,-2 4,5-5,-1 0,-5 0,0 0,5 5,-4-4,-1 14,-1-13,-4 8,15-10,-13 0,7 0</inkml:trace>
-</inkml:ink>
-</file>
-
-<file path=word/ink/ink22.xml><?xml version="1.0" encoding="utf-8"?>
-<inkml:ink xmlns:inkml="http://www.w3.org/2003/InkML">
-  <inkml:definitions>
-    <inkml:context xml:id="ctx0">
-      <inkml:inkSource xml:id="inkSrc0">
-        <inkml:traceFormat>
-          <inkml:channel name="X" type="integer" min="-2.14748E9" max="2.14748E9" units="cm"/>
-          <inkml:channel name="Y" type="integer" min="-2.14748E9" max="2.14748E9" units="cm"/>
-        </inkml:traceFormat>
-        <inkml:channelProperties>
-          <inkml:channelProperty channel="X" name="resolution" value="1000" units="1/cm"/>
-          <inkml:channelProperty channel="Y" name="resolution" value="1000" units="1/cm"/>
-        </inkml:channelProperties>
-      </inkml:inkSource>
-      <inkml:timestamp xml:id="ts0" timeString="2020-10-13T22:17:13.925"/>
-    </inkml:context>
-    <inkml:brush xml:id="br0">
-      <inkml:brushProperty name="width" value="0.2" units="cm"/>
-      <inkml:brushProperty name="height" value="0.4" units="cm"/>
-      <inkml:brushProperty name="color" value="#FF2500"/>
-      <inkml:brushProperty name="tip" value="rectangle"/>
-      <inkml:brushProperty name="rasterOp" value="maskPen"/>
-    </inkml:brush>
-  </inkml:definitions>
-  <inkml:trace contextRef="#ctx0" brushRef="#br0">1 1,'29'0,"-8"5,-11-4,25 9,3-4,22 6,5 1,15 2,-30-5,3 0,13-4,-7-2,-23-3,41 6,-1 1,-46-6,41 8,-31-10,-23 0,19 0,-25 0,4 0,-2 0,2 0,-4 0,0 0,5 0,-4 0,4 0,0 0,1 0,0 0,-1 0,-10-5,9 4,-3 1,5 1,4 4,-9-5,14 0,21 0,-17 0,44-5,-51 4,33-14,-31 12,6-11,-14 12,-1-3,-10 5,9-14,-8 10,9-11,-5 15,0 0,5 0,-4 0,4 0,-5 0,0 0,5 0,-4 0,4 0,-5 0,0 0,5 0,-4 0,4 0,-5 0,0 0,5 0,-4 0,4 0,-5 0</inkml:trace>
-</inkml:ink>
-</file>
-
-<file path=word/ink/ink23.xml><?xml version="1.0" encoding="utf-8"?>
-<inkml:ink xmlns:inkml="http://www.w3.org/2003/InkML">
-  <inkml:definitions>
-    <inkml:context xml:id="ctx0">
-      <inkml:inkSource xml:id="inkSrc0">
-        <inkml:traceFormat>
-          <inkml:channel name="X" type="integer" min="-2.14748E9" max="2.14748E9" units="cm"/>
-          <inkml:channel name="Y" type="integer" min="-2.14748E9" max="2.14748E9" units="cm"/>
-        </inkml:traceFormat>
-        <inkml:channelProperties>
-          <inkml:channelProperty channel="X" name="resolution" value="1000" units="1/cm"/>
-          <inkml:channelProperty channel="Y" name="resolution" value="1000" units="1/cm"/>
-        </inkml:channelProperties>
-      </inkml:inkSource>
-      <inkml:timestamp xml:id="ts0" timeString="2020-10-13T22:09:56.846"/>
+  <inkml:trace contextRef="#ctx0" brushRef="#br0">1 24,'35'-6,"-4"1,-20 5,9 5,-11 1,10 0,-8-1,16-5,-7 0,25 10,-29-8,48 13,-49-19,63 18,-63-17,40 8,-32-6,0 1,3-4,-14 8,8-9,-7 5,7 0,-7 0,7 0,-7 0,-3-10,0 8,-4-8,15 10,-7 5,6-4,-9 4,0-5,5 0,-4 0,4 0,-5 0,0 0,24 5,-13-4,30 9,-28-9,27 13,-24-11,15 7,-25-10,3 0,-7 0,-2 4,-2-2,2 3,6-5,0 0,-1 0,-5 0,0 0,15 4,-12-2,32 3,-31-5,35 4,-34-2,34 3,-34-5,15 9,-15-6,-4 6,4-9,-5 0,0 0,4 0,-2 0,2 0,-4 0,0 0,5 0,6 0,-3 0,11-4,-17 2,13-3,-14 5,14 0,-13 0,8-5,-10 4,15-4,-12 5,12 0,-10 0,1 0,0-5,8 4,-11-4,31 5,-28 0,38-10,-39 8,29-8,-30 10,20-5,-17 4,9-4,-10 5,-1 0,0 0,-4 0,4-5,-5 4,0-4,0 0,5 4,1-4,-5-5,3 8,-9-8,10 10,-4 5,4-4,-5 4,9-5,-6 0,26 0,-24-5,39 4,-38-4,43 5,-48-5,41 4,-42-4,20 5,-20 0,5 0,-4 0,4 0,-5 0,-5-10,13 7,-10-6,12 9,-5-5,-9 8,8-6,-5 7,3-4,3-4,-5 2,-1-3,6 5,-8 0,1 0</inkml:trace>
+</inkml:ink>
+</file>
+
+<file path=word/ink/ink49.xml><?xml version="1.0" encoding="utf-8"?>
+<inkml:ink xmlns:inkml="http://www.w3.org/2003/InkML">
+  <inkml:definitions>
+    <inkml:context xml:id="ctx0">
+      <inkml:inkSource xml:id="inkSrc0">
+        <inkml:traceFormat>
+          <inkml:channel name="X" type="integer" min="-2.14748E9" max="2.14748E9" units="cm"/>
+          <inkml:channel name="Y" type="integer" min="-2.14748E9" max="2.14748E9" units="cm"/>
+        </inkml:traceFormat>
+        <inkml:channelProperties>
+          <inkml:channelProperty channel="X" name="resolution" value="1000" units="1/cm"/>
+          <inkml:channelProperty channel="Y" name="resolution" value="1000" units="1/cm"/>
+        </inkml:channelProperties>
+      </inkml:inkSource>
+      <inkml:timestamp xml:id="ts0" timeString="2020-10-13T22:32:54.119"/>
     </inkml:context>
     <inkml:brush xml:id="br0">
       <inkml:brushProperty name="width" value="0.2" units="cm"/>
@@ -3546,491 +4605,11 @@
       <inkml:brushProperty name="rasterOp" value="maskPen"/>
     </inkml:brush>
   </inkml:definitions>
-  <inkml:trace contextRef="#ctx0" brushRef="#br0">1 1,'24'5,"1"-4,-19 4,10-5,-4 0,-1 5,-1-4,1 4,6-5,0 0,4 0,-9 0,38 0,-31 0,56 0,-57 0,61 0,-58 0,29 0,-39 0,0 0,0 0,5 5,-4-4,4 4,-5-5,39 0,-29 0,77 10,-75-8,71 13,-74-14,49 9,-47-9,25 14,-29-13,13 8,-18-10,8 0,-10 0,0 0,4 0,-2 0,-2 5,-2-4,2 4,6-5,1 5,-3-9,16 8,-15-9,19 5,-18 0,10 0,-9 0,18-10,-22 7,27-6,-27 9,12 0,-20-5,13 3,-15 2,16-3,-14 6,5-8,9 5,-11 10,11-7,-14 6,5-14,9 4,-6-4,6 5,-9 0,0 0,5 0,-4 0,-1 5,-1-4,1-1,1-1,9-4,-9 5,4 0,-5 0,0 0,5 10,-4-8,4 8,-5-10,0 0</inkml:trace>
-</inkml:ink>
-</file>
-
-<file path=word/ink/ink24.xml><?xml version="1.0" encoding="utf-8"?>
-<inkml:ink xmlns:inkml="http://www.w3.org/2003/InkML">
-  <inkml:definitions>
-    <inkml:context xml:id="ctx0">
-      <inkml:inkSource xml:id="inkSrc0">
-        <inkml:traceFormat>
-          <inkml:channel name="X" type="integer" min="-2.14748E9" max="2.14748E9" units="cm"/>
-          <inkml:channel name="Y" type="integer" min="-2.14748E9" max="2.14748E9" units="cm"/>
-        </inkml:traceFormat>
-        <inkml:channelProperties>
-          <inkml:channelProperty channel="X" name="resolution" value="1000" units="1/cm"/>
-          <inkml:channelProperty channel="Y" name="resolution" value="1000" units="1/cm"/>
-        </inkml:channelProperties>
-      </inkml:inkSource>
-      <inkml:timestamp xml:id="ts0" timeString="2020-10-13T22:17:16.508"/>
-    </inkml:context>
-    <inkml:brush xml:id="br0">
-      <inkml:brushProperty name="width" value="0.2" units="cm"/>
-      <inkml:brushProperty name="height" value="0.4" units="cm"/>
-      <inkml:brushProperty name="color" value="#FF2500"/>
-      <inkml:brushProperty name="tip" value="rectangle"/>
-      <inkml:brushProperty name="rasterOp" value="maskPen"/>
-    </inkml:brush>
-  </inkml:definitions>
-  <inkml:trace contextRef="#ctx0" brushRef="#br0">0 0,'30'6,"-5"-1,-14-5,0 0,5 5,11-4,44 9,6 2,-14-8,11 2,16 1,-21-3,-30-4,23-1,17-1,-18 0,-25 1,52-2,-2 1,-59 2,47 0,-63 0,0 0,5 0,-4 0,-1-5,4 4,-8-4,24 5,-17 0,32 0,-31 0,35 0,-34 0,29 5,-25-4,41 4,-32-5,47 0,-53 0,46 0,-50 0,41 10,-45-8,35 8,-34-10,29 5,-30-4,6-1,-11-1,1-4,-4 0,7 4,-7-4,4-5,0 7,-1-6</inkml:trace>
-</inkml:ink>
-</file>
-
-<file path=word/ink/ink25.xml><?xml version="1.0" encoding="utf-8"?>
-<inkml:ink xmlns:inkml="http://www.w3.org/2003/InkML">
-  <inkml:definitions>
-    <inkml:context xml:id="ctx0">
-      <inkml:inkSource xml:id="inkSrc0">
-        <inkml:traceFormat>
-          <inkml:channel name="X" type="integer" min="-2.14748E9" max="2.14748E9" units="cm"/>
-          <inkml:channel name="Y" type="integer" min="-2.14748E9" max="2.14748E9" units="cm"/>
-        </inkml:traceFormat>
-        <inkml:channelProperties>
-          <inkml:channelProperty channel="X" name="resolution" value="1000" units="1/cm"/>
-          <inkml:channelProperty channel="Y" name="resolution" value="1000" units="1/cm"/>
-        </inkml:channelProperties>
-      </inkml:inkSource>
-      <inkml:timestamp xml:id="ts0" timeString="2020-10-13T22:10:05.095"/>
-    </inkml:context>
-    <inkml:brush xml:id="br0">
-      <inkml:brushProperty name="width" value="0.2" units="cm"/>
-      <inkml:brushProperty name="height" value="0.4" units="cm"/>
-      <inkml:brushProperty name="color" value="#00F900"/>
-      <inkml:brushProperty name="tip" value="rectangle"/>
-      <inkml:brushProperty name="rasterOp" value="maskPen"/>
-    </inkml:brush>
-  </inkml:definitions>
-  <inkml:trace contextRef="#ctx0" brushRef="#br0">1 24,'29'0,"-3"0,-15 0,4 0,-2 0,2 0,16 0,-15 0,39 9,-38-6,38 16,-40-16,11 11,23-12,-33 2,48 6,-44-7,7 6,8-9,-19 0,34 0,-34 0,39 0,-38 0,23 0,-23 0,5 0,-5 0,19 0,-21 0,26 0,-28 0,32 0,-33-9,42 6,-43-7,24 10,-22 0,27 0,-23 0,52-5,-49 4,54-4,-55 5,40-5,-43 4,25-4,-28 5,8 0,-10-5,0 4,4-4,-2 5,3 0,-6 0,1 0,5 0,-3 0,2 0,-4 0,0 0,5 0,-4 0,4 0,0 0,-4 0,9 0,-9 0,-1-10,-1 8,-4-8,15 10,-8 0,8 0,-10 0,0 0,5 0,-9-5,8 4,-9-4,5 5,10 0,-13-5,7 4,-15-4</inkml:trace>
-</inkml:ink>
-</file>
-
-<file path=word/ink/ink26.xml><?xml version="1.0" encoding="utf-8"?>
-<inkml:ink xmlns:inkml="http://www.w3.org/2003/InkML">
-  <inkml:definitions>
-    <inkml:context xml:id="ctx0">
-      <inkml:inkSource xml:id="inkSrc0">
-        <inkml:traceFormat>
-          <inkml:channel name="X" type="integer" min="-2.14748E9" max="2.14748E9" units="cm"/>
-          <inkml:channel name="Y" type="integer" min="-2.14748E9" max="2.14748E9" units="cm"/>
-        </inkml:traceFormat>
-        <inkml:channelProperties>
-          <inkml:channelProperty channel="X" name="resolution" value="1000" units="1/cm"/>
-          <inkml:channelProperty channel="Y" name="resolution" value="1000" units="1/cm"/>
-        </inkml:channelProperties>
-      </inkml:inkSource>
-      <inkml:timestamp xml:id="ts0" timeString="2020-10-13T22:09:47.981"/>
-    </inkml:context>
-    <inkml:brush xml:id="br0">
-      <inkml:brushProperty name="width" value="0.2" units="cm"/>
-      <inkml:brushProperty name="height" value="0.4" units="cm"/>
-      <inkml:brushProperty name="color" value="#00F900"/>
-      <inkml:brushProperty name="tip" value="rectangle"/>
-      <inkml:brushProperty name="rasterOp" value="maskPen"/>
-    </inkml:brush>
-  </inkml:definitions>
-  <inkml:trace contextRef="#ctx0" brushRef="#br0">0 45,'30'0,"-5"0,-14 0,10 0,-7-10,11 8,-3-8,6 10,-5 0,42 0,-43 0,38 0,-43 0,0 0,-1 0,-5 0,0 0,4 0,3 5,-1-4,-2 4,1-5,-3-5,2 4,-4-4,0 5,5 5,-4-4,4 4,-5-5,10 0,-8 0,28-10,-25 8,34-8,-35 10,45 0,-42 0,42 5,-49-9,23 8,-31-4,11 1,-3 4,2-5,-2-10,-2 7,-3-6,15 9,-7 0,6 0,-9 0,-5 4,14-2,-12 3,13-5,-10 0,-5 4,14-2,-12 3,13-5,-10 0,0 0,5 0,-9 4,8-12,-9 10,5-12,10 10,-8 0,8 0,-10 0,0 0,14 0,-10 0,11 0,-11 0,-2 0,-2 5,-2-3,2 2,6-4,0 0,24 0,-24 0,23 0,-28 0,9 5,-9-3,4 2,-5-4,0 0,5 0,-4 0,4 0,-5 0,0 0,5 0,-4 0,4 0,-5 0,0 0,9 5,-6-4,7 4,-10-5,-5 0,-1 0</inkml:trace>
-</inkml:ink>
-</file>
-
-<file path=word/ink/ink27.xml><?xml version="1.0" encoding="utf-8"?>
-<inkml:ink xmlns:inkml="http://www.w3.org/2003/InkML">
-  <inkml:definitions>
-    <inkml:context xml:id="ctx0">
-      <inkml:inkSource xml:id="inkSrc0">
-        <inkml:traceFormat>
-          <inkml:channel name="X" type="integer" min="-2.14748E9" max="2.14748E9" units="cm"/>
-          <inkml:channel name="Y" type="integer" min="-2.14748E9" max="2.14748E9" units="cm"/>
-          <inkml:channel name="F" type="integer" max="32767" units="dev"/>
-        </inkml:traceFormat>
-        <inkml:channelProperties>
-          <inkml:channelProperty channel="X" name="resolution" value="1000" units="1/cm"/>
-          <inkml:channelProperty channel="Y" name="resolution" value="1000" units="1/cm"/>
-          <inkml:channelProperty channel="F" name="resolution" value="0" units="1/dev"/>
-        </inkml:channelProperties>
-      </inkml:inkSource>
-      <inkml:timestamp xml:id="ts0" timeString="2020-10-13T22:25:46.774"/>
-    </inkml:context>
-    <inkml:brush xml:id="br0">
-      <inkml:brushProperty name="width" value="0.025" units="cm"/>
-      <inkml:brushProperty name="height" value="0.025" units="cm"/>
-    </inkml:brush>
-  </inkml:definitions>
-  <inkml:trace contextRef="#ctx0" brushRef="#br0">0 171 24575,'5'-4'0,"-1"-5"0,3 0 0,-5-3 0,6 3 0,-5 4 0,2 1 0,0-3 0,-2 1 0,-3-6 0,4 7 0,-3-2 0,3-2 0,0 3 0,4-1 0,-2-1 0,5 6 0,-10-9 0,7 10 0,-8-10 0,8 9 0,-3-10 0,7 11 0,-3-2 0,0-1 0,-2 3 0,-2-3 0,3 4 0,5 0 0,-4 0 0,7 0 0,-7 0 0,15 4 0,-13-3 0,9 3 0,-8-4 0,1 7 0,0-5 0,0 5 0,-9-3 0,8-3 0,-10 7 0,9-7 0,-6 2 0,-1 1 0,4-3 0,-4 10 0,1-5 0,6 10 0,-9-3 0,6 0 0,-8 0 0,4-9 0,-3 4 0,2 0 0,-3 2 0,-4-2 0,4 0 0,-4 0 0,0-2 0,-1 1 0,0-3 0,-6-3 0,9 6 0,-5-2 0,3 0 0,-1 6 0,0-5 0,-2 2 0,2-4 0,0 0 0,2 0 0,-1 1 0,3 6 0,-3-5 0,4 6 0,0-3 0,7-5 0,-5 8 0,6-7 0,-1 19 0,-5-13 0,10 9 0,-12-12 0,4 4 0,-4-2 0,4-2 0,-3 0 0,3-3 0,3-1 0,-5 8 0,9-11 0,-6 26 0,4-23 0,-5 19 0,0-22 0,-4 3 0</inkml:trace>
-  <inkml:trace contextRef="#ctx0" brushRef="#br0" timeOffset="2166">448 598 24575,'-4'10'0,"3"1"0,5-10 0,-2 6 0,9-6 0,-10 7 0,3 0 0,-1-2 0,-2 5 0,7-6 0,-4 0 0,1 2 0,6-6 0,-5 3 0,3-12 0,-6 3 0,1-4 0,-3 2 0,-1 6 0,-5 1 0,-7 1 0,6 10 0,-1-6 0,3 4 0,3-2 0,-3-9 0,4 12 0,0-12 0,0 13 0,4-10 0,1 10 0,3-9 0,-3 10 0,6-12 0,-5 4 0,6-4 0,-4 0 0,1 0 0,-4-4 0,-2-4 0,5 2 0,-6-5 0,5 14 0,-11-6 0,7 7 0,-6-8 0,7-5 0,-4 0 0,0-3 0,-4 7 0,3-3 0,-6 7 0,6-10 0,-11 9 0,11-2 0,-7 9 0,12 0 0,-3 2 0,6 2 0,-2-4 0,0 7 0,2-12 0,-2 4 0,0-8 0,-2 3 0,-3-2 0</inkml:trace>
-</inkml:ink>
-</file>
-
-<file path=word/ink/ink28.xml><?xml version="1.0" encoding="utf-8"?>
-<inkml:ink xmlns:inkml="http://www.w3.org/2003/InkML">
-  <inkml:definitions>
-    <inkml:context xml:id="ctx0">
-      <inkml:inkSource xml:id="inkSrc0">
-        <inkml:traceFormat>
-          <inkml:channel name="X" type="integer" min="-2.14748E9" max="2.14748E9" units="cm"/>
-          <inkml:channel name="Y" type="integer" min="-2.14748E9" max="2.14748E9" units="cm"/>
-        </inkml:traceFormat>
-        <inkml:channelProperties>
-          <inkml:channelProperty channel="X" name="resolution" value="1000" units="1/cm"/>
-          <inkml:channelProperty channel="Y" name="resolution" value="1000" units="1/cm"/>
-        </inkml:channelProperties>
-      </inkml:inkSource>
-      <inkml:timestamp xml:id="ts0" timeString="2020-10-13T22:07:08.684"/>
-    </inkml:context>
-    <inkml:brush xml:id="br0">
-      <inkml:brushProperty name="width" value="0.2" units="cm"/>
-      <inkml:brushProperty name="height" value="0.4" units="cm"/>
-      <inkml:brushProperty name="color" value="#00F900"/>
-      <inkml:brushProperty name="tip" value="rectangle"/>
-      <inkml:brushProperty name="rasterOp" value="maskPen"/>
-    </inkml:brush>
-  </inkml:definitions>
-  <inkml:trace contextRef="#ctx0" brushRef="#br0">0 1,'36'0,"-6"0,-19 0,0 0,0 0,10 0,-8 0,13 0,-9 0,24 0,-19 0,33 5,-39-4,34 4,-34-5,34 0,-34 0,19 0,-23 0,9 0,-14 5,8-4,-9 4,5-5,10 10,-8-8,8 8,-10-10,0 5,5-4,-4 4,4-5,0 0,-4 0,9 0,-9 0,8 14,-7-10,7 11,-7-15,2 0,-4 0,0 0,5 0,11 0,-2 0,11 0,-18 0,23 0,-25 0,29 0,-31 0,22 0,-23 0,13 0,-14 0,9 0,-9 0,4 0,-5 0,9 0,-6 0,16 0,-11 0,12 0,-12 0,-4 5,-5-4,1 4,1-5,4 0,-5 0,0 0,5-5,-4 4,4-4,-5 5,0 0,5 0,-9-5,8 4,-9-4,5 5,10 0,-13-10,12 7,-9-6,1 9,9-10,-14 7,3-7</inkml:trace>
-</inkml:ink>
-</file>
-
-<file path=word/ink/ink29.xml><?xml version="1.0" encoding="utf-8"?>
-<inkml:ink xmlns:inkml="http://www.w3.org/2003/InkML">
-  <inkml:definitions>
-    <inkml:context xml:id="ctx0">
-      <inkml:inkSource xml:id="inkSrc0">
-        <inkml:traceFormat>
-          <inkml:channel name="X" type="integer" min="-2.14748E9" max="2.14748E9" units="cm"/>
-          <inkml:channel name="Y" type="integer" min="-2.14748E9" max="2.14748E9" units="cm"/>
-          <inkml:channel name="F" type="integer" max="32767" units="dev"/>
-        </inkml:traceFormat>
-        <inkml:channelProperties>
-          <inkml:channelProperty channel="X" name="resolution" value="1000" units="1/cm"/>
-          <inkml:channelProperty channel="Y" name="resolution" value="1000" units="1/cm"/>
-          <inkml:channelProperty channel="F" name="resolution" value="0" units="1/dev"/>
-        </inkml:channelProperties>
-      </inkml:inkSource>
-      <inkml:timestamp xml:id="ts0" timeString="2020-10-13T22:25:25.901"/>
-    </inkml:context>
-    <inkml:brush xml:id="br0">
-      <inkml:brushProperty name="width" value="0.025" units="cm"/>
-      <inkml:brushProperty name="height" value="0.025" units="cm"/>
-    </inkml:brush>
-  </inkml:definitions>
-  <inkml:trace contextRef="#ctx0" brushRef="#br0">0 231 24575,'4'-5'0,"-3"-2"0,3 2 0,0-7 0,-3 2 0,6 2 0,-2 4 0,0 0 0,-2-8 0,-3 1 0,0-5 0,8 11 0,-6-10 0,5 9 0,-7-10 0,0 3 0,4 8 0,-3-7 0,6 11 0,-2-3 0,0 1 0,2-2 0,2 0 0,0-6 0,3 9 0,-7-9 0,3 10 0,-4-3 0,9 4 0,-8-4 0,6 3 0,-6-3 0,4 4 0,-1 0 0,-3-3 0,6 2 0,-5-3 0,6 4 0,-4 0 0,1 0 0,-4 7 0,6-5 0,-6 6 0,4-5 0,-2-2 0,-2 7 0,0-3 0,-1 7 0,-4-3 0,-4 0 0,3-2 0,-3-2 0,-3 0 0,5 6 0,-10-5 0,11 6 0,1-8 0,1 4 0,7-7 0,-7 10 0,6-9 0,-6 9 0,10-10 0,-9 7 0,6-4 0,-4 1 0,-3 6 0,2-5 0,1 3 0,-3-2 0,6-6 0,-6 10 0,7-9 0,-7 9 0,3-10 0,-4 3 0</inkml:trace>
-  <inkml:trace contextRef="#ctx0" brushRef="#br0" timeOffset="2926">432 388 24575,'0'8'0,"0"1"0,0 3 0,-8-6 0,6 5 0,-5-6 0,7 3 0,0 4 0,0-2 0,0 2 0,3-7 0,2-2 0,0-6 0,-1-6 0,-8 0 0,-1-4 0,-11 5 0,5 3 0,-1-6 0,5 9 0,2-6 0,-7 8 0,-2 0 0,1 0 0,1 0 0,7-4 0,-6 3 0,9 1 0,-6-6 0,8 11 0,4-11 0,1 10 0,3 3 0,-3 2 0,2 1 0,2-3 0,0-3 0,7-3 0,-7 3 0,11-4 0,-9 0 0,1-4 0,-8-1 0,-8-7 0,-1 6 0,-7-9 0,2 13 0,-2-9 0,7 2 0,-2-4 0,2 4 0,-7-10 0,6 20 0,-2-8 0,12 12 0,5 2 0,0-6 0,-1 10 0,-4-5 0,15 3 0,-14-2 0,17-6 0,-21 7 0,7-8 0,0 4 0,2-4 0,-2-7 0,-1 5 0,-6-10 0,-1 11 0,-4-2 0,-1 6 0,-6-2 0,5 3 0,-6 0 0,7 4 0,5-2 0,4 2 0,1-5 0,-1 2 0,7 3 0,-8 5 0,20-4 0,-28 0 0,10-6 0,-17-3 0,4 0 0,-1 0 0,-3 0 0,2 0 0,-2 0 0,3 0 0,8 0 0,-1 0 0,5 0 0</inkml:trace>
-</inkml:ink>
-</file>
-
-<file path=word/ink/ink3.xml><?xml version="1.0" encoding="utf-8"?>
-<inkml:ink xmlns:inkml="http://www.w3.org/2003/InkML">
-  <inkml:definitions>
-    <inkml:context xml:id="ctx0">
-      <inkml:inkSource xml:id="inkSrc0">
-        <inkml:traceFormat>
-          <inkml:channel name="X" type="integer" min="-2.14748E9" max="2.14748E9" units="cm"/>
-          <inkml:channel name="Y" type="integer" min="-2.14748E9" max="2.14748E9" units="cm"/>
-          <inkml:channel name="F" type="integer" max="32767" units="dev"/>
-        </inkml:traceFormat>
-        <inkml:channelProperties>
-          <inkml:channelProperty channel="X" name="resolution" value="1000" units="1/cm"/>
-          <inkml:channelProperty channel="Y" name="resolution" value="1000" units="1/cm"/>
-          <inkml:channelProperty channel="F" name="resolution" value="0" units="1/dev"/>
-        </inkml:channelProperties>
-      </inkml:inkSource>
-      <inkml:timestamp xml:id="ts0" timeString="2020-10-13T22:28:15.903"/>
-    </inkml:context>
-    <inkml:brush xml:id="br0">
-      <inkml:brushProperty name="width" value="0.025" units="cm"/>
-      <inkml:brushProperty name="height" value="0.025" units="cm"/>
-    </inkml:brush>
-  </inkml:definitions>
-  <inkml:trace contextRef="#ctx0" brushRef="#br0">1 330 24575,'0'-8'0,"0"-1"0,0-3 0,0 2 0,0-2 0,0 4 0,0-1 0,4 4 0,-4-2 0,4-2 0,-4 0 0,0-4 0,0 5 0,4 3 0,-3-2 0,3-2 0,-4 0 0,0-4 0,0 5 0,0-1 0,0 1 0,0-5 0,0 4 0,0-3 0,0 3 0,3 4 0,-2-2 0,3-2 0,-4 0 0,0-4 0,0 5 0,8 3 0,-6 5 0,5 5 0,-3 7 0,1 1 0,3-3 0,-3 1 0,-2-6 0,1 11 0,-3-6 0,10 13 0,-1-16 0,-1 16 0,2-21 0,-10 13 0,3-10 0,-4 4 0,0-1 0,0 4 0,4-6 0,-3 5 0,6-10 0,-6 7 0,3-4 0,0 1 0,-3 3 0,6-8 0,-6 12 0,7-10 0,-7 9 0,2-6 0,1-1 0,-3 4 0,3-11 0,-4 2 0,0-11 0,0 2 0,0-2 0,0 3 0,0 1 0,0-4 0,0 2 0,0-2 0,0 3 0,0 1 0,0-1 0,0-3 0,0 2 0,0-2 0,0 4 0,0-1 0,0-3 0,0 2 0,7 2 0,-5 0 0,6 3 0,-8-3 0,0-1 0,4 5 0,-3-8 0,2 7 0,-3-4 0,0 5 0</inkml:trace>
-  <inkml:trace contextRef="#ctx0" brushRef="#br0" timeOffset="1094">247 234 24575,'13'0'0,"-4"4"0,-2-3 0,-6 6 0,7-6 0,-4 3 0,5 3 0,-1-5 0,4 6 0,-2-8 0,-2-4 0,-4-1 0,-4-3 0,0-1 0,0 0 0,0-3 0,0 3 0,0-4 0,0 5 0,-4 3 0,3-2 0,-6 6 0,2-3 0,-4 4 0,5 7 0,-4-5 0,7 9 0,-3-6 0,4 4 0,0 3 0,0 1 0,4 0 0,-3-1 0,3-3 0,-4-1 0,7-3 0,-5 6 0,6-5 0,-4 2 0,-4 0 0,8-7 0,-3 3 0,3-4 0,-3 3 0,2-2 0,-2 3 0,4-4 0,-5-4 0,0 3 0,-4-2 0</inkml:trace>
-  <inkml:trace contextRef="#ctx0" brushRef="#br0" timeOffset="2147">441 258 24575,'12'0'0,"-2"0"0,2 0 0,-4 0 0,1 0 0,-4-4 0,-2-4 0,-3-2 0,0-2 0,0 3 0,0 1 0,0-5 0,0 4 0,0-3 0,-3 7 0,2-3 0,-7 7 0,7-6 0,-6 6 0,-2-3 0,3 8 0,-1 4 0,3-2 0,3 5 0,-3-6 0,4 3 0,0 1 0,0 3 0,0-3 0,0 4 0,0-5 0,0 0 0,0 1 0,0 3 0,4-6 0,-3 5 0,3-6 0,-1-1 0,2 0 0,0 0 0,2-3 0,-2 3 0,4-4 0,3 0 0,-3 0 0,0-4 0,-6-5 0,-3 0 0,0 0 0,0 6 0</inkml:trace>
-  <inkml:trace contextRef="#ctx0" brushRef="#br0" timeOffset="3306">678 0 24575,'0'9'0,"0"-1"0,0 5 0,0-4 0,0 3 0,11 49 0,-8-39 0,8 43 0,-7-60 0,-3 7 0,2-15 0,-6 6 0,-6-7 0,0 0 0,-4 3 0,5-3 0,-1 4 0,5 4 0,0 5 0,4 0 0,4-1 0,-4 0 0,4-3 0,-4 3 0,11 1 0,-4 3 0,9-3 0,-8 0 0,1-2 0,-1-6 0,5 3 0,0-4 0,4 0 0,-4 0 0,14 0 0,-15 0 0,16 0 0,-23 0 0,3 0 0</inkml:trace>
-</inkml:ink>
-</file>
-
-<file path=word/ink/ink30.xml><?xml version="1.0" encoding="utf-8"?>
-<inkml:ink xmlns:inkml="http://www.w3.org/2003/InkML">
-  <inkml:definitions>
-    <inkml:context xml:id="ctx0">
-      <inkml:inkSource xml:id="inkSrc0">
-        <inkml:traceFormat>
-          <inkml:channel name="X" type="integer" min="-2.14748E9" max="2.14748E9" units="cm"/>
-          <inkml:channel name="Y" type="integer" min="-2.14748E9" max="2.14748E9" units="cm"/>
-        </inkml:traceFormat>
-        <inkml:channelProperties>
-          <inkml:channelProperty channel="X" name="resolution" value="1000" units="1/cm"/>
-          <inkml:channelProperty channel="Y" name="resolution" value="1000" units="1/cm"/>
-        </inkml:channelProperties>
-      </inkml:inkSource>
-      <inkml:timestamp xml:id="ts0" timeString="2020-10-13T22:09:20.277"/>
-    </inkml:context>
-    <inkml:brush xml:id="br0">
-      <inkml:brushProperty name="width" value="0.2" units="cm"/>
-      <inkml:brushProperty name="height" value="0.4" units="cm"/>
-      <inkml:brushProperty name="color" value="#00F900"/>
-      <inkml:brushProperty name="tip" value="rectangle"/>
-      <inkml:brushProperty name="rasterOp" value="maskPen"/>
-    </inkml:brush>
-  </inkml:definitions>
-  <inkml:trace contextRef="#ctx0" brushRef="#br0">0 7,'25'5,"-1"-4,-23-1,9-1,11-4,-7 5,12 0,-15 0,0 0,5 0,-4 0,4 0,-5 0,0 0,0 0,5 0,-4 0,4 0,-5 0,0 0,4 5,-2-4,-2-6,-2 2,12-2,-6 7,35 7,-33-7,33 12,-36-11,80 7,-61-10,48 0,-65 0,9 0,-10 0,15 0,-17 0,2 0,1 0,-3 0,2 0,40 2,4 0,-23 0,25 0,-8 0,-42-2,-5 10,13-7,-10 6,12-9,-10 0,58 5,-38-4,39 4,-49-5,-9 0,34 0,-23 0,23 0,-29 0,9 10,-13-8,13 8,-14-10,9 0,-9 0,4 0,-5 0,0 0</inkml:trace>
-</inkml:ink>
-</file>
-
-<file path=word/ink/ink31.xml><?xml version="1.0" encoding="utf-8"?>
-<inkml:ink xmlns:inkml="http://www.w3.org/2003/InkML">
-  <inkml:definitions>
-    <inkml:context xml:id="ctx0">
-      <inkml:inkSource xml:id="inkSrc0">
-        <inkml:traceFormat>
-          <inkml:channel name="X" type="integer" min="-2.14748E9" max="2.14748E9" units="cm"/>
-          <inkml:channel name="Y" type="integer" min="-2.14748E9" max="2.14748E9" units="cm"/>
-        </inkml:traceFormat>
-        <inkml:channelProperties>
-          <inkml:channelProperty channel="X" name="resolution" value="1000" units="1/cm"/>
-          <inkml:channelProperty channel="Y" name="resolution" value="1000" units="1/cm"/>
-        </inkml:channelProperties>
-      </inkml:inkSource>
-      <inkml:timestamp xml:id="ts0" timeString="2020-10-13T22:25:11.272"/>
-    </inkml:context>
-    <inkml:brush xml:id="br0">
-      <inkml:brushProperty name="width" value="0.2" units="cm"/>
-      <inkml:brushProperty name="height" value="0.4" units="cm"/>
-      <inkml:brushProperty name="color" value="#FF2500"/>
-      <inkml:brushProperty name="tip" value="rectangle"/>
-      <inkml:brushProperty name="rasterOp" value="maskPen"/>
-    </inkml:brush>
-  </inkml:definitions>
-  <inkml:trace contextRef="#ctx0" brushRef="#br0">0 52,'28'-5,"-5"2,-15 3,1-8,3 6,5-9,5 10,-5-3,3 0,-10 3,6-3,-3 4,4-3,-4 2,-1-3,0 4,-2 0,2 0,0 0,1 0,8 0,-7 0,13 0,-16 0,17 0,-18 0,14 7,-14-5,25 10,-18-11,18 6,-21-6,32 7,14 1,2 1,3-1,-2 1,-13-2,-41-8,-1 0,8-7,-6 5,3-9,-2 10,-5-3,10 4,-7 0,3 0,0 0,2 0,-5-4,6 3,-9 1,6 1,0 3,-3-4,4 0,-1 0,1 0,0 0,-1 0,-3 0,7 0,-6 0,6 0,-7 0,-1 0,4 0,-2 0,2 0,0 0,1 0,0 0,0 7,-5-5,1 6,3-8,-3 0,3 0,1 0,0 0,0 0,-1 0,-3 0,3 0,1-4,0 3,-1-3,-3 4,7 0,-6 0,6 0,-7 0,-1 0,4 0,-2 0,2 4,0-3,1 3,0-4,0 0,-5 0,12 0,-9 0,24 0,-23 3,15-2,-14 3,4-4,-7-7,1 5,1-6,-1 8,5 0,-8 0,1 0,3 0,-3 0,3 0,1 0,-4 0,7 0,-7 0,4 0,-1 0,1 0,0 0,-1 0,-3-4,7 7,-6-6,6 7,-7-8,-1 3,4-2,1 3</inkml:trace>
-</inkml:ink>
-</file>
-
-<file path=word/ink/ink32.xml><?xml version="1.0" encoding="utf-8"?>
-<inkml:ink xmlns:inkml="http://www.w3.org/2003/InkML">
-  <inkml:definitions>
-    <inkml:context xml:id="ctx0">
-      <inkml:inkSource xml:id="inkSrc0">
-        <inkml:traceFormat>
-          <inkml:channel name="X" type="integer" min="-2.14748E9" max="2.14748E9" units="cm"/>
-          <inkml:channel name="Y" type="integer" min="-2.14748E9" max="2.14748E9" units="cm"/>
-          <inkml:channel name="F" type="integer" max="32767" units="dev"/>
-        </inkml:traceFormat>
-        <inkml:channelProperties>
-          <inkml:channelProperty channel="X" name="resolution" value="1000" units="1/cm"/>
-          <inkml:channelProperty channel="Y" name="resolution" value="1000" units="1/cm"/>
-          <inkml:channelProperty channel="F" name="resolution" value="0" units="1/dev"/>
-        </inkml:channelProperties>
-      </inkml:inkSource>
-      <inkml:timestamp xml:id="ts0" timeString="2020-10-13T22:25:50.840"/>
-    </inkml:context>
-    <inkml:brush xml:id="br0">
-      <inkml:brushProperty name="width" value="0.025" units="cm"/>
-      <inkml:brushProperty name="height" value="0.025" units="cm"/>
-    </inkml:brush>
-  </inkml:definitions>
-  <inkml:trace contextRef="#ctx0" brushRef="#br0">6 261 24575,'4'-3'0,"-4"-14"0,3 10 0,-6-12 0,7 14 0,-11-11 0,5 6 0,-2-18 0,5 17 0,3-17 0,-4 18 0,3-14 0,2 18 0,11-13 0,-6 17 0,3-10 0,-6 4 0,-6-2 0,7 2 0,-4 4 0,8 4 0,-6-4 0,5 3 0,-2-2 0,0 3 0,11-4 0,-10 3 0,6 5 0,-7-3 0,10 7 0,-7-8 0,23 8 0,-23-7 0,22 11 0,-22-11 0,11 10 0,-17-5 0,9 2 0,-9-1 0,6-6 0,-8 7 0,0 0 0,0-2 0,4 9 0,-2-9 0,2 10 0,-8-7 0,0 3 0,0-3 0,0 3 0,0-3 0,-12 7 0,9-2 0,-12-1 0,14-1 0,-6 0 0,6-2 0,-7 2 0,7-4 0,-10 4 0,5-6 0,-6 2 0,7-5 0,-2 2 0,6 3 0,-3 5 0,8-8 0,-3 7 0,10-11 0,-9 6 0,5-2 0,-7 7 0,0-3 0,4 0 0,-3-5 0,3-4 0</inkml:trace>
-  <inkml:trace contextRef="#ctx0" brushRef="#br0" timeOffset="1281">401 538 24575,'0'14'0,"-3"-6"0,2 0 0,-3-4 0,4 8 0,0-2 0,0 2 0,0 0 0,7-6 0,-1 1 0,6-7 0,-7 4 0,2-3 0,-2 3 0,7 0 0,-2-3 0,-2-9 0,-4 1 0,0-9 0,-7 12 0,6 3 0,-11 2 0,0 3 0,2 4 0,-2-3 0,5 4 0,2-2 0,-3-2 0,4 7 0,0-2 0,0 2 0,4-7 0,0 2 0,5-6 0,-5-5 0,0-1 0,4-4 0,-6 1 0,1 7 0,-7-2 0,-1-1 0,-3 3 0,3-3 0,-7 4 0,6 0 0,-1 0 0</inkml:trace>
-  <inkml:trace contextRef="#ctx0" brushRef="#br0" timeOffset="3064">109 1037 24575,'5'-4'0,"-1"-1"0,-4-7 0,0 2 0,0-2 0,0 4 0,0-5 0,0 4 0,3-4 0,2 9 0,4-11 0,-5 8 0,0-9 0,4 11 0,-3-10 0,4 8 0,2-9 0,-5 11 0,10-6 0,-11 5 0,14-6 0,-9 7 0,11-2 0,-8 6 0,3-10 0,-6 9 0,13-6 0,-15 4 0,14 3 0,-13-2 0,1-1 0,-3 7 0,-3-6 0,1 6 0,3-3 0,1 0 0,3 0 0,-6 8 0,5-6 0,-6 5 0,-1-3 0,4 1 0,-3 0 0,-1 2 0,7-6 0,-5 3 0,3 3 0,2 3 0,-9 3 0,5 3 0,-7-7 0,0 3 0,0-3 0,-4-4 0,-4-2 0,-2 9 0,2-6 0,-19 18 0,22-14 0,-22 21 0,22-23 0,-7 15 0,6-15 0,-1 2 0,7 2 0,-4-7 0,3 2 0,-10-6 0,9 11 0,-6-7 0,8 7 0,0-3 0,4-4 0,-3 6 0,3-6 0,-1 4 0,6 2 0,-4-1 0,14 7 0,-12-8 0,9 2 0,-11-2 0,2-4 0,-6 7 0,7-12 0,-15 4 0,9 0 0,-10-3 0,8 3 0</inkml:trace>
-  <inkml:trace contextRef="#ctx0" brushRef="#br0" timeOffset="4851">514 1415 24575,'4'5'0,"-3"2"0,6-6 0,2 7 0,0 0 0,4-2 0,-9 5 0,4-6 0,-7-5 0,2-4 0,-6-2 0,-6-1 0,3 3 0,-9-1 0,10 0 0,-8 1 0,1 4 0,3 0 0,-4 0 0,5 0 0,-1 0 0,4 4 0,2 5 0,10-4 0,-5 7 0,6-8 0,-5 1 0,2-1 0,3-4 0,1 0 0,-1 0 0,-3-4 0,6-5 0,-9 0 0,6-3 0,-8 3 0,0-3 0,3 2 0,-2-2 0,-4-4 0,1 13 0,-10-7 0,11 17 0,-10-6 0,13 10 0,-9-5 0,11 6 0,-4-3 0,0 3 0,4-6 0,0 1 0,5-7 0,-4 4 0,-2-7 0,-10 6 0,5-11 0,-9 7 0,6-3 0,-4 4 0,5 0 0,0 0 0</inkml:trace>
-</inkml:ink>
-</file>
-
-<file path=word/ink/ink33.xml><?xml version="1.0" encoding="utf-8"?>
-<inkml:ink xmlns:inkml="http://www.w3.org/2003/InkML">
-  <inkml:definitions>
-    <inkml:context xml:id="ctx0">
-      <inkml:inkSource xml:id="inkSrc0">
-        <inkml:traceFormat>
-          <inkml:channel name="X" type="integer" min="-2.14748E9" max="2.14748E9" units="cm"/>
-          <inkml:channel name="Y" type="integer" min="-2.14748E9" max="2.14748E9" units="cm"/>
-        </inkml:traceFormat>
-        <inkml:channelProperties>
-          <inkml:channelProperty channel="X" name="resolution" value="1000" units="1/cm"/>
-          <inkml:channelProperty channel="Y" name="resolution" value="1000" units="1/cm"/>
-        </inkml:channelProperties>
-      </inkml:inkSource>
-      <inkml:timestamp xml:id="ts0" timeString="2020-10-13T22:20:29.792"/>
-    </inkml:context>
-    <inkml:brush xml:id="br0">
-      <inkml:brushProperty name="width" value="0.2" units="cm"/>
-      <inkml:brushProperty name="height" value="0.4" units="cm"/>
-      <inkml:brushProperty name="color" value="#FFFC00"/>
-      <inkml:brushProperty name="tip" value="rectangle"/>
-      <inkml:brushProperty name="rasterOp" value="maskPen"/>
-    </inkml:brush>
-  </inkml:definitions>
-  <inkml:trace contextRef="#ctx0" brushRef="#br0">1960 105,'-97'-12,"12"2,73 10,-4 0,-20 0,24-10,-23 8,14-8,-8 5,-11 4,-8-4,23 5,-6 0,20 0,5 5,-14-4,6-1,-8-1,-8-4,15 5,-36 0,34 0,-33 0,35 0,-30 0,24-10,-11 8,11-8,4 10,-1 0,2-5,0 4,4-9,-4 9,5-4,0 5,-5-5,-11 13,12-15,-29 16,28-10,-21 3,20 3,1-5,5 0,0 0,-5 0,3 0,-2 0,3 0,1 0,-10 0,8 0,-23 0,17 0,-38 0,34 0,-23 0,34 0,1-5,1 3,-1-3,-6 15,0-7,-9 11,7-12,-8 7,10-7,-4 7,4-8,-5 4,5-5,1 10,0-7,8 11,-2-13,0-1,-2-1,-5-4,1 5,5 5,-1-4,-3 4,-13 5,4-8,-3 8,11-10,10 0,1 0</inkml:trace>
-</inkml:ink>
-</file>
-
-<file path=word/ink/ink34.xml><?xml version="1.0" encoding="utf-8"?>
-<inkml:ink xmlns:inkml="http://www.w3.org/2003/InkML">
-  <inkml:definitions>
-    <inkml:context xml:id="ctx0">
-      <inkml:inkSource xml:id="inkSrc0">
-        <inkml:traceFormat>
-          <inkml:channel name="X" type="integer" min="-2.14748E9" max="2.14748E9" units="cm"/>
-          <inkml:channel name="Y" type="integer" min="-2.14748E9" max="2.14748E9" units="cm"/>
-        </inkml:traceFormat>
-        <inkml:channelProperties>
-          <inkml:channelProperty channel="X" name="resolution" value="1000" units="1/cm"/>
-          <inkml:channelProperty channel="Y" name="resolution" value="1000" units="1/cm"/>
-        </inkml:channelProperties>
-      </inkml:inkSource>
-      <inkml:timestamp xml:id="ts0" timeString="2020-10-13T22:10:09.705"/>
-    </inkml:context>
-    <inkml:brush xml:id="br0">
-      <inkml:brushProperty name="width" value="0.2" units="cm"/>
-      <inkml:brushProperty name="height" value="0.4" units="cm"/>
-      <inkml:brushProperty name="color" value="#00F900"/>
-      <inkml:brushProperty name="tip" value="rectangle"/>
-      <inkml:brushProperty name="rasterOp" value="maskPen"/>
-    </inkml:brush>
-  </inkml:definitions>
-  <inkml:trace contextRef="#ctx0" brushRef="#br0">1 178,'29'-13,"-3"3,-20 1,9 6,-8-7,4 6,-1 2,-4-8,5 4,5 0,-4 1,8 5,-7 0,22 0,-19 0,34-5,-34 4,14-9,-14 9,-9 1,8 1,-9-6,5 3,0-8,5 10,1 0,-5-5,3 4,-9-4,10 5,-4 0,4 0,10-5,-12 4,17-4,-19 5,9-10,-9 8,4-8,-10 5,3 4,7-9,-2 8,6-2,-13 8,2-2,7 3,-2-5,6 9,-9-6,0 6,5-9,1 5,0-3,4 2,-4-4,-5 5,3-3,-9 2,5-4,0 5,5-3,-4 2,-1 6,-1-7,1 1,6-5,0-4,-6 10,-1-4,1-1,6-1,0-4,-6 15,-1-8,-4 8,14-15,-11 9,10-8,-12 9,3-5,11 0,-7 0,6 0,-9 0,0 0,5 0,-8 5,21-14,-15 17,13-17,-11 14,-5-5,0 0,5 0,-4 0,4 0,-5 0,0 0,5 0,-4 0,4 0,-5 0,0 0,0 0,5 0,-4 0,-1-5,-1 4,1-4,6 5,0 0,-1-5,-5 4,9-4,-6 5,6 0,-13-10,-3 3,6-4,2 6,5 5,-1 0,-10-5,9 3,-3-2,5 4,-6-5,-1 3,-38-3,15 5,-24 0,21 0,5 0,0 0,-19 10,14-7,-35 16,35-16,-24 11,26-13,-7 4,15 5,-4-12,-6 10,-2-13,-19 10,17-4,-35 4,36-5,-60 15,58-12,-30 12,40-15,0 0,-5 5,4-9,-29 18,24-17,-33 13,35-10,-11 0,15 0,5-5,-9 4,3-4,-5 5,1 0,5 0,-1 0,-4 0,9-5,-8 4,9-4,-5 5,0-5,-5 4,4-4,-4 5,5 0,0 0,-5 0,3 0,-3 0,5 0,0 0,-5-10,4 7,-4-6,5 9,-15-5,11 3,-30-7,29 7,-20-3,19 5,0-4,1 2,-30-3,22 5,-23 0,31 0,5 0,0 0,0 0,-15-9,11 6,-11-7,10 10,4 0,1 0,6 0</inkml:trace>
-</inkml:ink>
-</file>
-
-<file path=word/ink/ink35.xml><?xml version="1.0" encoding="utf-8"?>
-<inkml:ink xmlns:inkml="http://www.w3.org/2003/InkML">
-  <inkml:definitions>
-    <inkml:context xml:id="ctx0">
-      <inkml:inkSource xml:id="inkSrc0">
-        <inkml:traceFormat>
-          <inkml:channel name="X" type="integer" min="-2.14748E9" max="2.14748E9" units="cm"/>
-          <inkml:channel name="Y" type="integer" min="-2.14748E9" max="2.14748E9" units="cm"/>
-        </inkml:traceFormat>
-        <inkml:channelProperties>
-          <inkml:channelProperty channel="X" name="resolution" value="1000" units="1/cm"/>
-          <inkml:channelProperty channel="Y" name="resolution" value="1000" units="1/cm"/>
-        </inkml:channelProperties>
-      </inkml:inkSource>
-      <inkml:timestamp xml:id="ts0" timeString="2020-10-13T22:19:39.577"/>
-    </inkml:context>
-    <inkml:brush xml:id="br0">
-      <inkml:brushProperty name="width" value="0.2" units="cm"/>
-      <inkml:brushProperty name="height" value="0.4" units="cm"/>
-      <inkml:brushProperty name="color" value="#FF2500"/>
-      <inkml:brushProperty name="tip" value="rectangle"/>
-      <inkml:brushProperty name="rasterOp" value="maskPen"/>
-    </inkml:brush>
-  </inkml:definitions>
-  <inkml:trace contextRef="#ctx0" brushRef="#br0">2010 103,'-25'22,"0"-10,24 2,-9-12,-1 7,-6-7,-15 2,17 6,-19-2,30 7,-35-8,33 2,-29 2,28-3,-19 6,13-13,-13 14,18-3,-26 5,23-6,-15-1,11-9,8 4,-9-5,5 0,0 0,-35 0,32 5,-36-4,-11-6,27 3,-23-3,3 0,27 5,-58-5,42-1,-4 0,16-4,17 9,6-4,-3-5,1 8,4-8,-5 5,-5 9,9-13,-8 13,-1-19,-2 12,-29-16,20 16,-15-12,20 14,5-14,1 13,5-13,0 14,-5-4,3 5,-3-5,5 4,-24-9,17 9,-61-24,56 20,-66-29,64 30,-46-15,49 17,-19-7,29 7,-14-12,12 11,-6-7,8 10,-4 0,4 0,1 5,-9 1,7 0,-14 4,10-9,6 14,40-17,-11 15,24-17,3 9,-27 0,22-14,-9 12,-15-13,34 10,-20 0,4 0,-3 0,-19 0,14-5,-13 4,13-9,-9 9,0-9,-1 9,9-14,-10 13,15-8,-17 10,7 0,-8 0,4 0,-5 0,0 0,5 0,6 0,-4 0,18 5,-22-4,17-1,-14-1,5 1,-5 1,-1 4,0-5,6 0,-9 9,16-6,-20 7,17-6,-14-2,8 3,-7-5,2 4,-4-2,10 7,-7-7,26 17,-24-15,14 10,-24-9,9-3,-3 2,10-4,-10 5,18 6,-21-3,17 1,-20-14,4 4,6 1,-3 6,8 0,0-1,-3-5,14 0,-14 0,22 0,-24 0,19 0,-22 0,-2 10,-2-8,-3 8,15-10,-7 0,6 0,-9 0,0 0,5 0,-4 0,4 0,-10-5,-1-1</inkml:trace>
-</inkml:ink>
-</file>
-
-<file path=word/ink/ink36.xml><?xml version="1.0" encoding="utf-8"?>
-<inkml:ink xmlns:inkml="http://www.w3.org/2003/InkML">
-  <inkml:definitions>
-    <inkml:context xml:id="ctx0">
-      <inkml:inkSource xml:id="inkSrc0">
-        <inkml:traceFormat>
-          <inkml:channel name="X" type="integer" min="-2.14748E9" max="2.14748E9" units="cm"/>
-          <inkml:channel name="Y" type="integer" min="-2.14748E9" max="2.14748E9" units="cm"/>
-          <inkml:channel name="F" type="integer" max="32767" units="dev"/>
-        </inkml:traceFormat>
-        <inkml:channelProperties>
-          <inkml:channelProperty channel="X" name="resolution" value="1000" units="1/cm"/>
-          <inkml:channelProperty channel="Y" name="resolution" value="1000" units="1/cm"/>
-          <inkml:channelProperty channel="F" name="resolution" value="0" units="1/dev"/>
-        </inkml:channelProperties>
-      </inkml:inkSource>
-      <inkml:timestamp xml:id="ts0" timeString="2020-10-13T22:24:42.870"/>
-    </inkml:context>
-    <inkml:brush xml:id="br0">
-      <inkml:brushProperty name="width" value="0.025" units="cm"/>
-      <inkml:brushProperty name="height" value="0.025" units="cm"/>
-    </inkml:brush>
-  </inkml:definitions>
-  <inkml:trace contextRef="#ctx0" brushRef="#br0">167 248 24575,'-10'-4'0,"-1"3"0,10-7 0,-6 7 0,6-6 0,-11-5 0,3 5 0,-1-8 0,-1 14 0,-1-14 0,5 8 0,-16-9 0,20 7 0,-12 5 0,11 0 0,-5-7 0,4 4 0,-6-5 0,9 0 0,-2 10 0,5-9 0,3 6 0,-4-3 0,4 3 0,-3-6 0,6 9 0,-2-6 0,0 4 0,2 3 0,-6-6 0,10 6 0,-9-7 0,6 7 0,-1-2 0,-9 3 0,12 0 0,-12-8 0,9 6 0,-2-5 0,7 7 0,-3 0 0,4 0 0,-5 0 0,1 0 0,3 0 0,-3 0 0,3 0 0,-3 0 0,-1 0 0,5 0 0,-4 0 0,3 0 0,-7 3 0,2-2 0,-2 7 0,7-7 0,-2 6 0,2-6 0,-4 3 0,1-4 0,-5 7 0,8-5 0,-10 10 0,9-11 0,-10 6 0,6-6 0,-2 3 0,0 0 0,10 4 0,-12 1 0,12 0 0,-14-2 0,2-2 0,-3 7 0,0-2 0,0 2 0,0-4 0,-3-3 0,2 6 0,-3-5 0,0 2 0,3 0 0,-6-3 0,-2-1 0,3 8 0,-1-7 0,7 7 0,0-3 0,0 3 0,0-2 0,0 2 0,4-8 0,-4 8 0,4-7 0,-4 8 0,0-9 0,0 0 0</inkml:trace>
-  <inkml:trace contextRef="#ctx0" brushRef="#br0" timeOffset="2644">437 538 24575,'-10'-7'0,"-1"5"0,6-6 0,0 5 0,-2 2 0,9-3 0,-4 8 0,5-7 0,-3-2 0,8-1 0,-6-5 0,9 10 0,-10-6 0,-1 6 0,-5-3 0,-3 0 0,-5 3 0,4-3 0,-7-3 0,10 1 0,-13-2 0,16 0 0,-12 7 0,14 1 0,-3 8 0,4 2 0,4 2 0,-3-4 0,3 5 0,3-4 0,-5 3 0,21-3 0,-19 3 0,14-6 0,-13 1 0,0-3 0,6-3 0,-5 3 0,2-8 0,0 3 0,-7-7 0,-1 7 0,-1-10 0,-3 5 0,4-6 0,0 3 0,0-3 0,0 3 0,0 4 0,-4 2 0,-4 7 0,2 0 0,-5-3 0,10 10 0,1-9 0,1 9 0,17-6 0,-14 7 0,15-6 0,-14 1 0,3-7 0,-3 0 0,-2 0 0</inkml:trace>
-</inkml:ink>
-</file>
-
-<file path=word/ink/ink37.xml><?xml version="1.0" encoding="utf-8"?>
-<inkml:ink xmlns:inkml="http://www.w3.org/2003/InkML">
-  <inkml:definitions>
-    <inkml:context xml:id="ctx0">
-      <inkml:inkSource xml:id="inkSrc0">
-        <inkml:traceFormat>
-          <inkml:channel name="X" type="integer" min="-2.14748E9" max="2.14748E9" units="cm"/>
-          <inkml:channel name="Y" type="integer" min="-2.14748E9" max="2.14748E9" units="cm"/>
-        </inkml:traceFormat>
-        <inkml:channelProperties>
-          <inkml:channelProperty channel="X" name="resolution" value="1000" units="1/cm"/>
-          <inkml:channelProperty channel="Y" name="resolution" value="1000" units="1/cm"/>
-        </inkml:channelProperties>
-      </inkml:inkSource>
-      <inkml:timestamp xml:id="ts0" timeString="2020-10-13T22:23:28.101"/>
-    </inkml:context>
-    <inkml:brush xml:id="br0">
-      <inkml:brushProperty name="width" value="0.2" units="cm"/>
-      <inkml:brushProperty name="height" value="0.4" units="cm"/>
-      <inkml:brushProperty name="color" value="#00F900"/>
-      <inkml:brushProperty name="tip" value="rectangle"/>
-      <inkml:brushProperty name="rasterOp" value="maskPen"/>
-    </inkml:brush>
-  </inkml:definitions>
-  <inkml:trace contextRef="#ctx0" brushRef="#br0">1 112,'19'-18,"3"5,-16 9,6 1,0 2,1-3,1 0,-6-4,3 6,2-5,2 11,-3-8,-5-1,2 1,15 0,-8 4,26-12,-25 10,19-10,-22 12,-2-4,0 4,-7-4,11 4,-6 0,13 3,-12-2,17 3,-22 4,13-6,-17 9,24-10,-17 3,14-1,-14-2,7 7,-2-7,21 10,-18-9,11 9,-16-10,-3 7,3-7,-3 6,-1 2,5-4,-4 3,7-8,-7 0,30 3,-24-2,39 11,-41-10,36 13,-34-14,38 11,-35-11,25 2,-24-3,13 0,-13 0,5 0,-11 0,11-3,-13 2,24-3,-19 4,27-4,-26 3,29-10,-29 9,19-13,-22 13,6-2,-11 5,3-1,0-1,-2-3,6 8,1-3,-3 3,9 3,-12-5,20 2,-19-5,26-3,-25 4,14 4,-14-3,0 2,-1-3,1 0,0 0,7 0,-9-3,15 2,-22-11,15 10,-15-5,5 7,7 0,-6 0,6 0,-7 4,3-3,-3 2,3-3,1 0,-4 0,7 0,-7 0,7 0,-6 0,17-3,-15 2,30-3,-25 4,30 0,-30 0,11 0,-16 0,1 0,8 0,-7 0,5 0,-9 0,2 0,0-4,1 3,4-3,-4 4,11-3,-13 2,9-3,-12 4</inkml:trace>
-</inkml:ink>
-</file>
-
-<file path=word/ink/ink38.xml><?xml version="1.0" encoding="utf-8"?>
-<inkml:ink xmlns:inkml="http://www.w3.org/2003/InkML">
-  <inkml:definitions>
-    <inkml:context xml:id="ctx0">
-      <inkml:inkSource xml:id="inkSrc0">
-        <inkml:traceFormat>
-          <inkml:channel name="X" type="integer" min="-2.14748E9" max="2.14748E9" units="cm"/>
-          <inkml:channel name="Y" type="integer" min="-2.14748E9" max="2.14748E9" units="cm"/>
-        </inkml:traceFormat>
-        <inkml:channelProperties>
-          <inkml:channelProperty channel="X" name="resolution" value="1000" units="1/cm"/>
-          <inkml:channelProperty channel="Y" name="resolution" value="1000" units="1/cm"/>
-        </inkml:channelProperties>
-      </inkml:inkSource>
-      <inkml:timestamp xml:id="ts0" timeString="2020-10-13T22:19:34.235"/>
-    </inkml:context>
-    <inkml:brush xml:id="br0">
-      <inkml:brushProperty name="width" value="0.2" units="cm"/>
-      <inkml:brushProperty name="height" value="0.4" units="cm"/>
-      <inkml:brushProperty name="color" value="#FF2500"/>
-      <inkml:brushProperty name="tip" value="rectangle"/>
-      <inkml:brushProperty name="rasterOp" value="maskPen"/>
-    </inkml:brush>
-  </inkml:definitions>
-  <inkml:trace contextRef="#ctx0" brushRef="#br0">1700 111,'-25'-5,"0"4,19-4,-5 5,-5 0,4 0,1-9,1 6,-1-7,-6 10,-10 0,8 0,-7 0,4-10,-11 8,-21-18,1 18,8-8,9 5,24 4,-9-4,8 5,-3 0,5-5,0 4,-5-4,4 5,-4 0,5 0,0-5,-5 4,4-4,-4 5,5 0,-10 0,2 0,-32 0,27 0,-36 0,44 0,-29 0,30 0,-11 0,15 0,-5 0,4 0,-4 0,5 0,-1 0,-3 0,2 0,-3 0,10 10,-4-8,-11 3,12-2,-46-1,47 13,-76-7,67 2,-63-10,63 0,-24 0,24 0,0 0,1 0,5 0,0 4,-5-2,3 3,-2-5,3 0,6 9,-9-6,8 6,-9-9,5 0,0 0,-5 0,4 0,1 10,1-7,4 6,-5-9,-5 0,3 0,41-4,-18 2,40-3,-38 5,-1-5,-1 4,1-4,6 5,5-5,-5 4,9-4,-13 5,8 0,-10 0,-5-10,13 8,-5-8,8 10,3 0,-11 0,11 0,-12 0,22 0,-19 0,34-5,-34 4,34-9,-34 9,14-4,-14 5,-4 0,4 0,-5 0,0 5,5-4,-4 4,9-5,-9 0,9 0,-9 0,9 0,-14 10,17-8,-15 8,16-10,-12 0,7 0,-7 0,7 0,-8 0,9 0,-9 0,4 0,-5 0,0 0,5 0,-4 0,4 0,-5 0,0 0,0 0,5 0,-9 0,3 0</inkml:trace>
-</inkml:ink>
-</file>
-
-<file path=word/ink/ink39.xml><?xml version="1.0" encoding="utf-8"?>
-<inkml:ink xmlns:inkml="http://www.w3.org/2003/InkML">
-  <inkml:definitions>
-    <inkml:context xml:id="ctx0">
-      <inkml:inkSource xml:id="inkSrc0">
-        <inkml:traceFormat>
-          <inkml:channel name="X" type="integer" min="-2.14748E9" max="2.14748E9" units="cm"/>
-          <inkml:channel name="Y" type="integer" min="-2.14748E9" max="2.14748E9" units="cm"/>
-          <inkml:channel name="F" type="integer" max="32767" units="dev"/>
-        </inkml:traceFormat>
-        <inkml:channelProperties>
-          <inkml:channelProperty channel="X" name="resolution" value="1000" units="1/cm"/>
-          <inkml:channelProperty channel="Y" name="resolution" value="1000" units="1/cm"/>
-          <inkml:channelProperty channel="F" name="resolution" value="0" units="1/dev"/>
-        </inkml:channelProperties>
-      </inkml:inkSource>
-      <inkml:timestamp xml:id="ts0" timeString="2020-10-13T22:24:33.045"/>
-    </inkml:context>
-    <inkml:brush xml:id="br0">
-      <inkml:brushProperty name="width" value="0.025" units="cm"/>
-      <inkml:brushProperty name="height" value="0.025" units="cm"/>
-    </inkml:brush>
-  </inkml:definitions>
-  <inkml:trace contextRef="#ctx0" brushRef="#br0">149 286 24575,'-4'-4'0,"0"-4"0,-1 0 0,-6 2 0,9-6 0,-10 8 0,8-5 0,-1-3 0,-7-1 0,3 3 0,-8-13 0,4 20 0,4-16 0,5 14 0,1 0 0,2-6 0,-11 5 0,10-6 0,-9 3 0,10-3 0,-3 3 0,0 0 0,7 5 0,-2 4 0,4-4 0,6 4 0,-9-8 0,9-1 0,-10 0 0,7-3 0,-4 7 0,5 1 0,-4 0 0,6 3 0,-5-2 0,6 3 0,-8-8 0,4 6 0,-7-2 0,6 5 0,-6-1 0,11-1 0,-10 1 0,9 1 0,-6 3 0,3-4 0,0 0 0,-3 7 0,6-5 0,-5 6 0,2-4 0,0-3 0,-3 2 0,3 1 0,4-3 0,-6 10 0,5-9 0,-6 6 0,3-8 0,-3 3 0,3-2 0,-7 7 0,10-7 0,-9 6 0,5 2 0,-3-4 0,-3 7 0,7-11 0,-8 6 0,8-2 0,-7 7 0,6-2 0,-6 2 0,7-4 0,-7 4 0,3-2 0,3-2 0,-5 0 0,5-4 0,-7 9 0,0-4 0,0 3 0,-3-7 0,2 3 0,-7-8 0,7 12 0,-10-7 0,1 4 0,1-2 0,-2-6 0,10 7 0,-7-7 0,3 3 0,-3-4 0,3 7 0,1-1 0,-3 2 0,5 0 0,-10-7 0,11 6 0,-2 2 0,-1-4 0,3 7 0,-3-8 0,4 5 0,0 3 0,0-3 0,0 3 0,0 1 0,0-4 0,4 0 0,-3-2 0,3-2 0,-1-1 0,-2 8 0,3-7 0,4 8 0,-7-5 0,7 4 0,-8-6 0,0 1 0</inkml:trace>
-  <inkml:trace contextRef="#ctx0" brushRef="#br0" timeOffset="2069">282 695 24575,'0'-13'0,"0"0"0,0 5 0,0-5 0,0 4 0,0-3 0,0 3 0,0-3 0,0 2 0,-4 2 0,3 8 0,-2 5 0,3 7 0,7-7 0,-5 7 0,9-11 0,-10 6 0,3-2 0,0 0 0,-3 6 0,10-2 0,-9 4 0,13-4 0,-10-5 0,4 3 0,-2-5 0,-6 9 0,7-10 0,-7-1 0,3-5 0,-4-7 0,0 3 0,0-4 0,-4 9 0,3 7 0,5-1 0,1 6 0,7-1 0,-3-1 0,-4-5 0,-2-3 0,-3-10 0,0 3 0,0-3 0,-3 6 0,2-5 0,-11 10 0,7-3 0,-8 4 0,5 0 0,3-4 0,1 7 0,0-6 0,-8 14 0,2-9 0,-10 6 0,14-4 0,-5-4 0,10 4 0,-3-4 0</inkml:trace>
-</inkml:ink>
-</file>
-
-<file path=word/ink/ink4.xml><?xml version="1.0" encoding="utf-8"?>
+  <inkml:trace contextRef="#ctx0" brushRef="#br0">2151 77,'-31'-9,"6"-2,13 10,-1-3,-4 4,-16-4,-3 3,-11-6,20 6,-27-7,38 7,-42-6,45 6,-34-7,34 7,-30-3,31 4,-23-4,20 4,-10-4,12 4,-3 0,6 0,-2 0,0 0,2 0,-2 0,-1 0,0 0,0 0,1 0,3 0,-3 0,-5 0,-28 0,6 7,-4-5,12 6,9-5,3-2,-4 3,6-4,2 0,-5 0,11 0,0 4,-6-3,12 6,-16-6,14 3,-7-4,-1 0,4 0,-15 4,13-3,-32 2,29-3,-37 0,38 0,-41 0,39 0,-43 0,44 0,-44 0,43 0,-43 0,40 0,-45 0,44 0,-51 0,54 0,-45 4,46-3,-39 3,40-4,-36 4,37-3,-34 6,34-6,-19 3,23-4,-15 0,13 0,-17 0,18 0,-10 0,14 7,-5-5,6 6</inkml:trace>
+</inkml:ink>
+</file>
+
+<file path=word/ink/ink5.xml><?xml version="1.0" encoding="utf-8"?>
 <inkml:ink xmlns:inkml="http://www.w3.org/2003/InkML">
   <inkml:definitions>
     <inkml:context xml:id="ctx0">
@@ -4068,21 +4647,77 @@
 </inkml:ink>
 </file>
 
-<file path=word/ink/ink40.xml><?xml version="1.0" encoding="utf-8"?>
-<inkml:ink xmlns:inkml="http://www.w3.org/2003/InkML">
-  <inkml:definitions>
-    <inkml:context xml:id="ctx0">
-      <inkml:inkSource xml:id="inkSrc0">
-        <inkml:traceFormat>
-          <inkml:channel name="X" type="integer" min="-2.14748E9" max="2.14748E9" units="cm"/>
-          <inkml:channel name="Y" type="integer" min="-2.14748E9" max="2.14748E9" units="cm"/>
-        </inkml:traceFormat>
-        <inkml:channelProperties>
-          <inkml:channelProperty channel="X" name="resolution" value="1000" units="1/cm"/>
-          <inkml:channelProperty channel="Y" name="resolution" value="1000" units="1/cm"/>
-        </inkml:channelProperties>
-      </inkml:inkSource>
-      <inkml:timestamp xml:id="ts0" timeString="2020-10-13T22:07:58.206"/>
+<file path=word/ink/ink50.xml><?xml version="1.0" encoding="utf-8"?>
+<inkml:ink xmlns:inkml="http://www.w3.org/2003/InkML">
+  <inkml:definitions>
+    <inkml:context xml:id="ctx0">
+      <inkml:inkSource xml:id="inkSrc0">
+        <inkml:traceFormat>
+          <inkml:channel name="X" type="integer" min="-2.14748E9" max="2.14748E9" units="cm"/>
+          <inkml:channel name="Y" type="integer" min="-2.14748E9" max="2.14748E9" units="cm"/>
+        </inkml:traceFormat>
+        <inkml:channelProperties>
+          <inkml:channelProperty channel="X" name="resolution" value="1000" units="1/cm"/>
+          <inkml:channelProperty channel="Y" name="resolution" value="1000" units="1/cm"/>
+        </inkml:channelProperties>
+      </inkml:inkSource>
+      <inkml:timestamp xml:id="ts0" timeString="2020-10-13T22:20:05.231"/>
+    </inkml:context>
+    <inkml:brush xml:id="br0">
+      <inkml:brushProperty name="width" value="0.2" units="cm"/>
+      <inkml:brushProperty name="height" value="0.4" units="cm"/>
+      <inkml:brushProperty name="color" value="#FF2500"/>
+      <inkml:brushProperty name="tip" value="rectangle"/>
+      <inkml:brushProperty name="rasterOp" value="maskPen"/>
+    </inkml:brush>
+  </inkml:definitions>
+  <inkml:trace contextRef="#ctx0" brushRef="#br0">542 11,'-35'0,"4"0,20 0,0 0,-5 0,4 0,-4 0,5 0,-1 0,-3 0,7-5,-7 4,9-4,-5 5,0 10,-5-8,4 3,-4-6,5-4,0 5,-20 5,15-4,-25 4,28-5,-8 0,10 0,0 0,-5 0,4 0,-29 0,29 5,-18-4,30 4</inkml:trace>
+</inkml:ink>
+</file>
+
+<file path=word/ink/ink51.xml><?xml version="1.0" encoding="utf-8"?>
+<inkml:ink xmlns:inkml="http://www.w3.org/2003/InkML">
+  <inkml:definitions>
+    <inkml:context xml:id="ctx0">
+      <inkml:inkSource xml:id="inkSrc0">
+        <inkml:traceFormat>
+          <inkml:channel name="X" type="integer" min="-2.14748E9" max="2.14748E9" units="cm"/>
+          <inkml:channel name="Y" type="integer" min="-2.14748E9" max="2.14748E9" units="cm"/>
+        </inkml:traceFormat>
+        <inkml:channelProperties>
+          <inkml:channelProperty channel="X" name="resolution" value="1000" units="1/cm"/>
+          <inkml:channelProperty channel="Y" name="resolution" value="1000" units="1/cm"/>
+        </inkml:channelProperties>
+      </inkml:inkSource>
+      <inkml:timestamp xml:id="ts0" timeString="2020-10-13T22:19:54.957"/>
+    </inkml:context>
+    <inkml:brush xml:id="br0">
+      <inkml:brushProperty name="width" value="0.2" units="cm"/>
+      <inkml:brushProperty name="height" value="0.4" units="cm"/>
+      <inkml:brushProperty name="color" value="#FF2500"/>
+      <inkml:brushProperty name="tip" value="rectangle"/>
+      <inkml:brushProperty name="rasterOp" value="maskPen"/>
+    </inkml:brush>
+  </inkml:definitions>
+  <inkml:trace contextRef="#ctx0" brushRef="#br0">0 1,'29'6,"-3"-1,-15-5,5 5,-4-4,4 4,-5-5,0 0,5 9,-4-6,4 7,-5-10,0 0,5 0,-4 0,4 0,-5 0,0-5,4 4,-2-4,2 5,-4 0,0-5,5 3,-4-12,4 11,-10-2,9 7,-3 2,5-4,-1 0,5 0,-3 0,58-5,-47 4,32-2,-4 1,-37 7,68-4,-76 4,23-5,-24 0,0 0,0 0,0 0,15 0,-12 0,27 0,-27 0,36 0,-33 0,43 0,-43 0,38 0,-39 0,29 10,-30-7,10 6,-14-9,0 0,10 0,-8 0,37 0,-31 0,65 5,-62-4,57 4,-62-5,43-5,-43 4,33-4,-35 5,10 0,-9 0,-4 0,4 0,-10-5,9 14,-3-12,5 13,-1-10,-5 0,0 0,5 0,-4 0,4 0,-5 0,0 0,5 0,-4 0,14 0,-8 0,28 0,-24 0,23-5,-26 4,3-4,-11 0,-7 4,-4-4</inkml:trace>
+</inkml:ink>
+</file>
+
+<file path=word/ink/ink52.xml><?xml version="1.0" encoding="utf-8"?>
+<inkml:ink xmlns:inkml="http://www.w3.org/2003/InkML">
+  <inkml:definitions>
+    <inkml:context xml:id="ctx0">
+      <inkml:inkSource xml:id="inkSrc0">
+        <inkml:traceFormat>
+          <inkml:channel name="X" type="integer" min="-2.14748E9" max="2.14748E9" units="cm"/>
+          <inkml:channel name="Y" type="integer" min="-2.14748E9" max="2.14748E9" units="cm"/>
+        </inkml:traceFormat>
+        <inkml:channelProperties>
+          <inkml:channelProperty channel="X" name="resolution" value="1000" units="1/cm"/>
+          <inkml:channelProperty channel="Y" name="resolution" value="1000" units="1/cm"/>
+        </inkml:channelProperties>
+      </inkml:inkSource>
+      <inkml:timestamp xml:id="ts0" timeString="2020-10-13T22:06:02.330"/>
     </inkml:context>
     <inkml:brush xml:id="br0">
       <inkml:brushProperty name="width" value="0.2" units="cm"/>
@@ -4092,53 +4727,25 @@
       <inkml:brushProperty name="rasterOp" value="maskPen"/>
     </inkml:brush>
   </inkml:definitions>
-  <inkml:trace contextRef="#ctx0" brushRef="#br0">1 177,'24'-17,"5"6,-21 6,7 0,1-6,1-1,5-4,10 10,-17-4,9 8,-18-2,0-6,9 7,-13-11,18 12,-13-3,9 0,-5 4,0-4,5 5,-4 0,4 0,-10-5,9 4,-13-14,18 13,-13-8,9 10,-5 0,0 0,5 0,-9 5,7-4,-7 9,4-9,0 4,4-5,-7 5,6-4,-8 4,5-5,5 0,1 10,0-8,-1 8,-5-10,-5 5,14-4,-12 4,13-5,-10 0,-5 5,14-4,-12 4,13 0,-10-4,0 14,5-13,-4 8,4-10,-5 0,0 5,5-4,-4 4,4-5,-5 0,0 5,5-4,-4 4,8-5,-7 0,-2 5,3-4,-6 4,7-5,-4 0,0 0,5 10,-4-8,4 8,-10-10,9 0,-3 5,5-4,-1 4,-5-5,0 0,5 9,-4-6,-1 2,9-7,-12-2,18 4,-14 0,4 0,-5 0,0 0,5 0,-4 0,-1 4,-1-2,15-2,-9-2,10 7,-17-2,-2 6,8-14,-2 4,3-4,-6 5,1 0,5 0,-3 0,2 0,-4 0,0 0,5 0,-4 0,4 0,-5 0,0 0,5 0,-4 0,4 0,-10-5,9 4,-3-4,5 5,-1 0,-5 0,0-5,5 4,-4-4,4 5,-10-10,-31 8,13-8,-24 10,6-5,9 4,-21-4,23 5,-1 0,8 0,-3 0,2 0,-8 0,-11 0,-8-5,4 4,-14 1,34 1,-20 4,19-5,0 0,1 0,5-5,0 4,-10-4,7 5,-17 0,13 0,-19 5,12-4,-16 4,16-5,-12 0,19 0,-28 0,24 0,-44-10,42 7,-41-11,48 12,-43-7,42 7,-22-3,28 5,-9-4,8 2,-7-3,7 5,-3-9,5 6,-5-7,-1 10,-10-5,8 4,-11 1,16 1,-7-1,10-1,5 6,-9-3,13 13,-13-14,9 4,-5-5,34 5,-16-4,24-1,-12 9,-10-12,12 13,-10-10,4 5,-2-4,-2 9,-2-9,-3 9,5-9,5 4,-4 5,24-3,-20 4,43 4,-35-13,56 22,-54-20,24 11,-39-15,0 5,5-4,-44-11,25 6,-38-10,1 14,16 0,-32-5,31 3,-41-12,40 11,-69-21,68 20,-59-16,58 19,-44-19,49 17,-13-17,27 19,7-4,-3 5</inkml:trace>
-</inkml:ink>
-</file>
-
-<file path=word/ink/ink41.xml><?xml version="1.0" encoding="utf-8"?>
-<inkml:ink xmlns:inkml="http://www.w3.org/2003/InkML">
-  <inkml:definitions>
-    <inkml:context xml:id="ctx0">
-      <inkml:inkSource xml:id="inkSrc0">
-        <inkml:traceFormat>
-          <inkml:channel name="X" type="integer" min="-2.14748E9" max="2.14748E9" units="cm"/>
-          <inkml:channel name="Y" type="integer" min="-2.14748E9" max="2.14748E9" units="cm"/>
-        </inkml:traceFormat>
-        <inkml:channelProperties>
-          <inkml:channelProperty channel="X" name="resolution" value="1000" units="1/cm"/>
-          <inkml:channelProperty channel="Y" name="resolution" value="1000" units="1/cm"/>
-        </inkml:channelProperties>
-      </inkml:inkSource>
-      <inkml:timestamp xml:id="ts0" timeString="2020-10-13T22:06:25.163"/>
-    </inkml:context>
-    <inkml:brush xml:id="br0">
-      <inkml:brushProperty name="width" value="0.2" units="cm"/>
-      <inkml:brushProperty name="height" value="0.4" units="cm"/>
-      <inkml:brushProperty name="color" value="#FFFC00"/>
-      <inkml:brushProperty name="tip" value="rectangle"/>
-      <inkml:brushProperty name="rasterOp" value="maskPen"/>
-    </inkml:brush>
-  </inkml:definitions>
-  <inkml:trace contextRef="#ctx0" brushRef="#br0">506 206,'29'-6,"-3"1,-15 5,-5-9,13 6,-10-7,12 10,-10 0,-5-5,13 4,-10-4,12 5,-10 0,0 0,4 0,-2 0,2 0,-4 0,0 0,5 0,-8 5,6-4,-8 4,5-5,10 0,-8 0,8 0,-10 0,0 0,5 5,-4-4,4 4,-5-5,5 0,1 0,10 0,-9 0,22 10,-24-8,24 8,-26-10,7 0,-10 0,9 5,-6-4,6 4,-9-5,5 0,-3 0,37 5,-31-4,80 9,-70-9,37 4,-11 5,-34-8,48 13,-38-9,3 0,-9-1,-14-5,5 0,-8 5,6-4,-8 4,5-5,10 0,-8 0,3 10,-1-8,-8 8,19-10,-13 0,13 5,-9-4,5 4,-5-5,9 5,-13 1,13 0,-14-1,18-5,-15 0,20 0,-21 0,16 0,-16 0,21 0,-20 0,25 0,-30-10,34 3,-33-4,24 6,-23 5,9 0,-9 0,-1-5,-1 4,1-4,6 5,0 0,-6-5,-1 3,1-2,6 4,0 0,-1 0,-1-10,3 7,-6-11,-3 7,-4 1,6 1,2 5,-2-5,3 4,-11-14,11 13,-8-8,-34 10,19 0,-26-5,25 4,-31-4,22 5,-51 0,52 0,-22-5,23 4,4-14,-1 13,7-8,-9 10,-1 0,0 0,6-5,-9 4,7-4,-9 5,6 0,0-5,-2 4,-4-9,5 9,1-14,0 12,4-6,1 9,1 0,-1-5,-2 3,-3-2,5 4,5-5,-18 3,14-3,-36-4,30 6,-34-17,34 8,-25 0,23 2,-4 5,6 4,5-4,0 5,-5 0,3 0,-3 0,10-5,-9 4,3-4,0 10,-3-4,9-6,-10 7,-1-10,-10 18,8-9,-16 4,15-5,-12 5,15-4,-9 13,8-11,-10 12,11-14,-4 9,4-9,-10 9,9-9,-28 18,24-15,-15 11,2-6,19-6,-35 7,35-10,-24 0,21 0,-3 0,6 9,5-6,0 2,-5-7,4-3,1 10,-4-4,7 4,-13-5,14-5,-8 4,9 6,-39-3,25 8,-70 0,68-8,-73 13,75-14,-60 4,61-5,-41 0,44 0,-25 0,28 0,-8 0,10 0,0 0,-5 0,4 0,-4 0,5 0,-1 0,-4 0,-11 0,8 0,-41 0,40 0,-50 5,53-9,-24 8,34 1,-3-3,10 8</inkml:trace>
-</inkml:ink>
-</file>
-
-<file path=word/ink/ink42.xml><?xml version="1.0" encoding="utf-8"?>
-<inkml:ink xmlns:inkml="http://www.w3.org/2003/InkML">
-  <inkml:definitions>
-    <inkml:context xml:id="ctx0">
-      <inkml:inkSource xml:id="inkSrc0">
-        <inkml:traceFormat>
-          <inkml:channel name="X" type="integer" min="-2.14748E9" max="2.14748E9" units="cm"/>
-          <inkml:channel name="Y" type="integer" min="-2.14748E9" max="2.14748E9" units="cm"/>
-        </inkml:traceFormat>
-        <inkml:channelProperties>
-          <inkml:channelProperty channel="X" name="resolution" value="1000" units="1/cm"/>
-          <inkml:channelProperty channel="Y" name="resolution" value="1000" units="1/cm"/>
-        </inkml:channelProperties>
-      </inkml:inkSource>
-      <inkml:timestamp xml:id="ts0" timeString="2020-10-13T22:08:28.460"/>
+  <inkml:trace contextRef="#ctx0" brushRef="#br0">1 22,'29'0,"-3"0,-15 0,5-9,-4 6,28-7,-23 10,18 0,-24 0,0 0,5 0,-4 0,4 0,-5 0,0 0,5 0,11 0,2 0,-1 0,-7 0,-10 0,10 0,-8 0,32 0,-28 0,38 5,-39-4,29 4,-30-5,15 5,-13-4,0 4,-6 0,-1-4,1 4,6-5,0 0,-1 0,-10 10,19-7,-16 6,27-9,-23 0,23 0,-22 0,26 0,-25 0,16 0,-14 0,10 5,-9-4,12 4,-16-5,2 5,-7-4,7 4,-2 0,11-4,-13 4,9-5,-9 0,9 10,-9-8,24 8,-20-10,34 5,-35-4,26 4,-28-5,8 0,-10 0,0 0,5 0,-4 0,4 0,-5 0,0 0,4 0,-2 0,3 0,-6 0,1 0,5 0,-3 0,2 0,-4 0,0 0,5 0,1-5,0 4,9-4,-13 5,3-5,-6 4,-4-4,15 5,-8 0,-2 0,-2-10,2 8,2-8,3 5,-6 4,-9-14,14 12,-13-11,17 13,-16-4,7 5</inkml:trace>
+</inkml:ink>
+</file>
+
+<file path=word/ink/ink53.xml><?xml version="1.0" encoding="utf-8"?>
+<inkml:ink xmlns:inkml="http://www.w3.org/2003/InkML">
+  <inkml:definitions>
+    <inkml:context xml:id="ctx0">
+      <inkml:inkSource xml:id="inkSrc0">
+        <inkml:traceFormat>
+          <inkml:channel name="X" type="integer" min="-2.14748E9" max="2.14748E9" units="cm"/>
+          <inkml:channel name="Y" type="integer" min="-2.14748E9" max="2.14748E9" units="cm"/>
+        </inkml:traceFormat>
+        <inkml:channelProperties>
+          <inkml:channelProperty channel="X" name="resolution" value="1000" units="1/cm"/>
+          <inkml:channelProperty channel="Y" name="resolution" value="1000" units="1/cm"/>
+        </inkml:channelProperties>
+      </inkml:inkSource>
+      <inkml:timestamp xml:id="ts0" timeString="2020-10-13T22:32:55.246"/>
     </inkml:context>
     <inkml:brush xml:id="br0">
       <inkml:brushProperty name="width" value="0.2" units="cm"/>
@@ -4148,25 +4755,53 @@
       <inkml:brushProperty name="rasterOp" value="maskPen"/>
     </inkml:brush>
   </inkml:definitions>
-  <inkml:trace contextRef="#ctx0" brushRef="#br0">1 0,'29'0,"-4"0,-18 10,2-7,7 6,-2-9,6 0,-9 0,0 0,5 0,-9 5,8-4,-9 4,5-5,10 0,-8 0,8 0,-10 0,0 0,5 0,-4 0,4 0,-5 0,0 0,5 0,-4 0,4 0,0 0,-4 0,28 0,-18 0,29 0,-26 0,1 0,-10 0,-5 0,0 5,5-4,-4 4,4-5,-10 10,9-7,-3 6,5-9,-1 0,10 0,-12 0,17 0,-19 5,14-4,-13 4,32 0,-28-4,38 4,-39-5,34 5,-34-4,34 4,-34-5,19 0,-18 0,5 0,-5 0,-1 10,0-8,-4 8,4-10,0 0,1 0,10 0,-9 0,8 0,-14 0,9-5,-9 4,8 1,-7 1,12-1,-6-1,17 1,-11 1,11 4,-18-5,8 0,-14 0,9-5,-4 4,-5 1,3 1,-9-6,5 2,10-6,-8 9,8 0,-10 0,0 0,5 0,-4 0,4 0,-10-5,8 8,-1-6,4 8,3-20,-7 11,17-11,-15 15,25 0,-25 0,5-5,-10 4,-9-9,19 14,-12-8,13 9,-10-5,0-10,5 8,-4-8,4 10,-5-5,0 4,5-4,-4 5,4 0,-5 0,0 0,5 0,-4 0,4 0,-5 0,0 0,0 0,4 0,3 0,-1 0,-2 0,1 0,-3 0,2 0,-4 0,0 0,5 0,-4 0,4 0,-5 0,0 0</inkml:trace>
-</inkml:ink>
-</file>
-
-<file path=word/ink/ink43.xml><?xml version="1.0" encoding="utf-8"?>
-<inkml:ink xmlns:inkml="http://www.w3.org/2003/InkML">
-  <inkml:definitions>
-    <inkml:context xml:id="ctx0">
-      <inkml:inkSource xml:id="inkSrc0">
-        <inkml:traceFormat>
-          <inkml:channel name="X" type="integer" min="-2.14748E9" max="2.14748E9" units="cm"/>
-          <inkml:channel name="Y" type="integer" min="-2.14748E9" max="2.14748E9" units="cm"/>
-        </inkml:traceFormat>
-        <inkml:channelProperties>
-          <inkml:channelProperty channel="X" name="resolution" value="1000" units="1/cm"/>
-          <inkml:channelProperty channel="Y" name="resolution" value="1000" units="1/cm"/>
-        </inkml:channelProperties>
-      </inkml:inkSource>
-      <inkml:timestamp xml:id="ts0" timeString="2020-10-13T22:08:22.654"/>
+  <inkml:trace contextRef="#ctx0" brushRef="#br0">1 9,'27'0,"-3"0,-16 0,1 0,3-4,-3 3,3-2,1 3,-4 0,3 0,4 0,-6 0,6 0,-7 0,-1 0,5 0,-4 0,3 0,0 3,-2-2,2 3,0-4,-6 8,1 1</inkml:trace>
+</inkml:ink>
+</file>
+
+<file path=word/ink/ink54.xml><?xml version="1.0" encoding="utf-8"?>
+<inkml:ink xmlns:inkml="http://www.w3.org/2003/InkML">
+  <inkml:definitions>
+    <inkml:context xml:id="ctx0">
+      <inkml:inkSource xml:id="inkSrc0">
+        <inkml:traceFormat>
+          <inkml:channel name="X" type="integer" min="-2.14748E9" max="2.14748E9" units="cm"/>
+          <inkml:channel name="Y" type="integer" min="-2.14748E9" max="2.14748E9" units="cm"/>
+        </inkml:traceFormat>
+        <inkml:channelProperties>
+          <inkml:channelProperty channel="X" name="resolution" value="1000" units="1/cm"/>
+          <inkml:channelProperty channel="Y" name="resolution" value="1000" units="1/cm"/>
+        </inkml:channelProperties>
+      </inkml:inkSource>
+      <inkml:timestamp xml:id="ts0" timeString="2020-10-13T22:19:56.660"/>
+    </inkml:context>
+    <inkml:brush xml:id="br0">
+      <inkml:brushProperty name="width" value="0.2" units="cm"/>
+      <inkml:brushProperty name="height" value="0.4" units="cm"/>
+      <inkml:brushProperty name="color" value="#FF2500"/>
+      <inkml:brushProperty name="tip" value="rectangle"/>
+      <inkml:brushProperty name="rasterOp" value="maskPen"/>
+    </inkml:brush>
+  </inkml:definitions>
+  <inkml:trace contextRef="#ctx0" brushRef="#br0">1 28,'29'0,"-3"0,-15 0,4 0,3 0,47 0,-32 0,48 0,-60 0,33 0,-36 0,51 0,-49 0,25 0,10 5,-33-4,67 4,-70-5,65 0,-63 0,48 0,-53 0,34-5,-9 9,10-8,-2 9,-21-5,7 0,-20 0,20 0,-17 0,4 0,-6 0,-5 0,0 0,5 0,-4 0,4 0,-5 0,0 0,0 0,5 0,1 0,0 0,-1 0,5 0,11 0,-6 0,0-5,-17 4,-2-9,4 9,9-4,-6 5,6 0,-9 0,15-5,-11 4,20-4,-22 5,18 0,-13 0,14 0,-14 0,13-5,-23 13,12-15,-14 15,5-8,5-3,-4 16,4-15,-10 11,-1-9</inkml:trace>
+</inkml:ink>
+</file>
+
+<file path=word/ink/ink55.xml><?xml version="1.0" encoding="utf-8"?>
+<inkml:ink xmlns:inkml="http://www.w3.org/2003/InkML">
+  <inkml:definitions>
+    <inkml:context xml:id="ctx0">
+      <inkml:inkSource xml:id="inkSrc0">
+        <inkml:traceFormat>
+          <inkml:channel name="X" type="integer" min="-2.14748E9" max="2.14748E9" units="cm"/>
+          <inkml:channel name="Y" type="integer" min="-2.14748E9" max="2.14748E9" units="cm"/>
+        </inkml:traceFormat>
+        <inkml:channelProperties>
+          <inkml:channelProperty channel="X" name="resolution" value="1000" units="1/cm"/>
+          <inkml:channelProperty channel="Y" name="resolution" value="1000" units="1/cm"/>
+        </inkml:channelProperties>
+      </inkml:inkSource>
+      <inkml:timestamp xml:id="ts0" timeString="2020-10-13T22:06:59.456"/>
     </inkml:context>
     <inkml:brush xml:id="br0">
       <inkml:brushProperty name="width" value="0.2" units="cm"/>
@@ -4176,25 +4811,25 @@
       <inkml:brushProperty name="rasterOp" value="maskPen"/>
     </inkml:brush>
   </inkml:definitions>
-  <inkml:trace contextRef="#ctx0" brushRef="#br0">1 0,'34'12,"-7"-2,-12-10,-4 0,0 0,5 0,-4 0,-1 5,-1-4,11 4,-7-5,22 5,-18-4,14 14,-14-13,32 13,-27-14,29 4,-34-5,27 0,-23 0,29 5,-26-4,6 4,-14-5,14 0,-17 0,17 0,-14 0,5 0,-5 0,-1 5,0-4,1 4,0-5,-1 0,0 0,10 10,-6-8,15 8,-21-10,7 0,-10 0,4 0,-2 0,-2 5,-2-4,2 4,6-5,0 0,-1 0,-5 0,0 0,5 0,-4 0,4 0,-5 0,0 0,5 0,-4 0,4 0,-5 0,15-5,-17 9,21-18,-23 17,14-13,-9 10,4 0,-5 0,0 0,5 0,1 0,0 0,8 0,-11 0,6 0,-13-5,2 4,2-4,6 10,0-4,-6-1,-1-1,1-4,6 5,0 0,-1 0,-10-10,4 7,6-2,-3 7,3-2,-6-2,-4-3,15 5,-8 0,8 0,-10 0,0 0,5 0,-4 5,4-3,0-7,1 2,0-7,-1 10,-1 0,3 0,-1 0,-2 0,-4 5,0-4,5-6,-8-2,6-4,-8 6,5 10,10-4,-12-1,5-1,-14-4</inkml:trace>
-</inkml:ink>
-</file>
-
-<file path=word/ink/ink44.xml><?xml version="1.0" encoding="utf-8"?>
-<inkml:ink xmlns:inkml="http://www.w3.org/2003/InkML">
-  <inkml:definitions>
-    <inkml:context xml:id="ctx0">
-      <inkml:inkSource xml:id="inkSrc0">
-        <inkml:traceFormat>
-          <inkml:channel name="X" type="integer" min="-2.14748E9" max="2.14748E9" units="cm"/>
-          <inkml:channel name="Y" type="integer" min="-2.14748E9" max="2.14748E9" units="cm"/>
-        </inkml:traceFormat>
-        <inkml:channelProperties>
-          <inkml:channelProperty channel="X" name="resolution" value="1000" units="1/cm"/>
-          <inkml:channelProperty channel="Y" name="resolution" value="1000" units="1/cm"/>
-        </inkml:channelProperties>
-      </inkml:inkSource>
-      <inkml:timestamp xml:id="ts0" timeString="2020-10-13T22:13:08.629"/>
+  <inkml:trace contextRef="#ctx0" brushRef="#br0">1650 73,'-35'0,"-15"-9,-1-1,12 5,-47-15,70 20,5 0,-15-5,11 4,-10-4,13 5,-3 0,2 0,-8 0,-6 0,8 0,-42 0,42 0,-61 0,60 0,-50 0,53 0,-39-10,40 8,-34-3,34 6,-15 4,20-5,-34 5,25-4,-55 4,57-5,-43 10,45-8,-34 8,34-10,-20 5,19-4,-5 4,5-5,-9 0,12 0,-11 10,12-8,-8 8,9-10,-4 0,5 0,-10 0,8 0,-28 5,25-4,-15 9,20-9,0 9,-5-9,4 4,1 4,1-6,4 7,-5-10,34 5,-6 1,21 0,12 4,-27-9,37 13,4 1,-17-9,27 12,-3-2,-38-13,46 6,-63-4,14-3,-19 2,0-4,5-4,-4 7,4-7,-5 9,30-14,-18 6,52-7,-50 10,49 0,-56 0,32 0,-36 0,11 5,-7-4,4 4,-5-5,8 5,-11-4,16 9,-12-9,9 4,-10-5,14 0,-17 0,32 0,-31 0,21 0,-19 0,0 0,-1 0,-5 0,0 5,0-4,5 4,-4-5,4 0,-5 0,0 0,4 0,-2 0,3 0,-6 0,1 0,5 0,-3 0,2 0,-9-5,9 4,-3-4,5 5,4 0,-9 0,14-5,-18 4,7-4</inkml:trace>
+</inkml:ink>
+</file>
+
+<file path=word/ink/ink56.xml><?xml version="1.0" encoding="utf-8"?>
+<inkml:ink xmlns:inkml="http://www.w3.org/2003/InkML">
+  <inkml:definitions>
+    <inkml:context xml:id="ctx0">
+      <inkml:inkSource xml:id="inkSrc0">
+        <inkml:traceFormat>
+          <inkml:channel name="X" type="integer" min="-2.14748E9" max="2.14748E9" units="cm"/>
+          <inkml:channel name="Y" type="integer" min="-2.14748E9" max="2.14748E9" units="cm"/>
+        </inkml:traceFormat>
+        <inkml:channelProperties>
+          <inkml:channelProperty channel="X" name="resolution" value="1000" units="1/cm"/>
+          <inkml:channelProperty channel="Y" name="resolution" value="1000" units="1/cm"/>
+        </inkml:channelProperties>
+      </inkml:inkSource>
+      <inkml:timestamp xml:id="ts0" timeString="2020-10-13T22:17:43.888"/>
     </inkml:context>
     <inkml:brush xml:id="br0">
       <inkml:brushProperty name="width" value="0.2" units="cm"/>
@@ -4204,25 +4839,25 @@
       <inkml:brushProperty name="rasterOp" value="maskPen"/>
     </inkml:brush>
   </inkml:definitions>
-  <inkml:trace contextRef="#ctx0" brushRef="#br0">1 24,'35'-6,"-4"1,-20 5,9 5,-11 1,10 0,-8-1,16-5,-7 0,25 10,-29-8,48 13,-49-19,63 18,-63-17,40 8,-32-6,0 1,3-4,-14 8,8-9,-7 5,7 0,-7 0,7 0,-7 0,-3-10,0 8,-4-8,15 10,-7 5,6-4,-9 4,0-5,5 0,-4 0,4 0,-5 0,0 0,24 5,-13-4,30 9,-28-9,27 13,-24-11,15 7,-25-10,3 0,-7 0,-2 4,-2-2,2 3,6-5,0 0,-1 0,-5 0,0 0,15 4,-12-2,32 3,-31-5,35 4,-34-2,34 3,-34-5,15 9,-15-6,-4 6,4-9,-5 0,0 0,4 0,-2 0,2 0,-4 0,0 0,5 0,6 0,-3 0,11-4,-17 2,13-3,-14 5,14 0,-13 0,8-5,-10 4,15-4,-12 5,12 0,-10 0,1 0,0-5,8 4,-11-4,31 5,-28 0,38-10,-39 8,29-8,-30 10,20-5,-17 4,9-4,-10 5,-1 0,0 0,-4 0,4-5,-5 4,0-4,0 0,5 4,1-4,-5-5,3 8,-9-8,10 10,-4 5,4-4,-5 4,9-5,-6 0,26 0,-24-5,39 4,-38-4,43 5,-48-5,41 4,-42-4,20 5,-20 0,5 0,-4 0,4 0,-5 0,-5-10,13 7,-10-6,12 9,-5-5,-9 8,8-6,-5 7,3-4,3-4,-5 2,-1-3,6 5,-8 0,1 0</inkml:trace>
-</inkml:ink>
-</file>
-
-<file path=word/ink/ink45.xml><?xml version="1.0" encoding="utf-8"?>
-<inkml:ink xmlns:inkml="http://www.w3.org/2003/InkML">
-  <inkml:definitions>
-    <inkml:context xml:id="ctx0">
-      <inkml:inkSource xml:id="inkSrc0">
-        <inkml:traceFormat>
-          <inkml:channel name="X" type="integer" min="-2.14748E9" max="2.14748E9" units="cm"/>
-          <inkml:channel name="Y" type="integer" min="-2.14748E9" max="2.14748E9" units="cm"/>
-        </inkml:traceFormat>
-        <inkml:channelProperties>
-          <inkml:channelProperty channel="X" name="resolution" value="1000" units="1/cm"/>
-          <inkml:channelProperty channel="Y" name="resolution" value="1000" units="1/cm"/>
-        </inkml:channelProperties>
-      </inkml:inkSource>
-      <inkml:timestamp xml:id="ts0" timeString="2020-10-13T22:20:05.231"/>
+  <inkml:trace contextRef="#ctx0" brushRef="#br0">0 90,'25'5,"-1"-4,-18 4,15-10,-8 4,8 5,-10-1,5 7,6-10,-4 0,17 0,-20 0,20 0,-21 0,7 0,-10 0,19-5,-14 3,19-2,-18 4,0 0,-1 0,0 0,1 0,0 0,-1 0,-5 0,0 0,5 0,-4 0,28 0,-23 0,38 0,-39 0,34 0,-34 0,29 0,-30 0,15 0,-17 0,7 0,-8 0,4 0,-5 9,0-6,5 6,-4-13,4 2,0-3,1 5,15 0,-3 0,9 0,-15 0,3 0,-14 0,4 0,-5 0,0 0,5 0,6 5,-4-4,22 4,-24-5,24 0,-26 0,11 0,-8 0,15 0,-8 0,18 0,-28-5,30 4,-33-4,35 5,-32 0,26 0,-25 0,11 0,-15 0,0 0,4 0,-2 0,3 0,-10-10,8 8,-2-8,6 10,-3 0,11 0,-11 0,15-5,-18 4,14-4,-13 5,8 0,-10 0,5 0,-4 0,4 0,-5 0,0 0,5-5,-4 4,4-4,-5 5,-5-5,13 4,-10-4,12 5,-10 0,4 0,-2 0,-2-10,-2 8,-3-8,5 5,5 4,-4-4,4 5,-5 0,0-5,10 4,-8-4,8 5,-15-5,24 4,-19-4,19 5,-14 0,-4 0,4 0,-5 9,0-6,5 7,-4-10,4 0,-5 0,0 0,0 0</inkml:trace>
+</inkml:ink>
+</file>
+
+<file path=word/ink/ink57.xml><?xml version="1.0" encoding="utf-8"?>
+<inkml:ink xmlns:inkml="http://www.w3.org/2003/InkML">
+  <inkml:definitions>
+    <inkml:context xml:id="ctx0">
+      <inkml:inkSource xml:id="inkSrc0">
+        <inkml:traceFormat>
+          <inkml:channel name="X" type="integer" min="-2.14748E9" max="2.14748E9" units="cm"/>
+          <inkml:channel name="Y" type="integer" min="-2.14748E9" max="2.14748E9" units="cm"/>
+        </inkml:traceFormat>
+        <inkml:channelProperties>
+          <inkml:channelProperty channel="X" name="resolution" value="1000" units="1/cm"/>
+          <inkml:channelProperty channel="Y" name="resolution" value="1000" units="1/cm"/>
+        </inkml:channelProperties>
+      </inkml:inkSource>
+      <inkml:timestamp xml:id="ts0" timeString="2020-10-13T22:17:47.121"/>
     </inkml:context>
     <inkml:brush xml:id="br0">
       <inkml:brushProperty name="width" value="0.2" units="cm"/>
@@ -4232,25 +4867,25 @@
       <inkml:brushProperty name="rasterOp" value="maskPen"/>
     </inkml:brush>
   </inkml:definitions>
-  <inkml:trace contextRef="#ctx0" brushRef="#br0">542 11,'-35'0,"4"0,20 0,0 0,-5 0,4 0,-4 0,5 0,-1 0,-3 0,7-5,-7 4,9-4,-5 5,0 10,-5-8,4 3,-4-6,5-4,0 5,-20 5,15-4,-25 4,28-5,-8 0,10 0,0 0,-5 0,4 0,-29 0,29 5,-18-4,30 4</inkml:trace>
-</inkml:ink>
-</file>
-
-<file path=word/ink/ink46.xml><?xml version="1.0" encoding="utf-8"?>
-<inkml:ink xmlns:inkml="http://www.w3.org/2003/InkML">
-  <inkml:definitions>
-    <inkml:context xml:id="ctx0">
-      <inkml:inkSource xml:id="inkSrc0">
-        <inkml:traceFormat>
-          <inkml:channel name="X" type="integer" min="-2.14748E9" max="2.14748E9" units="cm"/>
-          <inkml:channel name="Y" type="integer" min="-2.14748E9" max="2.14748E9" units="cm"/>
-        </inkml:traceFormat>
-        <inkml:channelProperties>
-          <inkml:channelProperty channel="X" name="resolution" value="1000" units="1/cm"/>
-          <inkml:channelProperty channel="Y" name="resolution" value="1000" units="1/cm"/>
-        </inkml:channelProperties>
-      </inkml:inkSource>
-      <inkml:timestamp xml:id="ts0" timeString="2020-10-13T22:19:54.957"/>
+  <inkml:trace contextRef="#ctx0" brushRef="#br0">1 34,'35'0,"-4"0,-20 0,0 0,5 0,1 0,34 0,-22 0,13 5,16 1,-36 0,73 4,-20 1,-13-4,27 8,-71-14,27 9,-33-9,-5 4,11-10,-15 4,13-14,-1 13,-8-8,9 10,-5 0,0 0,5 0,-4 0,4-5,-10-1,8 0,13-14,33 11,-20-7,35 11,-58 5,23-5,-28 4,9-4,-9 5,4 0,12 0,-13 0,12 0,-16 0,10 0,-8 0,23 0,-22 0,36 5,-32-4,36 4,-38-5,34 10,-34-8,20 8,-19-10,9 0,-7 0,1 0,-4 0,1 5,0-4,9 4,-12-5,11 0,-13 0,19 0,-17 0,22 0,-23 0,28-5,-26 4,35 1,-34 1,44 4,-42-5,47 5,-48-4,33 4,-35-5,30 0,-29 0,34 0,-35 0,36 0,-36 0,35 0,-34 0,29 0,-30 0,11 0,-15 0,0 0,4 0,-2 0,-2 5,-2-4,-3 4</inkml:trace>
+</inkml:ink>
+</file>
+
+<file path=word/ink/ink58.xml><?xml version="1.0" encoding="utf-8"?>
+<inkml:ink xmlns:inkml="http://www.w3.org/2003/InkML">
+  <inkml:definitions>
+    <inkml:context xml:id="ctx0">
+      <inkml:inkSource xml:id="inkSrc0">
+        <inkml:traceFormat>
+          <inkml:channel name="X" type="integer" min="-2.14748E9" max="2.14748E9" units="cm"/>
+          <inkml:channel name="Y" type="integer" min="-2.14748E9" max="2.14748E9" units="cm"/>
+        </inkml:traceFormat>
+        <inkml:channelProperties>
+          <inkml:channelProperty channel="X" name="resolution" value="1000" units="1/cm"/>
+          <inkml:channelProperty channel="Y" name="resolution" value="1000" units="1/cm"/>
+        </inkml:channelProperties>
+      </inkml:inkSource>
+      <inkml:timestamp xml:id="ts0" timeString="2020-10-13T22:16:13.463"/>
     </inkml:context>
     <inkml:brush xml:id="br0">
       <inkml:brushProperty name="width" value="0.2" units="cm"/>
@@ -4260,53 +4895,25 @@
       <inkml:brushProperty name="rasterOp" value="maskPen"/>
     </inkml:brush>
   </inkml:definitions>
-  <inkml:trace contextRef="#ctx0" brushRef="#br0">0 1,'29'6,"-3"-1,-15-5,5 5,-4-4,4 4,-5-5,0 0,5 9,-4-6,4 7,-5-10,0 0,5 0,-4 0,4 0,-5 0,0-5,4 4,-2-4,2 5,-4 0,0-5,5 3,-4-12,4 11,-10-2,9 7,-3 2,5-4,-1 0,5 0,-3 0,58-5,-47 4,32-2,-4 1,-37 7,68-4,-76 4,23-5,-24 0,0 0,0 0,0 0,15 0,-12 0,27 0,-27 0,36 0,-33 0,43 0,-43 0,38 0,-39 0,29 10,-30-7,10 6,-14-9,0 0,10 0,-8 0,37 0,-31 0,65 5,-62-4,57 4,-62-5,43-5,-43 4,33-4,-35 5,10 0,-9 0,-4 0,4 0,-10-5,9 14,-3-12,5 13,-1-10,-5 0,0 0,5 0,-4 0,4 0,-5 0,0 0,5 0,-4 0,14 0,-8 0,28 0,-24 0,23-5,-26 4,3-4,-11 0,-7 4,-4-4</inkml:trace>
-</inkml:ink>
-</file>
-
-<file path=word/ink/ink47.xml><?xml version="1.0" encoding="utf-8"?>
-<inkml:ink xmlns:inkml="http://www.w3.org/2003/InkML">
-  <inkml:definitions>
-    <inkml:context xml:id="ctx0">
-      <inkml:inkSource xml:id="inkSrc0">
-        <inkml:traceFormat>
-          <inkml:channel name="X" type="integer" min="-2.14748E9" max="2.14748E9" units="cm"/>
-          <inkml:channel name="Y" type="integer" min="-2.14748E9" max="2.14748E9" units="cm"/>
-        </inkml:traceFormat>
-        <inkml:channelProperties>
-          <inkml:channelProperty channel="X" name="resolution" value="1000" units="1/cm"/>
-          <inkml:channelProperty channel="Y" name="resolution" value="1000" units="1/cm"/>
-        </inkml:channelProperties>
-      </inkml:inkSource>
-      <inkml:timestamp xml:id="ts0" timeString="2020-10-13T22:06:02.330"/>
-    </inkml:context>
-    <inkml:brush xml:id="br0">
-      <inkml:brushProperty name="width" value="0.2" units="cm"/>
-      <inkml:brushProperty name="height" value="0.4" units="cm"/>
-      <inkml:brushProperty name="color" value="#00F900"/>
-      <inkml:brushProperty name="tip" value="rectangle"/>
-      <inkml:brushProperty name="rasterOp" value="maskPen"/>
-    </inkml:brush>
-  </inkml:definitions>
-  <inkml:trace contextRef="#ctx0" brushRef="#br0">1 22,'29'0,"-3"0,-15 0,5-9,-4 6,28-7,-23 10,18 0,-24 0,0 0,5 0,-4 0,4 0,-5 0,0 0,5 0,11 0,2 0,-1 0,-7 0,-10 0,10 0,-8 0,32 0,-28 0,38 5,-39-4,29 4,-30-5,15 5,-13-4,0 4,-6 0,-1-4,1 4,6-5,0 0,-1 0,-10 10,19-7,-16 6,27-9,-23 0,23 0,-22 0,26 0,-25 0,16 0,-14 0,10 5,-9-4,12 4,-16-5,2 5,-7-4,7 4,-2 0,11-4,-13 4,9-5,-9 0,9 10,-9-8,24 8,-20-10,34 5,-35-4,26 4,-28-5,8 0,-10 0,0 0,5 0,-4 0,4 0,-5 0,0 0,4 0,-2 0,3 0,-6 0,1 0,5 0,-3 0,2 0,-4 0,0 0,5 0,1-5,0 4,9-4,-13 5,3-5,-6 4,-4-4,15 5,-8 0,-2 0,-2-10,2 8,2-8,3 5,-6 4,-9-14,14 12,-13-11,17 13,-16-4,7 5</inkml:trace>
-</inkml:ink>
-</file>
-
-<file path=word/ink/ink48.xml><?xml version="1.0" encoding="utf-8"?>
-<inkml:ink xmlns:inkml="http://www.w3.org/2003/InkML">
-  <inkml:definitions>
-    <inkml:context xml:id="ctx0">
-      <inkml:inkSource xml:id="inkSrc0">
-        <inkml:traceFormat>
-          <inkml:channel name="X" type="integer" min="-2.14748E9" max="2.14748E9" units="cm"/>
-          <inkml:channel name="Y" type="integer" min="-2.14748E9" max="2.14748E9" units="cm"/>
-        </inkml:traceFormat>
-        <inkml:channelProperties>
-          <inkml:channelProperty channel="X" name="resolution" value="1000" units="1/cm"/>
-          <inkml:channelProperty channel="Y" name="resolution" value="1000" units="1/cm"/>
-        </inkml:channelProperties>
-      </inkml:inkSource>
-      <inkml:timestamp xml:id="ts0" timeString="2020-10-13T22:19:56.660"/>
+  <inkml:trace contextRef="#ctx0" brushRef="#br0">1 33,'29'0,"-4"0,-9 0,-3 0,2 0,1 0,1 0,0 0,-1 0,-5 0,0 0,0 0,5-9,-4 6,4-7,-5 10,0 0,5 0,-4 0,4-5,-5 4,0-4,5 5,-4 0,4 0,-5 0,0 0,10 0,-8 0,22 0,-20 0,11 0,-15 0,-1 0,6 0,-3 0,12 0,-7 0,14 0,-14 0,8 5,-14-4,4 4,-5-5,0 0,5 0,-4 0,4 0,-5 0,0 0,10 0,-8 0,32 10,-28-8,43 13,-43-14,28 9,-31-9,6 4,-9-5,15 0,-11 0,30 0,-29 0,34-5,-34 4,19-4,-18 5,0 0,-1 0,-10 10,4-8,6 8,-3-10,8 0,-10 0,-5 5,13-4,-10 4,12-5,-10 0,0 0,0 0,4 0,-2 0,2 0,-4 0,0 0,5-5,-4 4,4-4,-5 10,0-14,5 12,26-18,-19 14,51 1,-49 1,60 4,-50-5,47 0,-54 0,12 0,-4 5,-5-4,8 4,-13-5,-15 0,0 0,5 0,-4-10,4 7,-10-1,9 0,-3 7,5-7,-1 4,-5 0,0-5,5 3,-9 7,8-2,-9 6,5-9,9-5,-6 4,7-4,-15 5,-1 0</inkml:trace>
+</inkml:ink>
+</file>
+
+<file path=word/ink/ink59.xml><?xml version="1.0" encoding="utf-8"?>
+<inkml:ink xmlns:inkml="http://www.w3.org/2003/InkML">
+  <inkml:definitions>
+    <inkml:context xml:id="ctx0">
+      <inkml:inkSource xml:id="inkSrc0">
+        <inkml:traceFormat>
+          <inkml:channel name="X" type="integer" min="-2.14748E9" max="2.14748E9" units="cm"/>
+          <inkml:channel name="Y" type="integer" min="-2.14748E9" max="2.14748E9" units="cm"/>
+        </inkml:traceFormat>
+        <inkml:channelProperties>
+          <inkml:channelProperty channel="X" name="resolution" value="1000" units="1/cm"/>
+          <inkml:channelProperty channel="Y" name="resolution" value="1000" units="1/cm"/>
+        </inkml:channelProperties>
+      </inkml:inkSource>
+      <inkml:timestamp xml:id="ts0" timeString="2020-10-13T22:13:18.923"/>
     </inkml:context>
     <inkml:brush xml:id="br0">
       <inkml:brushProperty name="width" value="0.2" units="cm"/>
@@ -4316,39 +4923,11 @@
       <inkml:brushProperty name="rasterOp" value="maskPen"/>
     </inkml:brush>
   </inkml:definitions>
-  <inkml:trace contextRef="#ctx0" brushRef="#br0">1 28,'29'0,"-3"0,-15 0,4 0,3 0,47 0,-32 0,48 0,-60 0,33 0,-36 0,51 0,-49 0,25 0,10 5,-33-4,67 4,-70-5,65 0,-63 0,48 0,-53 0,34-5,-9 9,10-8,-2 9,-21-5,7 0,-20 0,20 0,-17 0,4 0,-6 0,-5 0,0 0,5 0,-4 0,4 0,-5 0,0 0,0 0,5 0,1 0,0 0,-1 0,5 0,11 0,-6 0,0-5,-17 4,-2-9,4 9,9-4,-6 5,6 0,-9 0,15-5,-11 4,20-4,-22 5,18 0,-13 0,14 0,-14 0,13-5,-23 13,12-15,-14 15,5-8,5-3,-4 16,4-15,-10 11,-1-9</inkml:trace>
-</inkml:ink>
-</file>
-
-<file path=word/ink/ink49.xml><?xml version="1.0" encoding="utf-8"?>
-<inkml:ink xmlns:inkml="http://www.w3.org/2003/InkML">
-  <inkml:definitions>
-    <inkml:context xml:id="ctx0">
-      <inkml:inkSource xml:id="inkSrc0">
-        <inkml:traceFormat>
-          <inkml:channel name="X" type="integer" min="-2.14748E9" max="2.14748E9" units="cm"/>
-          <inkml:channel name="Y" type="integer" min="-2.14748E9" max="2.14748E9" units="cm"/>
-        </inkml:traceFormat>
-        <inkml:channelProperties>
-          <inkml:channelProperty channel="X" name="resolution" value="1000" units="1/cm"/>
-          <inkml:channelProperty channel="Y" name="resolution" value="1000" units="1/cm"/>
-        </inkml:channelProperties>
-      </inkml:inkSource>
-      <inkml:timestamp xml:id="ts0" timeString="2020-10-13T22:06:59.456"/>
-    </inkml:context>
-    <inkml:brush xml:id="br0">
-      <inkml:brushProperty name="width" value="0.2" units="cm"/>
-      <inkml:brushProperty name="height" value="0.4" units="cm"/>
-      <inkml:brushProperty name="color" value="#00F900"/>
-      <inkml:brushProperty name="tip" value="rectangle"/>
-      <inkml:brushProperty name="rasterOp" value="maskPen"/>
-    </inkml:brush>
-  </inkml:definitions>
-  <inkml:trace contextRef="#ctx0" brushRef="#br0">1650 73,'-35'0,"-15"-9,-1-1,12 5,-47-15,70 20,5 0,-15-5,11 4,-10-4,13 5,-3 0,2 0,-8 0,-6 0,8 0,-42 0,42 0,-61 0,60 0,-50 0,53 0,-39-10,40 8,-34-3,34 6,-15 4,20-5,-34 5,25-4,-55 4,57-5,-43 10,45-8,-34 8,34-10,-20 5,19-4,-5 4,5-5,-9 0,12 0,-11 10,12-8,-8 8,9-10,-4 0,5 0,-10 0,8 0,-28 5,25-4,-15 9,20-9,0 9,-5-9,4 4,1 4,1-6,4 7,-5-10,34 5,-6 1,21 0,12 4,-27-9,37 13,4 1,-17-9,27 12,-3-2,-38-13,46 6,-63-4,14-3,-19 2,0-4,5-4,-4 7,4-7,-5 9,30-14,-18 6,52-7,-50 10,49 0,-56 0,32 0,-36 0,11 5,-7-4,4 4,-5-5,8 5,-11-4,16 9,-12-9,9 4,-10-5,14 0,-17 0,32 0,-31 0,21 0,-19 0,0 0,-1 0,-5 0,0 5,0-4,5 4,-4-5,4 0,-5 0,0 0,4 0,-2 0,3 0,-6 0,1 0,5 0,-3 0,2 0,-9-5,9 4,-3-4,5 5,4 0,-9 0,14-5,-18 4,7-4</inkml:trace>
-</inkml:ink>
-</file>
-
-<file path=word/ink/ink5.xml><?xml version="1.0" encoding="utf-8"?>
+  <inkml:trace contextRef="#ctx0" brushRef="#br0">0 1,'35'6,"-4"-1,-20-5,0 0,5 4,-4-2,4 3,-10-1,4-2,5 3,-1-5,7 0,9 9,-14-6,44 6,-42-9,37 0,-40 0,15 5,-3-4,-8 4,7-5,-10 0,-4 0,4 0,-5 0,0 0,5 0,-4 0,4 0,0-9,1 6,0-7,-1 10,0 0,1 0,14 0,-6 0,45 0,-43 0,26 0,-2 0,-28 0,42-5,-9 4,-24-4,58 5,-61 0,32 0,-37 0,8 0,-15 0,-1 0,-5 0,0 0,10 10,-8-8,8 8,-10-10,0 0,5 0,-4 0,9 0,-9 0,23 0,-19 0,63 0,-55 5,30-4,0-1,-31 5,42-5,11 5,-45 1,37 2,-3 0,-39-1,26-1,0-2,-33-4,31 5,-38-4,9 4,-4 5,0-8,23 8,-13-10,35 0,-35 0,28 0,-39 0,19 0,-22 0,7 0,-7 0,2 0,-4 0,0 0,0 0,5 0,-4 0,4 0,-5 0,0 0,5 0,1-5,-5-1,8 0,-18 1,8 5</inkml:trace>
+</inkml:ink>
+</file>
+
+<file path=word/ink/ink6.xml><?xml version="1.0" encoding="utf-8"?>
 <inkml:ink xmlns:inkml="http://www.w3.org/2003/InkML">
   <inkml:definitions>
     <inkml:context xml:id="ctx0">
@@ -4386,21 +4965,21 @@
 </inkml:ink>
 </file>
 
-<file path=word/ink/ink50.xml><?xml version="1.0" encoding="utf-8"?>
-<inkml:ink xmlns:inkml="http://www.w3.org/2003/InkML">
-  <inkml:definitions>
-    <inkml:context xml:id="ctx0">
-      <inkml:inkSource xml:id="inkSrc0">
-        <inkml:traceFormat>
-          <inkml:channel name="X" type="integer" min="-2.14748E9" max="2.14748E9" units="cm"/>
-          <inkml:channel name="Y" type="integer" min="-2.14748E9" max="2.14748E9" units="cm"/>
-        </inkml:traceFormat>
-        <inkml:channelProperties>
-          <inkml:channelProperty channel="X" name="resolution" value="1000" units="1/cm"/>
-          <inkml:channelProperty channel="Y" name="resolution" value="1000" units="1/cm"/>
-        </inkml:channelProperties>
-      </inkml:inkSource>
-      <inkml:timestamp xml:id="ts0" timeString="2020-10-13T22:17:43.888"/>
+<file path=word/ink/ink60.xml><?xml version="1.0" encoding="utf-8"?>
+<inkml:ink xmlns:inkml="http://www.w3.org/2003/InkML">
+  <inkml:definitions>
+    <inkml:context xml:id="ctx0">
+      <inkml:inkSource xml:id="inkSrc0">
+        <inkml:traceFormat>
+          <inkml:channel name="X" type="integer" min="-2.14748E9" max="2.14748E9" units="cm"/>
+          <inkml:channel name="Y" type="integer" min="-2.14748E9" max="2.14748E9" units="cm"/>
+        </inkml:traceFormat>
+        <inkml:channelProperties>
+          <inkml:channelProperty channel="X" name="resolution" value="1000" units="1/cm"/>
+          <inkml:channelProperty channel="Y" name="resolution" value="1000" units="1/cm"/>
+        </inkml:channelProperties>
+      </inkml:inkSource>
+      <inkml:timestamp xml:id="ts0" timeString="2020-10-13T22:20:03.310"/>
     </inkml:context>
     <inkml:brush xml:id="br0">
       <inkml:brushProperty name="width" value="0.2" units="cm"/>
@@ -4410,25 +4989,109 @@
       <inkml:brushProperty name="rasterOp" value="maskPen"/>
     </inkml:brush>
   </inkml:definitions>
-  <inkml:trace contextRef="#ctx0" brushRef="#br0">0 90,'25'5,"-1"-4,-18 4,15-10,-8 4,8 5,-10-1,5 7,6-10,-4 0,17 0,-20 0,20 0,-21 0,7 0,-10 0,19-5,-14 3,19-2,-18 4,0 0,-1 0,0 0,1 0,0 0,-1 0,-5 0,0 0,5 0,-4 0,28 0,-23 0,38 0,-39 0,34 0,-34 0,29 0,-30 0,15 0,-17 0,7 0,-8 0,4 0,-5 9,0-6,5 6,-4-13,4 2,0-3,1 5,15 0,-3 0,9 0,-15 0,3 0,-14 0,4 0,-5 0,0 0,5 0,6 5,-4-4,22 4,-24-5,24 0,-26 0,11 0,-8 0,15 0,-8 0,18 0,-28-5,30 4,-33-4,35 5,-32 0,26 0,-25 0,11 0,-15 0,0 0,4 0,-2 0,3 0,-10-10,8 8,-2-8,6 10,-3 0,11 0,-11 0,15-5,-18 4,14-4,-13 5,8 0,-10 0,5 0,-4 0,4 0,-5 0,0 0,5-5,-4 4,4-4,-5 5,-5-5,13 4,-10-4,12 5,-10 0,4 0,-2 0,-2-10,-2 8,-3-8,5 5,5 4,-4-4,4 5,-5 0,0-5,10 4,-8-4,8 5,-15-5,24 4,-19-4,19 5,-14 0,-4 0,4 0,-5 9,0-6,5 7,-4-10,4 0,-5 0,0 0,0 0</inkml:trace>
-</inkml:ink>
-</file>
-
-<file path=word/ink/ink51.xml><?xml version="1.0" encoding="utf-8"?>
-<inkml:ink xmlns:inkml="http://www.w3.org/2003/InkML">
-  <inkml:definitions>
-    <inkml:context xml:id="ctx0">
-      <inkml:inkSource xml:id="inkSrc0">
-        <inkml:traceFormat>
-          <inkml:channel name="X" type="integer" min="-2.14748E9" max="2.14748E9" units="cm"/>
-          <inkml:channel name="Y" type="integer" min="-2.14748E9" max="2.14748E9" units="cm"/>
-        </inkml:traceFormat>
-        <inkml:channelProperties>
-          <inkml:channelProperty channel="X" name="resolution" value="1000" units="1/cm"/>
-          <inkml:channelProperty channel="Y" name="resolution" value="1000" units="1/cm"/>
-        </inkml:channelProperties>
-      </inkml:inkSource>
-      <inkml:timestamp xml:id="ts0" timeString="2020-10-13T22:17:47.121"/>
+  <inkml:trace contextRef="#ctx0" brushRef="#br0">1 78,'29'-6,"-4"1,-14 5,0 0,5 0,6 0,-3 0,1-5,-4 4,-4 1,4 1,-5 4,-5-15,14 8,-12-3,23 1,-13 8,9-4,-10 1,13-6,-20 8,20-12,-28 9,13-1,-4-4,6 5,-5-5,22 4,-23-4,44-5,-38 7,43-6,-43 9,47 0,-40 0,41 4,-43-2,38 3,-43-5,33 0,-35 0,15 0,-17 0,12 4,-11-2,6 3,-9-5,10 0,-8 0,8 0,-10 0,5 0,-4 0,4 0,-5 0,0 0,5 0,-4 0,4 0,-5 0,0 0,5 0,-4 0,4 0,-10 4,9-2,-13 12,18-11,-13 6,9-9,-5 0,5 0,1 0,0 5,-1-3,9 2,-10-4,15-9,-18 6,24-7,-20 10,39-5,-33 4,48 1,-45 1,44-1,-52-1,38-4,-39 5,24 0,-26 0,6 0,-9 0,0 0,5 0,-4 0,4 0,-5 0,0 0,5 0,-4 0,-1-10,-1 8,-4-8,15 10,-8 0,8 0,-10 0,0 5,5-4,-4 4,-1 0,-6 1</inkml:trace>
+</inkml:ink>
+</file>
+
+<file path=word/ink/ink61.xml><?xml version="1.0" encoding="utf-8"?>
+<inkml:ink xmlns:inkml="http://www.w3.org/2003/InkML">
+  <inkml:definitions>
+    <inkml:context xml:id="ctx0">
+      <inkml:inkSource xml:id="inkSrc0">
+        <inkml:traceFormat>
+          <inkml:channel name="X" type="integer" min="-2.14748E9" max="2.14748E9" units="cm"/>
+          <inkml:channel name="Y" type="integer" min="-2.14748E9" max="2.14748E9" units="cm"/>
+          <inkml:channel name="F" type="integer" max="32767" units="dev"/>
+        </inkml:traceFormat>
+        <inkml:channelProperties>
+          <inkml:channelProperty channel="X" name="resolution" value="1000" units="1/cm"/>
+          <inkml:channelProperty channel="Y" name="resolution" value="1000" units="1/cm"/>
+          <inkml:channelProperty channel="F" name="resolution" value="0" units="1/dev"/>
+        </inkml:channelProperties>
+      </inkml:inkSource>
+      <inkml:timestamp xml:id="ts0" timeString="2020-10-13T22:22:36.025"/>
+    </inkml:context>
+    <inkml:brush xml:id="br0">
+      <inkml:brushProperty name="width" value="0.1" units="cm"/>
+      <inkml:brushProperty name="height" value="0.1" units="cm"/>
+    </inkml:brush>
+  </inkml:definitions>
+  <inkml:trace contextRef="#ctx0" brushRef="#br0">0 3905 24575,'15'-22'0,"-7"-5"0,13 9 0,-10-18 0,5 26 0,11-29 0,-3 34 0,37-29 0,-31 20-4916,20-6 1,0-2 3425,-21 6 412,40-10 1,2 3 1077,-42 17 2155,58-23-2155,-37 13 0,-4 1 0,-14 3 0,29-10 0,20-7 0,-18 6 4537,-25 7-4537,31-9 0,21-7 0,-24 4 6784,-34 3-6784,29-2 0,20-7 0,-23 5 0,-36 2 0,53-17 0,3 3 0,-47 23-3392,36-18 0,1 2 3392,-31 20-2269,47-30 1,1 0 2268,-46 30-1012,26-16 1,18-11 0,-14 9 1011,-9 13-677,2-11 1,12-8 0,-13 6 676,-5 2 0,18-21 0,-3 2 0,-36 26 0,22-23 0,-5-1 0,-36 26 370,20-27 1,1 0-371,-20 26 509,13-22 1,1 0-510,-14 24 1050,18-18 0,-2 0-1050,-18 20 1970,22-18 1,5-2-1971,7-1 0,-1-13 0,0 2 0,-34 40 0,18-35 0,-19 34 0,36-49 0,-31 47 0,58-51 0,-52 51 0,16-23 0,-1-2 0,-14 22-912,18-22 1,-1 2 911,-21 23 43,25-18 1,-4-3-44,-31 16-770,72-37 770,-69 40 0,70-31 0,-63 30-1555,23-14 0,1 0 1555,-19 17 0,21-23 0,1 3 0,-21 24-201,27-20 0,0-1 201,-24 19-599,30-12 1,-1-4 598,-34 6 2319,38-6-2319,21-8 0,-44 29 0,40-27 0,2-2 0,-27 23-438,21-24 0,-3-1 438,-29 24 0,15-14 0,-5-1 0,-33 17 0,29-18 0,-39 27 3034,5-3-3034,-4 5 0,-1 0 0,-6 0 0</inkml:trace>
+  <inkml:trace contextRef="#ctx0" brushRef="#br0" timeOffset="1831">557 0 24575,'10'16'0,"-8"-4"0,18 4 0,-8 5 0,34 19 0,-28-13 0,28 30 0,3-1 0,-19-26-3504,13 34 1,1-1 3503,-14-42-1735,16 48 1,2 1 1734,-11-42-1105,5 22 1,7 15-1,-8-19 1105,-12-29-953,24 40 1,-2 3 952,-31-33-202,24 23 0,1 1 202,-19-19 0,28 31 0,2-3 0,-26-37 0,15 29 0,12 19 0,-12-17 0,-9-23-95,23 30 0,17 20 0,-17-17 95,-22-25 0,15 12 0,21 20 0,0 0 0,-22-17 0,-16-3 392,15 8 0,21 20 0,6 4 0,-11-11-392,-14-17 0,-4-5 0,-1 1 0,7 9 0,-1 2 0,-1-4 0,14 7 0,-5-5 0,-19-11 0,-4-6 2806,11 7-2806,-1 0 0,10 10 0,-11-12 4195,-1-7-4195,24 22 0,-5-3 1031,-41-37-1031,28 22 0,0-1 0,-32-26 3392,27 14 0,7 6-3392,24 24 0,-33-24 0,-1 0-644,25 28 644,-19-15-1318,-38-32 1318,32 17 0,-31-18 0,36 16-4712,-27-15 4712,11 4 0,1 22 0,5-7 0,2 2 448,7 25-448,-1-19 0,11 6 0,-8-7-4043,20 18 4043,-22-15 0,-2-5 3485,8-7-3485,-17-7 0,-18-23 0,48 43 0,-45-33 0,19 10 0,-28-11 0,-4-14 0,-9 4 0</inkml:trace>
+</inkml:ink>
+</file>
+
+<file path=word/ink/ink7.xml><?xml version="1.0" encoding="utf-8"?>
+<inkml:ink xmlns:inkml="http://www.w3.org/2003/InkML">
+  <inkml:definitions>
+    <inkml:context xml:id="ctx0">
+      <inkml:inkSource xml:id="inkSrc0">
+        <inkml:traceFormat>
+          <inkml:channel name="X" type="integer" min="-2.14748E9" max="2.14748E9" units="cm"/>
+          <inkml:channel name="Y" type="integer" min="-2.14748E9" max="2.14748E9" units="cm"/>
+        </inkml:traceFormat>
+        <inkml:channelProperties>
+          <inkml:channelProperty channel="X" name="resolution" value="1000" units="1/cm"/>
+          <inkml:channelProperty channel="Y" name="resolution" value="1000" units="1/cm"/>
+        </inkml:channelProperties>
+      </inkml:inkSource>
+      <inkml:timestamp xml:id="ts0" timeString="2020-10-13T22:26:38.749"/>
+    </inkml:context>
+    <inkml:brush xml:id="br0">
+      <inkml:brushProperty name="width" value="0.2" units="cm"/>
+      <inkml:brushProperty name="height" value="0.4" units="cm"/>
+      <inkml:brushProperty name="color" value="#00F900"/>
+      <inkml:brushProperty name="tip" value="rectangle"/>
+      <inkml:brushProperty name="rasterOp" value="maskPen"/>
+    </inkml:brush>
+  </inkml:definitions>
+  <inkml:trace contextRef="#ctx0" brushRef="#br0">0 86,'28'-5,"-5"1,-14 4,-1 0,4 0,-2 0,6 0,-7 0,22 0,-14 0,19-3,-22 2,13-3,-19-4,22 7,-23-11,13 11,3-3,-10 4,29-7,-14 9,-1-13,3 14,-23-7,5 0,0 4,4-4,3 4,2 0,-9 0,12 0,-12 0,26 0,-25 0,21 0,-22 0,7-8,-10 6,-1-5,5 7,-4 0,3 3,-3 2,-1 0,4-1,-2-1,2-2,0 3,-6 4,9-7,-10 7,8-8,-1 4,-3-3,7 2,-6-3,2 0,-4 0</inkml:trace>
+</inkml:ink>
+</file>
+
+<file path=word/ink/ink8.xml><?xml version="1.0" encoding="utf-8"?>
+<inkml:ink xmlns:inkml="http://www.w3.org/2003/InkML">
+  <inkml:definitions>
+    <inkml:context xml:id="ctx0">
+      <inkml:inkSource xml:id="inkSrc0">
+        <inkml:traceFormat>
+          <inkml:channel name="X" type="integer" min="-2.14748E9" max="2.14748E9" units="cm"/>
+          <inkml:channel name="Y" type="integer" min="-2.14748E9" max="2.14748E9" units="cm"/>
+        </inkml:traceFormat>
+        <inkml:channelProperties>
+          <inkml:channelProperty channel="X" name="resolution" value="1000" units="1/cm"/>
+          <inkml:channelProperty channel="Y" name="resolution" value="1000" units="1/cm"/>
+        </inkml:channelProperties>
+      </inkml:inkSource>
+      <inkml:timestamp xml:id="ts0" timeString="2020-10-13T22:26:31.137"/>
+    </inkml:context>
+    <inkml:brush xml:id="br0">
+      <inkml:brushProperty name="width" value="0.2" units="cm"/>
+      <inkml:brushProperty name="height" value="0.4" units="cm"/>
+      <inkml:brushProperty name="color" value="#FFFC00"/>
+      <inkml:brushProperty name="tip" value="rectangle"/>
+      <inkml:brushProperty name="rasterOp" value="maskPen"/>
+    </inkml:brush>
+  </inkml:definitions>
+  <inkml:trace contextRef="#ctx0" brushRef="#br0">1 26,'27'0,"-4"0,-14 0,3 0,5 0,-3 0,13 0,-15 0,7 0,-10 0,-1 0,4 0,-2 0,2 0,-4-8,1 7,3-7,-2 8,2 0,0 0,1 0,0 0,0 0,-5 0,8 0,-6 4,6-3,-7 2,-1-3,12 0,-9 0,28 0,-26 0,33 0,-33 0,29-3,-29 2,18-3,-21 4,6 0,-8 0,5 0,-4 0,3-4,0 3,2-3,-1 4,-1 0,-4 0,8 0,-5 0,5 0,-8 8,1 1</inkml:trace>
+</inkml:ink>
+</file>
+
+<file path=word/ink/ink9.xml><?xml version="1.0" encoding="utf-8"?>
+<inkml:ink xmlns:inkml="http://www.w3.org/2003/InkML">
+  <inkml:definitions>
+    <inkml:context xml:id="ctx0">
+      <inkml:inkSource xml:id="inkSrc0">
+        <inkml:traceFormat>
+          <inkml:channel name="X" type="integer" min="-2.14748E9" max="2.14748E9" units="cm"/>
+          <inkml:channel name="Y" type="integer" min="-2.14748E9" max="2.14748E9" units="cm"/>
+        </inkml:traceFormat>
+        <inkml:channelProperties>
+          <inkml:channelProperty channel="X" name="resolution" value="1000" units="1/cm"/>
+          <inkml:channelProperty channel="Y" name="resolution" value="1000" units="1/cm"/>
+        </inkml:channelProperties>
+      </inkml:inkSource>
+      <inkml:timestamp xml:id="ts0" timeString="2020-10-13T22:26:23.425"/>
     </inkml:context>
     <inkml:brush xml:id="br0">
       <inkml:brushProperty name="width" value="0.2" units="cm"/>
@@ -4438,231 +5101,7 @@
       <inkml:brushProperty name="rasterOp" value="maskPen"/>
     </inkml:brush>
   </inkml:definitions>
-  <inkml:trace contextRef="#ctx0" brushRef="#br0">1 34,'35'0,"-4"0,-20 0,0 0,5 0,1 0,34 0,-22 0,13 5,16 1,-36 0,73 4,-20 1,-13-4,27 8,-71-14,27 9,-33-9,-5 4,11-10,-15 4,13-14,-1 13,-8-8,9 10,-5 0,0 0,5 0,-4 0,4-5,-10-1,8 0,13-14,33 11,-20-7,35 11,-58 5,23-5,-28 4,9-4,-9 5,4 0,12 0,-13 0,12 0,-16 0,10 0,-8 0,23 0,-22 0,36 5,-32-4,36 4,-38-5,34 10,-34-8,20 8,-19-10,9 0,-7 0,1 0,-4 0,1 5,0-4,9 4,-12-5,11 0,-13 0,19 0,-17 0,22 0,-23 0,28-5,-26 4,35 1,-34 1,44 4,-42-5,47 5,-48-4,33 4,-35-5,30 0,-29 0,34 0,-35 0,36 0,-36 0,35 0,-34 0,29 0,-30 0,11 0,-15 0,0 0,4 0,-2 0,-2 5,-2-4,-3 4</inkml:trace>
-</inkml:ink>
-</file>
-
-<file path=word/ink/ink52.xml><?xml version="1.0" encoding="utf-8"?>
-<inkml:ink xmlns:inkml="http://www.w3.org/2003/InkML">
-  <inkml:definitions>
-    <inkml:context xml:id="ctx0">
-      <inkml:inkSource xml:id="inkSrc0">
-        <inkml:traceFormat>
-          <inkml:channel name="X" type="integer" min="-2.14748E9" max="2.14748E9" units="cm"/>
-          <inkml:channel name="Y" type="integer" min="-2.14748E9" max="2.14748E9" units="cm"/>
-        </inkml:traceFormat>
-        <inkml:channelProperties>
-          <inkml:channelProperty channel="X" name="resolution" value="1000" units="1/cm"/>
-          <inkml:channelProperty channel="Y" name="resolution" value="1000" units="1/cm"/>
-        </inkml:channelProperties>
-      </inkml:inkSource>
-      <inkml:timestamp xml:id="ts0" timeString="2020-10-13T22:16:13.463"/>
-    </inkml:context>
-    <inkml:brush xml:id="br0">
-      <inkml:brushProperty name="width" value="0.2" units="cm"/>
-      <inkml:brushProperty name="height" value="0.4" units="cm"/>
-      <inkml:brushProperty name="color" value="#FF2500"/>
-      <inkml:brushProperty name="tip" value="rectangle"/>
-      <inkml:brushProperty name="rasterOp" value="maskPen"/>
-    </inkml:brush>
-  </inkml:definitions>
-  <inkml:trace contextRef="#ctx0" brushRef="#br0">1 33,'29'0,"-4"0,-9 0,-3 0,2 0,1 0,1 0,0 0,-1 0,-5 0,0 0,0 0,5-9,-4 6,4-7,-5 10,0 0,5 0,-4 0,4-5,-5 4,0-4,5 5,-4 0,4 0,-5 0,0 0,10 0,-8 0,22 0,-20 0,11 0,-15 0,-1 0,6 0,-3 0,12 0,-7 0,14 0,-14 0,8 5,-14-4,4 4,-5-5,0 0,5 0,-4 0,4 0,-5 0,0 0,10 0,-8 0,32 10,-28-8,43 13,-43-14,28 9,-31-9,6 4,-9-5,15 0,-11 0,30 0,-29 0,34-5,-34 4,19-4,-18 5,0 0,-1 0,-10 10,4-8,6 8,-3-10,8 0,-10 0,-5 5,13-4,-10 4,12-5,-10 0,0 0,0 0,4 0,-2 0,2 0,-4 0,0 0,5-5,-4 4,4-4,-5 10,0-14,5 12,26-18,-19 14,51 1,-49 1,60 4,-50-5,47 0,-54 0,12 0,-4 5,-5-4,8 4,-13-5,-15 0,0 0,5 0,-4-10,4 7,-10-1,9 0,-3 7,5-7,-1 4,-5 0,0-5,5 3,-9 7,8-2,-9 6,5-9,9-5,-6 4,7-4,-15 5,-1 0</inkml:trace>
-</inkml:ink>
-</file>
-
-<file path=word/ink/ink53.xml><?xml version="1.0" encoding="utf-8"?>
-<inkml:ink xmlns:inkml="http://www.w3.org/2003/InkML">
-  <inkml:definitions>
-    <inkml:context xml:id="ctx0">
-      <inkml:inkSource xml:id="inkSrc0">
-        <inkml:traceFormat>
-          <inkml:channel name="X" type="integer" min="-2.14748E9" max="2.14748E9" units="cm"/>
-          <inkml:channel name="Y" type="integer" min="-2.14748E9" max="2.14748E9" units="cm"/>
-        </inkml:traceFormat>
-        <inkml:channelProperties>
-          <inkml:channelProperty channel="X" name="resolution" value="1000" units="1/cm"/>
-          <inkml:channelProperty channel="Y" name="resolution" value="1000" units="1/cm"/>
-        </inkml:channelProperties>
-      </inkml:inkSource>
-      <inkml:timestamp xml:id="ts0" timeString="2020-10-13T22:13:18.923"/>
-    </inkml:context>
-    <inkml:brush xml:id="br0">
-      <inkml:brushProperty name="width" value="0.2" units="cm"/>
-      <inkml:brushProperty name="height" value="0.4" units="cm"/>
-      <inkml:brushProperty name="color" value="#FF2500"/>
-      <inkml:brushProperty name="tip" value="rectangle"/>
-      <inkml:brushProperty name="rasterOp" value="maskPen"/>
-    </inkml:brush>
-  </inkml:definitions>
-  <inkml:trace contextRef="#ctx0" brushRef="#br0">0 1,'35'6,"-4"-1,-20-5,0 0,5 4,-4-2,4 3,-10-1,4-2,5 3,-1-5,7 0,9 9,-14-6,44 6,-42-9,37 0,-40 0,15 5,-3-4,-8 4,7-5,-10 0,-4 0,4 0,-5 0,0 0,5 0,-4 0,4 0,0-9,1 6,0-7,-1 10,0 0,1 0,14 0,-6 0,45 0,-43 0,26 0,-2 0,-28 0,42-5,-9 4,-24-4,58 5,-61 0,32 0,-37 0,8 0,-15 0,-1 0,-5 0,0 0,10 10,-8-8,8 8,-10-10,0 0,5 0,-4 0,9 0,-9 0,23 0,-19 0,63 0,-55 5,30-4,0-1,-31 5,42-5,11 5,-45 1,37 2,-3 0,-39-1,26-1,0-2,-33-4,31 5,-38-4,9 4,-4 5,0-8,23 8,-13-10,35 0,-35 0,28 0,-39 0,19 0,-22 0,7 0,-7 0,2 0,-4 0,0 0,0 0,5 0,-4 0,4 0,-5 0,0 0,5 0,1-5,-5-1,8 0,-18 1,8 5</inkml:trace>
-</inkml:ink>
-</file>
-
-<file path=word/ink/ink54.xml><?xml version="1.0" encoding="utf-8"?>
-<inkml:ink xmlns:inkml="http://www.w3.org/2003/InkML">
-  <inkml:definitions>
-    <inkml:context xml:id="ctx0">
-      <inkml:inkSource xml:id="inkSrc0">
-        <inkml:traceFormat>
-          <inkml:channel name="X" type="integer" min="-2.14748E9" max="2.14748E9" units="cm"/>
-          <inkml:channel name="Y" type="integer" min="-2.14748E9" max="2.14748E9" units="cm"/>
-        </inkml:traceFormat>
-        <inkml:channelProperties>
-          <inkml:channelProperty channel="X" name="resolution" value="1000" units="1/cm"/>
-          <inkml:channelProperty channel="Y" name="resolution" value="1000" units="1/cm"/>
-        </inkml:channelProperties>
-      </inkml:inkSource>
-      <inkml:timestamp xml:id="ts0" timeString="2020-10-13T22:20:03.310"/>
-    </inkml:context>
-    <inkml:brush xml:id="br0">
-      <inkml:brushProperty name="width" value="0.2" units="cm"/>
-      <inkml:brushProperty name="height" value="0.4" units="cm"/>
-      <inkml:brushProperty name="color" value="#FF2500"/>
-      <inkml:brushProperty name="tip" value="rectangle"/>
-      <inkml:brushProperty name="rasterOp" value="maskPen"/>
-    </inkml:brush>
-  </inkml:definitions>
-  <inkml:trace contextRef="#ctx0" brushRef="#br0">1 78,'29'-6,"-4"1,-14 5,0 0,5 0,6 0,-3 0,1-5,-4 4,-4 1,4 1,-5 4,-5-15,14 8,-12-3,23 1,-13 8,9-4,-10 1,13-6,-20 8,20-12,-28 9,13-1,-4-4,6 5,-5-5,22 4,-23-4,44-5,-38 7,43-6,-43 9,47 0,-40 0,41 4,-43-2,38 3,-43-5,33 0,-35 0,15 0,-17 0,12 4,-11-2,6 3,-9-5,10 0,-8 0,8 0,-10 0,5 0,-4 0,4 0,-5 0,0 0,5 0,-4 0,4 0,-5 0,0 0,5 0,-4 0,4 0,-10 4,9-2,-13 12,18-11,-13 6,9-9,-5 0,5 0,1 0,0 5,-1-3,9 2,-10-4,15-9,-18 6,24-7,-20 10,39-5,-33 4,48 1,-45 1,44-1,-52-1,38-4,-39 5,24 0,-26 0,6 0,-9 0,0 0,5 0,-4 0,4 0,-5 0,0 0,5 0,-4 0,-1-10,-1 8,-4-8,15 10,-8 0,8 0,-10 0,0 5,5-4,-4 4,-1 0,-6 1</inkml:trace>
-</inkml:ink>
-</file>
-
-<file path=word/ink/ink55.xml><?xml version="1.0" encoding="utf-8"?>
-<inkml:ink xmlns:inkml="http://www.w3.org/2003/InkML">
-  <inkml:definitions>
-    <inkml:context xml:id="ctx0">
-      <inkml:inkSource xml:id="inkSrc0">
-        <inkml:traceFormat>
-          <inkml:channel name="X" type="integer" min="-2.14748E9" max="2.14748E9" units="cm"/>
-          <inkml:channel name="Y" type="integer" min="-2.14748E9" max="2.14748E9" units="cm"/>
-          <inkml:channel name="F" type="integer" max="32767" units="dev"/>
-        </inkml:traceFormat>
-        <inkml:channelProperties>
-          <inkml:channelProperty channel="X" name="resolution" value="1000" units="1/cm"/>
-          <inkml:channelProperty channel="Y" name="resolution" value="1000" units="1/cm"/>
-          <inkml:channelProperty channel="F" name="resolution" value="0" units="1/dev"/>
-        </inkml:channelProperties>
-      </inkml:inkSource>
-      <inkml:timestamp xml:id="ts0" timeString="2020-10-13T22:22:36.025"/>
-    </inkml:context>
-    <inkml:brush xml:id="br0">
-      <inkml:brushProperty name="width" value="0.1" units="cm"/>
-      <inkml:brushProperty name="height" value="0.1" units="cm"/>
-    </inkml:brush>
-  </inkml:definitions>
-  <inkml:trace contextRef="#ctx0" brushRef="#br0">0 3905 24575,'15'-22'0,"-7"-5"0,13 9 0,-10-18 0,5 26 0,11-29 0,-3 34 0,37-29 0,-31 20-4916,20-6 1,0-2 3425,-21 6 412,40-10 1,2 3 1077,-42 17 2155,58-23-2155,-37 13 0,-4 1 0,-14 3 0,29-10 0,20-7 0,-18 6 4537,-25 7-4537,31-9 0,21-7 0,-24 4 6784,-34 3-6784,29-2 0,20-7 0,-23 5 0,-36 2 0,53-17 0,3 3 0,-47 23-3392,36-18 0,1 2 3392,-31 20-2269,47-30 1,1 0 2268,-46 30-1012,26-16 1,18-11 0,-14 9 1011,-9 13-677,2-11 1,12-8 0,-13 6 676,-5 2 0,18-21 0,-3 2 0,-36 26 0,22-23 0,-5-1 0,-36 26 370,20-27 1,1 0-371,-20 26 509,13-22 1,1 0-510,-14 24 1050,18-18 0,-2 0-1050,-18 20 1970,22-18 1,5-2-1971,7-1 0,-1-13 0,0 2 0,-34 40 0,18-35 0,-19 34 0,36-49 0,-31 47 0,58-51 0,-52 51 0,16-23 0,-1-2 0,-14 22-912,18-22 1,-1 2 911,-21 23 43,25-18 1,-4-3-44,-31 16-770,72-37 770,-69 40 0,70-31 0,-63 30-1555,23-14 0,1 0 1555,-19 17 0,21-23 0,1 3 0,-21 24-201,27-20 0,0-1 201,-24 19-599,30-12 1,-1-4 598,-34 6 2319,38-6-2319,21-8 0,-44 29 0,40-27 0,2-2 0,-27 23-438,21-24 0,-3-1 438,-29 24 0,15-14 0,-5-1 0,-33 17 0,29-18 0,-39 27 3034,5-3-3034,-4 5 0,-1 0 0,-6 0 0</inkml:trace>
-  <inkml:trace contextRef="#ctx0" brushRef="#br0" timeOffset="1831">557 0 24575,'10'16'0,"-8"-4"0,18 4 0,-8 5 0,34 19 0,-28-13 0,28 30 0,3-1 0,-19-26-3504,13 34 1,1-1 3503,-14-42-1735,16 48 1,2 1 1734,-11-42-1105,5 22 1,7 15-1,-8-19 1105,-12-29-953,24 40 1,-2 3 952,-31-33-202,24 23 0,1 1 202,-19-19 0,28 31 0,2-3 0,-26-37 0,15 29 0,12 19 0,-12-17 0,-9-23-95,23 30 0,17 20 0,-17-17 95,-22-25 0,15 12 0,21 20 0,0 0 0,-22-17 0,-16-3 392,15 8 0,21 20 0,6 4 0,-11-11-392,-14-17 0,-4-5 0,-1 1 0,7 9 0,-1 2 0,-1-4 0,14 7 0,-5-5 0,-19-11 0,-4-6 2806,11 7-2806,-1 0 0,10 10 0,-11-12 4195,-1-7-4195,24 22 0,-5-3 1031,-41-37-1031,28 22 0,0-1 0,-32-26 3392,27 14 0,7 6-3392,24 24 0,-33-24 0,-1 0-644,25 28 644,-19-15-1318,-38-32 1318,32 17 0,-31-18 0,36 16-4712,-27-15 4712,11 4 0,1 22 0,5-7 0,2 2 448,7 25-448,-1-19 0,11 6 0,-8-7-4043,20 18 4043,-22-15 0,-2-5 3485,8-7-3485,-17-7 0,-18-23 0,48 43 0,-45-33 0,19 10 0,-28-11 0,-4-14 0,-9 4 0</inkml:trace>
-</inkml:ink>
-</file>
-
-<file path=word/ink/ink6.xml><?xml version="1.0" encoding="utf-8"?>
-<inkml:ink xmlns:inkml="http://www.w3.org/2003/InkML">
-  <inkml:definitions>
-    <inkml:context xml:id="ctx0">
-      <inkml:inkSource xml:id="inkSrc0">
-        <inkml:traceFormat>
-          <inkml:channel name="X" type="integer" min="-2.14748E9" max="2.14748E9" units="cm"/>
-          <inkml:channel name="Y" type="integer" min="-2.14748E9" max="2.14748E9" units="cm"/>
-        </inkml:traceFormat>
-        <inkml:channelProperties>
-          <inkml:channelProperty channel="X" name="resolution" value="1000" units="1/cm"/>
-          <inkml:channelProperty channel="Y" name="resolution" value="1000" units="1/cm"/>
-        </inkml:channelProperties>
-      </inkml:inkSource>
-      <inkml:timestamp xml:id="ts0" timeString="2020-10-13T22:26:38.749"/>
-    </inkml:context>
-    <inkml:brush xml:id="br0">
-      <inkml:brushProperty name="width" value="0.2" units="cm"/>
-      <inkml:brushProperty name="height" value="0.4" units="cm"/>
-      <inkml:brushProperty name="color" value="#00F900"/>
-      <inkml:brushProperty name="tip" value="rectangle"/>
-      <inkml:brushProperty name="rasterOp" value="maskPen"/>
-    </inkml:brush>
-  </inkml:definitions>
-  <inkml:trace contextRef="#ctx0" brushRef="#br0">0 86,'28'-5,"-5"1,-14 4,-1 0,4 0,-2 0,6 0,-7 0,22 0,-14 0,19-3,-22 2,13-3,-19-4,22 7,-23-11,13 11,3-3,-10 4,29-7,-14 9,-1-13,3 14,-23-7,5 0,0 4,4-4,3 4,2 0,-9 0,12 0,-12 0,26 0,-25 0,21 0,-22 0,7-8,-10 6,-1-5,5 7,-4 0,3 3,-3 2,-1 0,4-1,-2-1,2-2,0 3,-6 4,9-7,-10 7,8-8,-1 4,-3-3,7 2,-6-3,2 0,-4 0</inkml:trace>
-</inkml:ink>
-</file>
-
-<file path=word/ink/ink7.xml><?xml version="1.0" encoding="utf-8"?>
-<inkml:ink xmlns:inkml="http://www.w3.org/2003/InkML">
-  <inkml:definitions>
-    <inkml:context xml:id="ctx0">
-      <inkml:inkSource xml:id="inkSrc0">
-        <inkml:traceFormat>
-          <inkml:channel name="X" type="integer" min="-2.14748E9" max="2.14748E9" units="cm"/>
-          <inkml:channel name="Y" type="integer" min="-2.14748E9" max="2.14748E9" units="cm"/>
-        </inkml:traceFormat>
-        <inkml:channelProperties>
-          <inkml:channelProperty channel="X" name="resolution" value="1000" units="1/cm"/>
-          <inkml:channelProperty channel="Y" name="resolution" value="1000" units="1/cm"/>
-        </inkml:channelProperties>
-      </inkml:inkSource>
-      <inkml:timestamp xml:id="ts0" timeString="2020-10-13T22:26:31.137"/>
-    </inkml:context>
-    <inkml:brush xml:id="br0">
-      <inkml:brushProperty name="width" value="0.2" units="cm"/>
-      <inkml:brushProperty name="height" value="0.4" units="cm"/>
-      <inkml:brushProperty name="color" value="#FFFC00"/>
-      <inkml:brushProperty name="tip" value="rectangle"/>
-      <inkml:brushProperty name="rasterOp" value="maskPen"/>
-    </inkml:brush>
-  </inkml:definitions>
-  <inkml:trace contextRef="#ctx0" brushRef="#br0">1 26,'27'0,"-4"0,-14 0,3 0,5 0,-3 0,13 0,-15 0,7 0,-10 0,-1 0,4 0,-2 0,2 0,-4-8,1 7,3-7,-2 8,2 0,0 0,1 0,0 0,0 0,-5 0,8 0,-6 4,6-3,-7 2,-1-3,12 0,-9 0,28 0,-26 0,33 0,-33 0,29-3,-29 2,18-3,-21 4,6 0,-8 0,5 0,-4 0,3-4,0 3,2-3,-1 4,-1 0,-4 0,8 0,-5 0,5 0,-8 8,1 1</inkml:trace>
-</inkml:ink>
-</file>
-
-<file path=word/ink/ink8.xml><?xml version="1.0" encoding="utf-8"?>
-<inkml:ink xmlns:inkml="http://www.w3.org/2003/InkML">
-  <inkml:definitions>
-    <inkml:context xml:id="ctx0">
-      <inkml:inkSource xml:id="inkSrc0">
-        <inkml:traceFormat>
-          <inkml:channel name="X" type="integer" min="-2.14748E9" max="2.14748E9" units="cm"/>
-          <inkml:channel name="Y" type="integer" min="-2.14748E9" max="2.14748E9" units="cm"/>
-        </inkml:traceFormat>
-        <inkml:channelProperties>
-          <inkml:channelProperty channel="X" name="resolution" value="1000" units="1/cm"/>
-          <inkml:channelProperty channel="Y" name="resolution" value="1000" units="1/cm"/>
-        </inkml:channelProperties>
-      </inkml:inkSource>
-      <inkml:timestamp xml:id="ts0" timeString="2020-10-13T22:26:23.425"/>
-    </inkml:context>
-    <inkml:brush xml:id="br0">
-      <inkml:brushProperty name="width" value="0.2" units="cm"/>
-      <inkml:brushProperty name="height" value="0.4" units="cm"/>
-      <inkml:brushProperty name="color" value="#FF2500"/>
-      <inkml:brushProperty name="tip" value="rectangle"/>
-      <inkml:brushProperty name="rasterOp" value="maskPen"/>
-    </inkml:brush>
-  </inkml:definitions>
   <inkml:trace contextRef="#ctx0" brushRef="#br0">1 26,'27'-4,"0"0,-21-4,5 6,-2-5,0 7,7 0,-7 0,4 0,-1 0,-3 0,7 0,-6 0,9 0,-5 0,11 0,-11 0,13 4,-16-3,17 2,-18-3,10 4,-11-3,15 3,-13-4,16 0,2 4,-8-3,10 2,-22-3,7 8,-6-6,6 5,-7-7,7 0,-6 0,2 0,0 0,1 0,0 0,0 0,-5-4,0 0,8-1,-5 1,5 4,-8 0</inkml:trace>
-</inkml:ink>
-</file>
-
-<file path=word/ink/ink9.xml><?xml version="1.0" encoding="utf-8"?>
-<inkml:ink xmlns:inkml="http://www.w3.org/2003/InkML">
-  <inkml:definitions>
-    <inkml:context xml:id="ctx0">
-      <inkml:inkSource xml:id="inkSrc0">
-        <inkml:traceFormat>
-          <inkml:channel name="X" type="integer" min="-2.14748E9" max="2.14748E9" units="cm"/>
-          <inkml:channel name="Y" type="integer" min="-2.14748E9" max="2.14748E9" units="cm"/>
-        </inkml:traceFormat>
-        <inkml:channelProperties>
-          <inkml:channelProperty channel="X" name="resolution" value="1000" units="1/cm"/>
-          <inkml:channelProperty channel="Y" name="resolution" value="1000" units="1/cm"/>
-        </inkml:channelProperties>
-      </inkml:inkSource>
-      <inkml:timestamp xml:id="ts0" timeString="2020-10-13T22:20:47.997"/>
-    </inkml:context>
-    <inkml:brush xml:id="br0">
-      <inkml:brushProperty name="width" value="0.2" units="cm"/>
-      <inkml:brushProperty name="height" value="0.4" units="cm"/>
-      <inkml:brushProperty name="color" value="#FF2500"/>
-      <inkml:brushProperty name="tip" value="rectangle"/>
-      <inkml:brushProperty name="rasterOp" value="maskPen"/>
-    </inkml:brush>
-  </inkml:definitions>
-  <inkml:trace contextRef="#ctx0" brushRef="#br0">0 111,'34'-6,"-12"-9,-12 8,0-4,12 6,12-5,0 7,3-16,-19 16,42-11,-39 12,38-7,-40 7,47-3,-35 5,24 0,0 0,-26 0,23 3,0-1,-26-1,54 19,-57-16,37 15,-44-18,39 9,-38-9,43 4,-43-5,38 5,-40-4,16 4,-15-5,-4 0,4 0,-5 0,0 0,5 0,-4 0,9 5,-9-4,13 14,-11-13,21 8,-20-10,30 0,-29 0,24 0,-22 0,9 0,-10 0,4 0,-4 0,10-5,-9 4,22-4,-29 0,28 4,-30-4,17 5,-14 0,13 0,-11 0,31 0,-28 0,43 0,-43 0,28 0,-32 0,3 0,-11 0</inkml:trace>
 </inkml:ink>
 </file>
 

</xml_diff>

<commit_message>
finished StrLit type analysis
</commit_message>
<xml_diff>
--- a/Type_Analysis_Progress.docx
+++ b/Type_Analysis_Progress.docx
@@ -41,7 +41,7 @@
           </mc:Choice>
           <mc:Fallback>
             <w:pict>
-              <v:shapetype w14:anchorId="111821BB" id="_x0000_t75" coordsize="21600,21600" o:spt="75" o:preferrelative="t" path="m@4@5l@4@11@9@11@9@5xe" filled="f" stroked="f">
+              <v:shapetype w14:anchorId="4CA6DEDC" id="_x0000_t75" coordsize="21600,21600" o:spt="75" o:preferrelative="t" path="m@4@5l@4@11@9@11@9@5xe" filled="f" stroked="f">
                 <v:stroke joinstyle="miter"/>
                 <v:formulas>
                   <v:f eqn="if lineDrawn pixelLineWidth 0"/>
@@ -105,7 +105,7 @@
           </mc:Choice>
           <mc:Fallback>
             <w:pict>
-              <v:shape w14:anchorId="2C72D8A0" id="Ink 164" o:spid="_x0000_s1026" type="#_x0000_t75" style="position:absolute;margin-left:91.65pt;margin-top:-34.9pt;width:55.5pt;height:14.9pt;z-index:251799552;visibility:visible;mso-wrap-style:square;mso-wrap-distance-left:9pt;mso-wrap-distance-top:0;mso-wrap-distance-right:9pt;mso-wrap-distance-bottom:0;mso-position-horizontal:absolute;mso-position-horizontal-relative:text;mso-position-vertical:absolute;mso-position-vertical-relative:text" o:gfxdata="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">
+              <v:shape w14:anchorId="4758C6AE" id="Ink 164" o:spid="_x0000_s1026" type="#_x0000_t75" style="position:absolute;margin-left:91.65pt;margin-top:-34.9pt;width:55.5pt;height:14.9pt;z-index:251799552;visibility:visible;mso-wrap-style:square;mso-wrap-distance-left:9pt;mso-wrap-distance-top:0;mso-wrap-distance-right:9pt;mso-wrap-distance-bottom:0;mso-position-horizontal:absolute;mso-position-horizontal-relative:text;mso-position-vertical:absolute;mso-position-vertical-relative:text" o:gfxdata="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">
                 <v:imagedata r:id="rId7" o:title=""/>
               </v:shape>
             </w:pict>
@@ -150,7 +150,7 @@
           </mc:Choice>
           <mc:Fallback>
             <w:pict>
-              <v:shape w14:anchorId="3E377159" id="Ink 144" o:spid="_x0000_s1026" type="#_x0000_t75" style="position:absolute;margin-left:69.85pt;margin-top:-33.85pt;width:12.05pt;height:9.8pt;z-index:251789312;visibility:visible;mso-wrap-style:square;mso-wrap-distance-left:9pt;mso-wrap-distance-top:0;mso-wrap-distance-right:9pt;mso-wrap-distance-bottom:0;mso-position-horizontal:absolute;mso-position-horizontal-relative:text;mso-position-vertical:absolute;mso-position-vertical-relative:text" o:gfxdata="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">
+              <v:shape w14:anchorId="01563BCD" id="Ink 144" o:spid="_x0000_s1026" type="#_x0000_t75" style="position:absolute;margin-left:69.85pt;margin-top:-33.85pt;width:12.05pt;height:9.8pt;z-index:251789312;visibility:visible;mso-wrap-style:square;mso-wrap-distance-left:9pt;mso-wrap-distance-top:0;mso-wrap-distance-right:9pt;mso-wrap-distance-bottom:0;mso-position-horizontal:absolute;mso-position-horizontal-relative:text;mso-position-vertical:absolute;mso-position-vertical-relative:text" o:gfxdata="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">
                 <v:imagedata r:id="rId9" o:title=""/>
               </v:shape>
             </w:pict>
@@ -195,7 +195,7 @@
           </mc:Choice>
           <mc:Fallback>
             <w:pict>
-              <v:shape w14:anchorId="35EE255B" id="Ink 140" o:spid="_x0000_s1026" type="#_x0000_t75" style="position:absolute;margin-left:36.8pt;margin-top:-34pt;width:24.95pt;height:10.05pt;z-index:251785216;visibility:visible;mso-wrap-style:square;mso-wrap-distance-left:9pt;mso-wrap-distance-top:0;mso-wrap-distance-right:9pt;mso-wrap-distance-bottom:0;mso-position-horizontal:absolute;mso-position-horizontal-relative:text;mso-position-vertical:absolute;mso-position-vertical-relative:text" o:gfxdata="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">
+              <v:shape w14:anchorId="501343C4" id="Ink 140" o:spid="_x0000_s1026" type="#_x0000_t75" style="position:absolute;margin-left:36.8pt;margin-top:-34pt;width:24.95pt;height:10.05pt;z-index:251785216;visibility:visible;mso-wrap-style:square;mso-wrap-distance-left:9pt;mso-wrap-distance-top:0;mso-wrap-distance-right:9pt;mso-wrap-distance-bottom:0;mso-position-horizontal:absolute;mso-position-horizontal-relative:text;mso-position-vertical:absolute;mso-position-vertical-relative:text" o:gfxdata="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">
                 <v:imagedata r:id="rId11" o:title=""/>
               </v:shape>
             </w:pict>
@@ -240,7 +240,7 @@
           </mc:Choice>
           <mc:Fallback>
             <w:pict>
-              <v:shape w14:anchorId="70672034" id="Ink 128" o:spid="_x0000_s1026" type="#_x0000_t75" style="position:absolute;margin-left:38.9pt;margin-top:10.1pt;width:43pt;height:8.3pt;z-index:251779072;visibility:visible;mso-wrap-style:square;mso-wrap-distance-left:9pt;mso-wrap-distance-top:0;mso-wrap-distance-right:9pt;mso-wrap-distance-bottom:0;mso-position-horizontal:absolute;mso-position-horizontal-relative:text;mso-position-vertical:absolute;mso-position-vertical-relative:text" o:gfxdata="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">
+              <v:shape w14:anchorId="5B694E94" id="Ink 128" o:spid="_x0000_s1026" type="#_x0000_t75" style="position:absolute;margin-left:38.9pt;margin-top:10.1pt;width:43pt;height:8.3pt;z-index:251779072;visibility:visible;mso-wrap-style:square;mso-wrap-distance-left:9pt;mso-wrap-distance-top:0;mso-wrap-distance-right:9pt;mso-wrap-distance-bottom:0;mso-position-horizontal:absolute;mso-position-horizontal-relative:text;mso-position-vertical:absolute;mso-position-vertical-relative:text" o:gfxdata="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">
                 <v:imagedata r:id="rId13" o:title=""/>
               </v:shape>
             </w:pict>
@@ -285,7 +285,7 @@
           </mc:Choice>
           <mc:Fallback>
             <w:pict>
-              <v:shape w14:anchorId="2B7250A0" id="Ink 113" o:spid="_x0000_s1026" type="#_x0000_t75" style="position:absolute;margin-left:37.05pt;margin-top:-10.45pt;width:70.5pt;height:11.3pt;z-index:251763712;visibility:visible;mso-wrap-style:square;mso-wrap-distance-left:9pt;mso-wrap-distance-top:0;mso-wrap-distance-right:9pt;mso-wrap-distance-bottom:0;mso-position-horizontal:absolute;mso-position-horizontal-relative:text;mso-position-vertical:absolute;mso-position-vertical-relative:text" o:gfxdata="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">
+              <v:shape w14:anchorId="2BFAD844" id="Ink 113" o:spid="_x0000_s1026" type="#_x0000_t75" style="position:absolute;margin-left:37.05pt;margin-top:-10.45pt;width:70.5pt;height:11.3pt;z-index:251763712;visibility:visible;mso-wrap-style:square;mso-wrap-distance-left:9pt;mso-wrap-distance-top:0;mso-wrap-distance-right:9pt;mso-wrap-distance-bottom:0;mso-position-horizontal:absolute;mso-position-horizontal-relative:text;mso-position-vertical:absolute;mso-position-vertical-relative:text" o:gfxdata="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">
                 <v:imagedata r:id="rId15" o:title=""/>
               </v:shape>
             </w:pict>
@@ -330,7 +330,7 @@
           </mc:Choice>
           <mc:Fallback>
             <w:pict>
-              <v:shape w14:anchorId="1E2140C1" id="Ink 78" o:spid="_x0000_s1026" type="#_x0000_t75" style="position:absolute;margin-left:-4.55pt;margin-top:7.8pt;width:32.35pt;height:13.8pt;z-index:251727872;visibility:visible;mso-wrap-style:square;mso-wrap-distance-left:9pt;mso-wrap-distance-top:0;mso-wrap-distance-right:9pt;mso-wrap-distance-bottom:0;mso-position-horizontal:absolute;mso-position-horizontal-relative:text;mso-position-vertical:absolute;mso-position-vertical-relative:text" o:gfxdata="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">
+              <v:shape w14:anchorId="452B964F" id="Ink 78" o:spid="_x0000_s1026" type="#_x0000_t75" style="position:absolute;margin-left:-4.55pt;margin-top:7.8pt;width:32.35pt;height:13.8pt;z-index:251727872;visibility:visible;mso-wrap-style:square;mso-wrap-distance-left:9pt;mso-wrap-distance-top:0;mso-wrap-distance-right:9pt;mso-wrap-distance-bottom:0;mso-position-horizontal:absolute;mso-position-horizontal-relative:text;mso-position-vertical:absolute;mso-position-vertical-relative:text" o:gfxdata="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">
                 <v:imagedata r:id="rId17" o:title=""/>
               </v:shape>
             </w:pict>
@@ -375,7 +375,7 @@
           </mc:Choice>
           <mc:Fallback>
             <w:pict>
-              <v:shape w14:anchorId="07A82B0A" id="Ink 76" o:spid="_x0000_s1026" type="#_x0000_t75" style="position:absolute;margin-left:-1.55pt;margin-top:-13.85pt;width:28.2pt;height:12.1pt;z-index:251726848;visibility:visible;mso-wrap-style:square;mso-wrap-distance-left:9pt;mso-wrap-distance-top:0;mso-wrap-distance-right:9pt;mso-wrap-distance-bottom:0;mso-position-horizontal:absolute;mso-position-horizontal-relative:text;mso-position-vertical:absolute;mso-position-vertical-relative:text" o:gfxdata="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">
+              <v:shape w14:anchorId="09F2AB09" id="Ink 76" o:spid="_x0000_s1026" type="#_x0000_t75" style="position:absolute;margin-left:-1.55pt;margin-top:-13.85pt;width:28.2pt;height:12.1pt;z-index:251726848;visibility:visible;mso-wrap-style:square;mso-wrap-distance-left:9pt;mso-wrap-distance-top:0;mso-wrap-distance-right:9pt;mso-wrap-distance-bottom:0;mso-position-horizontal:absolute;mso-position-horizontal-relative:text;mso-position-vertical:absolute;mso-position-vertical-relative:text" o:gfxdata="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">
                 <v:imagedata r:id="rId19" o:title=""/>
               </v:shape>
             </w:pict>
@@ -420,7 +420,7 @@
           </mc:Choice>
           <mc:Fallback>
             <w:pict>
-              <v:shape w14:anchorId="75538E5B" id="Ink 75" o:spid="_x0000_s1026" type="#_x0000_t75" style="position:absolute;margin-left:0;margin-top:-33.65pt;width:25.8pt;height:12.55pt;z-index:251725824;visibility:visible;mso-wrap-style:square;mso-wrap-distance-left:9pt;mso-wrap-distance-top:0;mso-wrap-distance-right:9pt;mso-wrap-distance-bottom:0;mso-position-horizontal:absolute;mso-position-horizontal-relative:text;mso-position-vertical:absolute;mso-position-vertical-relative:text" o:gfxdata="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">
+              <v:shape w14:anchorId="557DA2BE" id="Ink 75" o:spid="_x0000_s1026" type="#_x0000_t75" style="position:absolute;margin-left:0;margin-top:-33.65pt;width:25.8pt;height:12.55pt;z-index:251725824;visibility:visible;mso-wrap-style:square;mso-wrap-distance-left:9pt;mso-wrap-distance-top:0;mso-wrap-distance-right:9pt;mso-wrap-distance-bottom:0;mso-position-horizontal:absolute;mso-position-horizontal-relative:text;mso-position-vertical:absolute;mso-position-vertical-relative:text" o:gfxdata="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">
                 <v:imagedata r:id="rId21" o:title=""/>
               </v:shape>
             </w:pict>
@@ -465,7 +465,7 @@
           </mc:Choice>
           <mc:Fallback>
             <w:pict>
-              <v:shape w14:anchorId="1149ACD6" id="Ink 43" o:spid="_x0000_s1026" type="#_x0000_t75" style="position:absolute;margin-left:299.35pt;margin-top:.4pt;width:63.25pt;height:14.5pt;z-index:251695104;visibility:visible;mso-wrap-style:square;mso-wrap-distance-left:9pt;mso-wrap-distance-top:0;mso-wrap-distance-right:9pt;mso-wrap-distance-bottom:0;mso-position-horizontal:absolute;mso-position-horizontal-relative:text;mso-position-vertical:absolute;mso-position-vertical-relative:text" o:gfxdata="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">
+              <v:shape w14:anchorId="3BE94E5A" id="Ink 43" o:spid="_x0000_s1026" type="#_x0000_t75" style="position:absolute;margin-left:299.35pt;margin-top:.4pt;width:63.25pt;height:14.5pt;z-index:251695104;visibility:visible;mso-wrap-style:square;mso-wrap-distance-left:9pt;mso-wrap-distance-top:0;mso-wrap-distance-right:9pt;mso-wrap-distance-bottom:0;mso-position-horizontal:absolute;mso-position-horizontal-relative:text;mso-position-vertical:absolute;mso-position-vertical-relative:text" o:gfxdata="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">
                 <v:imagedata r:id="rId23" o:title=""/>
               </v:shape>
             </w:pict>
@@ -510,7 +510,7 @@
           </mc:Choice>
           <mc:Fallback>
             <w:pict>
-              <v:shape w14:anchorId="5606F4E8" id="Ink 34" o:spid="_x0000_s1026" type="#_x0000_t75" style="position:absolute;margin-left:304pt;margin-top:-43.9pt;width:53.25pt;height:13.5pt;z-index:251686912;visibility:visible;mso-wrap-style:square;mso-wrap-distance-left:9pt;mso-wrap-distance-top:0;mso-wrap-distance-right:9pt;mso-wrap-distance-bottom:0;mso-position-horizontal:absolute;mso-position-horizontal-relative:text;mso-position-vertical:absolute;mso-position-vertical-relative:text" o:gfxdata="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">
+              <v:shape w14:anchorId="6140C90B" id="Ink 34" o:spid="_x0000_s1026" type="#_x0000_t75" style="position:absolute;margin-left:304pt;margin-top:-43.9pt;width:53.25pt;height:13.5pt;z-index:251686912;visibility:visible;mso-wrap-style:square;mso-wrap-distance-left:9pt;mso-wrap-distance-top:0;mso-wrap-distance-right:9pt;mso-wrap-distance-bottom:0;mso-position-horizontal:absolute;mso-position-horizontal-relative:text;mso-position-vertical:absolute;mso-position-vertical-relative:text" o:gfxdata="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">
                 <v:imagedata r:id="rId25" o:title=""/>
               </v:shape>
             </w:pict>
@@ -522,7 +522,7 @@
           <w:noProof/>
         </w:rPr>
         <w:drawing>
-          <wp:anchor distT="0" distB="0" distL="114300" distR="114300" simplePos="0" relativeHeight="251658240" behindDoc="0" locked="0" layoutInCell="1" allowOverlap="1" wp14:anchorId="631A9AC8" wp14:editId="44565A71">
+          <wp:anchor distT="0" distB="0" distL="114300" distR="114300" simplePos="0" relativeHeight="251658240" behindDoc="0" locked="0" layoutInCell="1" allowOverlap="1" wp14:anchorId="631A9AC8" wp14:editId="510F3E86">
             <wp:simplePos x="0" y="0"/>
             <wp:positionH relativeFrom="column">
               <wp:posOffset>-93718</wp:posOffset>
@@ -618,7 +618,7 @@
           </mc:Choice>
           <mc:Fallback>
             <w:pict>
-              <v:shape w14:anchorId="3D34F771" id="Ink 31" o:spid="_x0000_s1026" type="#_x0000_t75" style="position:absolute;margin-left:295.1pt;margin-top:-5.65pt;width:76.65pt;height:16.1pt;z-index:251683840;visibility:visible;mso-wrap-style:square;mso-wrap-distance-left:9pt;mso-wrap-distance-top:0;mso-wrap-distance-right:9pt;mso-wrap-distance-bottom:0;mso-position-horizontal:absolute;mso-position-horizontal-relative:text;mso-position-vertical:absolute;mso-position-vertical-relative:text" o:gfxdata="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">
+              <v:shape w14:anchorId="0A9AC05C" id="Ink 31" o:spid="_x0000_s1026" type="#_x0000_t75" style="position:absolute;margin-left:295.1pt;margin-top:-5.65pt;width:76.65pt;height:16.1pt;z-index:251683840;visibility:visible;mso-wrap-style:square;mso-wrap-distance-left:9pt;mso-wrap-distance-top:0;mso-wrap-distance-right:9pt;mso-wrap-distance-bottom:0;mso-position-horizontal:absolute;mso-position-horizontal-relative:text;mso-position-vertical:absolute;mso-position-vertical-relative:text" o:gfxdata="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">
                 <v:imagedata r:id="rId28" o:title=""/>
               </v:shape>
             </w:pict>
@@ -665,7 +665,7 @@
           </mc:Choice>
           <mc:Fallback>
             <w:pict>
-              <v:shape w14:anchorId="538E62CE" id="Ink 30" o:spid="_x0000_s1026" type="#_x0000_t75" style="position:absolute;margin-left:299.35pt;margin-top:2.2pt;width:65.1pt;height:14.5pt;z-index:251682816;visibility:visible;mso-wrap-style:square;mso-wrap-distance-left:9pt;mso-wrap-distance-top:0;mso-wrap-distance-right:9pt;mso-wrap-distance-bottom:0;mso-position-horizontal:absolute;mso-position-horizontal-relative:text;mso-position-vertical:absolute;mso-position-vertical-relative:text" o:gfxdata="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">
+              <v:shape w14:anchorId="33890197" id="Ink 30" o:spid="_x0000_s1026" type="#_x0000_t75" style="position:absolute;margin-left:299.35pt;margin-top:2.2pt;width:65.1pt;height:14.5pt;z-index:251682816;visibility:visible;mso-wrap-style:square;mso-wrap-distance-left:9pt;mso-wrap-distance-top:0;mso-wrap-distance-right:9pt;mso-wrap-distance-bottom:0;mso-position-horizontal:absolute;mso-position-horizontal-relative:text;mso-position-vertical:absolute;mso-position-vertical-relative:text" o:gfxdata="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">
                 <v:imagedata r:id="rId30" o:title=""/>
               </v:shape>
             </w:pict>
@@ -713,7 +713,7 @@
           </mc:Choice>
           <mc:Fallback>
             <w:pict>
-              <v:shape w14:anchorId="2A6C09CD" id="Ink 32" o:spid="_x0000_s1026" type="#_x0000_t75" style="position:absolute;margin-left:299.25pt;margin-top:-3.55pt;width:64.15pt;height:12.65pt;z-index:251684864;visibility:visible;mso-wrap-style:square;mso-wrap-distance-left:9pt;mso-wrap-distance-top:0;mso-wrap-distance-right:9pt;mso-wrap-distance-bottom:0;mso-position-horizontal:absolute;mso-position-horizontal-relative:text;mso-position-vertical:absolute;mso-position-vertical-relative:text" o:gfxdata="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">
+              <v:shape w14:anchorId="214BF597" id="Ink 32" o:spid="_x0000_s1026" type="#_x0000_t75" style="position:absolute;margin-left:299.25pt;margin-top:-3.55pt;width:64.15pt;height:12.65pt;z-index:251684864;visibility:visible;mso-wrap-style:square;mso-wrap-distance-left:9pt;mso-wrap-distance-top:0;mso-wrap-distance-right:9pt;mso-wrap-distance-bottom:0;mso-position-horizontal:absolute;mso-position-horizontal-relative:text;mso-position-vertical:absolute;mso-position-vertical-relative:text" o:gfxdata="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">
                 <v:imagedata r:id="rId32" o:title=""/>
               </v:shape>
             </w:pict>
@@ -760,7 +760,7 @@
           </mc:Choice>
           <mc:Fallback>
             <w:pict>
-              <v:shape w14:anchorId="3484023D" id="Ink 29" o:spid="_x0000_s1026" type="#_x0000_t75" style="position:absolute;margin-left:302.65pt;margin-top:6.25pt;width:58.95pt;height:12.65pt;z-index:251681792;visibility:visible;mso-wrap-style:square;mso-wrap-distance-left:9pt;mso-wrap-distance-top:0;mso-wrap-distance-right:9pt;mso-wrap-distance-bottom:0;mso-position-horizontal:absolute;mso-position-horizontal-relative:text;mso-position-vertical:absolute;mso-position-vertical-relative:text" o:gfxdata="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">
+              <v:shape w14:anchorId="7C019BB1" id="Ink 29" o:spid="_x0000_s1026" type="#_x0000_t75" style="position:absolute;margin-left:302.65pt;margin-top:6.25pt;width:58.95pt;height:12.65pt;z-index:251681792;visibility:visible;mso-wrap-style:square;mso-wrap-distance-left:9pt;mso-wrap-distance-top:0;mso-wrap-distance-right:9pt;mso-wrap-distance-bottom:0;mso-position-horizontal:absolute;mso-position-horizontal-relative:text;mso-position-vertical:absolute;mso-position-vertical-relative:text" o:gfxdata="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">
                 <v:imagedata r:id="rId34" o:title=""/>
               </v:shape>
             </w:pict>
@@ -805,7 +805,7 @@
           </mc:Choice>
           <mc:Fallback>
             <w:pict>
-              <v:shape w14:anchorId="64E96810" id="Ink 9" o:spid="_x0000_s1026" type="#_x0000_t75" style="position:absolute;margin-left:192.1pt;margin-top:-6.95pt;width:72.25pt;height:15.3pt;z-index:251663360;visibility:visible;mso-wrap-style:square;mso-wrap-distance-left:9pt;mso-wrap-distance-top:0;mso-wrap-distance-right:9pt;mso-wrap-distance-bottom:0;mso-position-horizontal:absolute;mso-position-horizontal-relative:text;mso-position-vertical:absolute;mso-position-vertical-relative:text" o:gfxdata="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">
+              <v:shape w14:anchorId="473E1179" id="Ink 9" o:spid="_x0000_s1026" type="#_x0000_t75" style="position:absolute;margin-left:192.1pt;margin-top:-6.95pt;width:72.25pt;height:15.3pt;z-index:251663360;visibility:visible;mso-wrap-style:square;mso-wrap-distance-left:9pt;mso-wrap-distance-top:0;mso-wrap-distance-right:9pt;mso-wrap-distance-bottom:0;mso-position-horizontal:absolute;mso-position-horizontal-relative:text;mso-position-vertical:absolute;mso-position-vertical-relative:text" o:gfxdata="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">
                 <v:imagedata r:id="rId36" o:title=""/>
               </v:shape>
             </w:pict>
@@ -853,7 +853,7 @@
           </mc:Choice>
           <mc:Fallback>
             <w:pict>
-              <v:shape w14:anchorId="42E5FEEB" id="Ink 229" o:spid="_x0000_s1026" type="#_x0000_t75" style="position:absolute;margin-left:301.6pt;margin-top:-4.8pt;width:65.6pt;height:14.5pt;z-index:251817984;visibility:visible;mso-wrap-style:square;mso-wrap-distance-left:9pt;mso-wrap-distance-top:0;mso-wrap-distance-right:9pt;mso-wrap-distance-bottom:0;mso-position-horizontal:absolute;mso-position-horizontal-relative:text;mso-position-vertical:absolute;mso-position-vertical-relative:text" o:gfxdata="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">
+              <v:shape w14:anchorId="13CA2EA3" id="Ink 229" o:spid="_x0000_s1026" type="#_x0000_t75" style="position:absolute;margin-left:301.6pt;margin-top:-4.8pt;width:65.6pt;height:14.5pt;z-index:251817984;visibility:visible;mso-wrap-style:square;mso-wrap-distance-left:9pt;mso-wrap-distance-top:0;mso-wrap-distance-right:9pt;mso-wrap-distance-bottom:0;mso-position-horizontal:absolute;mso-position-horizontal-relative:text;mso-position-vertical:absolute;mso-position-vertical-relative:text" o:gfxdata="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">
                 <v:imagedata r:id="rId38" o:title=""/>
               </v:shape>
             </w:pict>
@@ -900,7 +900,7 @@
           </mc:Choice>
           <mc:Fallback>
             <w:pict>
-              <v:shape w14:anchorId="7257F36D" id="Ink 44" o:spid="_x0000_s1026" type="#_x0000_t75" style="position:absolute;margin-left:296.15pt;margin-top:5.1pt;width:71pt;height:15pt;z-index:251696128;visibility:visible;mso-wrap-style:square;mso-wrap-distance-left:9pt;mso-wrap-distance-top:0;mso-wrap-distance-right:9pt;mso-wrap-distance-bottom:0;mso-position-horizontal:absolute;mso-position-horizontal-relative:text;mso-position-vertical:absolute;mso-position-vertical-relative:text" o:gfxdata="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">
+              <v:shape w14:anchorId="1E752DCF" id="Ink 44" o:spid="_x0000_s1026" type="#_x0000_t75" style="position:absolute;margin-left:296.15pt;margin-top:5.1pt;width:71pt;height:15pt;z-index:251696128;visibility:visible;mso-wrap-style:square;mso-wrap-distance-left:9pt;mso-wrap-distance-top:0;mso-wrap-distance-right:9pt;mso-wrap-distance-bottom:0;mso-position-horizontal:absolute;mso-position-horizontal-relative:text;mso-position-vertical:absolute;mso-position-vertical-relative:text" o:gfxdata="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">
                 <v:imagedata r:id="rId40" o:title=""/>
               </v:shape>
             </w:pict>
@@ -948,7 +948,7 @@
           </mc:Choice>
           <mc:Fallback>
             <w:pict>
-              <v:shape w14:anchorId="3F6619EB" id="Ink 66" o:spid="_x0000_s1026" type="#_x0000_t75" style="position:absolute;margin-left:263.6pt;margin-top:-8.45pt;width:8.4pt;height:20.65pt;z-index:251716608;visibility:visible;mso-wrap-style:square;mso-wrap-distance-left:9pt;mso-wrap-distance-top:0;mso-wrap-distance-right:9pt;mso-wrap-distance-bottom:0;mso-position-horizontal:absolute;mso-position-horizontal-relative:text;mso-position-vertical:absolute;mso-position-vertical-relative:text" o:gfxdata="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">
+              <v:shape w14:anchorId="30FCCEE5" id="Ink 66" o:spid="_x0000_s1026" type="#_x0000_t75" style="position:absolute;margin-left:263.6pt;margin-top:-8.45pt;width:8.4pt;height:20.65pt;z-index:251716608;visibility:visible;mso-wrap-style:square;mso-wrap-distance-left:9pt;mso-wrap-distance-top:0;mso-wrap-distance-right:9pt;mso-wrap-distance-bottom:0;mso-position-horizontal:absolute;mso-position-horizontal-relative:text;mso-position-vertical:absolute;mso-position-vertical-relative:text" o:gfxdata="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">
                 <v:imagedata r:id="rId42" o:title=""/>
               </v:shape>
             </w:pict>
@@ -993,7 +993,7 @@
           </mc:Choice>
           <mc:Fallback>
             <w:pict>
-              <v:shape w14:anchorId="05E8BFCB" id="Ink 33" o:spid="_x0000_s1026" type="#_x0000_t75" style="position:absolute;margin-left:306pt;margin-top:-.45pt;width:50.8pt;height:12.95pt;z-index:251685888;visibility:visible;mso-wrap-style:square;mso-wrap-distance-left:9pt;mso-wrap-distance-top:0;mso-wrap-distance-right:9pt;mso-wrap-distance-bottom:0;mso-position-horizontal:absolute;mso-position-horizontal-relative:text;mso-position-vertical:absolute;mso-position-vertical-relative:text" o:gfxdata="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">
+              <v:shape w14:anchorId="1C35F4D0" id="Ink 33" o:spid="_x0000_s1026" type="#_x0000_t75" style="position:absolute;margin-left:306pt;margin-top:-.45pt;width:50.8pt;height:12.95pt;z-index:251685888;visibility:visible;mso-wrap-style:square;mso-wrap-distance-left:9pt;mso-wrap-distance-top:0;mso-wrap-distance-right:9pt;mso-wrap-distance-bottom:0;mso-position-horizontal:absolute;mso-position-horizontal-relative:text;mso-position-vertical:absolute;mso-position-vertical-relative:text" o:gfxdata="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">
                 <v:imagedata r:id="rId44" o:title=""/>
               </v:shape>
             </w:pict>
@@ -1040,7 +1040,7 @@
           </mc:Choice>
           <mc:Fallback>
             <w:pict>
-              <v:shape w14:anchorId="56215494" id="Ink 230" o:spid="_x0000_s1026" type="#_x0000_t75" style="position:absolute;margin-left:305.6pt;margin-top:5.75pt;width:57.05pt;height:12.35pt;z-index:251819008;visibility:visible;mso-wrap-style:square;mso-wrap-distance-left:9pt;mso-wrap-distance-top:0;mso-wrap-distance-right:9pt;mso-wrap-distance-bottom:0;mso-position-horizontal:absolute;mso-position-horizontal-relative:text;mso-position-vertical:absolute;mso-position-vertical-relative:text" o:gfxdata="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">
+              <v:shape w14:anchorId="618E85A6" id="Ink 230" o:spid="_x0000_s1026" type="#_x0000_t75" style="position:absolute;margin-left:305.6pt;margin-top:5.75pt;width:57.05pt;height:12.35pt;z-index:251819008;visibility:visible;mso-wrap-style:square;mso-wrap-distance-left:9pt;mso-wrap-distance-top:0;mso-wrap-distance-right:9pt;mso-wrap-distance-bottom:0;mso-position-horizontal:absolute;mso-position-horizontal-relative:text;mso-position-vertical:absolute;mso-position-vertical-relative:text" o:gfxdata="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">
                 <v:imagedata r:id="rId46" o:title=""/>
               </v:shape>
             </w:pict>
@@ -1085,7 +1085,7 @@
           </mc:Choice>
           <mc:Fallback>
             <w:pict>
-              <v:shape w14:anchorId="09E6A358" id="Ink 15" o:spid="_x0000_s1026" type="#_x0000_t75" style="position:absolute;margin-left:197.1pt;margin-top:1.05pt;width:60.5pt;height:14.65pt;z-index:251669504;visibility:visible;mso-wrap-style:square;mso-wrap-distance-left:9pt;mso-wrap-distance-top:0;mso-wrap-distance-right:9pt;mso-wrap-distance-bottom:0;mso-position-horizontal:absolute;mso-position-horizontal-relative:text;mso-position-vertical:absolute;mso-position-vertical-relative:text" o:gfxdata="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">
+              <v:shape w14:anchorId="38DBBB6E" id="Ink 15" o:spid="_x0000_s1026" type="#_x0000_t75" style="position:absolute;margin-left:197.1pt;margin-top:1.05pt;width:60.5pt;height:14.65pt;z-index:251669504;visibility:visible;mso-wrap-style:square;mso-wrap-distance-left:9pt;mso-wrap-distance-top:0;mso-wrap-distance-right:9pt;mso-wrap-distance-bottom:0;mso-position-horizontal:absolute;mso-position-horizontal-relative:text;mso-position-vertical:absolute;mso-position-vertical-relative:text" o:gfxdata="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">
                 <v:imagedata r:id="rId48" o:title=""/>
               </v:shape>
             </w:pict>
@@ -1133,7 +1133,7 @@
           </mc:Choice>
           <mc:Fallback>
             <w:pict>
-              <v:shape w14:anchorId="110F52CC" id="Ink 231" o:spid="_x0000_s1026" type="#_x0000_t75" style="position:absolute;margin-left:302.5pt;margin-top:.65pt;width:61.8pt;height:12.8pt;z-index:251820032;visibility:visible;mso-wrap-style:square;mso-wrap-distance-left:9pt;mso-wrap-distance-top:0;mso-wrap-distance-right:9pt;mso-wrap-distance-bottom:0;mso-position-horizontal:absolute;mso-position-horizontal-relative:text;mso-position-vertical:absolute;mso-position-vertical-relative:text" o:gfxdata="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">
+              <v:shape w14:anchorId="28E1B099" id="Ink 231" o:spid="_x0000_s1026" type="#_x0000_t75" style="position:absolute;margin-left:302.5pt;margin-top:.65pt;width:61.8pt;height:12.8pt;z-index:251820032;visibility:visible;mso-wrap-style:square;mso-wrap-distance-left:9pt;mso-wrap-distance-top:0;mso-wrap-distance-right:9pt;mso-wrap-distance-bottom:0;mso-position-horizontal:absolute;mso-position-horizontal-relative:text;mso-position-vertical:absolute;mso-position-vertical-relative:text" o:gfxdata="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">
                 <v:imagedata r:id="rId50" o:title=""/>
               </v:shape>
             </w:pict>
@@ -1178,7 +1178,7 @@
           </mc:Choice>
           <mc:Fallback>
             <w:pict>
-              <v:shape w14:anchorId="34D87D88" id="Ink 16" o:spid="_x0000_s1026" type="#_x0000_t75" style="position:absolute;margin-left:198pt;margin-top:-4.45pt;width:59.8pt;height:14.15pt;z-index:251670528;visibility:visible;mso-wrap-style:square;mso-wrap-distance-left:9pt;mso-wrap-distance-top:0;mso-wrap-distance-right:9pt;mso-wrap-distance-bottom:0;mso-position-horizontal:absolute;mso-position-horizontal-relative:text;mso-position-vertical:absolute;mso-position-vertical-relative:text" o:gfxdata="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">
+              <v:shape w14:anchorId="4A391DF5" id="Ink 16" o:spid="_x0000_s1026" type="#_x0000_t75" style="position:absolute;margin-left:198pt;margin-top:-4.45pt;width:59.8pt;height:14.15pt;z-index:251670528;visibility:visible;mso-wrap-style:square;mso-wrap-distance-left:9pt;mso-wrap-distance-top:0;mso-wrap-distance-right:9pt;mso-wrap-distance-bottom:0;mso-position-horizontal:absolute;mso-position-horizontal-relative:text;mso-position-vertical:absolute;mso-position-vertical-relative:text" o:gfxdata="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">
                 <v:imagedata r:id="rId52" o:title=""/>
               </v:shape>
             </w:pict>
@@ -1225,7 +1225,7 @@
           </mc:Choice>
           <mc:Fallback>
             <w:pict>
-              <v:shape w14:anchorId="6D2A51E4" id="Ink 14" o:spid="_x0000_s1026" type="#_x0000_t75" style="position:absolute;margin-left:198.1pt;margin-top:2.7pt;width:59.5pt;height:12.65pt;z-index:251668480;visibility:visible;mso-wrap-style:square;mso-wrap-distance-left:9pt;mso-wrap-distance-top:0;mso-wrap-distance-right:9pt;mso-wrap-distance-bottom:0;mso-position-horizontal:absolute;mso-position-horizontal-relative:text;mso-position-vertical:absolute;mso-position-vertical-relative:text" o:gfxdata="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">
+              <v:shape w14:anchorId="24FA57AA" id="Ink 14" o:spid="_x0000_s1026" type="#_x0000_t75" style="position:absolute;margin-left:198.1pt;margin-top:2.7pt;width:59.5pt;height:12.65pt;z-index:251668480;visibility:visible;mso-wrap-style:square;mso-wrap-distance-left:9pt;mso-wrap-distance-top:0;mso-wrap-distance-right:9pt;mso-wrap-distance-bottom:0;mso-position-horizontal:absolute;mso-position-horizontal-relative:text;mso-position-vertical:absolute;mso-position-vertical-relative:text" o:gfxdata="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">
                 <v:imagedata r:id="rId54" o:title=""/>
               </v:shape>
             </w:pict>
@@ -1272,7 +1272,7 @@
           </mc:Choice>
           <mc:Fallback>
             <w:pict>
-              <v:shape w14:anchorId="4F1D97CD" id="Ink 74" o:spid="_x0000_s1026" type="#_x0000_t75" style="position:absolute;margin-left:367.6pt;margin-top:-6.95pt;width:17.2pt;height:21.5pt;z-index:251724800;visibility:visible;mso-wrap-style:square;mso-wrap-distance-left:9pt;mso-wrap-distance-top:0;mso-wrap-distance-right:9pt;mso-wrap-distance-bottom:0;mso-position-horizontal:absolute;mso-position-horizontal-relative:text;mso-position-vertical:absolute;mso-position-vertical-relative:text" o:gfxdata="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">
+              <v:shape w14:anchorId="0697751B" id="Ink 74" o:spid="_x0000_s1026" type="#_x0000_t75" style="position:absolute;margin-left:367.6pt;margin-top:-6.95pt;width:17.2pt;height:21.5pt;z-index:251724800;visibility:visible;mso-wrap-style:square;mso-wrap-distance-left:9pt;mso-wrap-distance-top:0;mso-wrap-distance-right:9pt;mso-wrap-distance-bottom:0;mso-position-horizontal:absolute;mso-position-horizontal-relative:text;mso-position-vertical:absolute;mso-position-vertical-relative:text" o:gfxdata="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">
                 <v:imagedata r:id="rId56" o:title=""/>
               </v:shape>
             </w:pict>
@@ -1317,7 +1317,7 @@
           </mc:Choice>
           <mc:Fallback>
             <w:pict>
-              <v:shape w14:anchorId="56779661" id="Ink 7" o:spid="_x0000_s1026" type="#_x0000_t75" style="position:absolute;margin-left:101.8pt;margin-top:.7pt;width:53.05pt;height:14.2pt;z-index:251662336;visibility:visible;mso-wrap-style:square;mso-wrap-distance-left:9pt;mso-wrap-distance-top:0;mso-wrap-distance-right:9pt;mso-wrap-distance-bottom:0;mso-position-horizontal:absolute;mso-position-horizontal-relative:text;mso-position-vertical:absolute;mso-position-vertical-relative:text" o:gfxdata="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">
+              <v:shape w14:anchorId="3FA76904" id="Ink 7" o:spid="_x0000_s1026" type="#_x0000_t75" style="position:absolute;margin-left:101.8pt;margin-top:.7pt;width:53.05pt;height:14.2pt;z-index:251662336;visibility:visible;mso-wrap-style:square;mso-wrap-distance-left:9pt;mso-wrap-distance-top:0;mso-wrap-distance-right:9pt;mso-wrap-distance-bottom:0;mso-position-horizontal:absolute;mso-position-horizontal-relative:text;mso-position-vertical:absolute;mso-position-vertical-relative:text" o:gfxdata="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">
                 <v:imagedata r:id="rId58" o:title=""/>
               </v:shape>
             </w:pict>
@@ -1364,7 +1364,7 @@
           </mc:Choice>
           <mc:Fallback>
             <w:pict>
-              <v:shape w14:anchorId="73BFAA2A" id="Ink 60" o:spid="_x0000_s1026" type="#_x0000_t75" style="position:absolute;margin-left:185.95pt;margin-top:-1.15pt;width:13.75pt;height:14.6pt;z-index:251710464;visibility:visible;mso-wrap-style:square;mso-wrap-distance-left:9pt;mso-wrap-distance-top:0;mso-wrap-distance-right:9pt;mso-wrap-distance-bottom:0;mso-position-horizontal:absolute;mso-position-horizontal-relative:text;mso-position-vertical:absolute;mso-position-vertical-relative:text" o:gfxdata="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">
+              <v:shape w14:anchorId="407F22FF" id="Ink 60" o:spid="_x0000_s1026" type="#_x0000_t75" style="position:absolute;margin-left:185.95pt;margin-top:-1.15pt;width:13.75pt;height:14.6pt;z-index:251710464;visibility:visible;mso-wrap-style:square;mso-wrap-distance-left:9pt;mso-wrap-distance-top:0;mso-wrap-distance-right:9pt;mso-wrap-distance-bottom:0;mso-position-horizontal:absolute;mso-position-horizontal-relative:text;mso-position-vertical:absolute;mso-position-vertical-relative:text" o:gfxdata="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">
                 <v:imagedata r:id="rId60" o:title=""/>
               </v:shape>
             </w:pict>
@@ -1409,7 +1409,7 @@
           </mc:Choice>
           <mc:Fallback>
             <w:pict>
-              <v:shape w14:anchorId="74F3DEE5" id="Ink 13" o:spid="_x0000_s1026" type="#_x0000_t75" style="position:absolute;margin-left:305.5pt;margin-top:2.85pt;width:53.6pt;height:14.3pt;z-index:251667456;visibility:visible;mso-wrap-style:square;mso-wrap-distance-left:9pt;mso-wrap-distance-top:0;mso-wrap-distance-right:9pt;mso-wrap-distance-bottom:0;mso-position-horizontal:absolute;mso-position-horizontal-relative:text;mso-position-vertical:absolute;mso-position-vertical-relative:text" o:gfxdata="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">
+              <v:shape w14:anchorId="54FE5CD2" id="Ink 13" o:spid="_x0000_s1026" type="#_x0000_t75" style="position:absolute;margin-left:305.5pt;margin-top:2.85pt;width:53.6pt;height:14.3pt;z-index:251667456;visibility:visible;mso-wrap-style:square;mso-wrap-distance-left:9pt;mso-wrap-distance-top:0;mso-wrap-distance-right:9pt;mso-wrap-distance-bottom:0;mso-position-horizontal:absolute;mso-position-horizontal-relative:text;mso-position-vertical:absolute;mso-position-vertical-relative:text" o:gfxdata="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">
                 <v:imagedata r:id="rId62" o:title=""/>
               </v:shape>
             </w:pict>
@@ -1456,7 +1456,7 @@
           </mc:Choice>
           <mc:Fallback>
             <w:pict>
-              <v:shape w14:anchorId="4677CC11" id="Ink 57" o:spid="_x0000_s1026" type="#_x0000_t75" style="position:absolute;margin-left:197.4pt;margin-top:3.4pt;width:64.4pt;height:13.8pt;z-index:251707392;visibility:visible;mso-wrap-style:square;mso-wrap-distance-left:9pt;mso-wrap-distance-top:0;mso-wrap-distance-right:9pt;mso-wrap-distance-bottom:0;mso-position-horizontal:absolute;mso-position-horizontal-relative:text;mso-position-vertical:absolute;mso-position-vertical-relative:text" o:gfxdata="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">
+              <v:shape w14:anchorId="48527FDC" id="Ink 57" o:spid="_x0000_s1026" type="#_x0000_t75" style="position:absolute;margin-left:197.4pt;margin-top:3.4pt;width:64.4pt;height:13.8pt;z-index:251707392;visibility:visible;mso-wrap-style:square;mso-wrap-distance-left:9pt;mso-wrap-distance-top:0;mso-wrap-distance-right:9pt;mso-wrap-distance-bottom:0;mso-position-horizontal:absolute;mso-position-horizontal-relative:text;mso-position-vertical:absolute;mso-position-vertical-relative:text" o:gfxdata="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">
                 <v:imagedata r:id="rId64" o:title=""/>
               </v:shape>
             </w:pict>
@@ -1503,7 +1503,7 @@
           </mc:Choice>
           <mc:Fallback>
             <w:pict>
-              <v:shape w14:anchorId="1FF1F651" id="Ink 73" o:spid="_x0000_s1026" type="#_x0000_t75" style="position:absolute;margin-left:369pt;margin-top:-7.2pt;width:16.95pt;height:42.5pt;z-index:251723776;visibility:visible;mso-wrap-style:square;mso-wrap-distance-left:9pt;mso-wrap-distance-top:0;mso-wrap-distance-right:9pt;mso-wrap-distance-bottom:0;mso-position-horizontal:absolute;mso-position-horizontal-relative:text;mso-position-vertical:absolute;mso-position-vertical-relative:text" o:gfxdata="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">
+              <v:shape w14:anchorId="7E1FF53F" id="Ink 73" o:spid="_x0000_s1026" type="#_x0000_t75" style="position:absolute;margin-left:369pt;margin-top:-7.2pt;width:16.95pt;height:42.5pt;z-index:251723776;visibility:visible;mso-wrap-style:square;mso-wrap-distance-left:9pt;mso-wrap-distance-top:0;mso-wrap-distance-right:9pt;mso-wrap-distance-bottom:0;mso-position-horizontal:absolute;mso-position-horizontal-relative:text;mso-position-vertical:absolute;mso-position-vertical-relative:text" o:gfxdata="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">
                 <v:imagedata r:id="rId66" o:title=""/>
               </v:shape>
             </w:pict>
@@ -1519,18 +1519,18 @@
         <mc:AlternateContent>
           <mc:Choice Requires="wpi">
             <w:drawing>
-              <wp:anchor distT="0" distB="0" distL="114300" distR="114300" simplePos="0" relativeHeight="251694080" behindDoc="0" locked="0" layoutInCell="1" allowOverlap="1" wp14:anchorId="30E21FF9" wp14:editId="636148D9">
-                <wp:simplePos x="0" y="0"/>
-                <wp:positionH relativeFrom="column">
-                  <wp:posOffset>2562311</wp:posOffset>
-                </wp:positionH>
-                <wp:positionV relativeFrom="paragraph">
-                  <wp:posOffset>33806</wp:posOffset>
-                </wp:positionV>
-                <wp:extent cx="705600" cy="41400"/>
-                <wp:effectExtent l="63500" t="101600" r="81915" b="98425"/>
-                <wp:wrapNone/>
-                <wp:docPr id="42" name="Ink 42"/>
+              <wp:anchor distT="0" distB="0" distL="114300" distR="114300" simplePos="0" relativeHeight="251837440" behindDoc="0" locked="0" layoutInCell="1" allowOverlap="1" wp14:anchorId="2D6CCEA9" wp14:editId="34589C0D">
+                <wp:simplePos x="0" y="0"/>
+                <wp:positionH relativeFrom="column">
+                  <wp:posOffset>2574118</wp:posOffset>
+                </wp:positionH>
+                <wp:positionV relativeFrom="paragraph">
+                  <wp:posOffset>44220</wp:posOffset>
+                </wp:positionV>
+                <wp:extent cx="685440" cy="21600"/>
+                <wp:effectExtent l="63500" t="101600" r="64135" b="105410"/>
+                <wp:wrapNone/>
+                <wp:docPr id="248" name="Ink 248"/>
                 <wp:cNvGraphicFramePr/>
                 <a:graphic xmlns:a="http://schemas.openxmlformats.org/drawingml/2006/main">
                   <a:graphicData uri="http://schemas.microsoft.com/office/word/2010/wordprocessingInk">
@@ -1540,17 +1540,17 @@
                       </w14:nvContentPartPr>
                       <w14:xfrm>
                         <a:off x="0" y="0"/>
-                        <a:ext cx="705600" cy="41400"/>
-                      </w14:xfrm>
-                    </w14:contentPart>
-                  </a:graphicData>
-                </a:graphic>
-              </wp:anchor>
-            </w:drawing>
-          </mc:Choice>
-          <mc:Fallback>
-            <w:pict>
-              <v:shape w14:anchorId="765D228F" id="Ink 42" o:spid="_x0000_s1026" type="#_x0000_t75" style="position:absolute;margin-left:198.95pt;margin-top:-3pt;width:61.2pt;height:14.55pt;z-index:251694080;visibility:visible;mso-wrap-style:square;mso-wrap-distance-left:9pt;mso-wrap-distance-top:0;mso-wrap-distance-right:9pt;mso-wrap-distance-bottom:0;mso-position-horizontal:absolute;mso-position-horizontal-relative:text;mso-position-vertical:absolute;mso-position-vertical-relative:text" o:gfxdata="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">
+                        <a:ext cx="685440" cy="21600"/>
+                      </w14:xfrm>
+                    </w14:contentPart>
+                  </a:graphicData>
+                </a:graphic>
+              </wp:anchor>
+            </w:drawing>
+          </mc:Choice>
+          <mc:Fallback>
+            <w:pict>
+              <v:shape w14:anchorId="752E30E4" id="Ink 248" o:spid="_x0000_s1026" type="#_x0000_t75" style="position:absolute;margin-left:199.9pt;margin-top:-2.15pt;width:59.6pt;height:13pt;z-index:251837440;visibility:visible;mso-wrap-style:square;mso-wrap-distance-left:9pt;mso-wrap-distance-top:0;mso-wrap-distance-right:9pt;mso-wrap-distance-bottom:0;mso-position-horizontal:absolute;mso-position-horizontal-relative:text;mso-position-vertical:absolute;mso-position-vertical-relative:text" o:gfxdata="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">
                 <v:imagedata r:id="rId68" o:title=""/>
               </v:shape>
             </w:pict>
@@ -1597,7 +1597,7 @@
           </mc:Choice>
           <mc:Fallback>
             <w:pict>
-              <v:shape w14:anchorId="793B1486" id="Ink 17" o:spid="_x0000_s1026" type="#_x0000_t75" style="position:absolute;margin-left:201.6pt;margin-top:2.9pt;width:58.15pt;height:16.4pt;z-index:251671552;visibility:visible;mso-wrap-style:square;mso-wrap-distance-left:9pt;mso-wrap-distance-top:0;mso-wrap-distance-right:9pt;mso-wrap-distance-bottom:0;mso-position-horizontal:absolute;mso-position-horizontal-relative:text;mso-position-vertical:absolute;mso-position-vertical-relative:text" o:gfxdata="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">
+              <v:shape w14:anchorId="23E5275B" id="Ink 17" o:spid="_x0000_s1026" type="#_x0000_t75" style="position:absolute;margin-left:201.6pt;margin-top:2.9pt;width:58.15pt;height:16.4pt;z-index:251671552;visibility:visible;mso-wrap-style:square;mso-wrap-distance-left:9pt;mso-wrap-distance-top:0;mso-wrap-distance-right:9pt;mso-wrap-distance-bottom:0;mso-position-horizontal:absolute;mso-position-horizontal-relative:text;mso-position-vertical:absolute;mso-position-vertical-relative:text" o:gfxdata="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">
                 <v:imagedata r:id="rId70" o:title=""/>
               </v:shape>
             </w:pict>
@@ -1644,7 +1644,7 @@
           </mc:Choice>
           <mc:Fallback>
             <w:pict>
-              <v:shape w14:anchorId="045FA445" id="Ink 247" o:spid="_x0000_s1026" type="#_x0000_t75" style="position:absolute;margin-left:370.45pt;margin-top:4.5pt;width:20.6pt;height:11.35pt;z-index:251836416;visibility:visible;mso-wrap-style:square;mso-wrap-distance-left:9pt;mso-wrap-distance-top:0;mso-wrap-distance-right:9pt;mso-wrap-distance-bottom:0;mso-position-horizontal:absolute;mso-position-horizontal-relative:text;mso-position-vertical:absolute;mso-position-vertical-relative:text" o:gfxdata="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">
+              <v:shape w14:anchorId="7E987A43" id="Ink 247" o:spid="_x0000_s1026" type="#_x0000_t75" style="position:absolute;margin-left:370.45pt;margin-top:4.5pt;width:20.6pt;height:11.35pt;z-index:251836416;visibility:visible;mso-wrap-style:square;mso-wrap-distance-left:9pt;mso-wrap-distance-top:0;mso-wrap-distance-right:9pt;mso-wrap-distance-bottom:0;mso-position-horizontal:absolute;mso-position-horizontal-relative:text;mso-position-vertical:absolute;mso-position-vertical-relative:text" o:gfxdata="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">
                 <v:imagedata r:id="rId72" o:title=""/>
               </v:shape>
             </w:pict>
@@ -1689,7 +1689,7 @@
           </mc:Choice>
           <mc:Fallback>
             <w:pict>
-              <v:shape w14:anchorId="5D77CD8E" id="Ink 232" o:spid="_x0000_s1026" type="#_x0000_t75" style="position:absolute;margin-left:302.9pt;margin-top:2.35pt;width:59.6pt;height:14.25pt;z-index:251821056;visibility:visible;mso-wrap-style:square;mso-wrap-distance-left:9pt;mso-wrap-distance-top:0;mso-wrap-distance-right:9pt;mso-wrap-distance-bottom:0;mso-position-horizontal:absolute;mso-position-horizontal-relative:text;mso-position-vertical:absolute;mso-position-vertical-relative:text" o:gfxdata="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">
+              <v:shape w14:anchorId="08DCF42E" id="Ink 232" o:spid="_x0000_s1026" type="#_x0000_t75" style="position:absolute;margin-left:302.9pt;margin-top:2.35pt;width:59.6pt;height:14.25pt;z-index:251821056;visibility:visible;mso-wrap-style:square;mso-wrap-distance-left:9pt;mso-wrap-distance-top:0;mso-wrap-distance-right:9pt;mso-wrap-distance-bottom:0;mso-position-horizontal:absolute;mso-position-horizontal-relative:text;mso-position-vertical:absolute;mso-position-vertical-relative:text" o:gfxdata="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">
                 <v:imagedata r:id="rId74" o:title=""/>
               </v:shape>
             </w:pict>
@@ -1736,7 +1736,7 @@
           </mc:Choice>
           <mc:Fallback>
             <w:pict>
-              <v:shape w14:anchorId="4C71E42A" id="Ink 56" o:spid="_x0000_s1026" type="#_x0000_t75" style="position:absolute;margin-left:174pt;margin-top:-1.8pt;width:13.75pt;height:16.45pt;z-index:251706368;visibility:visible;mso-wrap-style:square;mso-wrap-distance-left:9pt;mso-wrap-distance-top:0;mso-wrap-distance-right:9pt;mso-wrap-distance-bottom:0;mso-position-horizontal:absolute;mso-position-horizontal-relative:text;mso-position-vertical:absolute;mso-position-vertical-relative:text" o:gfxdata="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">
+              <v:shape w14:anchorId="021A097C" id="Ink 56" o:spid="_x0000_s1026" type="#_x0000_t75" style="position:absolute;margin-left:174pt;margin-top:-1.8pt;width:13.75pt;height:16.45pt;z-index:251706368;visibility:visible;mso-wrap-style:square;mso-wrap-distance-left:9pt;mso-wrap-distance-top:0;mso-wrap-distance-right:9pt;mso-wrap-distance-bottom:0;mso-position-horizontal:absolute;mso-position-horizontal-relative:text;mso-position-vertical:absolute;mso-position-vertical-relative:text" o:gfxdata="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">
                 <v:imagedata r:id="rId76" o:title=""/>
               </v:shape>
             </w:pict>
@@ -1783,7 +1783,7 @@
           </mc:Choice>
           <mc:Fallback>
             <w:pict>
-              <v:shape w14:anchorId="331C7CBF" id="Ink 48" o:spid="_x0000_s1026" type="#_x0000_t75" style="position:absolute;margin-left:192.6pt;margin-top:4.6pt;width:73.6pt;height:15.95pt;z-index:251700224;visibility:visible;mso-wrap-style:square;mso-wrap-distance-left:9pt;mso-wrap-distance-top:0;mso-wrap-distance-right:9pt;mso-wrap-distance-bottom:0;mso-position-horizontal:absolute;mso-position-horizontal-relative:text;mso-position-vertical:absolute;mso-position-vertical-relative:text" o:gfxdata="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">
+              <v:shape w14:anchorId="71B6C7CA" id="Ink 48" o:spid="_x0000_s1026" type="#_x0000_t75" style="position:absolute;margin-left:192.6pt;margin-top:4.6pt;width:73.6pt;height:15.95pt;z-index:251700224;visibility:visible;mso-wrap-style:square;mso-wrap-distance-left:9pt;mso-wrap-distance-top:0;mso-wrap-distance-right:9pt;mso-wrap-distance-bottom:0;mso-position-horizontal:absolute;mso-position-horizontal-relative:text;mso-position-vertical:absolute;mso-position-vertical-relative:text" o:gfxdata="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">
                 <v:imagedata r:id="rId78" o:title=""/>
               </v:shape>
             </w:pict>
@@ -1828,7 +1828,7 @@
           </mc:Choice>
           <mc:Fallback>
             <w:pict>
-              <v:shape w14:anchorId="0ACA9D06" id="Ink 35" o:spid="_x0000_s1026" type="#_x0000_t75" style="position:absolute;margin-left:305.85pt;margin-top:-5.4pt;width:53.9pt;height:14.5pt;z-index:251687936;visibility:visible;mso-wrap-style:square;mso-wrap-distance-left:9pt;mso-wrap-distance-top:0;mso-wrap-distance-right:9pt;mso-wrap-distance-bottom:0;mso-position-horizontal:absolute;mso-position-horizontal-relative:text;mso-position-vertical:absolute;mso-position-vertical-relative:text" o:gfxdata="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">
+              <v:shape w14:anchorId="48E39F16" id="Ink 35" o:spid="_x0000_s1026" type="#_x0000_t75" style="position:absolute;margin-left:305.85pt;margin-top:-5.4pt;width:53.9pt;height:14.5pt;z-index:251687936;visibility:visible;mso-wrap-style:square;mso-wrap-distance-left:9pt;mso-wrap-distance-top:0;mso-wrap-distance-right:9pt;mso-wrap-distance-bottom:0;mso-position-horizontal:absolute;mso-position-horizontal-relative:text;mso-position-vertical:absolute;mso-position-vertical-relative:text" o:gfxdata="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">
                 <v:imagedata r:id="rId80" o:title=""/>
               </v:shape>
             </w:pict>
@@ -1876,7 +1876,7 @@
           </mc:Choice>
           <mc:Fallback>
             <w:pict>
-              <v:shape w14:anchorId="4155656D" id="Ink 53" o:spid="_x0000_s1026" type="#_x0000_t75" style="position:absolute;margin-left:262.8pt;margin-top:-1.7pt;width:12.1pt;height:20.75pt;z-index:251703296;visibility:visible;mso-wrap-style:square;mso-wrap-distance-left:9pt;mso-wrap-distance-top:0;mso-wrap-distance-right:9pt;mso-wrap-distance-bottom:0;mso-position-horizontal:absolute;mso-position-horizontal-relative:text;mso-position-vertical:absolute;mso-position-vertical-relative:text" o:gfxdata="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">
+              <v:shape w14:anchorId="4967762F" id="Ink 53" o:spid="_x0000_s1026" type="#_x0000_t75" style="position:absolute;margin-left:262.8pt;margin-top:-1.7pt;width:12.1pt;height:20.75pt;z-index:251703296;visibility:visible;mso-wrap-style:square;mso-wrap-distance-left:9pt;mso-wrap-distance-top:0;mso-wrap-distance-right:9pt;mso-wrap-distance-bottom:0;mso-position-horizontal:absolute;mso-position-horizontal-relative:text;mso-position-vertical:absolute;mso-position-vertical-relative:text" o:gfxdata="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">
                 <v:imagedata r:id="rId82" o:title=""/>
               </v:shape>
             </w:pict>
@@ -1923,7 +1923,7 @@
           </mc:Choice>
           <mc:Fallback>
             <w:pict>
-              <v:shape w14:anchorId="701D6971" id="Ink 10" o:spid="_x0000_s1026" type="#_x0000_t75" style="position:absolute;margin-left:199.9pt;margin-top:5.65pt;width:57.2pt;height:18.05pt;z-index:251664384;visibility:visible;mso-wrap-style:square;mso-wrap-distance-left:9pt;mso-wrap-distance-top:0;mso-wrap-distance-right:9pt;mso-wrap-distance-bottom:0;mso-position-horizontal:absolute;mso-position-horizontal-relative:text;mso-position-vertical:absolute;mso-position-vertical-relative:text" o:gfxdata="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">
+              <v:shape w14:anchorId="5C4CA32C" id="Ink 10" o:spid="_x0000_s1026" type="#_x0000_t75" style="position:absolute;margin-left:199.9pt;margin-top:5.65pt;width:57.2pt;height:18.05pt;z-index:251664384;visibility:visible;mso-wrap-style:square;mso-wrap-distance-left:9pt;mso-wrap-distance-top:0;mso-wrap-distance-right:9pt;mso-wrap-distance-bottom:0;mso-position-horizontal:absolute;mso-position-horizontal-relative:text;mso-position-vertical:absolute;mso-position-vertical-relative:text" o:gfxdata="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">
                 <v:imagedata r:id="rId84" o:title=""/>
               </v:shape>
             </w:pict>
@@ -1968,7 +1968,7 @@
           </mc:Choice>
           <mc:Fallback>
             <w:pict>
-              <v:shape w14:anchorId="45C21816" id="Ink 5" o:spid="_x0000_s1026" type="#_x0000_t75" style="position:absolute;margin-left:288.3pt;margin-top:-5.85pt;width:84.1pt;height:21.25pt;z-index:251660288;visibility:visible;mso-wrap-style:square;mso-wrap-distance-left:9pt;mso-wrap-distance-top:0;mso-wrap-distance-right:9pt;mso-wrap-distance-bottom:0;mso-position-horizontal:absolute;mso-position-horizontal-relative:text;mso-position-vertical:absolute;mso-position-vertical-relative:text" o:gfxdata="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">
+              <v:shape w14:anchorId="4CE661AD" id="Ink 5" o:spid="_x0000_s1026" type="#_x0000_t75" style="position:absolute;margin-left:288.3pt;margin-top:-5.85pt;width:84.1pt;height:21.25pt;z-index:251660288;visibility:visible;mso-wrap-style:square;mso-wrap-distance-left:9pt;mso-wrap-distance-top:0;mso-wrap-distance-right:9pt;mso-wrap-distance-bottom:0;mso-position-horizontal:absolute;mso-position-horizontal-relative:text;mso-position-vertical:absolute;mso-position-vertical-relative:text" o:gfxdata="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">
                 <v:imagedata r:id="rId86" o:title=""/>
               </v:shape>
             </w:pict>
@@ -2015,7 +2015,7 @@
           </mc:Choice>
           <mc:Fallback>
             <w:pict>
-              <v:shape w14:anchorId="5C9450D9" id="Ink 12" o:spid="_x0000_s1026" type="#_x0000_t75" style="position:absolute;margin-left:388.05pt;margin-top:6.55pt;width:77.55pt;height:14.75pt;z-index:251666432;visibility:visible;mso-wrap-style:square;mso-wrap-distance-left:9pt;mso-wrap-distance-top:0;mso-wrap-distance-right:9pt;mso-wrap-distance-bottom:0;mso-position-horizontal:absolute;mso-position-horizontal-relative:text;mso-position-vertical:absolute;mso-position-vertical-relative:text" o:gfxdata="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">
+              <v:shape w14:anchorId="62F65C82" id="Ink 12" o:spid="_x0000_s1026" type="#_x0000_t75" style="position:absolute;margin-left:388.05pt;margin-top:6.55pt;width:77.55pt;height:14.75pt;z-index:251666432;visibility:visible;mso-wrap-style:square;mso-wrap-distance-left:9pt;mso-wrap-distance-top:0;mso-wrap-distance-right:9pt;mso-wrap-distance-bottom:0;mso-position-horizontal:absolute;mso-position-horizontal-relative:text;mso-position-vertical:absolute;mso-position-vertical-relative:text" o:gfxdata="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">
                 <v:imagedata r:id="rId88" o:title=""/>
               </v:shape>
             </w:pict>
@@ -2060,7 +2060,7 @@
           </mc:Choice>
           <mc:Fallback>
             <w:pict>
-              <v:shape w14:anchorId="712995D3" id="Ink 11" o:spid="_x0000_s1026" type="#_x0000_t75" style="position:absolute;margin-left:300.45pt;margin-top:6.45pt;width:64.55pt;height:15.1pt;z-index:251665408;visibility:visible;mso-wrap-style:square;mso-wrap-distance-left:9pt;mso-wrap-distance-top:0;mso-wrap-distance-right:9pt;mso-wrap-distance-bottom:0;mso-position-horizontal:absolute;mso-position-horizontal-relative:text;mso-position-vertical:absolute;mso-position-vertical-relative:text" o:gfxdata="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">
+              <v:shape w14:anchorId="4D2889B5" id="Ink 11" o:spid="_x0000_s1026" type="#_x0000_t75" style="position:absolute;margin-left:300.45pt;margin-top:6.45pt;width:64.55pt;height:15.1pt;z-index:251665408;visibility:visible;mso-wrap-style:square;mso-wrap-distance-left:9pt;mso-wrap-distance-top:0;mso-wrap-distance-right:9pt;mso-wrap-distance-bottom:0;mso-position-horizontal:absolute;mso-position-horizontal-relative:text;mso-position-vertical:absolute;mso-position-vertical-relative:text" o:gfxdata="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">
                 <v:imagedata r:id="rId90" o:title=""/>
               </v:shape>
             </w:pict>
@@ -2107,7 +2107,7 @@
           </mc:Choice>
           <mc:Fallback>
             <w:pict>
-              <v:shape w14:anchorId="46603A2C" id="Ink 19" o:spid="_x0000_s1026" type="#_x0000_t75" style="position:absolute;margin-left:181.8pt;margin-top:3.65pt;width:92.8pt;height:15.75pt;z-index:251672576;visibility:visible;mso-wrap-style:square;mso-wrap-distance-left:9pt;mso-wrap-distance-top:0;mso-wrap-distance-right:9pt;mso-wrap-distance-bottom:0;mso-position-horizontal:absolute;mso-position-horizontal-relative:text;mso-position-vertical:absolute;mso-position-vertical-relative:text" o:gfxdata="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">
+              <v:shape w14:anchorId="18AF5EE1" id="Ink 19" o:spid="_x0000_s1026" type="#_x0000_t75" style="position:absolute;margin-left:181.8pt;margin-top:3.65pt;width:92.8pt;height:15.75pt;z-index:251672576;visibility:visible;mso-wrap-style:square;mso-wrap-distance-left:9pt;mso-wrap-distance-top:0;mso-wrap-distance-right:9pt;mso-wrap-distance-bottom:0;mso-position-horizontal:absolute;mso-position-horizontal-relative:text;mso-position-vertical:absolute;mso-position-vertical-relative:text" o:gfxdata="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">
                 <v:imagedata r:id="rId92" o:title=""/>
               </v:shape>
             </w:pict>
@@ -2155,7 +2155,7 @@
           </mc:Choice>
           <mc:Fallback>
             <w:pict>
-              <v:shape w14:anchorId="7EC2BABF" id="Ink 165" o:spid="_x0000_s1026" type="#_x0000_t75" style="position:absolute;margin-left:97.65pt;margin-top:-5.85pt;width:66.65pt;height:13.95pt;z-index:251800576;visibility:visible;mso-wrap-style:square;mso-wrap-distance-left:9pt;mso-wrap-distance-top:0;mso-wrap-distance-right:9pt;mso-wrap-distance-bottom:0;mso-position-horizontal:absolute;mso-position-horizontal-relative:text;mso-position-vertical:absolute;mso-position-vertical-relative:text" o:gfxdata="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">
+              <v:shape w14:anchorId="5F966DC6" id="Ink 165" o:spid="_x0000_s1026" type="#_x0000_t75" style="position:absolute;margin-left:97.65pt;margin-top:-5.85pt;width:66.65pt;height:13.95pt;z-index:251800576;visibility:visible;mso-wrap-style:square;mso-wrap-distance-left:9pt;mso-wrap-distance-top:0;mso-wrap-distance-right:9pt;mso-wrap-distance-bottom:0;mso-position-horizontal:absolute;mso-position-horizontal-relative:text;mso-position-vertical:absolute;mso-position-vertical-relative:text" o:gfxdata="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">
                 <v:imagedata r:id="rId94" o:title=""/>
               </v:shape>
             </w:pict>
@@ -2200,7 +2200,7 @@
           </mc:Choice>
           <mc:Fallback>
             <w:pict>
-              <v:shape w14:anchorId="319AF0AF" id="Ink 40" o:spid="_x0000_s1026" type="#_x0000_t75" style="position:absolute;margin-left:248.5pt;margin-top:-2.65pt;width:21.1pt;height:12.25pt;z-index:251693056;visibility:visible;mso-wrap-style:square;mso-wrap-distance-left:9pt;mso-wrap-distance-top:0;mso-wrap-distance-right:9pt;mso-wrap-distance-bottom:0;mso-position-horizontal:absolute;mso-position-horizontal-relative:text;mso-position-vertical:absolute;mso-position-vertical-relative:text" o:gfxdata="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">
+              <v:shape w14:anchorId="07232827" id="Ink 40" o:spid="_x0000_s1026" type="#_x0000_t75" style="position:absolute;margin-left:248.5pt;margin-top:-2.65pt;width:21.1pt;height:12.25pt;z-index:251693056;visibility:visible;mso-wrap-style:square;mso-wrap-distance-left:9pt;mso-wrap-distance-top:0;mso-wrap-distance-right:9pt;mso-wrap-distance-bottom:0;mso-position-horizontal:absolute;mso-position-horizontal-relative:text;mso-position-vertical:absolute;mso-position-vertical-relative:text" o:gfxdata="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">
                 <v:imagedata r:id="rId96" o:title=""/>
               </v:shape>
             </w:pict>
@@ -2245,7 +2245,7 @@
           </mc:Choice>
           <mc:Fallback>
             <w:pict>
-              <v:shape w14:anchorId="0CDD78A3" id="Ink 37" o:spid="_x0000_s1026" type="#_x0000_t75" style="position:absolute;margin-left:190.05pt;margin-top:-3.4pt;width:68.9pt;height:12.65pt;z-index:251689984;visibility:visible;mso-wrap-style:square;mso-wrap-distance-left:9pt;mso-wrap-distance-top:0;mso-wrap-distance-right:9pt;mso-wrap-distance-bottom:0;mso-position-horizontal:absolute;mso-position-horizontal-relative:text;mso-position-vertical:absolute;mso-position-vertical-relative:text" o:gfxdata="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">
+              <v:shape w14:anchorId="74BD772F" id="Ink 37" o:spid="_x0000_s1026" type="#_x0000_t75" style="position:absolute;margin-left:190.05pt;margin-top:-3.4pt;width:68.9pt;height:12.65pt;z-index:251689984;visibility:visible;mso-wrap-style:square;mso-wrap-distance-left:9pt;mso-wrap-distance-top:0;mso-wrap-distance-right:9pt;mso-wrap-distance-bottom:0;mso-position-horizontal:absolute;mso-position-horizontal-relative:text;mso-position-vertical:absolute;mso-position-vertical-relative:text" o:gfxdata="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">
                 <v:imagedata r:id="rId98" o:title=""/>
               </v:shape>
             </w:pict>
@@ -2290,7 +2290,7 @@
           </mc:Choice>
           <mc:Fallback>
             <w:pict>
-              <v:shape w14:anchorId="666541DA" id="Ink 4" o:spid="_x0000_s1026" type="#_x0000_t75" style="position:absolute;margin-left:93.75pt;margin-top:-3.95pt;width:61.05pt;height:14.75pt;z-index:251659264;visibility:visible;mso-wrap-style:square;mso-wrap-distance-left:9pt;mso-wrap-distance-top:0;mso-wrap-distance-right:9pt;mso-wrap-distance-bottom:0;mso-position-horizontal:absolute;mso-position-horizontal-relative:text;mso-position-vertical:absolute;mso-position-vertical-relative:text" o:gfxdata="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">
+              <v:shape w14:anchorId="6E109A3F" id="Ink 4" o:spid="_x0000_s1026" type="#_x0000_t75" style="position:absolute;margin-left:93.75pt;margin-top:-3.95pt;width:61.05pt;height:14.75pt;z-index:251659264;visibility:visible;mso-wrap-style:square;mso-wrap-distance-left:9pt;mso-wrap-distance-top:0;mso-wrap-distance-right:9pt;mso-wrap-distance-bottom:0;mso-position-horizontal:absolute;mso-position-horizontal-relative:text;mso-position-vertical:absolute;mso-position-vertical-relative:text" o:gfxdata="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">
                 <v:imagedata r:id="rId100" o:title=""/>
               </v:shape>
             </w:pict>
@@ -2337,7 +2337,7 @@
           </mc:Choice>
           <mc:Fallback>
             <w:pict>
-              <v:shape w14:anchorId="488077BD" id="Ink 166" o:spid="_x0000_s1026" type="#_x0000_t75" style="position:absolute;margin-left:97.4pt;margin-top:5.15pt;width:13.9pt;height:12.1pt;z-index:251801600;visibility:visible;mso-wrap-style:square;mso-wrap-distance-left:9pt;mso-wrap-distance-top:0;mso-wrap-distance-right:9pt;mso-wrap-distance-bottom:0;mso-position-horizontal:absolute;mso-position-horizontal-relative:text;mso-position-vertical:absolute;mso-position-vertical-relative:text" o:gfxdata="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">
+              <v:shape w14:anchorId="41C8D442" id="Ink 166" o:spid="_x0000_s1026" type="#_x0000_t75" style="position:absolute;margin-left:97.4pt;margin-top:5.15pt;width:13.9pt;height:12.1pt;z-index:251801600;visibility:visible;mso-wrap-style:square;mso-wrap-distance-left:9pt;mso-wrap-distance-top:0;mso-wrap-distance-right:9pt;mso-wrap-distance-bottom:0;mso-position-horizontal:absolute;mso-position-horizontal-relative:text;mso-position-vertical:absolute;mso-position-vertical-relative:text" o:gfxdata="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">
                 <v:imagedata r:id="rId102" o:title=""/>
               </v:shape>
             </w:pict>
@@ -2382,7 +2382,7 @@
           </mc:Choice>
           <mc:Fallback>
             <w:pict>
-              <v:shape w14:anchorId="08DCEEE0" id="Ink 38" o:spid="_x0000_s1026" type="#_x0000_t75" style="position:absolute;margin-left:198.2pt;margin-top:3.25pt;width:60.15pt;height:12.4pt;z-index:251691008;visibility:visible;mso-wrap-style:square;mso-wrap-distance-left:9pt;mso-wrap-distance-top:0;mso-wrap-distance-right:9pt;mso-wrap-distance-bottom:0;mso-position-horizontal:absolute;mso-position-horizontal-relative:text;mso-position-vertical:absolute;mso-position-vertical-relative:text" o:gfxdata="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">
+              <v:shape w14:anchorId="2D7A6035" id="Ink 38" o:spid="_x0000_s1026" type="#_x0000_t75" style="position:absolute;margin-left:198.2pt;margin-top:3.25pt;width:60.15pt;height:12.4pt;z-index:251691008;visibility:visible;mso-wrap-style:square;mso-wrap-distance-left:9pt;mso-wrap-distance-top:0;mso-wrap-distance-right:9pt;mso-wrap-distance-bottom:0;mso-position-horizontal:absolute;mso-position-horizontal-relative:text;mso-position-vertical:absolute;mso-position-vertical-relative:text" o:gfxdata="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">
                 <v:imagedata r:id="rId104" o:title=""/>
               </v:shape>
             </w:pict>
@@ -2427,7 +2427,7 @@
           </mc:Choice>
           <mc:Fallback>
             <w:pict>
-              <v:shape w14:anchorId="5CA1EE32" id="Ink 6" o:spid="_x0000_s1026" type="#_x0000_t75" style="position:absolute;margin-left:102.65pt;margin-top:1.65pt;width:55.75pt;height:18.95pt;z-index:251661312;visibility:visible;mso-wrap-style:square;mso-wrap-distance-left:9pt;mso-wrap-distance-top:0;mso-wrap-distance-right:9pt;mso-wrap-distance-bottom:0;mso-position-horizontal:absolute;mso-position-horizontal-relative:text;mso-position-vertical:absolute;mso-position-vertical-relative:text" o:gfxdata="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">
+              <v:shape w14:anchorId="2584CC95" id="Ink 6" o:spid="_x0000_s1026" type="#_x0000_t75" style="position:absolute;margin-left:102.65pt;margin-top:1.65pt;width:55.75pt;height:18.95pt;z-index:251661312;visibility:visible;mso-wrap-style:square;mso-wrap-distance-left:9pt;mso-wrap-distance-top:0;mso-wrap-distance-right:9pt;mso-wrap-distance-bottom:0;mso-position-horizontal:absolute;mso-position-horizontal-relative:text;mso-position-vertical:absolute;mso-position-vertical-relative:text" o:gfxdata="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">
                 <v:imagedata r:id="rId106" o:title=""/>
               </v:shape>
             </w:pict>
@@ -2474,7 +2474,7 @@
           </mc:Choice>
           <mc:Fallback>
             <w:pict>
-              <v:shape w14:anchorId="7F5E6DCD" id="Ink 243" o:spid="_x0000_s1026" type="#_x0000_t75" style="position:absolute;margin-left:273.75pt;margin-top:7.55pt;width:16.5pt;height:13.1pt;z-index:251832320;visibility:visible;mso-wrap-style:square;mso-wrap-distance-left:9pt;mso-wrap-distance-top:0;mso-wrap-distance-right:9pt;mso-wrap-distance-bottom:0;mso-position-horizontal:absolute;mso-position-horizontal-relative:text;mso-position-vertical:absolute;mso-position-vertical-relative:text" o:gfxdata="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">
+              <v:shape w14:anchorId="65E398EF" id="Ink 243" o:spid="_x0000_s1026" type="#_x0000_t75" style="position:absolute;margin-left:273.75pt;margin-top:7.55pt;width:16.5pt;height:13.1pt;z-index:251832320;visibility:visible;mso-wrap-style:square;mso-wrap-distance-left:9pt;mso-wrap-distance-top:0;mso-wrap-distance-right:9pt;mso-wrap-distance-bottom:0;mso-position-horizontal:absolute;mso-position-horizontal-relative:text;mso-position-vertical:absolute;mso-position-vertical-relative:text" o:gfxdata="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">
                 <v:imagedata r:id="rId108" o:title=""/>
               </v:shape>
             </w:pict>
@@ -2521,7 +2521,7 @@
           </mc:Choice>
           <mc:Fallback>
             <w:pict>
-              <v:shape w14:anchorId="16B63650" id="Ink 234" o:spid="_x0000_s1026" type="#_x0000_t75" style="position:absolute;margin-left:187.9pt;margin-top:-3.1pt;width:84.25pt;height:13.8pt;z-index:251823104;visibility:visible;mso-wrap-style:square;mso-wrap-distance-left:9pt;mso-wrap-distance-top:0;mso-wrap-distance-right:9pt;mso-wrap-distance-bottom:0;mso-position-horizontal:absolute;mso-position-horizontal-relative:text;mso-position-vertical:absolute;mso-position-vertical-relative:text" o:gfxdata="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">
+              <v:shape w14:anchorId="1750FE9D" id="Ink 234" o:spid="_x0000_s1026" type="#_x0000_t75" style="position:absolute;margin-left:187.9pt;margin-top:-3.1pt;width:84.25pt;height:13.8pt;z-index:251823104;visibility:visible;mso-wrap-style:square;mso-wrap-distance-left:9pt;mso-wrap-distance-top:0;mso-wrap-distance-right:9pt;mso-wrap-distance-bottom:0;mso-position-horizontal:absolute;mso-position-horizontal-relative:text;mso-position-vertical:absolute;mso-position-vertical-relative:text" o:gfxdata="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">
                 <v:imagedata r:id="rId110" o:title=""/>
               </v:shape>
             </w:pict>
@@ -2566,7 +2566,7 @@
           </mc:Choice>
           <mc:Fallback>
             <w:pict>
-              <v:shape w14:anchorId="3BBEEF47" id="Ink 233" o:spid="_x0000_s1026" type="#_x0000_t75" style="position:absolute;margin-left:242.45pt;margin-top:1.3pt;width:5.7pt;height:11.4pt;z-index:251822080;visibility:visible;mso-wrap-style:square;mso-wrap-distance-left:9pt;mso-wrap-distance-top:0;mso-wrap-distance-right:9pt;mso-wrap-distance-bottom:0;mso-position-horizontal:absolute;mso-position-horizontal-relative:text;mso-position-vertical:absolute;mso-position-vertical-relative:text" o:gfxdata="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">
+              <v:shape w14:anchorId="71F100B9" id="Ink 233" o:spid="_x0000_s1026" type="#_x0000_t75" style="position:absolute;margin-left:242.45pt;margin-top:1.3pt;width:5.7pt;height:11.4pt;z-index:251822080;visibility:visible;mso-wrap-style:square;mso-wrap-distance-left:9pt;mso-wrap-distance-top:0;mso-wrap-distance-right:9pt;mso-wrap-distance-bottom:0;mso-position-horizontal:absolute;mso-position-horizontal-relative:text;mso-position-vertical:absolute;mso-position-vertical-relative:text" o:gfxdata="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">
                 <v:imagedata r:id="rId112" o:title=""/>
               </v:shape>
             </w:pict>
@@ -2613,7 +2613,7 @@
           </mc:Choice>
           <mc:Fallback>
             <w:pict>
-              <v:shape w14:anchorId="7F971812" id="Ink 242" o:spid="_x0000_s1026" type="#_x0000_t75" style="position:absolute;margin-left:276.65pt;margin-top:2.1pt;width:17.3pt;height:13.7pt;z-index:251831296;visibility:visible;mso-wrap-style:square;mso-wrap-distance-left:9pt;mso-wrap-distance-top:0;mso-wrap-distance-right:9pt;mso-wrap-distance-bottom:0;mso-position-horizontal:absolute;mso-position-horizontal-relative:text;mso-position-vertical:absolute;mso-position-vertical-relative:text" o:gfxdata="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">
+              <v:shape w14:anchorId="6761D89B" id="Ink 242" o:spid="_x0000_s1026" type="#_x0000_t75" style="position:absolute;margin-left:276.65pt;margin-top:2.1pt;width:17.3pt;height:13.7pt;z-index:251831296;visibility:visible;mso-wrap-style:square;mso-wrap-distance-left:9pt;mso-wrap-distance-top:0;mso-wrap-distance-right:9pt;mso-wrap-distance-bottom:0;mso-position-horizontal:absolute;mso-position-horizontal-relative:text;mso-position-vertical:absolute;mso-position-vertical-relative:text" o:gfxdata="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">
                 <v:imagedata r:id="rId114" o:title=""/>
               </v:shape>
             </w:pict>
@@ -2658,7 +2658,7 @@
           </mc:Choice>
           <mc:Fallback>
             <w:pict>
-              <v:shape w14:anchorId="5EBAAE11" id="Ink 235" o:spid="_x0000_s1026" type="#_x0000_t75" style="position:absolute;margin-left:186.4pt;margin-top:5.25pt;width:81.65pt;height:13pt;z-index:251824128;visibility:visible;mso-wrap-style:square;mso-wrap-distance-left:9pt;mso-wrap-distance-top:0;mso-wrap-distance-right:9pt;mso-wrap-distance-bottom:0;mso-position-horizontal:absolute;mso-position-horizontal-relative:text;mso-position-vertical:absolute;mso-position-vertical-relative:text" o:gfxdata="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">
+              <v:shape w14:anchorId="1ED2C348" id="Ink 235" o:spid="_x0000_s1026" type="#_x0000_t75" style="position:absolute;margin-left:186.4pt;margin-top:5.25pt;width:81.65pt;height:13pt;z-index:251824128;visibility:visible;mso-wrap-style:square;mso-wrap-distance-left:9pt;mso-wrap-distance-top:0;mso-wrap-distance-right:9pt;mso-wrap-distance-bottom:0;mso-position-horizontal:absolute;mso-position-horizontal-relative:text;mso-position-vertical:absolute;mso-position-vertical-relative:text" o:gfxdata="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">
                 <v:imagedata r:id="rId116" o:title=""/>
               </v:shape>
             </w:pict>
@@ -2706,7 +2706,7 @@
           </mc:Choice>
           <mc:Fallback>
             <w:pict>
-              <v:shape w14:anchorId="709B6656" id="Ink 22" o:spid="_x0000_s1026" type="#_x0000_t75" style="position:absolute;margin-left:189.25pt;margin-top:-.6pt;width:75.4pt;height:13.5pt;z-index:251674624;visibility:visible;mso-wrap-style:square;mso-wrap-distance-left:9pt;mso-wrap-distance-top:0;mso-wrap-distance-right:9pt;mso-wrap-distance-bottom:0;mso-position-horizontal:absolute;mso-position-horizontal-relative:text;mso-position-vertical:absolute;mso-position-vertical-relative:text" o:gfxdata="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">
+              <v:shape w14:anchorId="230FC501" id="Ink 22" o:spid="_x0000_s1026" type="#_x0000_t75" style="position:absolute;margin-left:189.25pt;margin-top:-.6pt;width:75.4pt;height:13.5pt;z-index:251674624;visibility:visible;mso-wrap-style:square;mso-wrap-distance-left:9pt;mso-wrap-distance-top:0;mso-wrap-distance-right:9pt;mso-wrap-distance-bottom:0;mso-position-horizontal:absolute;mso-position-horizontal-relative:text;mso-position-vertical:absolute;mso-position-vertical-relative:text" o:gfxdata="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">
                 <v:imagedata r:id="rId118" o:title=""/>
               </v:shape>
             </w:pict>
@@ -2754,7 +2754,7 @@
           </mc:Choice>
           <mc:Fallback>
             <w:pict>
-              <v:shape w14:anchorId="1F3CE680" id="Ink 21" o:spid="_x0000_s1026" type="#_x0000_t75" style="position:absolute;margin-left:183.6pt;margin-top:-6.75pt;width:88.45pt;height:15.35pt;z-index:251673600;visibility:visible;mso-wrap-style:square;mso-wrap-distance-left:9pt;mso-wrap-distance-top:0;mso-wrap-distance-right:9pt;mso-wrap-distance-bottom:0;mso-position-horizontal:absolute;mso-position-horizontal-relative:text;mso-position-vertical:absolute;mso-position-vertical-relative:text" o:gfxdata="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">
+              <v:shape w14:anchorId="7658A71B" id="Ink 21" o:spid="_x0000_s1026" type="#_x0000_t75" style="position:absolute;margin-left:183.6pt;margin-top:-6.75pt;width:88.45pt;height:15.35pt;z-index:251673600;visibility:visible;mso-wrap-style:square;mso-wrap-distance-left:9pt;mso-wrap-distance-top:0;mso-wrap-distance-right:9pt;mso-wrap-distance-bottom:0;mso-position-horizontal:absolute;mso-position-horizontal-relative:text;mso-position-vertical:absolute;mso-position-vertical-relative:text" o:gfxdata="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">
                 <v:imagedata r:id="rId120" o:title=""/>
               </v:shape>
             </w:pict>
@@ -2801,7 +2801,7 @@
           </mc:Choice>
           <mc:Fallback>
             <w:pict>
-              <v:shape w14:anchorId="79F078D8" id="Ink 39" o:spid="_x0000_s1026" type="#_x0000_t75" style="position:absolute;margin-left:192.55pt;margin-top:-.15pt;width:70.1pt;height:13.6pt;z-index:251692032;visibility:visible;mso-wrap-style:square;mso-wrap-distance-left:9pt;mso-wrap-distance-top:0;mso-wrap-distance-right:9pt;mso-wrap-distance-bottom:0;mso-position-horizontal:absolute;mso-position-horizontal-relative:text;mso-position-vertical:absolute;mso-position-vertical-relative:text" o:gfxdata="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">
+              <v:shape w14:anchorId="02033691" id="Ink 39" o:spid="_x0000_s1026" type="#_x0000_t75" style="position:absolute;margin-left:192.55pt;margin-top:-.15pt;width:70.1pt;height:13.6pt;z-index:251692032;visibility:visible;mso-wrap-style:square;mso-wrap-distance-left:9pt;mso-wrap-distance-top:0;mso-wrap-distance-right:9pt;mso-wrap-distance-bottom:0;mso-position-horizontal:absolute;mso-position-horizontal-relative:text;mso-position-vertical:absolute;mso-position-vertical-relative:text" o:gfxdata="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">
                 <v:imagedata r:id="rId122" o:title=""/>
               </v:shape>
             </w:pict>
@@ -2850,7 +2850,7 @@
           </mc:Choice>
           <mc:Fallback>
             <w:pict>
-              <v:shape w14:anchorId="02C94B64" id="Ink 47" o:spid="_x0000_s1026" type="#_x0000_t75" style="position:absolute;margin-left:118.25pt;margin-top:-39.1pt;width:156.25pt;height:128.45pt;z-index:251699200;visibility:visible;mso-wrap-style:square;mso-wrap-distance-left:9pt;mso-wrap-distance-top:0;mso-wrap-distance-right:9pt;mso-wrap-distance-bottom:0;mso-position-horizontal:absolute;mso-position-horizontal-relative:text;mso-position-vertical:absolute;mso-position-vertical-relative:text" o:gfxdata="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">
+              <v:shape w14:anchorId="4682946E" id="Ink 47" o:spid="_x0000_s1026" type="#_x0000_t75" style="position:absolute;margin-left:118.25pt;margin-top:-39.1pt;width:156.25pt;height:128.45pt;z-index:251699200;visibility:visible;mso-wrap-style:square;mso-wrap-distance-left:9pt;mso-wrap-distance-top:0;mso-wrap-distance-right:9pt;mso-wrap-distance-bottom:0;mso-position-horizontal:absolute;mso-position-horizontal-relative:text;mso-position-vertical:absolute;mso-position-vertical-relative:text" o:gfxdata="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">
                 <v:imagedata r:id="rId124" o:title=""/>
               </v:shape>
             </w:pict>
@@ -4043,17 +4043,17 @@
           <inkml:channelProperty channel="Y" name="resolution" value="1000" units="1/cm"/>
         </inkml:channelProperties>
       </inkml:inkSource>
-      <inkml:timestamp xml:id="ts0" timeString="2020-10-13T22:20:29.792"/>
+      <inkml:timestamp xml:id="ts0" timeString="2020-10-14T03:45:44.201"/>
     </inkml:context>
     <inkml:brush xml:id="br0">
       <inkml:brushProperty name="width" value="0.2" units="cm"/>
       <inkml:brushProperty name="height" value="0.4" units="cm"/>
-      <inkml:brushProperty name="color" value="#FFFC00"/>
+      <inkml:brushProperty name="color" value="#00F900"/>
       <inkml:brushProperty name="tip" value="rectangle"/>
       <inkml:brushProperty name="rasterOp" value="maskPen"/>
     </inkml:brush>
   </inkml:definitions>
-  <inkml:trace contextRef="#ctx0" brushRef="#br0">1960 105,'-97'-12,"12"2,73 10,-4 0,-20 0,24-10,-23 8,14-8,-8 5,-11 4,-8-4,23 5,-6 0,20 0,5 5,-14-4,6-1,-8-1,-8-4,15 5,-36 0,34 0,-33 0,35 0,-30 0,24-10,-11 8,11-8,4 10,-1 0,2-5,0 4,4-9,-4 9,5-4,0 5,-5-5,-11 13,12-15,-29 16,28-10,-21 3,20 3,1-5,5 0,0 0,-5 0,3 0,-2 0,3 0,1 0,-10 0,8 0,-23 0,17 0,-38 0,34 0,-23 0,34 0,1-5,1 3,-1-3,-6 15,0-7,-9 11,7-12,-8 7,10-7,-4 7,4-8,-5 4,5-5,1 10,0-7,8 11,-2-13,0-1,-2-1,-5-4,1 5,5 5,-1-4,-3 4,-13 5,4-8,-3 8,11-10,10 0,1 0</inkml:trace>
+  <inkml:trace contextRef="#ctx0" brushRef="#br0">1 17,'27'0,"0"0,-21-4,5 3,1-2,-1 3,20 0,-15 0,35-4,-33 3,43-3,-46 4,43 0,-40 0,40 0,-39 0,38 0,-43 0,40 0,-40 0,36 4,-37-3,33 6,-33-6,25 11,-26-11,23 7,-23-8,23 0,62 7,-55-5,53 6,-68-8,-14 0,29 0,-30 0,23 4,-20-3,17 2,2-3,-10 0,11 0,-24 0,12 0,-13 0,10 0,-10 0,2 0,4 0,-6 0,6 0,-7 0,-1 0,4 0,-2 0,6 0,-7 0,3 0,0 0,-2 0,2 0,0 0,-2 0,2 0,0 0,-3 0,4 0,3 0,-6 0,6 0,-8 0,1 0,3 0,-3 0,7 0,-6 0,2 0,0 0,-2 0,2 0,0 0,-2 0,2 0,0 0,-3 0,4 0,3 0,-6 0,2 0,-8 0</inkml:trace>
 </inkml:ink>
 </file>
 

</xml_diff>